<commit_message>
Completed input file reading
</commit_message>
<xml_diff>
--- a/Optimization/doc/Problem formalization.docx
+++ b/Optimization/doc/Problem formalization.docx
@@ -4,7 +4,6 @@
   <w:body>
     <w:p>
       <w:pPr>
-        <w:jc w:val="center"/>
         <w:rPr>
           <w:rFonts w:ascii="Cambria Math" w:hAnsi="Cambria Math"/>
           <w:b/>
@@ -13,6 +12,8 @@
           <w:szCs w:val="28"/>
         </w:rPr>
       </w:pPr>
+      <w:bookmarkStart w:id="0" w:name="_GoBack"/>
+      <w:bookmarkEnd w:id="0"/>
       <w:r>
         <w:rPr>
           <w:rFonts w:ascii="Cambria Math" w:hAnsi="Cambria Math"/>
@@ -4033,14 +4034,7 @@
                         <w:rFonts w:ascii="Cambria Math" w:eastAsia="Times New Roman" w:hAnsi="Cambria Math" w:cs="Times New Roman"/>
                         <w:noProof/>
                       </w:rPr>
-                      <m:t>i</m:t>
-                    </m:r>
-                    <m:r>
-                      <w:rPr>
-                        <w:rFonts w:ascii="Cambria Math" w:eastAsia="Times New Roman" w:hAnsi="Cambria Math" w:cs="Times New Roman"/>
-                        <w:noProof/>
-                      </w:rPr>
-                      <m:t xml:space="preserve">, </m:t>
+                      <m:t xml:space="preserve">i, </m:t>
                     </m:r>
                     <m:sSub>
                       <m:sSubPr>
@@ -4119,14 +4113,7 @@
                         <w:rFonts w:ascii="Cambria Math" w:eastAsia="Times New Roman" w:hAnsi="Cambria Math" w:cs="Times New Roman"/>
                         <w:noProof/>
                       </w:rPr>
-                      <m:t>i</m:t>
-                    </m:r>
-                    <m:r>
-                      <w:rPr>
-                        <w:rFonts w:ascii="Cambria Math" w:eastAsia="Times New Roman" w:hAnsi="Cambria Math" w:cs="Times New Roman"/>
-                        <w:noProof/>
-                      </w:rPr>
-                      <m:t xml:space="preserve">, </m:t>
+                      <m:t xml:space="preserve">i, </m:t>
                     </m:r>
                     <m:sSub>
                       <m:sSubPr>
@@ -4195,21 +4182,7 @@
                             <w:rFonts w:ascii="Cambria Math" w:eastAsia="Times New Roman" w:hAnsi="Cambria Math" w:cs="Times New Roman"/>
                             <w:noProof/>
                           </w:rPr>
-                          <m:t>0,  &amp;</m:t>
-                        </m:r>
-                        <m:r>
-                          <w:rPr>
-                            <w:rFonts w:ascii="Cambria Math" w:eastAsia="Times New Roman" w:hAnsi="Cambria Math" w:cs="Times New Roman"/>
-                            <w:noProof/>
-                          </w:rPr>
-                          <m:t>i</m:t>
-                        </m:r>
-                        <m:r>
-                          <w:rPr>
-                            <w:rFonts w:ascii="Cambria Math" w:eastAsia="Times New Roman" w:hAnsi="Cambria Math" w:cs="Times New Roman"/>
-                            <w:noProof/>
-                          </w:rPr>
-                          <m:t>&gt;5</m:t>
+                          <m:t>0,  &amp;i&gt;5</m:t>
                         </m:r>
                       </m:e>
                       <m:e>
@@ -4238,14 +4211,7 @@
                                 <w:rFonts w:ascii="Cambria Math" w:eastAsia="Times New Roman" w:hAnsi="Cambria Math" w:cs="Times New Roman"/>
                                 <w:noProof/>
                               </w:rPr>
-                              <m:t>5-</m:t>
-                            </m:r>
-                            <m:r>
-                              <w:rPr>
-                                <w:rFonts w:ascii="Cambria Math" w:eastAsia="Times New Roman" w:hAnsi="Cambria Math" w:cs="Times New Roman"/>
-                                <w:noProof/>
-                              </w:rPr>
-                              <m:t>i</m:t>
+                              <m:t>5-i</m:t>
                             </m:r>
                           </m:sup>
                         </m:sSup>
@@ -4292,14 +4258,7 @@
                                     <w:rFonts w:ascii="Cambria Math" w:eastAsia="Times New Roman" w:hAnsi="Cambria Math" w:cs="Times New Roman"/>
                                     <w:noProof/>
                                   </w:rPr>
-                                  <m:t>h</m:t>
-                                </m:r>
-                                <m:r>
-                                  <w:rPr>
-                                    <w:rFonts w:ascii="Cambria Math" w:eastAsia="Times New Roman" w:hAnsi="Cambria Math" w:cs="Times New Roman"/>
-                                    <w:noProof/>
-                                  </w:rPr>
-                                  <m:t>,h+i</m:t>
+                                  <m:t>h,h+i</m:t>
                                 </m:r>
                               </m:sub>
                             </m:sSub>
@@ -4334,23 +4293,7 @@
                             <w:rFonts w:ascii="Cambria Math" w:eastAsia="Times New Roman" w:hAnsi="Cambria Math" w:cs="Times New Roman"/>
                             <w:noProof/>
                           </w:rPr>
-                          <m:t xml:space="preserve"> ,  &amp;</m:t>
-                        </m:r>
-                        <m:r>
-                          <w:rPr>
-                            <w:rFonts w:ascii="Cambria Math" w:eastAsia="Times New Roman" w:hAnsi="Cambria Math" w:cs="Times New Roman"/>
-                            <w:noProof/>
-                          </w:rPr>
-                          <m:t>i</m:t>
-                        </m:r>
-                        <w:bookmarkStart w:id="0" w:name="_GoBack"/>
-                        <w:bookmarkEnd w:id="0"/>
-                        <m:r>
-                          <w:rPr>
-                            <w:rFonts w:ascii="Cambria Math" w:eastAsia="Times New Roman" w:hAnsi="Cambria Math" w:cs="Times New Roman"/>
-                            <w:noProof/>
-                          </w:rPr>
-                          <m:t>≤5</m:t>
+                          <m:t xml:space="preserve"> ,  &amp;i≤5</m:t>
                         </m:r>
                       </m:e>
                     </m:eqArr>

</xml_diff>

<commit_message>
Review of problem formalization
</commit_message>
<xml_diff>
--- a/Optimization/doc/Problem formalization.docx
+++ b/Optimization/doc/Problem formalization.docx
@@ -12,8 +12,6 @@
           <w:szCs w:val="28"/>
         </w:rPr>
       </w:pPr>
-      <w:bookmarkStart w:id="0" w:name="_GoBack"/>
-      <w:bookmarkEnd w:id="0"/>
       <w:r>
         <w:rPr>
           <w:rFonts w:ascii="Cambria Math" w:hAnsi="Cambria Math"/>
@@ -49,14 +47,14 @@
     </w:p>
     <w:tbl>
       <w:tblPr>
-        <w:tblStyle w:val="Tabellasemplice4"/>
+        <w:tblStyle w:val="PlainTable4"/>
         <w:tblW w:w="10348" w:type="dxa"/>
         <w:tblLayout w:type="fixed"/>
         <w:tblLook w:val="04A0" w:firstRow="1" w:lastRow="0" w:firstColumn="1" w:lastColumn="0" w:noHBand="0" w:noVBand="1"/>
       </w:tblPr>
       <w:tblGrid>
-        <w:gridCol w:w="338"/>
-        <w:gridCol w:w="3206"/>
+        <w:gridCol w:w="284"/>
+        <w:gridCol w:w="3260"/>
         <w:gridCol w:w="1309"/>
         <w:gridCol w:w="5495"/>
       </w:tblGrid>
@@ -67,7 +65,7 @@
         <w:tc>
           <w:tcPr>
             <w:cnfStyle w:val="001000000000" w:firstRow="0" w:lastRow="0" w:firstColumn="1" w:lastColumn="0" w:oddVBand="0" w:evenVBand="0" w:oddHBand="0" w:evenHBand="0" w:firstRowFirstColumn="0" w:firstRowLastColumn="0" w:lastRowFirstColumn="0" w:lastRowLastColumn="0"/>
-            <w:tcW w:w="338" w:type="dxa"/>
+            <w:tcW w:w="284" w:type="dxa"/>
           </w:tcPr>
           <w:p>
             <w:pPr>
@@ -82,7 +80,7 @@
         </w:tc>
         <w:tc>
           <w:tcPr>
-            <w:tcW w:w="3206" w:type="dxa"/>
+            <w:tcW w:w="3260" w:type="dxa"/>
           </w:tcPr>
           <w:p>
             <w:pPr>
@@ -150,7 +148,7 @@
         <w:tc>
           <w:tcPr>
             <w:cnfStyle w:val="001000000000" w:firstRow="0" w:lastRow="0" w:firstColumn="1" w:lastColumn="0" w:oddVBand="0" w:evenVBand="0" w:oddHBand="0" w:evenHBand="0" w:firstRowFirstColumn="0" w:firstRowLastColumn="0" w:lastRowFirstColumn="0" w:lastRowLastColumn="0"/>
-            <w:tcW w:w="338" w:type="dxa"/>
+            <w:tcW w:w="284" w:type="dxa"/>
           </w:tcPr>
           <w:p>
             <w:pPr>
@@ -173,7 +171,7 @@
         </w:tc>
         <w:tc>
           <w:tcPr>
-            <w:tcW w:w="3206" w:type="dxa"/>
+            <w:tcW w:w="3260" w:type="dxa"/>
           </w:tcPr>
           <w:p>
             <w:pPr>
@@ -194,7 +192,7 @@
                     <w:rFonts w:ascii="Cambria Math" w:eastAsia="Times New Roman" w:hAnsi="Cambria Math" w:cs="Times New Roman"/>
                     <w:noProof/>
                   </w:rPr>
-                  <m:t>i</m:t>
+                  <m:t>q</m:t>
                 </m:r>
               </m:oMath>
             </m:oMathPara>
@@ -278,7 +276,7 @@
         <w:tc>
           <w:tcPr>
             <w:cnfStyle w:val="001000000000" w:firstRow="0" w:lastRow="0" w:firstColumn="1" w:lastColumn="0" w:oddVBand="0" w:evenVBand="0" w:oddHBand="0" w:evenHBand="0" w:firstRowFirstColumn="0" w:firstRowLastColumn="0" w:lastRowFirstColumn="0" w:lastRowLastColumn="0"/>
-            <w:tcW w:w="338" w:type="dxa"/>
+            <w:tcW w:w="284" w:type="dxa"/>
           </w:tcPr>
           <w:p>
             <w:pPr>
@@ -301,7 +299,7 @@
         </w:tc>
         <w:tc>
           <w:tcPr>
-            <w:tcW w:w="3206" w:type="dxa"/>
+            <w:tcW w:w="3260" w:type="dxa"/>
           </w:tcPr>
           <w:p>
             <w:pPr>
@@ -408,7 +406,7 @@
         <w:tc>
           <w:tcPr>
             <w:cnfStyle w:val="001000000000" w:firstRow="0" w:lastRow="0" w:firstColumn="1" w:lastColumn="0" w:oddVBand="0" w:evenVBand="0" w:oddHBand="0" w:evenHBand="0" w:firstRowFirstColumn="0" w:firstRowLastColumn="0" w:lastRowFirstColumn="0" w:lastRowLastColumn="0"/>
-            <w:tcW w:w="338" w:type="dxa"/>
+            <w:tcW w:w="284" w:type="dxa"/>
           </w:tcPr>
           <w:p>
             <w:pPr>
@@ -431,7 +429,7 @@
         </w:tc>
         <w:tc>
           <w:tcPr>
-            <w:tcW w:w="3206" w:type="dxa"/>
+            <w:tcW w:w="3260" w:type="dxa"/>
           </w:tcPr>
           <w:p>
             <w:pPr>
@@ -500,8 +498,37 @@
                         <w:rFonts w:ascii="Cambria Math" w:eastAsiaTheme="minorEastAsia" w:hAnsi="Cambria Math"/>
                         <w:noProof/>
                       </w:rPr>
-                      <m:t>1,tmax</m:t>
+                      <m:t>1,</m:t>
                     </m:r>
+                    <m:sSub>
+                      <m:sSubPr>
+                        <m:ctrlPr>
+                          <w:rPr>
+                            <w:rFonts w:ascii="Cambria Math" w:eastAsia="Times New Roman" w:hAnsi="Cambria Math" w:cs="Times New Roman"/>
+                            <w:i/>
+                            <w:noProof/>
+                          </w:rPr>
+                        </m:ctrlPr>
+                      </m:sSubPr>
+                      <m:e>
+                        <m:r>
+                          <w:rPr>
+                            <w:rFonts w:ascii="Cambria Math" w:eastAsia="Times New Roman" w:hAnsi="Cambria Math" w:cs="Times New Roman"/>
+                            <w:noProof/>
+                          </w:rPr>
+                          <m:t>t</m:t>
+                        </m:r>
+                      </m:e>
+                      <m:sub>
+                        <m:r>
+                          <w:rPr>
+                            <w:rFonts w:ascii="Cambria Math" w:eastAsia="Times New Roman" w:hAnsi="Cambria Math" w:cs="Times New Roman"/>
+                            <w:noProof/>
+                          </w:rPr>
+                          <m:t>max</m:t>
+                        </m:r>
+                      </m:sub>
+                    </m:sSub>
                   </m:e>
                 </m:d>
               </m:oMath>
@@ -535,7 +562,7 @@
         <w:tc>
           <w:tcPr>
             <w:cnfStyle w:val="001000000000" w:firstRow="0" w:lastRow="0" w:firstColumn="1" w:lastColumn="0" w:oddVBand="0" w:evenVBand="0" w:oddHBand="0" w:evenHBand="0" w:firstRowFirstColumn="0" w:firstRowLastColumn="0" w:lastRowFirstColumn="0" w:lastRowLastColumn="0"/>
-            <w:tcW w:w="338" w:type="dxa"/>
+            <w:tcW w:w="284" w:type="dxa"/>
           </w:tcPr>
           <w:p>
             <w:pPr>
@@ -558,7 +585,7 @@
         </w:tc>
         <w:tc>
           <w:tcPr>
-            <w:tcW w:w="3206" w:type="dxa"/>
+            <w:tcW w:w="3260" w:type="dxa"/>
           </w:tcPr>
           <w:p>
             <w:pPr>
@@ -627,8 +654,37 @@
                         <w:rFonts w:ascii="Cambria Math" w:eastAsiaTheme="minorEastAsia" w:hAnsi="Cambria Math"/>
                         <w:noProof/>
                       </w:rPr>
-                      <m:t>1,tmax</m:t>
+                      <m:t>1,</m:t>
                     </m:r>
+                    <m:sSub>
+                      <m:sSubPr>
+                        <m:ctrlPr>
+                          <w:rPr>
+                            <w:rFonts w:ascii="Cambria Math" w:eastAsia="Times New Roman" w:hAnsi="Cambria Math" w:cs="Times New Roman"/>
+                            <w:i/>
+                            <w:noProof/>
+                          </w:rPr>
+                        </m:ctrlPr>
+                      </m:sSubPr>
+                      <m:e>
+                        <m:r>
+                          <w:rPr>
+                            <w:rFonts w:ascii="Cambria Math" w:eastAsia="Times New Roman" w:hAnsi="Cambria Math" w:cs="Times New Roman"/>
+                            <w:noProof/>
+                          </w:rPr>
+                          <m:t>t</m:t>
+                        </m:r>
+                      </m:e>
+                      <m:sub>
+                        <m:r>
+                          <w:rPr>
+                            <w:rFonts w:ascii="Cambria Math" w:eastAsia="Times New Roman" w:hAnsi="Cambria Math" w:cs="Times New Roman"/>
+                            <w:noProof/>
+                          </w:rPr>
+                          <m:t>max</m:t>
+                        </m:r>
+                      </m:sub>
+                    </m:sSub>
                   </m:e>
                 </m:d>
               </m:oMath>
@@ -665,7 +721,7 @@
         <w:tc>
           <w:tcPr>
             <w:cnfStyle w:val="001000000000" w:firstRow="0" w:lastRow="0" w:firstColumn="1" w:lastColumn="0" w:oddVBand="0" w:evenVBand="0" w:oddHBand="0" w:evenHBand="0" w:firstRowFirstColumn="0" w:firstRowLastColumn="0" w:lastRowFirstColumn="0" w:lastRowLastColumn="0"/>
-            <w:tcW w:w="338" w:type="dxa"/>
+            <w:tcW w:w="284" w:type="dxa"/>
           </w:tcPr>
           <w:p>
             <w:pPr>
@@ -676,11 +732,19 @@
                 <w:noProof/>
               </w:rPr>
             </w:pPr>
-          </w:p>
-        </w:tc>
-        <w:tc>
-          <w:tcPr>
-            <w:tcW w:w="3206" w:type="dxa"/>
+            <w:r>
+              <w:rPr>
+                <w:rFonts w:ascii="Cambria Math" w:eastAsia="Times New Roman" w:hAnsi="Cambria Math" w:cs="Times New Roman"/>
+                <w:b w:val="0"/>
+                <w:noProof/>
+              </w:rPr>
+              <w:t xml:space="preserve">5 </w:t>
+            </w:r>
+          </w:p>
+        </w:tc>
+        <w:tc>
+          <w:tcPr>
+            <w:tcW w:w="3260" w:type="dxa"/>
           </w:tcPr>
           <w:p>
             <w:pPr>
@@ -688,9 +752,18 @@
               <w:cnfStyle w:val="000000100000" w:firstRow="0" w:lastRow="0" w:firstColumn="0" w:lastColumn="0" w:oddVBand="0" w:evenVBand="0" w:oddHBand="1" w:evenHBand="0" w:firstRowFirstColumn="0" w:firstRowLastColumn="0" w:lastRowFirstColumn="0" w:lastRowLastColumn="0"/>
               <w:rPr>
                 <w:rFonts w:ascii="Cambria Math" w:eastAsia="Times New Roman" w:hAnsi="Cambria Math" w:cs="Times New Roman"/>
-                <w:noProof/>
-              </w:rPr>
-            </w:pPr>
+                <w:i/>
+                <w:noProof/>
+              </w:rPr>
+            </w:pPr>
+            <w:r>
+              <w:rPr>
+                <w:rFonts w:ascii="Cambria Math" w:eastAsia="Times New Roman" w:hAnsi="Cambria Math" w:cs="Times New Roman"/>
+                <w:i/>
+                <w:noProof/>
+              </w:rPr>
+              <w:t>i</w:t>
+            </w:r>
           </w:p>
         </w:tc>
         <w:tc>
@@ -706,6 +779,82 @@
                 <w:noProof/>
               </w:rPr>
             </w:pPr>
+            <m:oMathPara>
+              <m:oMath>
+                <m:r>
+                  <w:rPr>
+                    <w:rFonts w:ascii="Cambria Math" w:eastAsiaTheme="minorEastAsia" w:hAnsi="Cambria Math"/>
+                    <w:noProof/>
+                  </w:rPr>
+                  <m:t>ϵ</m:t>
+                </m:r>
+                <m:d>
+                  <m:dPr>
+                    <m:begChr m:val="{"/>
+                    <m:endChr m:val="}"/>
+                    <m:ctrlPr>
+                      <w:rPr>
+                        <w:rFonts w:ascii="Cambria Math" w:eastAsiaTheme="minorEastAsia" w:hAnsi="Cambria Math"/>
+                        <w:i/>
+                        <w:noProof/>
+                      </w:rPr>
+                    </m:ctrlPr>
+                  </m:dPr>
+                  <m:e>
+                    <m:r>
+                      <w:rPr>
+                        <w:rFonts w:ascii="Cambria Math" w:eastAsiaTheme="minorEastAsia" w:hAnsi="Cambria Math"/>
+                        <w:noProof/>
+                      </w:rPr>
+                      <m:t>1,</m:t>
+                    </m:r>
+                    <m:sSub>
+                      <m:sSubPr>
+                        <m:ctrlPr>
+                          <w:rPr>
+                            <w:rFonts w:ascii="Cambria Math" w:eastAsia="Times New Roman" w:hAnsi="Cambria Math" w:cs="Times New Roman"/>
+                            <w:i/>
+                            <w:noProof/>
+                          </w:rPr>
+                        </m:ctrlPr>
+                      </m:sSubPr>
+                      <m:e>
+                        <m:r>
+                          <w:rPr>
+                            <w:rFonts w:ascii="Cambria Math" w:eastAsia="Times New Roman" w:hAnsi="Cambria Math" w:cs="Times New Roman"/>
+                            <w:noProof/>
+                          </w:rPr>
+                          <m:t>t</m:t>
+                        </m:r>
+                      </m:e>
+                      <m:sub>
+                        <m:r>
+                          <w:rPr>
+                            <w:rFonts w:ascii="Cambria Math" w:eastAsia="Times New Roman" w:hAnsi="Cambria Math" w:cs="Times New Roman"/>
+                            <w:noProof/>
+                          </w:rPr>
+                          <m:t>max</m:t>
+                        </m:r>
+                      </m:sub>
+                    </m:sSub>
+                  </m:e>
+                </m:d>
+                <m:r>
+                  <w:rPr>
+                    <w:rFonts w:ascii="Cambria Math" w:eastAsiaTheme="minorEastAsia" w:hAnsi="Cambria Math"/>
+                    <w:noProof/>
+                  </w:rPr>
+                  <m:t xml:space="preserve">  </m:t>
+                </m:r>
+                <m:r>
+                  <w:rPr>
+                    <w:rFonts w:ascii="Cambria Math" w:eastAsiaTheme="minorEastAsia" w:hAnsi="Cambria Math"/>
+                    <w:noProof/>
+                  </w:rPr>
+                  <m:t xml:space="preserve"> </m:t>
+                </m:r>
+              </m:oMath>
+            </m:oMathPara>
           </w:p>
         </w:tc>
         <w:tc>
@@ -721,6 +870,13 @@
                 <w:noProof/>
               </w:rPr>
             </w:pPr>
+            <w:r>
+              <w:rPr>
+                <w:rFonts w:ascii="Cambria Math" w:eastAsiaTheme="minorEastAsia" w:hAnsi="Cambria Math"/>
+                <w:noProof/>
+              </w:rPr>
+              <w:t>Difference between timeslots index</w:t>
+            </w:r>
           </w:p>
         </w:tc>
       </w:tr>
@@ -728,21 +884,21 @@
         <w:tc>
           <w:tcPr>
             <w:cnfStyle w:val="001000000000" w:firstRow="0" w:lastRow="0" w:firstColumn="1" w:lastColumn="0" w:oddVBand="0" w:evenVBand="0" w:oddHBand="0" w:evenHBand="0" w:firstRowFirstColumn="0" w:firstRowLastColumn="0" w:lastRowFirstColumn="0" w:lastRowLastColumn="0"/>
-            <w:tcW w:w="338" w:type="dxa"/>
-          </w:tcPr>
-          <w:p>
-            <w:pPr>
-              <w:jc w:val="both"/>
-              <w:rPr>
-                <w:rFonts w:ascii="Cambria Math" w:eastAsia="Times New Roman" w:hAnsi="Cambria Math" w:cs="Times New Roman"/>
-                <w:noProof/>
-              </w:rPr>
-            </w:pPr>
-          </w:p>
-        </w:tc>
-        <w:tc>
-          <w:tcPr>
-            <w:tcW w:w="3206" w:type="dxa"/>
+            <w:tcW w:w="284" w:type="dxa"/>
+          </w:tcPr>
+          <w:p>
+            <w:pPr>
+              <w:jc w:val="both"/>
+              <w:rPr>
+                <w:rFonts w:ascii="Cambria Math" w:eastAsia="Times New Roman" w:hAnsi="Cambria Math" w:cs="Times New Roman"/>
+                <w:noProof/>
+              </w:rPr>
+            </w:pPr>
+          </w:p>
+        </w:tc>
+        <w:tc>
+          <w:tcPr>
+            <w:tcW w:w="3260" w:type="dxa"/>
           </w:tcPr>
           <w:p>
             <w:pPr>
@@ -754,14 +910,6 @@
                 <w:noProof/>
               </w:rPr>
             </w:pPr>
-            <w:r>
-              <w:rPr>
-                <w:rFonts w:ascii="Cambria Math" w:eastAsia="Times New Roman" w:hAnsi="Cambria Math" w:cs="Times New Roman"/>
-                <w:b/>
-                <w:noProof/>
-              </w:rPr>
-              <w:t>DATA:</w:t>
-            </w:r>
           </w:p>
         </w:tc>
         <w:tc>
@@ -804,7 +952,80 @@
         <w:tc>
           <w:tcPr>
             <w:cnfStyle w:val="001000000000" w:firstRow="0" w:lastRow="0" w:firstColumn="1" w:lastColumn="0" w:oddVBand="0" w:evenVBand="0" w:oddHBand="0" w:evenHBand="0" w:firstRowFirstColumn="0" w:firstRowLastColumn="0" w:lastRowFirstColumn="0" w:lastRowLastColumn="0"/>
-            <w:tcW w:w="338" w:type="dxa"/>
+            <w:tcW w:w="284" w:type="dxa"/>
+          </w:tcPr>
+          <w:p>
+            <w:pPr>
+              <w:jc w:val="both"/>
+              <w:rPr>
+                <w:rFonts w:ascii="Cambria Math" w:eastAsia="Times New Roman" w:hAnsi="Cambria Math" w:cs="Times New Roman"/>
+                <w:noProof/>
+              </w:rPr>
+            </w:pPr>
+          </w:p>
+        </w:tc>
+        <w:tc>
+          <w:tcPr>
+            <w:tcW w:w="3260" w:type="dxa"/>
+          </w:tcPr>
+          <w:p>
+            <w:pPr>
+              <w:jc w:val="both"/>
+              <w:cnfStyle w:val="000000100000" w:firstRow="0" w:lastRow="0" w:firstColumn="0" w:lastColumn="0" w:oddVBand="0" w:evenVBand="0" w:oddHBand="1" w:evenHBand="0" w:firstRowFirstColumn="0" w:firstRowLastColumn="0" w:lastRowFirstColumn="0" w:lastRowLastColumn="0"/>
+              <w:rPr>
+                <w:rFonts w:ascii="Cambria Math" w:eastAsia="Times New Roman" w:hAnsi="Cambria Math" w:cs="Times New Roman"/>
+                <w:b/>
+                <w:noProof/>
+              </w:rPr>
+            </w:pPr>
+            <w:r>
+              <w:rPr>
+                <w:rFonts w:ascii="Cambria Math" w:eastAsia="Times New Roman" w:hAnsi="Cambria Math" w:cs="Times New Roman"/>
+                <w:b/>
+                <w:noProof/>
+              </w:rPr>
+              <w:t>DATA:</w:t>
+            </w:r>
+          </w:p>
+        </w:tc>
+        <w:tc>
+          <w:tcPr>
+            <w:tcW w:w="1309" w:type="dxa"/>
+          </w:tcPr>
+          <w:p>
+            <w:pPr>
+              <w:jc w:val="both"/>
+              <w:cnfStyle w:val="000000100000" w:firstRow="0" w:lastRow="0" w:firstColumn="0" w:lastColumn="0" w:oddVBand="0" w:evenVBand="0" w:oddHBand="1" w:evenHBand="0" w:firstRowFirstColumn="0" w:firstRowLastColumn="0" w:lastRowFirstColumn="0" w:lastRowLastColumn="0"/>
+              <w:rPr>
+                <w:rFonts w:ascii="Cambria Math" w:eastAsia="Times New Roman" w:hAnsi="Cambria Math" w:cs="Times New Roman"/>
+                <w:b/>
+                <w:noProof/>
+              </w:rPr>
+            </w:pPr>
+          </w:p>
+        </w:tc>
+        <w:tc>
+          <w:tcPr>
+            <w:tcW w:w="5495" w:type="dxa"/>
+          </w:tcPr>
+          <w:p>
+            <w:pPr>
+              <w:jc w:val="both"/>
+              <w:cnfStyle w:val="000000100000" w:firstRow="0" w:lastRow="0" w:firstColumn="0" w:lastColumn="0" w:oddVBand="0" w:evenVBand="0" w:oddHBand="1" w:evenHBand="0" w:firstRowFirstColumn="0" w:firstRowLastColumn="0" w:lastRowFirstColumn="0" w:lastRowLastColumn="0"/>
+              <w:rPr>
+                <w:rFonts w:ascii="Cambria Math" w:eastAsiaTheme="minorEastAsia" w:hAnsi="Cambria Math"/>
+                <w:b/>
+                <w:noProof/>
+              </w:rPr>
+            </w:pPr>
+          </w:p>
+        </w:tc>
+      </w:tr>
+      <w:tr>
+        <w:tc>
+          <w:tcPr>
+            <w:cnfStyle w:val="001000000000" w:firstRow="0" w:lastRow="0" w:firstColumn="1" w:lastColumn="0" w:oddVBand="0" w:evenVBand="0" w:oddHBand="0" w:evenHBand="0" w:firstRowFirstColumn="0" w:firstRowLastColumn="0" w:lastRowFirstColumn="0" w:lastRowLastColumn="0"/>
+            <w:tcW w:w="284" w:type="dxa"/>
           </w:tcPr>
           <w:p>
             <w:pPr>
@@ -819,12 +1040,12 @@
         </w:tc>
         <w:tc>
           <w:tcPr>
-            <w:tcW w:w="3206" w:type="dxa"/>
-          </w:tcPr>
-          <w:p>
-            <w:pPr>
-              <w:jc w:val="both"/>
-              <w:cnfStyle w:val="000000100000" w:firstRow="0" w:lastRow="0" w:firstColumn="0" w:lastColumn="0" w:oddVBand="0" w:evenVBand="0" w:oddHBand="1" w:evenHBand="0" w:firstRowFirstColumn="0" w:firstRowLastColumn="0" w:lastRowFirstColumn="0" w:lastRowLastColumn="0"/>
+            <w:tcW w:w="3260" w:type="dxa"/>
+          </w:tcPr>
+          <w:p>
+            <w:pPr>
+              <w:jc w:val="both"/>
+              <w:cnfStyle w:val="000000000000" w:firstRow="0" w:lastRow="0" w:firstColumn="0" w:lastColumn="0" w:oddVBand="0" w:evenVBand="0" w:oddHBand="0" w:evenHBand="0" w:firstRowFirstColumn="0" w:firstRowLastColumn="0" w:lastRowFirstColumn="0" w:lastRowLastColumn="0"/>
               <w:rPr>
                 <w:rFonts w:ascii="Cambria Math" w:eastAsia="Times New Roman" w:hAnsi="Cambria Math" w:cs="Times New Roman"/>
                 <w:noProof/>
@@ -854,7 +1075,7 @@
           <w:p>
             <w:pPr>
               <w:jc w:val="both"/>
-              <w:cnfStyle w:val="000000100000" w:firstRow="0" w:lastRow="0" w:firstColumn="0" w:lastColumn="0" w:oddVBand="0" w:evenVBand="0" w:oddHBand="1" w:evenHBand="0" w:firstRowFirstColumn="0" w:firstRowLastColumn="0" w:lastRowFirstColumn="0" w:lastRowLastColumn="0"/>
+              <w:cnfStyle w:val="000000000000" w:firstRow="0" w:lastRow="0" w:firstColumn="0" w:lastColumn="0" w:oddVBand="0" w:evenVBand="0" w:oddHBand="0" w:evenHBand="0" w:firstRowFirstColumn="0" w:firstRowLastColumn="0" w:lastRowFirstColumn="0" w:lastRowLastColumn="0"/>
               <w:rPr>
                 <w:rFonts w:ascii="Cambria Math" w:eastAsiaTheme="minorEastAsia" w:hAnsi="Cambria Math"/>
                 <w:noProof/>
@@ -871,10 +1092,13 @@
         </w:tc>
       </w:tr>
       <w:tr>
+        <w:trPr>
+          <w:cnfStyle w:val="000000100000" w:firstRow="0" w:lastRow="0" w:firstColumn="0" w:lastColumn="0" w:oddVBand="0" w:evenVBand="0" w:oddHBand="1" w:evenHBand="0" w:firstRowFirstColumn="0" w:firstRowLastColumn="0" w:lastRowFirstColumn="0" w:lastRowLastColumn="0"/>
+        </w:trPr>
         <w:tc>
           <w:tcPr>
             <w:cnfStyle w:val="001000000000" w:firstRow="0" w:lastRow="0" w:firstColumn="1" w:lastColumn="0" w:oddVBand="0" w:evenVBand="0" w:oddHBand="0" w:evenHBand="0" w:firstRowFirstColumn="0" w:firstRowLastColumn="0" w:lastRowFirstColumn="0" w:lastRowLastColumn="0"/>
-            <w:tcW w:w="338" w:type="dxa"/>
+            <w:tcW w:w="284" w:type="dxa"/>
           </w:tcPr>
           <w:p>
             <w:pPr>
@@ -889,11 +1113,11 @@
         </w:tc>
         <w:tc>
           <w:tcPr>
-            <w:tcW w:w="3206" w:type="dxa"/>
-          </w:tcPr>
-          <w:p>
-            <w:pPr>
-              <w:cnfStyle w:val="000000000000" w:firstRow="0" w:lastRow="0" w:firstColumn="0" w:lastColumn="0" w:oddVBand="0" w:evenVBand="0" w:oddHBand="0" w:evenHBand="0" w:firstRowFirstColumn="0" w:firstRowLastColumn="0" w:lastRowFirstColumn="0" w:lastRowLastColumn="0"/>
+            <w:tcW w:w="3260" w:type="dxa"/>
+          </w:tcPr>
+          <w:p>
+            <w:pPr>
+              <w:cnfStyle w:val="000000100000" w:firstRow="0" w:lastRow="0" w:firstColumn="0" w:lastColumn="0" w:oddVBand="0" w:evenVBand="0" w:oddHBand="1" w:evenHBand="0" w:firstRowFirstColumn="0" w:firstRowLastColumn="0" w:lastRowFirstColumn="0" w:lastRowLastColumn="0"/>
               <w:rPr>
                 <w:rFonts w:ascii="Cambria Math" w:eastAsia="Times New Roman" w:hAnsi="Cambria Math" w:cs="Times New Roman"/>
                 <w:noProof/>
@@ -925,7 +1149,7 @@
           <w:p>
             <w:pPr>
               <w:jc w:val="both"/>
-              <w:cnfStyle w:val="000000000000" w:firstRow="0" w:lastRow="0" w:firstColumn="0" w:lastColumn="0" w:oddVBand="0" w:evenVBand="0" w:oddHBand="0" w:evenHBand="0" w:firstRowFirstColumn="0" w:firstRowLastColumn="0" w:lastRowFirstColumn="0" w:lastRowLastColumn="0"/>
+              <w:cnfStyle w:val="000000100000" w:firstRow="0" w:lastRow="0" w:firstColumn="0" w:lastColumn="0" w:oddVBand="0" w:evenVBand="0" w:oddHBand="1" w:evenHBand="0" w:firstRowFirstColumn="0" w:firstRowLastColumn="0" w:lastRowFirstColumn="0" w:lastRowLastColumn="0"/>
               <w:rPr>
                 <w:rFonts w:ascii="Cambria Math" w:eastAsiaTheme="minorEastAsia" w:hAnsi="Cambria Math"/>
                 <w:noProof/>
@@ -942,13 +1166,10 @@
         </w:tc>
       </w:tr>
       <w:tr>
-        <w:trPr>
-          <w:cnfStyle w:val="000000100000" w:firstRow="0" w:lastRow="0" w:firstColumn="0" w:lastColumn="0" w:oddVBand="0" w:evenVBand="0" w:oddHBand="1" w:evenHBand="0" w:firstRowFirstColumn="0" w:firstRowLastColumn="0" w:lastRowFirstColumn="0" w:lastRowLastColumn="0"/>
-        </w:trPr>
         <w:tc>
           <w:tcPr>
             <w:cnfStyle w:val="001000000000" w:firstRow="0" w:lastRow="0" w:firstColumn="1" w:lastColumn="0" w:oddVBand="0" w:evenVBand="0" w:oddHBand="0" w:evenHBand="0" w:firstRowFirstColumn="0" w:firstRowLastColumn="0" w:lastRowFirstColumn="0" w:lastRowLastColumn="0"/>
-            <w:tcW w:w="338" w:type="dxa"/>
+            <w:tcW w:w="284" w:type="dxa"/>
           </w:tcPr>
           <w:p>
             <w:pPr>
@@ -963,12 +1184,12 @@
         </w:tc>
         <w:tc>
           <w:tcPr>
-            <w:tcW w:w="3206" w:type="dxa"/>
-          </w:tcPr>
-          <w:p>
-            <w:pPr>
-              <w:jc w:val="both"/>
-              <w:cnfStyle w:val="000000100000" w:firstRow="0" w:lastRow="0" w:firstColumn="0" w:lastColumn="0" w:oddVBand="0" w:evenVBand="0" w:oddHBand="1" w:evenHBand="0" w:firstRowFirstColumn="0" w:firstRowLastColumn="0" w:lastRowFirstColumn="0" w:lastRowLastColumn="0"/>
+            <w:tcW w:w="3260" w:type="dxa"/>
+          </w:tcPr>
+          <w:p>
+            <w:pPr>
+              <w:jc w:val="both"/>
+              <w:cnfStyle w:val="000000000000" w:firstRow="0" w:lastRow="0" w:firstColumn="0" w:lastColumn="0" w:oddVBand="0" w:evenVBand="0" w:oddHBand="0" w:evenHBand="0" w:firstRowFirstColumn="0" w:firstRowLastColumn="0" w:lastRowFirstColumn="0" w:lastRowLastColumn="0"/>
               <w:rPr>
                 <w:rFonts w:ascii="Cambria Math" w:eastAsia="Times New Roman" w:hAnsi="Cambria Math" w:cs="Times New Roman"/>
                 <w:noProof/>
@@ -1004,7 +1225,7 @@
                         <w:rFonts w:ascii="Cambria Math" w:eastAsia="Times New Roman" w:hAnsi="Cambria Math" w:cs="Times New Roman"/>
                         <w:noProof/>
                       </w:rPr>
-                      <m:t>ij</m:t>
+                      <m:t>q,j</m:t>
                     </m:r>
                   </m:sub>
                 </m:sSub>
@@ -1020,7 +1241,7 @@
           <w:p>
             <w:pPr>
               <w:jc w:val="both"/>
-              <w:cnfStyle w:val="000000100000" w:firstRow="0" w:lastRow="0" w:firstColumn="0" w:lastColumn="0" w:oddVBand="0" w:evenVBand="0" w:oddHBand="1" w:evenHBand="0" w:firstRowFirstColumn="0" w:firstRowLastColumn="0" w:lastRowFirstColumn="0" w:lastRowLastColumn="0"/>
+              <w:cnfStyle w:val="000000000000" w:firstRow="0" w:lastRow="0" w:firstColumn="0" w:lastColumn="0" w:oddVBand="0" w:evenVBand="0" w:oddHBand="0" w:evenHBand="0" w:firstRowFirstColumn="0" w:firstRowLastColumn="0" w:lastRowFirstColumn="0" w:lastRowLastColumn="0"/>
               <w:rPr>
                 <w:rFonts w:ascii="Cambria Math" w:eastAsiaTheme="minorEastAsia" w:hAnsi="Cambria Math"/>
                 <w:noProof/>
@@ -1046,7 +1267,7 @@
                 <w:i/>
                 <w:noProof/>
               </w:rPr>
-              <w:t>i</w:t>
+              <w:t xml:space="preserve">q </w:t>
             </w:r>
             <w:r>
               <w:rPr>
@@ -1060,6 +1281,28 @@
                 <w:rFonts w:ascii="Cambria Math" w:eastAsia="Times New Roman" w:hAnsi="Cambria Math" w:cs="Times New Roman"/>
                 <w:noProof/>
               </w:rPr>
+              <w:t xml:space="preserve">is enrolled in exam </w:t>
+            </w:r>
+            <w:r>
+              <w:rPr>
+                <w:rFonts w:ascii="Cambria Math" w:eastAsia="Times New Roman" w:hAnsi="Cambria Math" w:cs="Times New Roman"/>
+                <w:i/>
+                <w:noProof/>
+              </w:rPr>
+              <w:t>j</w:t>
+            </w:r>
+            <w:r>
+              <w:rPr>
+                <w:rFonts w:ascii="Cambria Math" w:eastAsia="Times New Roman" w:hAnsi="Cambria Math" w:cs="Times New Roman"/>
+                <w:noProof/>
+              </w:rPr>
+              <w:t xml:space="preserve">, </w:t>
+            </w:r>
+            <w:r>
+              <w:rPr>
+                <w:rFonts w:ascii="Cambria Math" w:eastAsia="Times New Roman" w:hAnsi="Cambria Math" w:cs="Times New Roman"/>
+                <w:noProof/>
+              </w:rPr>
               <w:t xml:space="preserve"> </w:t>
             </w:r>
             <w:r>
@@ -1067,22 +1310,14 @@
                 <w:rFonts w:ascii="Cambria Math" w:eastAsia="Times New Roman" w:hAnsi="Cambria Math" w:cs="Times New Roman"/>
                 <w:noProof/>
               </w:rPr>
-              <w:t xml:space="preserve">is enrolled in exam </w:t>
-            </w:r>
-            <w:r>
-              <w:rPr>
-                <w:rFonts w:ascii="Cambria Math" w:eastAsia="Times New Roman" w:hAnsi="Cambria Math" w:cs="Times New Roman"/>
-                <w:i/>
-                <w:noProof/>
-              </w:rPr>
-              <w:t>j</w:t>
-            </w:r>
-            <w:r>
-              <w:rPr>
-                <w:rFonts w:ascii="Cambria Math" w:eastAsia="Times New Roman" w:hAnsi="Cambria Math" w:cs="Times New Roman"/>
-                <w:noProof/>
-              </w:rPr>
-              <w:t xml:space="preserve">, 0 </w:t>
+              <w:t>0</w:t>
+            </w:r>
+            <w:r>
+              <w:rPr>
+                <w:rFonts w:ascii="Cambria Math" w:eastAsia="Times New Roman" w:hAnsi="Cambria Math" w:cs="Times New Roman"/>
+                <w:noProof/>
+              </w:rPr>
+              <w:t xml:space="preserve"> </w:t>
             </w:r>
             <w:r>
               <w:rPr>
@@ -1095,10 +1330,13 @@
         </w:tc>
       </w:tr>
       <w:tr>
+        <w:trPr>
+          <w:cnfStyle w:val="000000100000" w:firstRow="0" w:lastRow="0" w:firstColumn="0" w:lastColumn="0" w:oddVBand="0" w:evenVBand="0" w:oddHBand="1" w:evenHBand="0" w:firstRowFirstColumn="0" w:firstRowLastColumn="0" w:lastRowFirstColumn="0" w:lastRowLastColumn="0"/>
+        </w:trPr>
         <w:tc>
           <w:tcPr>
             <w:cnfStyle w:val="001000000000" w:firstRow="0" w:lastRow="0" w:firstColumn="1" w:lastColumn="0" w:oddVBand="0" w:evenVBand="0" w:oddHBand="0" w:evenHBand="0" w:firstRowFirstColumn="0" w:firstRowLastColumn="0" w:lastRowFirstColumn="0" w:lastRowLastColumn="0"/>
-            <w:tcW w:w="338" w:type="dxa"/>
+            <w:tcW w:w="284" w:type="dxa"/>
           </w:tcPr>
           <w:p>
             <w:pPr>
@@ -1113,12 +1351,12 @@
         </w:tc>
         <w:tc>
           <w:tcPr>
-            <w:tcW w:w="3206" w:type="dxa"/>
-          </w:tcPr>
-          <w:p>
-            <w:pPr>
-              <w:jc w:val="both"/>
-              <w:cnfStyle w:val="000000000000" w:firstRow="0" w:lastRow="0" w:firstColumn="0" w:lastColumn="0" w:oddVBand="0" w:evenVBand="0" w:oddHBand="0" w:evenHBand="0" w:firstRowFirstColumn="0" w:firstRowLastColumn="0" w:lastRowFirstColumn="0" w:lastRowLastColumn="0"/>
+            <w:tcW w:w="3260" w:type="dxa"/>
+          </w:tcPr>
+          <w:p>
+            <w:pPr>
+              <w:jc w:val="both"/>
+              <w:cnfStyle w:val="000000100000" w:firstRow="0" w:lastRow="0" w:firstColumn="0" w:lastColumn="0" w:oddVBand="0" w:evenVBand="0" w:oddHBand="1" w:evenHBand="0" w:firstRowFirstColumn="0" w:firstRowLastColumn="0" w:lastRowFirstColumn="0" w:lastRowLastColumn="0"/>
               <w:rPr>
                 <w:rFonts w:ascii="Cambria Math" w:eastAsia="Times New Roman" w:hAnsi="Cambria Math" w:cs="Times New Roman"/>
                 <w:noProof/>
@@ -1170,19 +1408,85 @@
           <w:p>
             <w:pPr>
               <w:jc w:val="both"/>
+              <w:cnfStyle w:val="000000100000" w:firstRow="0" w:lastRow="0" w:firstColumn="0" w:lastColumn="0" w:oddVBand="0" w:evenVBand="0" w:oddHBand="1" w:evenHBand="0" w:firstRowFirstColumn="0" w:firstRowLastColumn="0" w:lastRowFirstColumn="0" w:lastRowLastColumn="0"/>
+              <w:rPr>
+                <w:rFonts w:ascii="Cambria Math" w:eastAsiaTheme="minorEastAsia" w:hAnsi="Cambria Math"/>
+                <w:noProof/>
+              </w:rPr>
+            </w:pPr>
+            <w:r>
+              <w:rPr>
+                <w:rFonts w:ascii="Cambria Math" w:eastAsia="Times New Roman" w:hAnsi="Cambria Math" w:cs="Times New Roman"/>
+                <w:noProof/>
+              </w:rPr>
+              <w:t>Number of available timeslots</w:t>
+            </w:r>
+          </w:p>
+        </w:tc>
+      </w:tr>
+      <w:tr>
+        <w:tc>
+          <w:tcPr>
+            <w:cnfStyle w:val="001000000000" w:firstRow="0" w:lastRow="0" w:firstColumn="1" w:lastColumn="0" w:oddVBand="0" w:evenVBand="0" w:oddHBand="0" w:evenHBand="0" w:firstRowFirstColumn="0" w:firstRowLastColumn="0" w:lastRowFirstColumn="0" w:lastRowLastColumn="0"/>
+            <w:tcW w:w="284" w:type="dxa"/>
+          </w:tcPr>
+          <w:p>
+            <w:pPr>
+              <w:jc w:val="both"/>
+              <w:rPr>
+                <w:rFonts w:ascii="Cambria Math" w:eastAsia="Times New Roman" w:hAnsi="Cambria Math" w:cs="Times New Roman"/>
+                <w:b w:val="0"/>
+                <w:noProof/>
+              </w:rPr>
+            </w:pPr>
+          </w:p>
+        </w:tc>
+        <w:tc>
+          <w:tcPr>
+            <w:tcW w:w="3260" w:type="dxa"/>
+          </w:tcPr>
+          <w:p>
+            <w:pPr>
+              <w:jc w:val="both"/>
               <w:cnfStyle w:val="000000000000" w:firstRow="0" w:lastRow="0" w:firstColumn="0" w:lastColumn="0" w:oddVBand="0" w:evenVBand="0" w:oddHBand="0" w:evenHBand="0" w:firstRowFirstColumn="0" w:firstRowLastColumn="0" w:lastRowFirstColumn="0" w:lastRowLastColumn="0"/>
               <w:rPr>
-                <w:rFonts w:ascii="Cambria Math" w:eastAsiaTheme="minorEastAsia" w:hAnsi="Cambria Math"/>
-                <w:noProof/>
-              </w:rPr>
-            </w:pPr>
-            <w:r>
-              <w:rPr>
-                <w:rFonts w:ascii="Cambria Math" w:eastAsia="Times New Roman" w:hAnsi="Cambria Math" w:cs="Times New Roman"/>
-                <w:noProof/>
-              </w:rPr>
-              <w:t>Number of available timeslots</w:t>
-            </w:r>
+                <w:rFonts w:ascii="Cambria Math" w:eastAsia="Times New Roman" w:hAnsi="Cambria Math" w:cs="Times New Roman"/>
+                <w:b/>
+                <w:noProof/>
+              </w:rPr>
+            </w:pPr>
+          </w:p>
+        </w:tc>
+        <w:tc>
+          <w:tcPr>
+            <w:tcW w:w="1309" w:type="dxa"/>
+          </w:tcPr>
+          <w:p>
+            <w:pPr>
+              <w:jc w:val="both"/>
+              <w:cnfStyle w:val="000000000000" w:firstRow="0" w:lastRow="0" w:firstColumn="0" w:lastColumn="0" w:oddVBand="0" w:evenVBand="0" w:oddHBand="0" w:evenHBand="0" w:firstRowFirstColumn="0" w:firstRowLastColumn="0" w:lastRowFirstColumn="0" w:lastRowLastColumn="0"/>
+              <w:rPr>
+                <w:rFonts w:ascii="Cambria Math" w:eastAsia="Times New Roman" w:hAnsi="Cambria Math" w:cs="Times New Roman"/>
+                <w:b/>
+                <w:noProof/>
+              </w:rPr>
+            </w:pPr>
+          </w:p>
+        </w:tc>
+        <w:tc>
+          <w:tcPr>
+            <w:tcW w:w="5495" w:type="dxa"/>
+          </w:tcPr>
+          <w:p>
+            <w:pPr>
+              <w:jc w:val="both"/>
+              <w:cnfStyle w:val="000000000000" w:firstRow="0" w:lastRow="0" w:firstColumn="0" w:lastColumn="0" w:oddVBand="0" w:evenVBand="0" w:oddHBand="0" w:evenHBand="0" w:firstRowFirstColumn="0" w:firstRowLastColumn="0" w:lastRowFirstColumn="0" w:lastRowLastColumn="0"/>
+              <w:rPr>
+                <w:rFonts w:ascii="Cambria Math" w:eastAsiaTheme="minorEastAsia" w:hAnsi="Cambria Math"/>
+                <w:b/>
+                <w:noProof/>
+              </w:rPr>
+            </w:pPr>
           </w:p>
         </w:tc>
       </w:tr>
@@ -1193,13 +1497,13 @@
         <w:tc>
           <w:tcPr>
             <w:cnfStyle w:val="001000000000" w:firstRow="0" w:lastRow="0" w:firstColumn="1" w:lastColumn="0" w:oddVBand="0" w:evenVBand="0" w:oddHBand="0" w:evenHBand="0" w:firstRowFirstColumn="0" w:firstRowLastColumn="0" w:lastRowFirstColumn="0" w:lastRowLastColumn="0"/>
-            <w:tcW w:w="338" w:type="dxa"/>
-          </w:tcPr>
-          <w:p>
-            <w:pPr>
-              <w:jc w:val="both"/>
-              <w:rPr>
-                <w:rFonts w:ascii="Cambria Math" w:eastAsia="Times New Roman" w:hAnsi="Cambria Math" w:cs="Times New Roman"/>
+            <w:tcW w:w="284" w:type="dxa"/>
+          </w:tcPr>
+          <w:p>
+            <w:pPr>
+              <w:jc w:val="both"/>
+              <w:rPr>
+                <w:rFonts w:ascii="Cambria Math" w:eastAsiaTheme="minorEastAsia" w:hAnsi="Cambria Math"/>
                 <w:b w:val="0"/>
                 <w:noProof/>
               </w:rPr>
@@ -1208,18 +1512,34 @@
         </w:tc>
         <w:tc>
           <w:tcPr>
-            <w:tcW w:w="3206" w:type="dxa"/>
+            <w:tcW w:w="3260" w:type="dxa"/>
           </w:tcPr>
           <w:p>
             <w:pPr>
               <w:jc w:val="both"/>
               <w:cnfStyle w:val="000000100000" w:firstRow="0" w:lastRow="0" w:firstColumn="0" w:lastColumn="0" w:oddVBand="0" w:evenVBand="0" w:oddHBand="1" w:evenHBand="0" w:firstRowFirstColumn="0" w:firstRowLastColumn="0" w:lastRowFirstColumn="0" w:lastRowLastColumn="0"/>
               <w:rPr>
-                <w:rFonts w:ascii="Cambria Math" w:eastAsia="Times New Roman" w:hAnsi="Cambria Math" w:cs="Times New Roman"/>
+                <w:rFonts w:ascii="Cambria Math" w:eastAsiaTheme="minorEastAsia" w:hAnsi="Cambria Math"/>
                 <w:b/>
                 <w:noProof/>
               </w:rPr>
             </w:pPr>
+            <w:r>
+              <w:rPr>
+                <w:rFonts w:ascii="Cambria Math" w:eastAsiaTheme="minorEastAsia" w:hAnsi="Cambria Math"/>
+                <w:b/>
+                <w:noProof/>
+              </w:rPr>
+              <w:t>VARIABLES</w:t>
+            </w:r>
+            <w:r>
+              <w:rPr>
+                <w:rFonts w:ascii="Cambria Math" w:eastAsiaTheme="minorEastAsia" w:hAnsi="Cambria Math"/>
+                <w:b/>
+                <w:noProof/>
+              </w:rPr>
+              <w:t>:</w:t>
+            </w:r>
           </w:p>
         </w:tc>
         <w:tc>
@@ -1231,7 +1551,7 @@
               <w:jc w:val="both"/>
               <w:cnfStyle w:val="000000100000" w:firstRow="0" w:lastRow="0" w:firstColumn="0" w:lastColumn="0" w:oddVBand="0" w:evenVBand="0" w:oddHBand="1" w:evenHBand="0" w:firstRowFirstColumn="0" w:firstRowLastColumn="0" w:lastRowFirstColumn="0" w:lastRowLastColumn="0"/>
               <w:rPr>
-                <w:rFonts w:ascii="Cambria Math" w:eastAsia="Times New Roman" w:hAnsi="Cambria Math" w:cs="Times New Roman"/>
+                <w:rFonts w:ascii="Cambria Math" w:eastAsiaTheme="minorEastAsia" w:hAnsi="Cambria Math"/>
                 <w:b/>
                 <w:noProof/>
               </w:rPr>
@@ -1244,7 +1564,6 @@
           </w:tcPr>
           <w:p>
             <w:pPr>
-              <w:jc w:val="both"/>
               <w:cnfStyle w:val="000000100000" w:firstRow="0" w:lastRow="0" w:firstColumn="0" w:lastColumn="0" w:oddVBand="0" w:evenVBand="0" w:oddHBand="1" w:evenHBand="0" w:firstRowFirstColumn="0" w:firstRowLastColumn="0" w:lastRowFirstColumn="0" w:lastRowLastColumn="0"/>
               <w:rPr>
                 <w:rFonts w:ascii="Cambria Math" w:eastAsiaTheme="minorEastAsia" w:hAnsi="Cambria Math"/>
@@ -1259,119 +1578,35 @@
         <w:tc>
           <w:tcPr>
             <w:cnfStyle w:val="001000000000" w:firstRow="0" w:lastRow="0" w:firstColumn="1" w:lastColumn="0" w:oddVBand="0" w:evenVBand="0" w:oddHBand="0" w:evenHBand="0" w:firstRowFirstColumn="0" w:firstRowLastColumn="0" w:lastRowFirstColumn="0" w:lastRowLastColumn="0"/>
-            <w:tcW w:w="338" w:type="dxa"/>
-          </w:tcPr>
-          <w:p>
-            <w:pPr>
-              <w:jc w:val="both"/>
-              <w:rPr>
-                <w:rFonts w:ascii="Cambria Math" w:eastAsiaTheme="minorEastAsia" w:hAnsi="Cambria Math"/>
+            <w:tcW w:w="284" w:type="dxa"/>
+          </w:tcPr>
+          <w:p>
+            <w:pPr>
+              <w:jc w:val="both"/>
+              <w:rPr>
+                <w:rFonts w:ascii="Cambria Math" w:eastAsia="Times New Roman" w:hAnsi="Cambria Math" w:cs="Times New Roman"/>
                 <w:b w:val="0"/>
                 <w:noProof/>
               </w:rPr>
             </w:pPr>
-          </w:p>
-        </w:tc>
-        <w:tc>
-          <w:tcPr>
-            <w:tcW w:w="3206" w:type="dxa"/>
+            <w:r>
+              <w:rPr>
+                <w:rFonts w:ascii="Cambria Math" w:eastAsia="Times New Roman" w:hAnsi="Cambria Math" w:cs="Times New Roman"/>
+                <w:b w:val="0"/>
+                <w:noProof/>
+              </w:rPr>
+              <w:t>1</w:t>
+            </w:r>
+          </w:p>
+        </w:tc>
+        <w:tc>
+          <w:tcPr>
+            <w:tcW w:w="3260" w:type="dxa"/>
           </w:tcPr>
           <w:p>
             <w:pPr>
               <w:jc w:val="both"/>
               <w:cnfStyle w:val="000000000000" w:firstRow="0" w:lastRow="0" w:firstColumn="0" w:lastColumn="0" w:oddVBand="0" w:evenVBand="0" w:oddHBand="0" w:evenHBand="0" w:firstRowFirstColumn="0" w:firstRowLastColumn="0" w:lastRowFirstColumn="0" w:lastRowLastColumn="0"/>
-              <w:rPr>
-                <w:rFonts w:ascii="Cambria Math" w:eastAsiaTheme="minorEastAsia" w:hAnsi="Cambria Math"/>
-                <w:b/>
-                <w:noProof/>
-              </w:rPr>
-            </w:pPr>
-            <w:r>
-              <w:rPr>
-                <w:rFonts w:ascii="Cambria Math" w:eastAsiaTheme="minorEastAsia" w:hAnsi="Cambria Math"/>
-                <w:b/>
-                <w:noProof/>
-              </w:rPr>
-              <w:t>VARIABLES</w:t>
-            </w:r>
-            <w:r>
-              <w:rPr>
-                <w:rFonts w:ascii="Cambria Math" w:eastAsiaTheme="minorEastAsia" w:hAnsi="Cambria Math"/>
-                <w:b/>
-                <w:noProof/>
-              </w:rPr>
-              <w:t>:</w:t>
-            </w:r>
-          </w:p>
-        </w:tc>
-        <w:tc>
-          <w:tcPr>
-            <w:tcW w:w="1309" w:type="dxa"/>
-          </w:tcPr>
-          <w:p>
-            <w:pPr>
-              <w:jc w:val="both"/>
-              <w:cnfStyle w:val="000000000000" w:firstRow="0" w:lastRow="0" w:firstColumn="0" w:lastColumn="0" w:oddVBand="0" w:evenVBand="0" w:oddHBand="0" w:evenHBand="0" w:firstRowFirstColumn="0" w:firstRowLastColumn="0" w:lastRowFirstColumn="0" w:lastRowLastColumn="0"/>
-              <w:rPr>
-                <w:rFonts w:ascii="Cambria Math" w:eastAsiaTheme="minorEastAsia" w:hAnsi="Cambria Math"/>
-                <w:b/>
-                <w:noProof/>
-              </w:rPr>
-            </w:pPr>
-          </w:p>
-        </w:tc>
-        <w:tc>
-          <w:tcPr>
-            <w:tcW w:w="5495" w:type="dxa"/>
-          </w:tcPr>
-          <w:p>
-            <w:pPr>
-              <w:cnfStyle w:val="000000000000" w:firstRow="0" w:lastRow="0" w:firstColumn="0" w:lastColumn="0" w:oddVBand="0" w:evenVBand="0" w:oddHBand="0" w:evenHBand="0" w:firstRowFirstColumn="0" w:firstRowLastColumn="0" w:lastRowFirstColumn="0" w:lastRowLastColumn="0"/>
-              <w:rPr>
-                <w:rFonts w:ascii="Cambria Math" w:eastAsiaTheme="minorEastAsia" w:hAnsi="Cambria Math"/>
-                <w:b/>
-                <w:noProof/>
-              </w:rPr>
-            </w:pPr>
-          </w:p>
-        </w:tc>
-      </w:tr>
-      <w:tr>
-        <w:trPr>
-          <w:cnfStyle w:val="000000100000" w:firstRow="0" w:lastRow="0" w:firstColumn="0" w:lastColumn="0" w:oddVBand="0" w:evenVBand="0" w:oddHBand="1" w:evenHBand="0" w:firstRowFirstColumn="0" w:firstRowLastColumn="0" w:lastRowFirstColumn="0" w:lastRowLastColumn="0"/>
-        </w:trPr>
-        <w:tc>
-          <w:tcPr>
-            <w:cnfStyle w:val="001000000000" w:firstRow="0" w:lastRow="0" w:firstColumn="1" w:lastColumn="0" w:oddVBand="0" w:evenVBand="0" w:oddHBand="0" w:evenHBand="0" w:firstRowFirstColumn="0" w:firstRowLastColumn="0" w:lastRowFirstColumn="0" w:lastRowLastColumn="0"/>
-            <w:tcW w:w="338" w:type="dxa"/>
-          </w:tcPr>
-          <w:p>
-            <w:pPr>
-              <w:jc w:val="both"/>
-              <w:rPr>
-                <w:rFonts w:ascii="Cambria Math" w:eastAsia="Times New Roman" w:hAnsi="Cambria Math" w:cs="Times New Roman"/>
-                <w:b w:val="0"/>
-                <w:noProof/>
-              </w:rPr>
-            </w:pPr>
-            <w:r>
-              <w:rPr>
-                <w:rFonts w:ascii="Cambria Math" w:eastAsia="Times New Roman" w:hAnsi="Cambria Math" w:cs="Times New Roman"/>
-                <w:b w:val="0"/>
-                <w:noProof/>
-              </w:rPr>
-              <w:t>1</w:t>
-            </w:r>
-          </w:p>
-        </w:tc>
-        <w:tc>
-          <w:tcPr>
-            <w:tcW w:w="3206" w:type="dxa"/>
-          </w:tcPr>
-          <w:p>
-            <w:pPr>
-              <w:jc w:val="both"/>
-              <w:cnfStyle w:val="000000100000" w:firstRow="0" w:lastRow="0" w:firstColumn="0" w:lastColumn="0" w:oddVBand="0" w:evenVBand="0" w:oddHBand="1" w:evenHBand="0" w:firstRowFirstColumn="0" w:firstRowLastColumn="0" w:lastRowFirstColumn="0" w:lastRowLastColumn="0"/>
               <w:rPr>
                 <w:rFonts w:ascii="Cambria Math" w:eastAsiaTheme="minorEastAsia" w:hAnsi="Cambria Math"/>
                 <w:noProof/>
@@ -1407,7 +1642,7 @@
                         <w:rFonts w:ascii="Cambria Math" w:eastAsiaTheme="minorEastAsia" w:hAnsi="Cambria Math"/>
                         <w:noProof/>
                       </w:rPr>
-                      <m:t>jh</m:t>
+                      <m:t>j,h</m:t>
                     </m:r>
                   </m:sub>
                 </m:sSub>
@@ -1451,7 +1686,7 @@
           <w:p>
             <w:pPr>
               <w:jc w:val="both"/>
-              <w:cnfStyle w:val="000000100000" w:firstRow="0" w:lastRow="0" w:firstColumn="0" w:lastColumn="0" w:oddVBand="0" w:evenVBand="0" w:oddHBand="1" w:evenHBand="0" w:firstRowFirstColumn="0" w:firstRowLastColumn="0" w:lastRowFirstColumn="0" w:lastRowLastColumn="0"/>
+              <w:cnfStyle w:val="000000000000" w:firstRow="0" w:lastRow="0" w:firstColumn="0" w:lastColumn="0" w:oddVBand="0" w:evenVBand="0" w:oddHBand="0" w:evenHBand="0" w:firstRowFirstColumn="0" w:firstRowLastColumn="0" w:lastRowFirstColumn="0" w:lastRowLastColumn="0"/>
               <w:rPr>
                 <w:rFonts w:ascii="Cambria Math" w:eastAsiaTheme="minorEastAsia" w:hAnsi="Cambria Math"/>
                 <w:noProof/>
@@ -1463,7 +1698,7 @@
                   <w:rFonts w:ascii="Cambria Math" w:eastAsiaTheme="minorEastAsia" w:hAnsi="Cambria Math"/>
                   <w:noProof/>
                 </w:rPr>
-                <m:t>∀j,h</m:t>
+                <m:t>∀ j,h</m:t>
               </m:r>
             </m:oMath>
             <w:r>
@@ -1481,7 +1716,7 @@
           </w:tcPr>
           <w:p>
             <w:pPr>
-              <w:cnfStyle w:val="000000100000" w:firstRow="0" w:lastRow="0" w:firstColumn="0" w:lastColumn="0" w:oddVBand="0" w:evenVBand="0" w:oddHBand="1" w:evenHBand="0" w:firstRowFirstColumn="0" w:firstRowLastColumn="0" w:lastRowFirstColumn="0" w:lastRowLastColumn="0"/>
+              <w:cnfStyle w:val="000000000000" w:firstRow="0" w:lastRow="0" w:firstColumn="0" w:lastColumn="0" w:oddVBand="0" w:evenVBand="0" w:oddHBand="0" w:evenHBand="0" w:firstRowFirstColumn="0" w:firstRowLastColumn="0" w:lastRowFirstColumn="0" w:lastRowLastColumn="0"/>
               <w:rPr>
                 <w:rFonts w:ascii="Cambria Math" w:eastAsiaTheme="minorEastAsia" w:hAnsi="Cambria Math"/>
                 <w:noProof/>
@@ -1514,7 +1749,21 @@
                 <w:rFonts w:ascii="Cambria Math" w:eastAsiaTheme="minorEastAsia" w:hAnsi="Cambria Math"/>
                 <w:noProof/>
               </w:rPr>
-              <w:t xml:space="preserve"> is scheduled on timeslot </w:t>
+              <w:t xml:space="preserve"> </w:t>
+            </w:r>
+            <w:r>
+              <w:rPr>
+                <w:rFonts w:ascii="Cambria Math" w:eastAsiaTheme="minorEastAsia" w:hAnsi="Cambria Math"/>
+                <w:noProof/>
+              </w:rPr>
+              <w:t xml:space="preserve"> </w:t>
+            </w:r>
+            <w:r>
+              <w:rPr>
+                <w:rFonts w:ascii="Cambria Math" w:eastAsiaTheme="minorEastAsia" w:hAnsi="Cambria Math"/>
+                <w:noProof/>
+              </w:rPr>
+              <w:t xml:space="preserve">is scheduled on timeslot </w:t>
             </w:r>
             <w:r>
               <w:rPr>
@@ -1542,10 +1791,13 @@
         </w:tc>
       </w:tr>
       <w:tr>
+        <w:trPr>
+          <w:cnfStyle w:val="000000100000" w:firstRow="0" w:lastRow="0" w:firstColumn="0" w:lastColumn="0" w:oddVBand="0" w:evenVBand="0" w:oddHBand="1" w:evenHBand="0" w:firstRowFirstColumn="0" w:firstRowLastColumn="0" w:lastRowFirstColumn="0" w:lastRowLastColumn="0"/>
+        </w:trPr>
         <w:tc>
           <w:tcPr>
             <w:cnfStyle w:val="001000000000" w:firstRow="0" w:lastRow="0" w:firstColumn="1" w:lastColumn="0" w:oddVBand="0" w:evenVBand="0" w:oddHBand="0" w:evenHBand="0" w:firstRowFirstColumn="0" w:firstRowLastColumn="0" w:lastRowFirstColumn="0" w:lastRowLastColumn="0"/>
-            <w:tcW w:w="338" w:type="dxa"/>
+            <w:tcW w:w="284" w:type="dxa"/>
           </w:tcPr>
           <w:p>
             <w:pPr>
@@ -1568,12 +1820,12 @@
         </w:tc>
         <w:tc>
           <w:tcPr>
-            <w:tcW w:w="3206" w:type="dxa"/>
-          </w:tcPr>
-          <w:p>
-            <w:pPr>
-              <w:jc w:val="both"/>
-              <w:cnfStyle w:val="000000000000" w:firstRow="0" w:lastRow="0" w:firstColumn="0" w:lastColumn="0" w:oddVBand="0" w:evenVBand="0" w:oddHBand="0" w:evenHBand="0" w:firstRowFirstColumn="0" w:firstRowLastColumn="0" w:lastRowFirstColumn="0" w:lastRowLastColumn="0"/>
+            <w:tcW w:w="3260" w:type="dxa"/>
+          </w:tcPr>
+          <w:p>
+            <w:pPr>
+              <w:jc w:val="both"/>
+              <w:cnfStyle w:val="000000100000" w:firstRow="0" w:lastRow="0" w:firstColumn="0" w:lastColumn="0" w:oddVBand="0" w:evenVBand="0" w:oddHBand="1" w:evenHBand="0" w:firstRowFirstColumn="0" w:firstRowLastColumn="0" w:lastRowFirstColumn="0" w:lastRowLastColumn="0"/>
               <w:rPr>
                 <w:rFonts w:ascii="Cambria Math" w:eastAsia="Times New Roman" w:hAnsi="Cambria Math" w:cs="Times New Roman"/>
                 <w:noProof/>
@@ -1600,7 +1852,7 @@
                         <w:rFonts w:ascii="Cambria Math" w:eastAsia="Times New Roman" w:hAnsi="Cambria Math" w:cs="Times New Roman"/>
                         <w:noProof/>
                       </w:rPr>
-                      <m:t>y</m:t>
+                      <m:t>z</m:t>
                     </m:r>
                   </m:e>
                   <m:sub>
@@ -1609,7 +1861,7 @@
                         <w:rFonts w:ascii="Cambria Math" w:eastAsia="Times New Roman" w:hAnsi="Cambria Math" w:cs="Times New Roman"/>
                         <w:noProof/>
                       </w:rPr>
-                      <m:t>ijh</m:t>
+                      <m:t>q,h</m:t>
                     </m:r>
                   </m:sub>
                 </m:sSub>
@@ -1653,7 +1905,7 @@
           <w:p>
             <w:pPr>
               <w:jc w:val="both"/>
-              <w:cnfStyle w:val="000000000000" w:firstRow="0" w:lastRow="0" w:firstColumn="0" w:lastColumn="0" w:oddVBand="0" w:evenVBand="0" w:oddHBand="0" w:evenHBand="0" w:firstRowFirstColumn="0" w:firstRowLastColumn="0" w:lastRowFirstColumn="0" w:lastRowLastColumn="0"/>
+              <w:cnfStyle w:val="000000100000" w:firstRow="0" w:lastRow="0" w:firstColumn="0" w:lastColumn="0" w:oddVBand="0" w:evenVBand="0" w:oddHBand="1" w:evenHBand="0" w:firstRowFirstColumn="0" w:firstRowLastColumn="0" w:lastRowFirstColumn="0" w:lastRowLastColumn="0"/>
               <w:rPr>
                 <w:rFonts w:ascii="Cambria Math" w:eastAsia="Times New Roman" w:hAnsi="Cambria Math" w:cs="Times New Roman"/>
                 <w:noProof/>
@@ -1669,7 +1921,7 @@
                     <w:rFonts w:ascii="Cambria Math" w:eastAsiaTheme="minorEastAsia" w:hAnsi="Cambria Math"/>
                     <w:noProof/>
                   </w:rPr>
-                  <m:t>∀i,j,h</m:t>
+                  <m:t>∀ q,h</m:t>
                 </m:r>
               </m:oMath>
             </m:oMathPara>
@@ -1681,7 +1933,7 @@
           </w:tcPr>
           <w:p>
             <w:pPr>
-              <w:cnfStyle w:val="000000000000" w:firstRow="0" w:lastRow="0" w:firstColumn="0" w:lastColumn="0" w:oddVBand="0" w:evenVBand="0" w:oddHBand="0" w:evenHBand="0" w:firstRowFirstColumn="0" w:firstRowLastColumn="0" w:lastRowFirstColumn="0" w:lastRowLastColumn="0"/>
+              <w:cnfStyle w:val="000000100000" w:firstRow="0" w:lastRow="0" w:firstColumn="0" w:lastColumn="0" w:oddVBand="0" w:evenVBand="0" w:oddHBand="1" w:evenHBand="0" w:firstRowFirstColumn="0" w:firstRowLastColumn="0" w:lastRowFirstColumn="0" w:lastRowLastColumn="0"/>
               <w:rPr>
                 <w:rFonts w:ascii="Cambria Math" w:eastAsiaTheme="minorEastAsia" w:hAnsi="Cambria Math"/>
                 <w:noProof/>
@@ -1707,14 +1959,7 @@
                 <w:i/>
                 <w:noProof/>
               </w:rPr>
-              <w:t>i</w:t>
-            </w:r>
-            <w:r>
-              <w:rPr>
-                <w:rFonts w:ascii="Cambria Math" w:eastAsiaTheme="minorEastAsia" w:hAnsi="Cambria Math"/>
-                <w:noProof/>
-              </w:rPr>
-              <w:t xml:space="preserve"> is enrolled in exam </w:t>
+              <w:t>q</w:t>
             </w:r>
             <w:r>
               <w:rPr>
@@ -1722,14 +1967,22 @@
                 <w:i/>
                 <w:noProof/>
               </w:rPr>
-              <w:t>j</w:t>
-            </w:r>
-            <w:r>
-              <w:rPr>
-                <w:rFonts w:ascii="Cambria Math" w:eastAsiaTheme="minorEastAsia" w:hAnsi="Cambria Math"/>
-                <w:noProof/>
-              </w:rPr>
-              <w:t xml:space="preserve">, which takes place on timeslot </w:t>
+              <w:t xml:space="preserve"> </w:t>
+            </w:r>
+            <w:r>
+              <w:rPr>
+                <w:rFonts w:ascii="Cambria Math" w:eastAsiaTheme="minorEastAsia" w:hAnsi="Cambria Math"/>
+                <w:i/>
+                <w:noProof/>
+              </w:rPr>
+              <w:t xml:space="preserve"> </w:t>
+            </w:r>
+            <w:r>
+              <w:rPr>
+                <w:rFonts w:ascii="Cambria Math" w:eastAsiaTheme="minorEastAsia" w:hAnsi="Cambria Math"/>
+                <w:noProof/>
+              </w:rPr>
+              <w:t xml:space="preserve">is occupied during timeslot </w:t>
             </w:r>
             <w:r>
               <w:rPr>
@@ -1750,13 +2003,10 @@
         </w:tc>
       </w:tr>
       <w:tr>
-        <w:trPr>
-          <w:cnfStyle w:val="000000100000" w:firstRow="0" w:lastRow="0" w:firstColumn="0" w:lastColumn="0" w:oddVBand="0" w:evenVBand="0" w:oddHBand="1" w:evenHBand="0" w:firstRowFirstColumn="0" w:firstRowLastColumn="0" w:lastRowFirstColumn="0" w:lastRowLastColumn="0"/>
-        </w:trPr>
         <w:tc>
           <w:tcPr>
             <w:cnfStyle w:val="001000000000" w:firstRow="0" w:lastRow="0" w:firstColumn="1" w:lastColumn="0" w:oddVBand="0" w:evenVBand="0" w:oddHBand="0" w:evenHBand="0" w:firstRowFirstColumn="0" w:firstRowLastColumn="0" w:lastRowFirstColumn="0" w:lastRowLastColumn="0"/>
-            <w:tcW w:w="338" w:type="dxa"/>
+            <w:tcW w:w="284" w:type="dxa"/>
           </w:tcPr>
           <w:p>
             <w:pPr>
@@ -1779,12 +2029,12 @@
         </w:tc>
         <w:tc>
           <w:tcPr>
-            <w:tcW w:w="3206" w:type="dxa"/>
-          </w:tcPr>
-          <w:p>
-            <w:pPr>
-              <w:jc w:val="both"/>
-              <w:cnfStyle w:val="000000100000" w:firstRow="0" w:lastRow="0" w:firstColumn="0" w:lastColumn="0" w:oddVBand="0" w:evenVBand="0" w:oddHBand="1" w:evenHBand="0" w:firstRowFirstColumn="0" w:firstRowLastColumn="0" w:lastRowFirstColumn="0" w:lastRowLastColumn="0"/>
+            <w:tcW w:w="3260" w:type="dxa"/>
+          </w:tcPr>
+          <w:p>
+            <w:pPr>
+              <w:jc w:val="both"/>
+              <w:cnfStyle w:val="000000000000" w:firstRow="0" w:lastRow="0" w:firstColumn="0" w:lastColumn="0" w:oddVBand="0" w:evenVBand="0" w:oddHBand="0" w:evenHBand="0" w:firstRowFirstColumn="0" w:firstRowLastColumn="0" w:lastRowFirstColumn="0" w:lastRowLastColumn="0"/>
               <w:rPr>
                 <w:rFonts w:ascii="Cambria Math" w:eastAsia="Times New Roman" w:hAnsi="Cambria Math" w:cs="Times New Roman"/>
                 <w:noProof/>
@@ -1811,7 +2061,7 @@
                         <w:rFonts w:ascii="Cambria Math" w:eastAsia="Times New Roman" w:hAnsi="Cambria Math" w:cs="Times New Roman"/>
                         <w:noProof/>
                       </w:rPr>
-                      <m:t>z</m:t>
+                      <m:t>u</m:t>
                     </m:r>
                   </m:e>
                   <m:sub>
@@ -1820,7 +2070,7 @@
                         <w:rFonts w:ascii="Cambria Math" w:eastAsia="Times New Roman" w:hAnsi="Cambria Math" w:cs="Times New Roman"/>
                         <w:noProof/>
                       </w:rPr>
-                      <m:t>ih</m:t>
+                      <m:t>q,h,k</m:t>
                     </m:r>
                   </m:sub>
                 </m:sSub>
@@ -1864,7 +2114,7 @@
           <w:p>
             <w:pPr>
               <w:jc w:val="both"/>
-              <w:cnfStyle w:val="000000100000" w:firstRow="0" w:lastRow="0" w:firstColumn="0" w:lastColumn="0" w:oddVBand="0" w:evenVBand="0" w:oddHBand="1" w:evenHBand="0" w:firstRowFirstColumn="0" w:firstRowLastColumn="0" w:lastRowFirstColumn="0" w:lastRowLastColumn="0"/>
+              <w:cnfStyle w:val="000000000000" w:firstRow="0" w:lastRow="0" w:firstColumn="0" w:lastColumn="0" w:oddVBand="0" w:evenVBand="0" w:oddHBand="0" w:evenHBand="0" w:firstRowFirstColumn="0" w:firstRowLastColumn="0" w:lastRowFirstColumn="0" w:lastRowLastColumn="0"/>
               <w:rPr>
                 <w:rFonts w:ascii="Cambria Math" w:eastAsia="Times New Roman" w:hAnsi="Cambria Math" w:cs="Times New Roman"/>
                 <w:noProof/>
@@ -1880,7 +2130,7 @@
                     <w:rFonts w:ascii="Cambria Math" w:eastAsiaTheme="minorEastAsia" w:hAnsi="Cambria Math"/>
                     <w:noProof/>
                   </w:rPr>
-                  <m:t>∀i,h</m:t>
+                  <m:t>∀ q,h, k</m:t>
                 </m:r>
               </m:oMath>
             </m:oMathPara>
@@ -1892,199 +2142,6 @@
           </w:tcPr>
           <w:p>
             <w:pPr>
-              <w:cnfStyle w:val="000000100000" w:firstRow="0" w:lastRow="0" w:firstColumn="0" w:lastColumn="0" w:oddVBand="0" w:evenVBand="0" w:oddHBand="1" w:evenHBand="0" w:firstRowFirstColumn="0" w:firstRowLastColumn="0" w:lastRowFirstColumn="0" w:lastRowLastColumn="0"/>
-              <w:rPr>
-                <w:rFonts w:ascii="Cambria Math" w:eastAsiaTheme="minorEastAsia" w:hAnsi="Cambria Math"/>
-                <w:noProof/>
-              </w:rPr>
-            </w:pPr>
-            <w:r>
-              <w:rPr>
-                <w:rFonts w:ascii="Cambria Math" w:eastAsiaTheme="minorEastAsia" w:hAnsi="Cambria Math"/>
-                <w:noProof/>
-              </w:rPr>
-              <w:t>1 if s</w:t>
-            </w:r>
-            <w:r>
-              <w:rPr>
-                <w:rFonts w:ascii="Cambria Math" w:eastAsiaTheme="minorEastAsia" w:hAnsi="Cambria Math"/>
-                <w:noProof/>
-              </w:rPr>
-              <w:t xml:space="preserve">tudent </w:t>
-            </w:r>
-            <w:r>
-              <w:rPr>
-                <w:rFonts w:ascii="Cambria Math" w:eastAsiaTheme="minorEastAsia" w:hAnsi="Cambria Math"/>
-                <w:i/>
-                <w:noProof/>
-              </w:rPr>
-              <w:t>i</w:t>
-            </w:r>
-            <w:r>
-              <w:rPr>
-                <w:rFonts w:ascii="Cambria Math" w:eastAsiaTheme="minorEastAsia" w:hAnsi="Cambria Math"/>
-                <w:noProof/>
-              </w:rPr>
-              <w:t xml:space="preserve"> is occupied during timeslot </w:t>
-            </w:r>
-            <w:r>
-              <w:rPr>
-                <w:rFonts w:ascii="Cambria Math" w:eastAsiaTheme="minorEastAsia" w:hAnsi="Cambria Math"/>
-                <w:i/>
-                <w:noProof/>
-              </w:rPr>
-              <w:t>h</w:t>
-            </w:r>
-            <w:r>
-              <w:rPr>
-                <w:rFonts w:ascii="Cambria Math" w:eastAsiaTheme="minorEastAsia" w:hAnsi="Cambria Math"/>
-                <w:noProof/>
-              </w:rPr>
-              <w:t>, 0 o/w</w:t>
-            </w:r>
-          </w:p>
-        </w:tc>
-      </w:tr>
-      <w:tr>
-        <w:tc>
-          <w:tcPr>
-            <w:cnfStyle w:val="001000000000" w:firstRow="0" w:lastRow="0" w:firstColumn="1" w:lastColumn="0" w:oddVBand="0" w:evenVBand="0" w:oddHBand="0" w:evenHBand="0" w:firstRowFirstColumn="0" w:firstRowLastColumn="0" w:lastRowFirstColumn="0" w:lastRowLastColumn="0"/>
-            <w:tcW w:w="338" w:type="dxa"/>
-          </w:tcPr>
-          <w:p>
-            <w:pPr>
-              <w:jc w:val="both"/>
-              <w:rPr>
-                <w:rFonts w:ascii="Cambria Math" w:eastAsia="Times New Roman" w:hAnsi="Cambria Math" w:cs="Times New Roman"/>
-                <w:b w:val="0"/>
-                <w:noProof/>
-              </w:rPr>
-            </w:pPr>
-            <w:r>
-              <w:rPr>
-                <w:rFonts w:ascii="Cambria Math" w:eastAsia="Times New Roman" w:hAnsi="Cambria Math" w:cs="Times New Roman"/>
-                <w:b w:val="0"/>
-                <w:noProof/>
-              </w:rPr>
-              <w:t>4</w:t>
-            </w:r>
-          </w:p>
-        </w:tc>
-        <w:tc>
-          <w:tcPr>
-            <w:tcW w:w="3206" w:type="dxa"/>
-          </w:tcPr>
-          <w:p>
-            <w:pPr>
-              <w:jc w:val="both"/>
-              <w:cnfStyle w:val="000000000000" w:firstRow="0" w:lastRow="0" w:firstColumn="0" w:lastColumn="0" w:oddVBand="0" w:evenVBand="0" w:oddHBand="0" w:evenHBand="0" w:firstRowFirstColumn="0" w:firstRowLastColumn="0" w:lastRowFirstColumn="0" w:lastRowLastColumn="0"/>
-              <w:rPr>
-                <w:rFonts w:ascii="Cambria Math" w:eastAsia="Times New Roman" w:hAnsi="Cambria Math" w:cs="Times New Roman"/>
-                <w:noProof/>
-              </w:rPr>
-            </w:pPr>
-            <m:oMathPara>
-              <m:oMathParaPr>
-                <m:jc m:val="left"/>
-              </m:oMathParaPr>
-              <m:oMath>
-                <m:sSub>
-                  <m:sSubPr>
-                    <m:ctrlPr>
-                      <w:rPr>
-                        <w:rFonts w:ascii="Cambria Math" w:eastAsia="Times New Roman" w:hAnsi="Cambria Math" w:cs="Times New Roman"/>
-                        <w:i/>
-                        <w:noProof/>
-                      </w:rPr>
-                    </m:ctrlPr>
-                  </m:sSubPr>
-                  <m:e>
-                    <m:r>
-                      <w:rPr>
-                        <w:rFonts w:ascii="Cambria Math" w:eastAsia="Times New Roman" w:hAnsi="Cambria Math" w:cs="Times New Roman"/>
-                        <w:noProof/>
-                      </w:rPr>
-                      <m:t>u</m:t>
-                    </m:r>
-                  </m:e>
-                  <m:sub>
-                    <m:r>
-                      <w:rPr>
-                        <w:rFonts w:ascii="Cambria Math" w:eastAsia="Times New Roman" w:hAnsi="Cambria Math" w:cs="Times New Roman"/>
-                        <w:noProof/>
-                      </w:rPr>
-                      <m:t>ihk</m:t>
-                    </m:r>
-                  </m:sub>
-                </m:sSub>
-                <m:r>
-                  <w:rPr>
-                    <w:rFonts w:ascii="Cambria Math" w:eastAsia="Times New Roman" w:hAnsi="Cambria Math" w:cs="Times New Roman"/>
-                    <w:noProof/>
-                  </w:rPr>
-                  <m:t xml:space="preserve">ϵ </m:t>
-                </m:r>
-                <m:d>
-                  <m:dPr>
-                    <m:begChr m:val="{"/>
-                    <m:endChr m:val="}"/>
-                    <m:ctrlPr>
-                      <w:rPr>
-                        <w:rFonts w:ascii="Cambria Math" w:eastAsia="Times New Roman" w:hAnsi="Cambria Math" w:cs="Times New Roman"/>
-                        <w:i/>
-                        <w:noProof/>
-                      </w:rPr>
-                    </m:ctrlPr>
-                  </m:dPr>
-                  <m:e>
-                    <m:r>
-                      <w:rPr>
-                        <w:rFonts w:ascii="Cambria Math" w:eastAsia="Times New Roman" w:hAnsi="Cambria Math" w:cs="Times New Roman"/>
-                        <w:noProof/>
-                      </w:rPr>
-                      <m:t>0,1</m:t>
-                    </m:r>
-                  </m:e>
-                </m:d>
-              </m:oMath>
-            </m:oMathPara>
-          </w:p>
-        </w:tc>
-        <w:tc>
-          <w:tcPr>
-            <w:tcW w:w="1309" w:type="dxa"/>
-          </w:tcPr>
-          <w:p>
-            <w:pPr>
-              <w:jc w:val="both"/>
-              <w:cnfStyle w:val="000000000000" w:firstRow="0" w:lastRow="0" w:firstColumn="0" w:lastColumn="0" w:oddVBand="0" w:evenVBand="0" w:oddHBand="0" w:evenHBand="0" w:firstRowFirstColumn="0" w:firstRowLastColumn="0" w:lastRowFirstColumn="0" w:lastRowLastColumn="0"/>
-              <w:rPr>
-                <w:rFonts w:ascii="Cambria Math" w:eastAsia="Times New Roman" w:hAnsi="Cambria Math" w:cs="Times New Roman"/>
-                <w:noProof/>
-              </w:rPr>
-            </w:pPr>
-            <m:oMathPara>
-              <m:oMathParaPr>
-                <m:jc m:val="left"/>
-              </m:oMathParaPr>
-              <m:oMath>
-                <m:r>
-                  <w:rPr>
-                    <w:rFonts w:ascii="Cambria Math" w:eastAsiaTheme="minorEastAsia" w:hAnsi="Cambria Math"/>
-                    <w:noProof/>
-                  </w:rPr>
-                  <m:t>∀i,h, k</m:t>
-                </m:r>
-              </m:oMath>
-            </m:oMathPara>
-          </w:p>
-        </w:tc>
-        <w:tc>
-          <w:tcPr>
-            <w:tcW w:w="5495" w:type="dxa"/>
-          </w:tcPr>
-          <w:p>
-            <w:pPr>
               <w:ind w:right="-108"/>
               <w:cnfStyle w:val="000000000000" w:firstRow="0" w:lastRow="0" w:firstColumn="0" w:lastColumn="0" w:oddVBand="0" w:evenVBand="0" w:oddHBand="0" w:evenHBand="0" w:firstRowFirstColumn="0" w:firstRowLastColumn="0" w:lastRowFirstColumn="0" w:lastRowLastColumn="0"/>
               <w:rPr>
@@ -2105,7 +2162,7 @@
                 <w:i/>
                 <w:noProof/>
               </w:rPr>
-              <w:t>i</w:t>
+              <w:t xml:space="preserve">q </w:t>
             </w:r>
             <w:r>
               <w:rPr>
@@ -2154,7 +2211,7 @@
         <w:tc>
           <w:tcPr>
             <w:cnfStyle w:val="001000000000" w:firstRow="0" w:lastRow="0" w:firstColumn="1" w:lastColumn="0" w:oddVBand="0" w:evenVBand="0" w:oddHBand="0" w:evenHBand="0" w:firstRowFirstColumn="0" w:firstRowLastColumn="0" w:lastRowFirstColumn="0" w:lastRowLastColumn="0"/>
-            <w:tcW w:w="338" w:type="dxa"/>
+            <w:tcW w:w="284" w:type="dxa"/>
           </w:tcPr>
           <w:p>
             <w:pPr>
@@ -2165,19 +2222,11 @@
                 <w:noProof/>
               </w:rPr>
             </w:pPr>
-            <w:r>
-              <w:rPr>
-                <w:rFonts w:ascii="Cambria Math" w:eastAsia="Times New Roman" w:hAnsi="Cambria Math" w:cs="Times New Roman"/>
-                <w:b w:val="0"/>
-                <w:noProof/>
-              </w:rPr>
-              <w:t>5</w:t>
-            </w:r>
-          </w:p>
-        </w:tc>
-        <w:tc>
-          <w:tcPr>
-            <w:tcW w:w="3206" w:type="dxa"/>
+          </w:p>
+        </w:tc>
+        <w:tc>
+          <w:tcPr>
+            <w:tcW w:w="3260" w:type="dxa"/>
           </w:tcPr>
           <w:p>
             <w:pPr>
@@ -2188,49 +2237,6 @@
                 <w:noProof/>
               </w:rPr>
             </w:pPr>
-            <m:oMathPara>
-              <m:oMathParaPr>
-                <m:jc m:val="left"/>
-              </m:oMathParaPr>
-              <m:oMath>
-                <m:sSub>
-                  <m:sSubPr>
-                    <m:ctrlPr>
-                      <w:rPr>
-                        <w:rFonts w:ascii="Cambria Math" w:eastAsia="Times New Roman" w:hAnsi="Cambria Math" w:cs="Times New Roman"/>
-                        <w:i/>
-                        <w:noProof/>
-                      </w:rPr>
-                    </m:ctrlPr>
-                  </m:sSubPr>
-                  <m:e>
-                    <m:r>
-                      <w:rPr>
-                        <w:rFonts w:ascii="Cambria Math" w:eastAsia="Times New Roman" w:hAnsi="Cambria Math" w:cs="Times New Roman"/>
-                        <w:noProof/>
-                      </w:rPr>
-                      <m:t>n</m:t>
-                    </m:r>
-                  </m:e>
-                  <m:sub>
-                    <m:r>
-                      <w:rPr>
-                        <w:rFonts w:ascii="Cambria Math" w:eastAsia="Times New Roman" w:hAnsi="Cambria Math" w:cs="Times New Roman"/>
-                        <w:noProof/>
-                      </w:rPr>
-                      <m:t>hk</m:t>
-                    </m:r>
-                  </m:sub>
-                </m:sSub>
-                <m:r>
-                  <w:rPr>
-                    <w:rFonts w:ascii="Cambria Math" w:eastAsia="Times New Roman" w:hAnsi="Cambria Math" w:cs="Times New Roman"/>
-                    <w:noProof/>
-                  </w:rPr>
-                  <m:t>ϵ N</m:t>
-                </m:r>
-              </m:oMath>
-            </m:oMathPara>
           </w:p>
         </w:tc>
         <w:tc>
@@ -2246,20 +2252,6 @@
                 <w:noProof/>
               </w:rPr>
             </w:pPr>
-            <m:oMathPara>
-              <m:oMathParaPr>
-                <m:jc m:val="left"/>
-              </m:oMathParaPr>
-              <m:oMath>
-                <m:r>
-                  <w:rPr>
-                    <w:rFonts w:ascii="Cambria Math" w:eastAsiaTheme="minorEastAsia" w:hAnsi="Cambria Math"/>
-                    <w:noProof/>
-                  </w:rPr>
-                  <m:t>∀h,k</m:t>
-                </m:r>
-              </m:oMath>
-            </m:oMathPara>
           </w:p>
         </w:tc>
         <w:tc>
@@ -2268,49 +2260,13 @@
           </w:tcPr>
           <w:p>
             <w:pPr>
+              <w:jc w:val="both"/>
               <w:cnfStyle w:val="000000100000" w:firstRow="0" w:lastRow="0" w:firstColumn="0" w:lastColumn="0" w:oddVBand="0" w:evenVBand="0" w:oddHBand="1" w:evenHBand="0" w:firstRowFirstColumn="0" w:firstRowLastColumn="0" w:lastRowFirstColumn="0" w:lastRowLastColumn="0"/>
               <w:rPr>
                 <w:rFonts w:ascii="Cambria Math" w:eastAsiaTheme="minorEastAsia" w:hAnsi="Cambria Math"/>
                 <w:noProof/>
               </w:rPr>
             </w:pPr>
-            <w:r>
-              <w:rPr>
-                <w:rFonts w:ascii="Cambria Math" w:eastAsiaTheme="minorEastAsia" w:hAnsi="Cambria Math"/>
-                <w:noProof/>
-              </w:rPr>
-              <w:t xml:space="preserve">Number of students occupied in both timeslots </w:t>
-            </w:r>
-            <w:r>
-              <w:rPr>
-                <w:rFonts w:ascii="Cambria Math" w:eastAsiaTheme="minorEastAsia" w:hAnsi="Cambria Math"/>
-                <w:i/>
-                <w:noProof/>
-              </w:rPr>
-              <w:t>h</w:t>
-            </w:r>
-            <w:r>
-              <w:rPr>
-                <w:rFonts w:ascii="Cambria Math" w:eastAsiaTheme="minorEastAsia" w:hAnsi="Cambria Math"/>
-                <w:noProof/>
-              </w:rPr>
-              <w:t xml:space="preserve"> and </w:t>
-            </w:r>
-            <w:r>
-              <w:rPr>
-                <w:rFonts w:ascii="Cambria Math" w:eastAsiaTheme="minorEastAsia" w:hAnsi="Cambria Math"/>
-                <w:i/>
-                <w:noProof/>
-              </w:rPr>
-              <w:t>k</w:t>
-            </w:r>
-            <w:r>
-              <w:rPr>
-                <w:rFonts w:ascii="Cambria Math" w:eastAsiaTheme="minorEastAsia" w:hAnsi="Cambria Math"/>
-                <w:noProof/>
-              </w:rPr>
-              <w:t xml:space="preserve"> </w:t>
-            </w:r>
           </w:p>
         </w:tc>
       </w:tr>
@@ -2318,7 +2274,7 @@
         <w:tc>
           <w:tcPr>
             <w:cnfStyle w:val="001000000000" w:firstRow="0" w:lastRow="0" w:firstColumn="1" w:lastColumn="0" w:oddVBand="0" w:evenVBand="0" w:oddHBand="0" w:evenHBand="0" w:firstRowFirstColumn="0" w:firstRowLastColumn="0" w:lastRowFirstColumn="0" w:lastRowLastColumn="0"/>
-            <w:tcW w:w="338" w:type="dxa"/>
+            <w:tcW w:w="284" w:type="dxa"/>
           </w:tcPr>
           <w:p>
             <w:pPr>
@@ -2333,7 +2289,7 @@
         </w:tc>
         <w:tc>
           <w:tcPr>
-            <w:tcW w:w="3206" w:type="dxa"/>
+            <w:tcW w:w="3260" w:type="dxa"/>
           </w:tcPr>
           <w:p>
             <w:pPr>
@@ -2341,9 +2297,18 @@
               <w:cnfStyle w:val="000000000000" w:firstRow="0" w:lastRow="0" w:firstColumn="0" w:lastColumn="0" w:oddVBand="0" w:evenVBand="0" w:oddHBand="0" w:evenHBand="0" w:firstRowFirstColumn="0" w:firstRowLastColumn="0" w:lastRowFirstColumn="0" w:lastRowLastColumn="0"/>
               <w:rPr>
                 <w:rFonts w:ascii="Cambria Math" w:eastAsia="Times New Roman" w:hAnsi="Cambria Math" w:cs="Times New Roman"/>
-                <w:noProof/>
-              </w:rPr>
-            </w:pPr>
+                <w:b/>
+                <w:noProof/>
+              </w:rPr>
+            </w:pPr>
+            <w:r>
+              <w:rPr>
+                <w:rFonts w:ascii="Cambria Math" w:eastAsia="Times New Roman" w:hAnsi="Cambria Math" w:cs="Times New Roman"/>
+                <w:b/>
+                <w:noProof/>
+              </w:rPr>
+              <w:t>CONSTRAINTS:</w:t>
+            </w:r>
           </w:p>
         </w:tc>
         <w:tc>
@@ -2356,6 +2321,7 @@
               <w:cnfStyle w:val="000000000000" w:firstRow="0" w:lastRow="0" w:firstColumn="0" w:lastColumn="0" w:oddVBand="0" w:evenVBand="0" w:oddHBand="0" w:evenHBand="0" w:firstRowFirstColumn="0" w:firstRowLastColumn="0" w:lastRowFirstColumn="0" w:lastRowLastColumn="0"/>
               <w:rPr>
                 <w:rFonts w:ascii="Cambria Math" w:eastAsia="Times New Roman" w:hAnsi="Cambria Math" w:cs="Times New Roman"/>
+                <w:b/>
                 <w:noProof/>
               </w:rPr>
             </w:pPr>
@@ -2371,6 +2337,7 @@
               <w:cnfStyle w:val="000000000000" w:firstRow="0" w:lastRow="0" w:firstColumn="0" w:lastColumn="0" w:oddVBand="0" w:evenVBand="0" w:oddHBand="0" w:evenHBand="0" w:firstRowFirstColumn="0" w:firstRowLastColumn="0" w:lastRowFirstColumn="0" w:lastRowLastColumn="0"/>
               <w:rPr>
                 <w:rFonts w:ascii="Cambria Math" w:eastAsiaTheme="minorEastAsia" w:hAnsi="Cambria Math"/>
+                <w:b/>
                 <w:noProof/>
               </w:rPr>
             </w:pPr>
@@ -2384,7 +2351,7 @@
         <w:tc>
           <w:tcPr>
             <w:cnfStyle w:val="001000000000" w:firstRow="0" w:lastRow="0" w:firstColumn="1" w:lastColumn="0" w:oddVBand="0" w:evenVBand="0" w:oddHBand="0" w:evenHBand="0" w:firstRowFirstColumn="0" w:firstRowLastColumn="0" w:lastRowFirstColumn="0" w:lastRowLastColumn="0"/>
-            <w:tcW w:w="338" w:type="dxa"/>
+            <w:tcW w:w="284" w:type="dxa"/>
           </w:tcPr>
           <w:p>
             <w:pPr>
@@ -2395,160 +2362,19 @@
                 <w:noProof/>
               </w:rPr>
             </w:pPr>
-          </w:p>
-        </w:tc>
-        <w:tc>
-          <w:tcPr>
-            <w:tcW w:w="3206" w:type="dxa"/>
-          </w:tcPr>
-          <w:p>
-            <w:pPr>
-              <w:jc w:val="both"/>
-              <w:cnfStyle w:val="000000100000" w:firstRow="0" w:lastRow="0" w:firstColumn="0" w:lastColumn="0" w:oddVBand="0" w:evenVBand="0" w:oddHBand="1" w:evenHBand="0" w:firstRowFirstColumn="0" w:firstRowLastColumn="0" w:lastRowFirstColumn="0" w:lastRowLastColumn="0"/>
-              <w:rPr>
-                <w:rFonts w:ascii="Cambria Math" w:eastAsia="Times New Roman" w:hAnsi="Cambria Math" w:cs="Times New Roman"/>
-                <w:b/>
-                <w:noProof/>
-              </w:rPr>
-            </w:pPr>
-          </w:p>
-        </w:tc>
-        <w:tc>
-          <w:tcPr>
-            <w:tcW w:w="1309" w:type="dxa"/>
-          </w:tcPr>
-          <w:p>
-            <w:pPr>
-              <w:jc w:val="both"/>
-              <w:cnfStyle w:val="000000100000" w:firstRow="0" w:lastRow="0" w:firstColumn="0" w:lastColumn="0" w:oddVBand="0" w:evenVBand="0" w:oddHBand="1" w:evenHBand="0" w:firstRowFirstColumn="0" w:firstRowLastColumn="0" w:lastRowFirstColumn="0" w:lastRowLastColumn="0"/>
-              <w:rPr>
-                <w:rFonts w:ascii="Cambria Math" w:eastAsia="Times New Roman" w:hAnsi="Cambria Math" w:cs="Times New Roman"/>
-                <w:noProof/>
-              </w:rPr>
-            </w:pPr>
-          </w:p>
-        </w:tc>
-        <w:tc>
-          <w:tcPr>
-            <w:tcW w:w="5495" w:type="dxa"/>
-          </w:tcPr>
-          <w:p>
-            <w:pPr>
-              <w:jc w:val="both"/>
-              <w:cnfStyle w:val="000000100000" w:firstRow="0" w:lastRow="0" w:firstColumn="0" w:lastColumn="0" w:oddVBand="0" w:evenVBand="0" w:oddHBand="1" w:evenHBand="0" w:firstRowFirstColumn="0" w:firstRowLastColumn="0" w:lastRowFirstColumn="0" w:lastRowLastColumn="0"/>
-              <w:rPr>
-                <w:rFonts w:ascii="Cambria Math" w:eastAsiaTheme="minorEastAsia" w:hAnsi="Cambria Math"/>
-                <w:noProof/>
-              </w:rPr>
-            </w:pPr>
-          </w:p>
-        </w:tc>
-      </w:tr>
-      <w:tr>
-        <w:tc>
-          <w:tcPr>
-            <w:cnfStyle w:val="001000000000" w:firstRow="0" w:lastRow="0" w:firstColumn="1" w:lastColumn="0" w:oddVBand="0" w:evenVBand="0" w:oddHBand="0" w:evenHBand="0" w:firstRowFirstColumn="0" w:firstRowLastColumn="0" w:lastRowFirstColumn="0" w:lastRowLastColumn="0"/>
-            <w:tcW w:w="338" w:type="dxa"/>
-          </w:tcPr>
-          <w:p>
-            <w:pPr>
-              <w:jc w:val="both"/>
+            <w:r>
               <w:rPr>
                 <w:rFonts w:ascii="Cambria Math" w:eastAsia="Times New Roman" w:hAnsi="Cambria Math" w:cs="Times New Roman"/>
                 <w:b w:val="0"/>
                 <w:noProof/>
               </w:rPr>
-            </w:pPr>
-          </w:p>
-        </w:tc>
-        <w:tc>
-          <w:tcPr>
-            <w:tcW w:w="3206" w:type="dxa"/>
-          </w:tcPr>
-          <w:p>
-            <w:pPr>
-              <w:jc w:val="both"/>
-              <w:cnfStyle w:val="000000000000" w:firstRow="0" w:lastRow="0" w:firstColumn="0" w:lastColumn="0" w:oddVBand="0" w:evenVBand="0" w:oddHBand="0" w:evenHBand="0" w:firstRowFirstColumn="0" w:firstRowLastColumn="0" w:lastRowFirstColumn="0" w:lastRowLastColumn="0"/>
-              <w:rPr>
-                <w:rFonts w:ascii="Cambria Math" w:eastAsia="Times New Roman" w:hAnsi="Cambria Math" w:cs="Times New Roman"/>
-                <w:b/>
-                <w:noProof/>
-              </w:rPr>
-            </w:pPr>
-            <w:r>
-              <w:rPr>
-                <w:rFonts w:ascii="Cambria Math" w:eastAsia="Times New Roman" w:hAnsi="Cambria Math" w:cs="Times New Roman"/>
-                <w:b/>
-                <w:noProof/>
-              </w:rPr>
-              <w:t>CONSTRAINTS:</w:t>
-            </w:r>
-          </w:p>
-        </w:tc>
-        <w:tc>
-          <w:tcPr>
-            <w:tcW w:w="1309" w:type="dxa"/>
-          </w:tcPr>
-          <w:p>
-            <w:pPr>
-              <w:jc w:val="both"/>
-              <w:cnfStyle w:val="000000000000" w:firstRow="0" w:lastRow="0" w:firstColumn="0" w:lastColumn="0" w:oddVBand="0" w:evenVBand="0" w:oddHBand="0" w:evenHBand="0" w:firstRowFirstColumn="0" w:firstRowLastColumn="0" w:lastRowFirstColumn="0" w:lastRowLastColumn="0"/>
-              <w:rPr>
-                <w:rFonts w:ascii="Cambria Math" w:eastAsia="Times New Roman" w:hAnsi="Cambria Math" w:cs="Times New Roman"/>
-                <w:b/>
-                <w:noProof/>
-              </w:rPr>
-            </w:pPr>
-          </w:p>
-        </w:tc>
-        <w:tc>
-          <w:tcPr>
-            <w:tcW w:w="5495" w:type="dxa"/>
-          </w:tcPr>
-          <w:p>
-            <w:pPr>
-              <w:jc w:val="both"/>
-              <w:cnfStyle w:val="000000000000" w:firstRow="0" w:lastRow="0" w:firstColumn="0" w:lastColumn="0" w:oddVBand="0" w:evenVBand="0" w:oddHBand="0" w:evenHBand="0" w:firstRowFirstColumn="0" w:firstRowLastColumn="0" w:lastRowFirstColumn="0" w:lastRowLastColumn="0"/>
-              <w:rPr>
-                <w:rFonts w:ascii="Cambria Math" w:eastAsiaTheme="minorEastAsia" w:hAnsi="Cambria Math"/>
-                <w:b/>
-                <w:noProof/>
-              </w:rPr>
-            </w:pPr>
-          </w:p>
-        </w:tc>
-      </w:tr>
-      <w:tr>
-        <w:trPr>
-          <w:cnfStyle w:val="000000100000" w:firstRow="0" w:lastRow="0" w:firstColumn="0" w:lastColumn="0" w:oddVBand="0" w:evenVBand="0" w:oddHBand="1" w:evenHBand="0" w:firstRowFirstColumn="0" w:firstRowLastColumn="0" w:lastRowFirstColumn="0" w:lastRowLastColumn="0"/>
-        </w:trPr>
-        <w:tc>
-          <w:tcPr>
-            <w:cnfStyle w:val="001000000000" w:firstRow="0" w:lastRow="0" w:firstColumn="1" w:lastColumn="0" w:oddVBand="0" w:evenVBand="0" w:oddHBand="0" w:evenHBand="0" w:firstRowFirstColumn="0" w:firstRowLastColumn="0" w:lastRowFirstColumn="0" w:lastRowLastColumn="0"/>
-            <w:tcW w:w="338" w:type="dxa"/>
-          </w:tcPr>
-          <w:p>
-            <w:pPr>
-              <w:jc w:val="both"/>
-              <w:rPr>
-                <w:rFonts w:ascii="Cambria Math" w:eastAsia="Times New Roman" w:hAnsi="Cambria Math" w:cs="Times New Roman"/>
-                <w:b w:val="0"/>
-                <w:noProof/>
-              </w:rPr>
-            </w:pPr>
-            <w:r>
-              <w:rPr>
-                <w:rFonts w:ascii="Cambria Math" w:eastAsia="Times New Roman" w:hAnsi="Cambria Math" w:cs="Times New Roman"/>
-                <w:b w:val="0"/>
-                <w:noProof/>
-              </w:rPr>
               <w:t>1</w:t>
             </w:r>
           </w:p>
         </w:tc>
         <w:tc>
           <w:tcPr>
-            <w:tcW w:w="3206" w:type="dxa"/>
+            <w:tcW w:w="3260" w:type="dxa"/>
           </w:tcPr>
           <w:p>
             <w:pPr>
@@ -2586,13 +2412,35 @@
                     </m:r>
                   </m:sub>
                   <m:sup>
-                    <m:r>
-                      <w:rPr>
-                        <w:rFonts w:ascii="Cambria Math" w:eastAsiaTheme="minorEastAsia" w:hAnsi="Cambria Math"/>
-                        <w:noProof/>
-                      </w:rPr>
-                      <m:t>tmax</m:t>
-                    </m:r>
+                    <m:sSub>
+                      <m:sSubPr>
+                        <m:ctrlPr>
+                          <w:rPr>
+                            <w:rFonts w:ascii="Cambria Math" w:eastAsia="Times New Roman" w:hAnsi="Cambria Math" w:cs="Times New Roman"/>
+                            <w:i/>
+                            <w:noProof/>
+                          </w:rPr>
+                        </m:ctrlPr>
+                      </m:sSubPr>
+                      <m:e>
+                        <m:r>
+                          <w:rPr>
+                            <w:rFonts w:ascii="Cambria Math" w:eastAsia="Times New Roman" w:hAnsi="Cambria Math" w:cs="Times New Roman"/>
+                            <w:noProof/>
+                          </w:rPr>
+                          <m:t>t</m:t>
+                        </m:r>
+                      </m:e>
+                      <m:sub>
+                        <m:r>
+                          <w:rPr>
+                            <w:rFonts w:ascii="Cambria Math" w:eastAsia="Times New Roman" w:hAnsi="Cambria Math" w:cs="Times New Roman"/>
+                            <w:noProof/>
+                          </w:rPr>
+                          <m:t>max</m:t>
+                        </m:r>
+                      </m:sub>
+                    </m:sSub>
                   </m:sup>
                   <m:e>
                     <m:sSub>
@@ -2620,7 +2468,7 @@
                             <w:rFonts w:ascii="Cambria Math" w:eastAsiaTheme="minorEastAsia" w:hAnsi="Cambria Math"/>
                             <w:noProof/>
                           </w:rPr>
-                          <m:t>jh</m:t>
+                          <m:t>j,h</m:t>
                         </m:r>
                       </m:sub>
                     </m:sSub>
@@ -2667,7 +2515,7 @@
                     <w:rFonts w:ascii="Cambria Math" w:eastAsiaTheme="minorEastAsia" w:hAnsi="Cambria Math"/>
                     <w:noProof/>
                   </w:rPr>
-                  <m:t>∀j</m:t>
+                  <m:t>∀ j</m:t>
                 </m:r>
               </m:oMath>
             </m:oMathPara>
@@ -2699,7 +2547,7 @@
         <w:tc>
           <w:tcPr>
             <w:cnfStyle w:val="001000000000" w:firstRow="0" w:lastRow="0" w:firstColumn="1" w:lastColumn="0" w:oddVBand="0" w:evenVBand="0" w:oddHBand="0" w:evenHBand="0" w:firstRowFirstColumn="0" w:firstRowLastColumn="0" w:lastRowFirstColumn="0" w:lastRowLastColumn="0"/>
-            <w:tcW w:w="338" w:type="dxa"/>
+            <w:tcW w:w="284" w:type="dxa"/>
           </w:tcPr>
           <w:p>
             <w:pPr>
@@ -2722,267 +2570,12 @@
         </w:tc>
         <w:tc>
           <w:tcPr>
-            <w:tcW w:w="3206" w:type="dxa"/>
+            <w:tcW w:w="3260" w:type="dxa"/>
           </w:tcPr>
           <w:p>
             <w:pPr>
               <w:jc w:val="both"/>
               <w:cnfStyle w:val="000000000000" w:firstRow="0" w:lastRow="0" w:firstColumn="0" w:lastColumn="0" w:oddVBand="0" w:evenVBand="0" w:oddHBand="0" w:evenHBand="0" w:firstRowFirstColumn="0" w:firstRowLastColumn="0" w:lastRowFirstColumn="0" w:lastRowLastColumn="0"/>
-              <w:rPr>
-                <w:rFonts w:ascii="Cambria Math" w:eastAsiaTheme="minorEastAsia" w:hAnsi="Cambria Math"/>
-                <w:noProof/>
-              </w:rPr>
-            </w:pPr>
-            <m:oMathPara>
-              <m:oMathParaPr>
-                <m:jc m:val="left"/>
-              </m:oMathParaPr>
-              <m:oMath>
-                <m:sSub>
-                  <m:sSubPr>
-                    <m:ctrlPr>
-                      <w:rPr>
-                        <w:rFonts w:ascii="Cambria Math" w:eastAsiaTheme="minorEastAsia" w:hAnsi="Cambria Math"/>
-                        <w:i/>
-                        <w:noProof/>
-                      </w:rPr>
-                    </m:ctrlPr>
-                  </m:sSubPr>
-                  <m:e>
-                    <m:r>
-                      <w:rPr>
-                        <w:rFonts w:ascii="Cambria Math" w:eastAsiaTheme="minorEastAsia" w:hAnsi="Cambria Math"/>
-                        <w:noProof/>
-                      </w:rPr>
-                      <m:t>y</m:t>
-                    </m:r>
-                  </m:e>
-                  <m:sub>
-                    <m:r>
-                      <w:rPr>
-                        <w:rFonts w:ascii="Cambria Math" w:eastAsiaTheme="minorEastAsia" w:hAnsi="Cambria Math"/>
-                        <w:noProof/>
-                      </w:rPr>
-                      <m:t>ijk</m:t>
-                    </m:r>
-                  </m:sub>
-                </m:sSub>
-                <m:r>
-                  <w:rPr>
-                    <w:rFonts w:ascii="Cambria Math" w:eastAsiaTheme="minorEastAsia" w:hAnsi="Cambria Math"/>
-                    <w:noProof/>
-                  </w:rPr>
-                  <m:t>=</m:t>
-                </m:r>
-                <m:sSub>
-                  <m:sSubPr>
-                    <m:ctrlPr>
-                      <w:rPr>
-                        <w:rFonts w:ascii="Cambria Math" w:eastAsiaTheme="minorEastAsia" w:hAnsi="Cambria Math"/>
-                        <w:i/>
-                        <w:noProof/>
-                      </w:rPr>
-                    </m:ctrlPr>
-                  </m:sSubPr>
-                  <m:e>
-                    <m:r>
-                      <w:rPr>
-                        <w:rFonts w:ascii="Cambria Math" w:eastAsiaTheme="minorEastAsia" w:hAnsi="Cambria Math"/>
-                        <w:noProof/>
-                      </w:rPr>
-                      <m:t>a</m:t>
-                    </m:r>
-                  </m:e>
-                  <m:sub>
-                    <m:r>
-                      <w:rPr>
-                        <w:rFonts w:ascii="Cambria Math" w:eastAsiaTheme="minorEastAsia" w:hAnsi="Cambria Math"/>
-                        <w:noProof/>
-                      </w:rPr>
-                      <m:t>ij</m:t>
-                    </m:r>
-                  </m:sub>
-                </m:sSub>
-                <m:sSub>
-                  <m:sSubPr>
-                    <m:ctrlPr>
-                      <w:rPr>
-                        <w:rFonts w:ascii="Cambria Math" w:eastAsiaTheme="minorEastAsia" w:hAnsi="Cambria Math"/>
-                        <w:i/>
-                        <w:noProof/>
-                      </w:rPr>
-                    </m:ctrlPr>
-                  </m:sSubPr>
-                  <m:e>
-                    <m:r>
-                      <w:rPr>
-                        <w:rFonts w:ascii="Cambria Math" w:eastAsiaTheme="minorEastAsia" w:hAnsi="Cambria Math"/>
-                        <w:noProof/>
-                      </w:rPr>
-                      <m:t>x</m:t>
-                    </m:r>
-                  </m:e>
-                  <m:sub>
-                    <m:r>
-                      <w:rPr>
-                        <w:rFonts w:ascii="Cambria Math" w:eastAsiaTheme="minorEastAsia" w:hAnsi="Cambria Math"/>
-                        <w:noProof/>
-                      </w:rPr>
-                      <m:t>jk</m:t>
-                    </m:r>
-                  </m:sub>
-                </m:sSub>
-              </m:oMath>
-            </m:oMathPara>
-          </w:p>
-        </w:tc>
-        <w:tc>
-          <w:tcPr>
-            <w:tcW w:w="1309" w:type="dxa"/>
-          </w:tcPr>
-          <w:p>
-            <w:pPr>
-              <w:jc w:val="both"/>
-              <w:cnfStyle w:val="000000000000" w:firstRow="0" w:lastRow="0" w:firstColumn="0" w:lastColumn="0" w:oddVBand="0" w:evenVBand="0" w:oddHBand="0" w:evenHBand="0" w:firstRowFirstColumn="0" w:firstRowLastColumn="0" w:lastRowFirstColumn="0" w:lastRowLastColumn="0"/>
-              <w:rPr>
-                <w:rFonts w:ascii="Cambria Math" w:eastAsiaTheme="minorEastAsia" w:hAnsi="Cambria Math"/>
-                <w:noProof/>
-              </w:rPr>
-            </w:pPr>
-            <m:oMathPara>
-              <m:oMathParaPr>
-                <m:jc m:val="left"/>
-              </m:oMathParaPr>
-              <m:oMath>
-                <m:r>
-                  <w:rPr>
-                    <w:rFonts w:ascii="Cambria Math" w:eastAsiaTheme="minorEastAsia" w:hAnsi="Cambria Math"/>
-                    <w:noProof/>
-                  </w:rPr>
-                  <m:t>∀i, j, k</m:t>
-                </m:r>
-              </m:oMath>
-            </m:oMathPara>
-          </w:p>
-        </w:tc>
-        <w:tc>
-          <w:tcPr>
-            <w:tcW w:w="5495" w:type="dxa"/>
-          </w:tcPr>
-          <w:p>
-            <w:pPr>
-              <w:cnfStyle w:val="000000000000" w:firstRow="0" w:lastRow="0" w:firstColumn="0" w:lastColumn="0" w:oddVBand="0" w:evenVBand="0" w:oddHBand="0" w:evenHBand="0" w:firstRowFirstColumn="0" w:firstRowLastColumn="0" w:lastRowFirstColumn="0" w:lastRowLastColumn="0"/>
-              <w:rPr>
-                <w:rFonts w:ascii="Cambria Math" w:eastAsiaTheme="minorEastAsia" w:hAnsi="Cambria Math"/>
-                <w:noProof/>
-              </w:rPr>
-            </w:pPr>
-            <w:r>
-              <w:rPr>
-                <w:rFonts w:ascii="Cambria Math" w:eastAsiaTheme="minorEastAsia" w:hAnsi="Cambria Math"/>
-                <w:noProof/>
-              </w:rPr>
-              <w:t>yijk is 1 if</w:t>
-            </w:r>
-            <w:r>
-              <w:rPr>
-                <w:rFonts w:ascii="Cambria Math" w:eastAsiaTheme="minorEastAsia" w:hAnsi="Cambria Math"/>
-                <w:noProof/>
-              </w:rPr>
-              <w:t xml:space="preserve"> tells if student </w:t>
-            </w:r>
-            <w:r>
-              <w:rPr>
-                <w:rFonts w:ascii="Cambria Math" w:eastAsiaTheme="minorEastAsia" w:hAnsi="Cambria Math"/>
-                <w:i/>
-                <w:noProof/>
-              </w:rPr>
-              <w:t>i</w:t>
-            </w:r>
-            <w:r>
-              <w:rPr>
-                <w:rFonts w:ascii="Cambria Math" w:eastAsiaTheme="minorEastAsia" w:hAnsi="Cambria Math"/>
-                <w:noProof/>
-              </w:rPr>
-              <w:t xml:space="preserve">, is enrolled in exam </w:t>
-            </w:r>
-            <w:r>
-              <w:rPr>
-                <w:rFonts w:ascii="Cambria Math" w:eastAsiaTheme="minorEastAsia" w:hAnsi="Cambria Math"/>
-                <w:i/>
-                <w:noProof/>
-              </w:rPr>
-              <w:t>j</w:t>
-            </w:r>
-            <w:r>
-              <w:rPr>
-                <w:rFonts w:ascii="Cambria Math" w:eastAsiaTheme="minorEastAsia" w:hAnsi="Cambria Math"/>
-                <w:noProof/>
-              </w:rPr>
-              <w:t xml:space="preserve"> and exam </w:t>
-            </w:r>
-            <w:r>
-              <w:rPr>
-                <w:rFonts w:ascii="Cambria Math" w:eastAsiaTheme="minorEastAsia" w:hAnsi="Cambria Math"/>
-                <w:i/>
-                <w:noProof/>
-              </w:rPr>
-              <w:t>j</w:t>
-            </w:r>
-            <w:r>
-              <w:rPr>
-                <w:rFonts w:ascii="Cambria Math" w:eastAsiaTheme="minorEastAsia" w:hAnsi="Cambria Math"/>
-                <w:noProof/>
-              </w:rPr>
-              <w:t xml:space="preserve"> takes place in timeslot </w:t>
-            </w:r>
-            <w:r>
-              <w:rPr>
-                <w:rFonts w:ascii="Cambria Math" w:eastAsiaTheme="minorEastAsia" w:hAnsi="Cambria Math"/>
-                <w:i/>
-                <w:noProof/>
-              </w:rPr>
-              <w:t>k</w:t>
-            </w:r>
-          </w:p>
-        </w:tc>
-      </w:tr>
-      <w:tr>
-        <w:trPr>
-          <w:cnfStyle w:val="000000100000" w:firstRow="0" w:lastRow="0" w:firstColumn="0" w:lastColumn="0" w:oddVBand="0" w:evenVBand="0" w:oddHBand="1" w:evenHBand="0" w:firstRowFirstColumn="0" w:firstRowLastColumn="0" w:lastRowFirstColumn="0" w:lastRowLastColumn="0"/>
-        </w:trPr>
-        <w:tc>
-          <w:tcPr>
-            <w:cnfStyle w:val="001000000000" w:firstRow="0" w:lastRow="0" w:firstColumn="1" w:lastColumn="0" w:oddVBand="0" w:evenVBand="0" w:oddHBand="0" w:evenHBand="0" w:firstRowFirstColumn="0" w:firstRowLastColumn="0" w:lastRowFirstColumn="0" w:lastRowLastColumn="0"/>
-            <w:tcW w:w="338" w:type="dxa"/>
-          </w:tcPr>
-          <w:p>
-            <w:pPr>
-              <w:jc w:val="both"/>
-              <w:rPr>
-                <w:rFonts w:ascii="Cambria Math" w:eastAsia="Times New Roman" w:hAnsi="Cambria Math" w:cs="Times New Roman"/>
-                <w:b w:val="0"/>
-                <w:noProof/>
-              </w:rPr>
-            </w:pPr>
-            <w:r>
-              <w:rPr>
-                <w:rFonts w:ascii="Cambria Math" w:eastAsia="Times New Roman" w:hAnsi="Cambria Math" w:cs="Times New Roman"/>
-                <w:b w:val="0"/>
-                <w:noProof/>
-              </w:rPr>
-              <w:t>3</w:t>
-            </w:r>
-          </w:p>
-        </w:tc>
-        <w:tc>
-          <w:tcPr>
-            <w:tcW w:w="3206" w:type="dxa"/>
-          </w:tcPr>
-          <w:p>
-            <w:pPr>
-              <w:jc w:val="both"/>
-              <w:cnfStyle w:val="000000100000" w:firstRow="0" w:lastRow="0" w:firstColumn="0" w:lastColumn="0" w:oddVBand="0" w:evenVBand="0" w:oddHBand="1" w:evenHBand="0" w:firstRowFirstColumn="0" w:firstRowLastColumn="0" w:lastRowFirstColumn="0" w:lastRowLastColumn="0"/>
               <w:rPr>
                 <w:rFonts w:ascii="Cambria Math" w:eastAsiaTheme="minorEastAsia" w:hAnsi="Cambria Math"/>
                 <w:noProof/>
@@ -3040,7 +2633,7 @@
                             <w:rFonts w:ascii="Cambria Math" w:eastAsiaTheme="minorEastAsia" w:hAnsi="Cambria Math"/>
                             <w:noProof/>
                           </w:rPr>
-                          <m:t>y</m:t>
+                          <m:t>a</m:t>
                         </m:r>
                       </m:e>
                       <m:sub>
@@ -3049,7 +2642,36 @@
                             <w:rFonts w:ascii="Cambria Math" w:eastAsiaTheme="minorEastAsia" w:hAnsi="Cambria Math"/>
                             <w:noProof/>
                           </w:rPr>
-                          <m:t>ijk</m:t>
+                          <m:t>q,j</m:t>
+                        </m:r>
+                      </m:sub>
+                    </m:sSub>
+                    <m:sSub>
+                      <m:sSubPr>
+                        <m:ctrlPr>
+                          <w:rPr>
+                            <w:rFonts w:ascii="Cambria Math" w:eastAsiaTheme="minorEastAsia" w:hAnsi="Cambria Math"/>
+                            <w:i/>
+                            <w:noProof/>
+                          </w:rPr>
+                        </m:ctrlPr>
+                      </m:sSubPr>
+                      <m:e>
+                        <m:r>
+                          <w:rPr>
+                            <w:rFonts w:ascii="Cambria Math" w:eastAsiaTheme="minorEastAsia" w:hAnsi="Cambria Math"/>
+                            <w:noProof/>
+                          </w:rPr>
+                          <m:t>x</m:t>
+                        </m:r>
+                      </m:e>
+                      <m:sub>
+                        <m:r>
+                          <w:rPr>
+                            <w:rFonts w:ascii="Cambria Math" w:eastAsiaTheme="minorEastAsia" w:hAnsi="Cambria Math"/>
+                            <w:noProof/>
+                          </w:rPr>
+                          <m:t>j,k</m:t>
                         </m:r>
                       </m:sub>
                     </m:sSub>
@@ -3073,7 +2695,7 @@
           <w:p>
             <w:pPr>
               <w:jc w:val="both"/>
-              <w:cnfStyle w:val="000000100000" w:firstRow="0" w:lastRow="0" w:firstColumn="0" w:lastColumn="0" w:oddVBand="0" w:evenVBand="0" w:oddHBand="1" w:evenHBand="0" w:firstRowFirstColumn="0" w:firstRowLastColumn="0" w:lastRowFirstColumn="0" w:lastRowLastColumn="0"/>
+              <w:cnfStyle w:val="000000000000" w:firstRow="0" w:lastRow="0" w:firstColumn="0" w:lastColumn="0" w:oddVBand="0" w:evenVBand="0" w:oddHBand="0" w:evenHBand="0" w:firstRowFirstColumn="0" w:firstRowLastColumn="0" w:lastRowFirstColumn="0" w:lastRowLastColumn="0"/>
               <w:rPr>
                 <w:rFonts w:ascii="Cambria Math" w:eastAsiaTheme="minorEastAsia" w:hAnsi="Cambria Math"/>
                 <w:noProof/>
@@ -3089,7 +2711,7 @@
                     <w:rFonts w:ascii="Cambria Math" w:eastAsiaTheme="minorEastAsia" w:hAnsi="Cambria Math"/>
                     <w:noProof/>
                   </w:rPr>
-                  <m:t>∀i, k</m:t>
+                  <m:t>∀ q, k</m:t>
                 </m:r>
               </m:oMath>
             </m:oMathPara>
@@ -3101,7 +2723,7 @@
           </w:tcPr>
           <w:p>
             <w:pPr>
-              <w:cnfStyle w:val="000000100000" w:firstRow="0" w:lastRow="0" w:firstColumn="0" w:lastColumn="0" w:oddVBand="0" w:evenVBand="0" w:oddHBand="1" w:evenHBand="0" w:firstRowFirstColumn="0" w:firstRowLastColumn="0" w:lastRowFirstColumn="0" w:lastRowLastColumn="0"/>
+              <w:cnfStyle w:val="000000000000" w:firstRow="0" w:lastRow="0" w:firstColumn="0" w:lastColumn="0" w:oddVBand="0" w:evenVBand="0" w:oddHBand="0" w:evenHBand="0" w:firstRowFirstColumn="0" w:firstRowLastColumn="0" w:lastRowFirstColumn="0" w:lastRowLastColumn="0"/>
               <w:rPr>
                 <w:rFonts w:ascii="Cambria Math" w:eastAsiaTheme="minorEastAsia" w:hAnsi="Cambria Math"/>
                 <w:noProof/>
@@ -3120,14 +2742,7 @@
                 <w:i/>
                 <w:noProof/>
               </w:rPr>
-              <w:t xml:space="preserve">i </w:t>
-            </w:r>
-            <w:r>
-              <w:rPr>
-                <w:rFonts w:ascii="Cambria Math" w:eastAsiaTheme="minorEastAsia" w:hAnsi="Cambria Math"/>
-                <w:noProof/>
-              </w:rPr>
-              <w:t xml:space="preserve"> cannot be entrolled in more exams which are in the same timeslot, hence the sum of all exams in which student </w:t>
+              <w:t>q</w:t>
             </w:r>
             <w:r>
               <w:rPr>
@@ -3135,14 +2750,21 @@
                 <w:i/>
                 <w:noProof/>
               </w:rPr>
-              <w:t>i</w:t>
-            </w:r>
-            <w:r>
-              <w:rPr>
-                <w:rFonts w:ascii="Cambria Math" w:eastAsiaTheme="minorEastAsia" w:hAnsi="Cambria Math"/>
-                <w:noProof/>
-              </w:rPr>
-              <w:t xml:space="preserve"> is enrolled, which take place in timeslot </w:t>
+              <w:t xml:space="preserve"> </w:t>
+            </w:r>
+            <w:r>
+              <w:rPr>
+                <w:rFonts w:ascii="Cambria Math" w:eastAsiaTheme="minorEastAsia" w:hAnsi="Cambria Math"/>
+                <w:noProof/>
+              </w:rPr>
+              <w:t xml:space="preserve"> cannot be en</w:t>
+            </w:r>
+            <w:r>
+              <w:rPr>
+                <w:rFonts w:ascii="Cambria Math" w:eastAsiaTheme="minorEastAsia" w:hAnsi="Cambria Math"/>
+                <w:noProof/>
+              </w:rPr>
+              <w:t xml:space="preserve">rolled in more exams which are in the same timeslot, hence the sum of all exams in which student </w:t>
             </w:r>
             <w:r>
               <w:rPr>
@@ -3150,6 +2772,42 @@
                 <w:i/>
                 <w:noProof/>
               </w:rPr>
+              <w:t xml:space="preserve">q </w:t>
+            </w:r>
+            <w:r>
+              <w:rPr>
+                <w:rFonts w:ascii="Cambria Math" w:eastAsiaTheme="minorEastAsia" w:hAnsi="Cambria Math"/>
+                <w:noProof/>
+              </w:rPr>
+              <w:t xml:space="preserve"> is enrolled and</w:t>
+            </w:r>
+            <w:r>
+              <w:rPr>
+                <w:rFonts w:ascii="Cambria Math" w:eastAsiaTheme="minorEastAsia" w:hAnsi="Cambria Math"/>
+                <w:noProof/>
+              </w:rPr>
+              <w:t xml:space="preserve"> which take</w:t>
+            </w:r>
+            <w:r>
+              <w:rPr>
+                <w:rFonts w:ascii="Cambria Math" w:eastAsiaTheme="minorEastAsia" w:hAnsi="Cambria Math"/>
+                <w:noProof/>
+              </w:rPr>
+              <w:t>s</w:t>
+            </w:r>
+            <w:r>
+              <w:rPr>
+                <w:rFonts w:ascii="Cambria Math" w:eastAsiaTheme="minorEastAsia" w:hAnsi="Cambria Math"/>
+                <w:noProof/>
+              </w:rPr>
+              <w:t xml:space="preserve"> place in timeslot </w:t>
+            </w:r>
+            <w:r>
+              <w:rPr>
+                <w:rFonts w:ascii="Cambria Math" w:eastAsiaTheme="minorEastAsia" w:hAnsi="Cambria Math"/>
+                <w:i/>
+                <w:noProof/>
+              </w:rPr>
               <w:t>k</w:t>
             </w:r>
             <w:r>
@@ -3157,16 +2815,26 @@
                 <w:rFonts w:ascii="Cambria Math" w:eastAsiaTheme="minorEastAsia" w:hAnsi="Cambria Math"/>
                 <w:noProof/>
               </w:rPr>
-              <w:t>, is 1 or 0.</w:t>
+              <w:t xml:space="preserve"> </w:t>
+            </w:r>
+            <w:r>
+              <w:rPr>
+                <w:rFonts w:ascii="Cambria Math" w:eastAsiaTheme="minorEastAsia" w:hAnsi="Cambria Math"/>
+                <w:noProof/>
+              </w:rPr>
+              <w:t xml:space="preserve"> is 1 or 0.</w:t>
             </w:r>
           </w:p>
         </w:tc>
       </w:tr>
       <w:tr>
+        <w:trPr>
+          <w:cnfStyle w:val="000000100000" w:firstRow="0" w:lastRow="0" w:firstColumn="0" w:lastColumn="0" w:oddVBand="0" w:evenVBand="0" w:oddHBand="1" w:evenHBand="0" w:firstRowFirstColumn="0" w:firstRowLastColumn="0" w:lastRowFirstColumn="0" w:lastRowLastColumn="0"/>
+        </w:trPr>
         <w:tc>
           <w:tcPr>
             <w:cnfStyle w:val="001000000000" w:firstRow="0" w:lastRow="0" w:firstColumn="1" w:lastColumn="0" w:oddVBand="0" w:evenVBand="0" w:oddHBand="0" w:evenHBand="0" w:firstRowFirstColumn="0" w:firstRowLastColumn="0" w:lastRowFirstColumn="0" w:lastRowLastColumn="0"/>
-            <w:tcW w:w="338" w:type="dxa"/>
+            <w:tcW w:w="284" w:type="dxa"/>
           </w:tcPr>
           <w:p>
             <w:pPr>
@@ -3183,18 +2851,18 @@
                 <w:b w:val="0"/>
                 <w:noProof/>
               </w:rPr>
-              <w:t>4</w:t>
-            </w:r>
-          </w:p>
-        </w:tc>
-        <w:tc>
-          <w:tcPr>
-            <w:tcW w:w="3206" w:type="dxa"/>
-          </w:tcPr>
-          <w:p>
-            <w:pPr>
-              <w:jc w:val="both"/>
-              <w:cnfStyle w:val="000000000000" w:firstRow="0" w:lastRow="0" w:firstColumn="0" w:lastColumn="0" w:oddVBand="0" w:evenVBand="0" w:oddHBand="0" w:evenHBand="0" w:firstRowFirstColumn="0" w:firstRowLastColumn="0" w:lastRowFirstColumn="0" w:lastRowLastColumn="0"/>
+              <w:t>3</w:t>
+            </w:r>
+          </w:p>
+        </w:tc>
+        <w:tc>
+          <w:tcPr>
+            <w:tcW w:w="3260" w:type="dxa"/>
+          </w:tcPr>
+          <w:p>
+            <w:pPr>
+              <w:jc w:val="both"/>
+              <w:cnfStyle w:val="000000100000" w:firstRow="0" w:lastRow="0" w:firstColumn="0" w:lastColumn="0" w:oddVBand="0" w:evenVBand="0" w:oddHBand="1" w:evenHBand="0" w:firstRowFirstColumn="0" w:firstRowLastColumn="0" w:lastRowFirstColumn="0" w:lastRowLastColumn="0"/>
               <w:rPr>
                 <w:rFonts w:ascii="Cambria Math" w:eastAsiaTheme="minorEastAsia" w:hAnsi="Cambria Math"/>
                 <w:noProof/>
@@ -3230,7 +2898,14 @@
                         <w:rFonts w:ascii="Cambria Math" w:eastAsiaTheme="minorEastAsia" w:hAnsi="Cambria Math"/>
                         <w:noProof/>
                       </w:rPr>
-                      <m:t>ih</m:t>
+                      <m:t>q</m:t>
+                    </m:r>
+                    <m:r>
+                      <w:rPr>
+                        <w:rFonts w:ascii="Cambria Math" w:eastAsiaTheme="minorEastAsia" w:hAnsi="Cambria Math"/>
+                        <w:noProof/>
+                      </w:rPr>
+                      <m:t>,k</m:t>
                     </m:r>
                   </m:sub>
                 </m:sSub>
@@ -3288,7 +2963,7 @@
                             <w:rFonts w:ascii="Cambria Math" w:eastAsiaTheme="minorEastAsia" w:hAnsi="Cambria Math"/>
                             <w:noProof/>
                           </w:rPr>
-                          <m:t>y</m:t>
+                          <m:t>a</m:t>
                         </m:r>
                       </m:e>
                       <m:sub>
@@ -3297,466 +2972,10 @@
                             <w:rFonts w:ascii="Cambria Math" w:eastAsiaTheme="minorEastAsia" w:hAnsi="Cambria Math"/>
                             <w:noProof/>
                           </w:rPr>
-                          <m:t>ijh</m:t>
+                          <m:t>q,j</m:t>
                         </m:r>
                       </m:sub>
                     </m:sSub>
-                  </m:e>
-                </m:nary>
-              </m:oMath>
-            </m:oMathPara>
-          </w:p>
-        </w:tc>
-        <w:tc>
-          <w:tcPr>
-            <w:tcW w:w="1309" w:type="dxa"/>
-          </w:tcPr>
-          <w:p>
-            <w:pPr>
-              <w:jc w:val="both"/>
-              <w:cnfStyle w:val="000000000000" w:firstRow="0" w:lastRow="0" w:firstColumn="0" w:lastColumn="0" w:oddVBand="0" w:evenVBand="0" w:oddHBand="0" w:evenHBand="0" w:firstRowFirstColumn="0" w:firstRowLastColumn="0" w:lastRowFirstColumn="0" w:lastRowLastColumn="0"/>
-              <w:rPr>
-                <w:rFonts w:ascii="Cambria Math" w:eastAsiaTheme="minorEastAsia" w:hAnsi="Cambria Math"/>
-                <w:noProof/>
-              </w:rPr>
-            </w:pPr>
-            <m:oMathPara>
-              <m:oMathParaPr>
-                <m:jc m:val="left"/>
-              </m:oMathParaPr>
-              <m:oMath>
-                <m:r>
-                  <w:rPr>
-                    <w:rFonts w:ascii="Cambria Math" w:eastAsiaTheme="minorEastAsia" w:hAnsi="Cambria Math"/>
-                    <w:noProof/>
-                  </w:rPr>
-                  <m:t>∀i, h</m:t>
-                </m:r>
-              </m:oMath>
-            </m:oMathPara>
-          </w:p>
-        </w:tc>
-        <w:tc>
-          <w:tcPr>
-            <w:tcW w:w="5495" w:type="dxa"/>
-          </w:tcPr>
-          <w:p>
-            <w:pPr>
-              <w:cnfStyle w:val="000000000000" w:firstRow="0" w:lastRow="0" w:firstColumn="0" w:lastColumn="0" w:oddVBand="0" w:evenVBand="0" w:oddHBand="0" w:evenHBand="0" w:firstRowFirstColumn="0" w:firstRowLastColumn="0" w:lastRowFirstColumn="0" w:lastRowLastColumn="0"/>
-              <w:rPr>
-                <w:rFonts w:ascii="Cambria Math" w:eastAsiaTheme="minorEastAsia" w:hAnsi="Cambria Math"/>
-                <w:noProof/>
-              </w:rPr>
-            </w:pPr>
-            <w:r>
-              <w:rPr>
-                <w:rFonts w:ascii="Cambria Math" w:eastAsiaTheme="minorEastAsia" w:hAnsi="Cambria Math"/>
-                <w:noProof/>
-              </w:rPr>
-              <w:t>z</w:t>
-            </w:r>
-            <w:r>
-              <w:rPr>
-                <w:rFonts w:ascii="Cambria Math" w:eastAsiaTheme="minorEastAsia" w:hAnsi="Cambria Math"/>
-                <w:noProof/>
-              </w:rPr>
-              <w:t>ih</w:t>
-            </w:r>
-            <w:r>
-              <w:rPr>
-                <w:rFonts w:ascii="Cambria Math" w:eastAsiaTheme="minorEastAsia" w:hAnsi="Cambria Math"/>
-                <w:noProof/>
-              </w:rPr>
-              <w:t xml:space="preserve"> is 1 if student </w:t>
-            </w:r>
-            <w:r>
-              <w:rPr>
-                <w:rFonts w:ascii="Cambria Math" w:eastAsiaTheme="minorEastAsia" w:hAnsi="Cambria Math"/>
-                <w:i/>
-                <w:noProof/>
-              </w:rPr>
-              <w:t>i</w:t>
-            </w:r>
-            <w:r>
-              <w:rPr>
-                <w:rFonts w:ascii="Cambria Math" w:eastAsiaTheme="minorEastAsia" w:hAnsi="Cambria Math"/>
-                <w:noProof/>
-              </w:rPr>
-              <w:t xml:space="preserve"> is occupied in timeslot </w:t>
-            </w:r>
-            <w:r>
-              <w:rPr>
-                <w:rFonts w:ascii="Cambria Math" w:eastAsiaTheme="minorEastAsia" w:hAnsi="Cambria Math"/>
-                <w:i/>
-                <w:noProof/>
-              </w:rPr>
-              <w:t>h</w:t>
-            </w:r>
-            <w:r>
-              <w:rPr>
-                <w:rFonts w:ascii="Cambria Math" w:eastAsiaTheme="minorEastAsia" w:hAnsi="Cambria Math"/>
-                <w:noProof/>
-              </w:rPr>
-              <w:t>, 0 otherwise.</w:t>
-            </w:r>
-          </w:p>
-        </w:tc>
-      </w:tr>
-      <w:tr>
-        <w:trPr>
-          <w:cnfStyle w:val="000000100000" w:firstRow="0" w:lastRow="0" w:firstColumn="0" w:lastColumn="0" w:oddVBand="0" w:evenVBand="0" w:oddHBand="1" w:evenHBand="0" w:firstRowFirstColumn="0" w:firstRowLastColumn="0" w:lastRowFirstColumn="0" w:lastRowLastColumn="0"/>
-        </w:trPr>
-        <w:tc>
-          <w:tcPr>
-            <w:cnfStyle w:val="001000000000" w:firstRow="0" w:lastRow="0" w:firstColumn="1" w:lastColumn="0" w:oddVBand="0" w:evenVBand="0" w:oddHBand="0" w:evenHBand="0" w:firstRowFirstColumn="0" w:firstRowLastColumn="0" w:lastRowFirstColumn="0" w:lastRowLastColumn="0"/>
-            <w:tcW w:w="338" w:type="dxa"/>
-          </w:tcPr>
-          <w:p>
-            <w:pPr>
-              <w:jc w:val="both"/>
-              <w:rPr>
-                <w:rFonts w:ascii="Cambria Math" w:eastAsia="Times New Roman" w:hAnsi="Cambria Math" w:cs="Times New Roman"/>
-                <w:b w:val="0"/>
-                <w:noProof/>
-              </w:rPr>
-            </w:pPr>
-            <w:r>
-              <w:rPr>
-                <w:rFonts w:ascii="Cambria Math" w:eastAsia="Times New Roman" w:hAnsi="Cambria Math" w:cs="Times New Roman"/>
-                <w:b w:val="0"/>
-                <w:noProof/>
-              </w:rPr>
-              <w:t>5</w:t>
-            </w:r>
-          </w:p>
-        </w:tc>
-        <w:tc>
-          <w:tcPr>
-            <w:tcW w:w="3206" w:type="dxa"/>
-          </w:tcPr>
-          <w:p>
-            <w:pPr>
-              <w:jc w:val="both"/>
-              <w:cnfStyle w:val="000000100000" w:firstRow="0" w:lastRow="0" w:firstColumn="0" w:lastColumn="0" w:oddVBand="0" w:evenVBand="0" w:oddHBand="1" w:evenHBand="0" w:firstRowFirstColumn="0" w:firstRowLastColumn="0" w:lastRowFirstColumn="0" w:lastRowLastColumn="0"/>
-              <w:rPr>
-                <w:rFonts w:ascii="Cambria Math" w:eastAsiaTheme="minorEastAsia" w:hAnsi="Cambria Math"/>
-                <w:noProof/>
-              </w:rPr>
-            </w:pPr>
-            <m:oMathPara>
-              <m:oMathParaPr>
-                <m:jc m:val="left"/>
-              </m:oMathParaPr>
-              <m:oMath>
-                <m:sSub>
-                  <m:sSubPr>
-                    <m:ctrlPr>
-                      <w:rPr>
-                        <w:rFonts w:ascii="Cambria Math" w:eastAsiaTheme="minorEastAsia" w:hAnsi="Cambria Math"/>
-                        <w:i/>
-                        <w:noProof/>
-                      </w:rPr>
-                    </m:ctrlPr>
-                  </m:sSubPr>
-                  <m:e>
-                    <m:r>
-                      <w:rPr>
-                        <w:rFonts w:ascii="Cambria Math" w:eastAsiaTheme="minorEastAsia" w:hAnsi="Cambria Math"/>
-                        <w:noProof/>
-                      </w:rPr>
-                      <m:t>u</m:t>
-                    </m:r>
-                  </m:e>
-                  <m:sub>
-                    <m:r>
-                      <w:rPr>
-                        <w:rFonts w:ascii="Cambria Math" w:eastAsiaTheme="minorEastAsia" w:hAnsi="Cambria Math"/>
-                        <w:noProof/>
-                      </w:rPr>
-                      <m:t>ihk</m:t>
-                    </m:r>
-                  </m:sub>
-                </m:sSub>
-                <m:r>
-                  <w:rPr>
-                    <w:rFonts w:ascii="Cambria Math" w:eastAsiaTheme="minorEastAsia" w:hAnsi="Cambria Math"/>
-                    <w:noProof/>
-                  </w:rPr>
-                  <m:t>≥</m:t>
-                </m:r>
-                <m:sSub>
-                  <m:sSubPr>
-                    <m:ctrlPr>
-                      <w:rPr>
-                        <w:rFonts w:ascii="Cambria Math" w:eastAsiaTheme="minorEastAsia" w:hAnsi="Cambria Math"/>
-                        <w:i/>
-                        <w:noProof/>
-                      </w:rPr>
-                    </m:ctrlPr>
-                  </m:sSubPr>
-                  <m:e>
-                    <m:r>
-                      <w:rPr>
-                        <w:rFonts w:ascii="Cambria Math" w:eastAsiaTheme="minorEastAsia" w:hAnsi="Cambria Math"/>
-                        <w:noProof/>
-                      </w:rPr>
-                      <m:t>z</m:t>
-                    </m:r>
-                  </m:e>
-                  <m:sub>
-                    <m:r>
-                      <w:rPr>
-                        <w:rFonts w:ascii="Cambria Math" w:eastAsiaTheme="minorEastAsia" w:hAnsi="Cambria Math"/>
-                        <w:noProof/>
-                      </w:rPr>
-                      <m:t>ih</m:t>
-                    </m:r>
-                  </m:sub>
-                </m:sSub>
-                <m:r>
-                  <w:rPr>
-                    <w:rFonts w:ascii="Cambria Math" w:eastAsiaTheme="minorEastAsia" w:hAnsi="Cambria Math"/>
-                    <w:noProof/>
-                  </w:rPr>
-                  <m:t>+</m:t>
-                </m:r>
-                <m:sSub>
-                  <m:sSubPr>
-                    <m:ctrlPr>
-                      <w:rPr>
-                        <w:rFonts w:ascii="Cambria Math" w:eastAsiaTheme="minorEastAsia" w:hAnsi="Cambria Math"/>
-                        <w:i/>
-                        <w:noProof/>
-                      </w:rPr>
-                    </m:ctrlPr>
-                  </m:sSubPr>
-                  <m:e>
-                    <m:r>
-                      <w:rPr>
-                        <w:rFonts w:ascii="Cambria Math" w:eastAsiaTheme="minorEastAsia" w:hAnsi="Cambria Math"/>
-                        <w:noProof/>
-                      </w:rPr>
-                      <m:t>z</m:t>
-                    </m:r>
-                  </m:e>
-                  <m:sub>
-                    <m:r>
-                      <w:rPr>
-                        <w:rFonts w:ascii="Cambria Math" w:eastAsiaTheme="minorEastAsia" w:hAnsi="Cambria Math"/>
-                        <w:noProof/>
-                      </w:rPr>
-                      <m:t>ik</m:t>
-                    </m:r>
-                  </m:sub>
-                </m:sSub>
-                <m:r>
-                  <w:rPr>
-                    <w:rFonts w:ascii="Cambria Math" w:eastAsiaTheme="minorEastAsia" w:hAnsi="Cambria Math"/>
-                    <w:noProof/>
-                  </w:rPr>
-                  <m:t>-1</m:t>
-                </m:r>
-              </m:oMath>
-            </m:oMathPara>
-          </w:p>
-        </w:tc>
-        <w:tc>
-          <w:tcPr>
-            <w:tcW w:w="1309" w:type="dxa"/>
-          </w:tcPr>
-          <w:p>
-            <w:pPr>
-              <w:jc w:val="both"/>
-              <w:cnfStyle w:val="000000100000" w:firstRow="0" w:lastRow="0" w:firstColumn="0" w:lastColumn="0" w:oddVBand="0" w:evenVBand="0" w:oddHBand="1" w:evenHBand="0" w:firstRowFirstColumn="0" w:firstRowLastColumn="0" w:lastRowFirstColumn="0" w:lastRowLastColumn="0"/>
-              <w:rPr>
-                <w:rFonts w:ascii="Cambria Math" w:eastAsiaTheme="minorEastAsia" w:hAnsi="Cambria Math"/>
-                <w:noProof/>
-              </w:rPr>
-            </w:pPr>
-            <m:oMathPara>
-              <m:oMathParaPr>
-                <m:jc m:val="left"/>
-              </m:oMathParaPr>
-              <m:oMath>
-                <m:r>
-                  <w:rPr>
-                    <w:rFonts w:ascii="Cambria Math" w:eastAsiaTheme="minorEastAsia" w:hAnsi="Cambria Math"/>
-                    <w:noProof/>
-                  </w:rPr>
-                  <m:t>∀i, h,k</m:t>
-                </m:r>
-              </m:oMath>
-            </m:oMathPara>
-          </w:p>
-        </w:tc>
-        <w:tc>
-          <w:tcPr>
-            <w:tcW w:w="5495" w:type="dxa"/>
-          </w:tcPr>
-          <w:p>
-            <w:pPr>
-              <w:cnfStyle w:val="000000100000" w:firstRow="0" w:lastRow="0" w:firstColumn="0" w:lastColumn="0" w:oddVBand="0" w:evenVBand="0" w:oddHBand="1" w:evenHBand="0" w:firstRowFirstColumn="0" w:firstRowLastColumn="0" w:lastRowFirstColumn="0" w:lastRowLastColumn="0"/>
-              <w:rPr>
-                <w:rFonts w:ascii="Cambria Math" w:eastAsiaTheme="minorEastAsia" w:hAnsi="Cambria Math"/>
-                <w:noProof/>
-              </w:rPr>
-            </w:pPr>
-            <w:r>
-              <w:rPr>
-                <w:rFonts w:ascii="Cambria Math" w:eastAsiaTheme="minorEastAsia" w:hAnsi="Cambria Math"/>
-                <w:noProof/>
-              </w:rPr>
-              <w:t>u</w:t>
-            </w:r>
-            <w:r>
-              <w:rPr>
-                <w:rFonts w:ascii="Cambria Math" w:eastAsiaTheme="minorEastAsia" w:hAnsi="Cambria Math"/>
-                <w:noProof/>
-              </w:rPr>
-              <w:t xml:space="preserve">ihk is 1 if student </w:t>
-            </w:r>
-            <w:r>
-              <w:rPr>
-                <w:rFonts w:ascii="Cambria Math" w:eastAsiaTheme="minorEastAsia" w:hAnsi="Cambria Math"/>
-                <w:i/>
-                <w:noProof/>
-              </w:rPr>
-              <w:t>i</w:t>
-            </w:r>
-            <w:r>
-              <w:rPr>
-                <w:rFonts w:ascii="Cambria Math" w:eastAsiaTheme="minorEastAsia" w:hAnsi="Cambria Math"/>
-                <w:noProof/>
-              </w:rPr>
-              <w:t xml:space="preserve"> is occupied in both timeslots h and k</w:t>
-            </w:r>
-            <w:r>
-              <w:rPr>
-                <w:rFonts w:ascii="Cambria Math" w:eastAsiaTheme="minorEastAsia" w:hAnsi="Cambria Math"/>
-                <w:noProof/>
-              </w:rPr>
-              <w:t>, 0 o/w</w:t>
-            </w:r>
-            <w:r>
-              <w:rPr>
-                <w:rFonts w:ascii="Cambria Math" w:eastAsiaTheme="minorEastAsia" w:hAnsi="Cambria Math"/>
-                <w:noProof/>
-              </w:rPr>
-              <w:t xml:space="preserve">. </w:t>
-            </w:r>
-          </w:p>
-        </w:tc>
-      </w:tr>
-      <w:tr>
-        <w:tc>
-          <w:tcPr>
-            <w:cnfStyle w:val="001000000000" w:firstRow="0" w:lastRow="0" w:firstColumn="1" w:lastColumn="0" w:oddVBand="0" w:evenVBand="0" w:oddHBand="0" w:evenHBand="0" w:firstRowFirstColumn="0" w:firstRowLastColumn="0" w:lastRowFirstColumn="0" w:lastRowLastColumn="0"/>
-            <w:tcW w:w="338" w:type="dxa"/>
-          </w:tcPr>
-          <w:p>
-            <w:pPr>
-              <w:jc w:val="both"/>
-              <w:rPr>
-                <w:rFonts w:ascii="Cambria Math" w:eastAsia="Times New Roman" w:hAnsi="Cambria Math" w:cs="Times New Roman"/>
-                <w:b w:val="0"/>
-                <w:noProof/>
-              </w:rPr>
-            </w:pPr>
-            <w:r>
-              <w:rPr>
-                <w:rFonts w:ascii="Cambria Math" w:eastAsia="Times New Roman" w:hAnsi="Cambria Math" w:cs="Times New Roman"/>
-                <w:b w:val="0"/>
-                <w:noProof/>
-              </w:rPr>
-              <w:t>6</w:t>
-            </w:r>
-          </w:p>
-        </w:tc>
-        <w:tc>
-          <w:tcPr>
-            <w:tcW w:w="3206" w:type="dxa"/>
-          </w:tcPr>
-          <w:p>
-            <w:pPr>
-              <w:jc w:val="both"/>
-              <w:cnfStyle w:val="000000000000" w:firstRow="0" w:lastRow="0" w:firstColumn="0" w:lastColumn="0" w:oddVBand="0" w:evenVBand="0" w:oddHBand="0" w:evenHBand="0" w:firstRowFirstColumn="0" w:firstRowLastColumn="0" w:lastRowFirstColumn="0" w:lastRowLastColumn="0"/>
-              <w:rPr>
-                <w:rFonts w:ascii="Cambria Math" w:eastAsiaTheme="minorEastAsia" w:hAnsi="Cambria Math"/>
-                <w:noProof/>
-              </w:rPr>
-            </w:pPr>
-            <m:oMathPara>
-              <m:oMathParaPr>
-                <m:jc m:val="left"/>
-              </m:oMathParaPr>
-              <m:oMath>
-                <m:sSub>
-                  <m:sSubPr>
-                    <m:ctrlPr>
-                      <w:rPr>
-                        <w:rFonts w:ascii="Cambria Math" w:eastAsiaTheme="minorEastAsia" w:hAnsi="Cambria Math"/>
-                        <w:i/>
-                        <w:noProof/>
-                      </w:rPr>
-                    </m:ctrlPr>
-                  </m:sSubPr>
-                  <m:e>
-                    <m:r>
-                      <w:rPr>
-                        <w:rFonts w:ascii="Cambria Math" w:eastAsiaTheme="minorEastAsia" w:hAnsi="Cambria Math"/>
-                        <w:noProof/>
-                      </w:rPr>
-                      <m:t>n</m:t>
-                    </m:r>
-                  </m:e>
-                  <m:sub>
-                    <m:r>
-                      <w:rPr>
-                        <w:rFonts w:ascii="Cambria Math" w:eastAsiaTheme="minorEastAsia" w:hAnsi="Cambria Math"/>
-                        <w:noProof/>
-                      </w:rPr>
-                      <m:t>hk</m:t>
-                    </m:r>
-                  </m:sub>
-                </m:sSub>
-                <m:r>
-                  <w:rPr>
-                    <w:rFonts w:ascii="Cambria Math" w:eastAsiaTheme="minorEastAsia" w:hAnsi="Cambria Math"/>
-                    <w:noProof/>
-                  </w:rPr>
-                  <m:t xml:space="preserve">= </m:t>
-                </m:r>
-                <m:nary>
-                  <m:naryPr>
-                    <m:chr m:val="∑"/>
-                    <m:limLoc m:val="undOvr"/>
-                    <m:ctrlPr>
-                      <w:rPr>
-                        <w:rFonts w:ascii="Cambria Math" w:eastAsiaTheme="minorEastAsia" w:hAnsi="Cambria Math"/>
-                        <w:i/>
-                        <w:noProof/>
-                      </w:rPr>
-                    </m:ctrlPr>
-                  </m:naryPr>
-                  <m:sub>
-                    <m:r>
-                      <w:rPr>
-                        <w:rFonts w:ascii="Cambria Math" w:eastAsiaTheme="minorEastAsia" w:hAnsi="Cambria Math"/>
-                        <w:noProof/>
-                      </w:rPr>
-                      <m:t>i=1</m:t>
-                    </m:r>
-                  </m:sub>
-                  <m:sup>
-                    <m:r>
-                      <w:rPr>
-                        <w:rFonts w:ascii="Cambria Math" w:eastAsiaTheme="minorEastAsia" w:hAnsi="Cambria Math"/>
-                        <w:noProof/>
-                      </w:rPr>
-                      <m:t>|S|</m:t>
-                    </m:r>
-                  </m:sup>
-                  <m:e>
                     <m:sSub>
                       <m:sSubPr>
                         <m:ctrlPr>
@@ -3773,7 +2992,7 @@
                             <w:rFonts w:ascii="Cambria Math" w:eastAsiaTheme="minorEastAsia" w:hAnsi="Cambria Math"/>
                             <w:noProof/>
                           </w:rPr>
-                          <m:t>u</m:t>
+                          <m:t>x</m:t>
                         </m:r>
                       </m:e>
                       <m:sub>
@@ -3782,7 +3001,7 @@
                             <w:rFonts w:ascii="Cambria Math" w:eastAsiaTheme="minorEastAsia" w:hAnsi="Cambria Math"/>
                             <w:noProof/>
                           </w:rPr>
-                          <m:t>ihk</m:t>
+                          <m:t>j,k</m:t>
                         </m:r>
                       </m:sub>
                     </m:sSub>
@@ -3799,7 +3018,7 @@
           <w:p>
             <w:pPr>
               <w:jc w:val="both"/>
-              <w:cnfStyle w:val="000000000000" w:firstRow="0" w:lastRow="0" w:firstColumn="0" w:lastColumn="0" w:oddVBand="0" w:evenVBand="0" w:oddHBand="0" w:evenHBand="0" w:firstRowFirstColumn="0" w:firstRowLastColumn="0" w:lastRowFirstColumn="0" w:lastRowLastColumn="0"/>
+              <w:cnfStyle w:val="000000100000" w:firstRow="0" w:lastRow="0" w:firstColumn="0" w:lastColumn="0" w:oddVBand="0" w:evenVBand="0" w:oddHBand="1" w:evenHBand="0" w:firstRowFirstColumn="0" w:firstRowLastColumn="0" w:lastRowFirstColumn="0" w:lastRowLastColumn="0"/>
               <w:rPr>
                 <w:rFonts w:ascii="Cambria Math" w:eastAsiaTheme="minorEastAsia" w:hAnsi="Cambria Math"/>
                 <w:noProof/>
@@ -3815,7 +3034,14 @@
                     <w:rFonts w:ascii="Cambria Math" w:eastAsiaTheme="minorEastAsia" w:hAnsi="Cambria Math"/>
                     <w:noProof/>
                   </w:rPr>
-                  <m:t>∀h,k</m:t>
+                  <m:t>∀ q</m:t>
+                </m:r>
+                <m:r>
+                  <w:rPr>
+                    <w:rFonts w:ascii="Cambria Math" w:eastAsiaTheme="minorEastAsia" w:hAnsi="Cambria Math"/>
+                    <w:noProof/>
+                  </w:rPr>
+                  <m:t>, k</m:t>
                 </m:r>
               </m:oMath>
             </m:oMathPara>
@@ -3827,25 +3053,406 @@
           </w:tcPr>
           <w:p>
             <w:pPr>
+              <w:cnfStyle w:val="000000100000" w:firstRow="0" w:lastRow="0" w:firstColumn="0" w:lastColumn="0" w:oddVBand="0" w:evenVBand="0" w:oddHBand="1" w:evenHBand="0" w:firstRowFirstColumn="0" w:firstRowLastColumn="0" w:lastRowFirstColumn="0" w:lastRowLastColumn="0"/>
+              <w:rPr>
+                <w:rFonts w:ascii="Cambria Math" w:eastAsiaTheme="minorEastAsia" w:hAnsi="Cambria Math"/>
+                <w:noProof/>
+              </w:rPr>
+            </w:pPr>
+            <w:r>
+              <w:rPr>
+                <w:rFonts w:ascii="Cambria Math" w:eastAsiaTheme="minorEastAsia" w:hAnsi="Cambria Math"/>
+                <w:noProof/>
+              </w:rPr>
+              <w:t>z</w:t>
+            </w:r>
+            <w:r>
+              <w:rPr>
+                <w:rFonts w:ascii="Cambria Math" w:eastAsiaTheme="minorEastAsia" w:hAnsi="Cambria Math"/>
+                <w:noProof/>
+                <w:vertAlign w:val="subscript"/>
+              </w:rPr>
+              <w:t>q</w:t>
+            </w:r>
+            <w:r>
+              <w:rPr>
+                <w:rFonts w:ascii="Cambria Math" w:eastAsiaTheme="minorEastAsia" w:hAnsi="Cambria Math"/>
+                <w:noProof/>
+                <w:vertAlign w:val="subscript"/>
+              </w:rPr>
+              <w:t>,k</w:t>
+            </w:r>
+            <w:r>
+              <w:rPr>
+                <w:rFonts w:ascii="Cambria Math" w:eastAsiaTheme="minorEastAsia" w:hAnsi="Cambria Math"/>
+                <w:noProof/>
+              </w:rPr>
+              <w:t xml:space="preserve"> is 1 if student </w:t>
+            </w:r>
+            <w:r>
+              <w:rPr>
+                <w:rFonts w:ascii="Cambria Math" w:eastAsiaTheme="minorEastAsia" w:hAnsi="Cambria Math"/>
+                <w:i/>
+                <w:noProof/>
+              </w:rPr>
+              <w:t>q</w:t>
+            </w:r>
+            <w:r>
+              <w:rPr>
+                <w:rFonts w:ascii="Cambria Math" w:eastAsiaTheme="minorEastAsia" w:hAnsi="Cambria Math"/>
+                <w:noProof/>
+              </w:rPr>
+              <w:t xml:space="preserve"> </w:t>
+            </w:r>
+            <w:r>
+              <w:rPr>
+                <w:rFonts w:ascii="Cambria Math" w:eastAsiaTheme="minorEastAsia" w:hAnsi="Cambria Math"/>
+                <w:noProof/>
+              </w:rPr>
+              <w:t xml:space="preserve"> </w:t>
+            </w:r>
+            <w:bookmarkStart w:id="0" w:name="_GoBack"/>
+            <w:bookmarkEnd w:id="0"/>
+            <w:r>
+              <w:rPr>
+                <w:rFonts w:ascii="Cambria Math" w:eastAsiaTheme="minorEastAsia" w:hAnsi="Cambria Math"/>
+                <w:noProof/>
+              </w:rPr>
+              <w:t xml:space="preserve">is occupied in timeslot </w:t>
+            </w:r>
+            <w:r>
+              <w:rPr>
+                <w:rFonts w:ascii="Cambria Math" w:eastAsiaTheme="minorEastAsia" w:hAnsi="Cambria Math"/>
+                <w:i/>
+                <w:noProof/>
+              </w:rPr>
+              <w:t>k</w:t>
+            </w:r>
+            <w:r>
+              <w:rPr>
+                <w:rFonts w:ascii="Cambria Math" w:eastAsiaTheme="minorEastAsia" w:hAnsi="Cambria Math"/>
+                <w:noProof/>
+              </w:rPr>
+              <w:t xml:space="preserve">, 0 </w:t>
+            </w:r>
+            <w:r>
+              <w:rPr>
+                <w:rFonts w:ascii="Cambria Math" w:eastAsiaTheme="minorEastAsia" w:hAnsi="Cambria Math"/>
+                <w:noProof/>
+              </w:rPr>
+              <w:t>o/w</w:t>
+            </w:r>
+            <w:r>
+              <w:rPr>
+                <w:rFonts w:ascii="Cambria Math" w:eastAsiaTheme="minorEastAsia" w:hAnsi="Cambria Math"/>
+                <w:noProof/>
+              </w:rPr>
+              <w:t>.</w:t>
+            </w:r>
+          </w:p>
+        </w:tc>
+      </w:tr>
+      <w:tr>
+        <w:tc>
+          <w:tcPr>
+            <w:cnfStyle w:val="001000000000" w:firstRow="0" w:lastRow="0" w:firstColumn="1" w:lastColumn="0" w:oddVBand="0" w:evenVBand="0" w:oddHBand="0" w:evenHBand="0" w:firstRowFirstColumn="0" w:firstRowLastColumn="0" w:lastRowFirstColumn="0" w:lastRowLastColumn="0"/>
+            <w:tcW w:w="284" w:type="dxa"/>
+          </w:tcPr>
+          <w:p>
+            <w:pPr>
+              <w:jc w:val="both"/>
+              <w:rPr>
+                <w:rFonts w:ascii="Cambria Math" w:eastAsia="Times New Roman" w:hAnsi="Cambria Math" w:cs="Times New Roman"/>
+                <w:b w:val="0"/>
+                <w:noProof/>
+              </w:rPr>
+            </w:pPr>
+            <w:r>
+              <w:rPr>
+                <w:rFonts w:ascii="Cambria Math" w:eastAsia="Times New Roman" w:hAnsi="Cambria Math" w:cs="Times New Roman"/>
+                <w:b w:val="0"/>
+                <w:noProof/>
+              </w:rPr>
+              <w:t>4</w:t>
+            </w:r>
+          </w:p>
+        </w:tc>
+        <w:tc>
+          <w:tcPr>
+            <w:tcW w:w="3260" w:type="dxa"/>
+          </w:tcPr>
+          <w:p>
+            <w:pPr>
+              <w:jc w:val="both"/>
               <w:cnfStyle w:val="000000000000" w:firstRow="0" w:lastRow="0" w:firstColumn="0" w:lastColumn="0" w:oddVBand="0" w:evenVBand="0" w:oddHBand="0" w:evenHBand="0" w:firstRowFirstColumn="0" w:firstRowLastColumn="0" w:lastRowFirstColumn="0" w:lastRowLastColumn="0"/>
               <w:rPr>
                 <w:rFonts w:ascii="Cambria Math" w:eastAsiaTheme="minorEastAsia" w:hAnsi="Cambria Math"/>
                 <w:noProof/>
               </w:rPr>
             </w:pPr>
-            <w:r>
-              <w:rPr>
-                <w:rFonts w:ascii="Cambria Math" w:eastAsiaTheme="minorEastAsia" w:hAnsi="Cambria Math"/>
-                <w:noProof/>
-              </w:rPr>
-              <w:t>nhk is the number of students involved in each potential collision.</w:t>
-            </w:r>
-            <w:r>
-              <w:rPr>
-                <w:rFonts w:ascii="Cambria Math" w:eastAsiaTheme="minorEastAsia" w:hAnsi="Cambria Math"/>
-                <w:noProof/>
-              </w:rPr>
-              <w:t xml:space="preserve"> </w:t>
+            <m:oMathPara>
+              <m:oMathParaPr>
+                <m:jc m:val="left"/>
+              </m:oMathParaPr>
+              <m:oMath>
+                <m:sSub>
+                  <m:sSubPr>
+                    <m:ctrlPr>
+                      <w:rPr>
+                        <w:rFonts w:ascii="Cambria Math" w:eastAsiaTheme="minorEastAsia" w:hAnsi="Cambria Math"/>
+                        <w:i/>
+                        <w:noProof/>
+                      </w:rPr>
+                    </m:ctrlPr>
+                  </m:sSubPr>
+                  <m:e>
+                    <m:r>
+                      <w:rPr>
+                        <w:rFonts w:ascii="Cambria Math" w:eastAsiaTheme="minorEastAsia" w:hAnsi="Cambria Math"/>
+                        <w:noProof/>
+                      </w:rPr>
+                      <m:t>u</m:t>
+                    </m:r>
+                  </m:e>
+                  <m:sub>
+                    <m:r>
+                      <w:rPr>
+                        <w:rFonts w:ascii="Cambria Math" w:eastAsiaTheme="minorEastAsia" w:hAnsi="Cambria Math"/>
+                        <w:noProof/>
+                      </w:rPr>
+                      <m:t>q,h,k</m:t>
+                    </m:r>
+                  </m:sub>
+                </m:sSub>
+                <m:r>
+                  <w:rPr>
+                    <w:rFonts w:ascii="Cambria Math" w:eastAsiaTheme="minorEastAsia" w:hAnsi="Cambria Math"/>
+                    <w:noProof/>
+                  </w:rPr>
+                  <m:t>≥</m:t>
+                </m:r>
+                <m:sSub>
+                  <m:sSubPr>
+                    <m:ctrlPr>
+                      <w:rPr>
+                        <w:rFonts w:ascii="Cambria Math" w:eastAsiaTheme="minorEastAsia" w:hAnsi="Cambria Math"/>
+                        <w:i/>
+                        <w:noProof/>
+                      </w:rPr>
+                    </m:ctrlPr>
+                  </m:sSubPr>
+                  <m:e>
+                    <m:r>
+                      <w:rPr>
+                        <w:rFonts w:ascii="Cambria Math" w:eastAsiaTheme="minorEastAsia" w:hAnsi="Cambria Math"/>
+                        <w:noProof/>
+                      </w:rPr>
+                      <m:t>z</m:t>
+                    </m:r>
+                  </m:e>
+                  <m:sub>
+                    <m:r>
+                      <w:rPr>
+                        <w:rFonts w:ascii="Cambria Math" w:eastAsiaTheme="minorEastAsia" w:hAnsi="Cambria Math"/>
+                        <w:noProof/>
+                      </w:rPr>
+                      <m:t>q,h</m:t>
+                    </m:r>
+                  </m:sub>
+                </m:sSub>
+                <m:r>
+                  <w:rPr>
+                    <w:rFonts w:ascii="Cambria Math" w:eastAsiaTheme="minorEastAsia" w:hAnsi="Cambria Math"/>
+                    <w:noProof/>
+                  </w:rPr>
+                  <m:t>+</m:t>
+                </m:r>
+                <m:sSub>
+                  <m:sSubPr>
+                    <m:ctrlPr>
+                      <w:rPr>
+                        <w:rFonts w:ascii="Cambria Math" w:eastAsiaTheme="minorEastAsia" w:hAnsi="Cambria Math"/>
+                        <w:i/>
+                        <w:noProof/>
+                      </w:rPr>
+                    </m:ctrlPr>
+                  </m:sSubPr>
+                  <m:e>
+                    <m:r>
+                      <w:rPr>
+                        <w:rFonts w:ascii="Cambria Math" w:eastAsiaTheme="minorEastAsia" w:hAnsi="Cambria Math"/>
+                        <w:noProof/>
+                      </w:rPr>
+                      <m:t>z</m:t>
+                    </m:r>
+                  </m:e>
+                  <m:sub>
+                    <m:r>
+                      <w:rPr>
+                        <w:rFonts w:ascii="Cambria Math" w:eastAsiaTheme="minorEastAsia" w:hAnsi="Cambria Math"/>
+                        <w:noProof/>
+                      </w:rPr>
+                      <m:t>q,k</m:t>
+                    </m:r>
+                  </m:sub>
+                </m:sSub>
+                <m:r>
+                  <w:rPr>
+                    <w:rFonts w:ascii="Cambria Math" w:eastAsiaTheme="minorEastAsia" w:hAnsi="Cambria Math"/>
+                    <w:noProof/>
+                  </w:rPr>
+                  <m:t>-1</m:t>
+                </m:r>
+              </m:oMath>
+            </m:oMathPara>
+          </w:p>
+        </w:tc>
+        <w:tc>
+          <w:tcPr>
+            <w:tcW w:w="1309" w:type="dxa"/>
+          </w:tcPr>
+          <w:p>
+            <w:pPr>
+              <w:jc w:val="both"/>
+              <w:cnfStyle w:val="000000000000" w:firstRow="0" w:lastRow="0" w:firstColumn="0" w:lastColumn="0" w:oddVBand="0" w:evenVBand="0" w:oddHBand="0" w:evenHBand="0" w:firstRowFirstColumn="0" w:firstRowLastColumn="0" w:lastRowFirstColumn="0" w:lastRowLastColumn="0"/>
+              <w:rPr>
+                <w:rFonts w:ascii="Cambria Math" w:eastAsiaTheme="minorEastAsia" w:hAnsi="Cambria Math"/>
+                <w:noProof/>
+              </w:rPr>
+            </w:pPr>
+            <m:oMathPara>
+              <m:oMathParaPr>
+                <m:jc m:val="left"/>
+              </m:oMathParaPr>
+              <m:oMath>
+                <m:r>
+                  <w:rPr>
+                    <w:rFonts w:ascii="Cambria Math" w:eastAsiaTheme="minorEastAsia" w:hAnsi="Cambria Math"/>
+                    <w:noProof/>
+                  </w:rPr>
+                  <m:t>∀ q, h,k</m:t>
+                </m:r>
+              </m:oMath>
+            </m:oMathPara>
+          </w:p>
+        </w:tc>
+        <w:tc>
+          <w:tcPr>
+            <w:tcW w:w="5495" w:type="dxa"/>
+          </w:tcPr>
+          <w:p>
+            <w:pPr>
+              <w:cnfStyle w:val="000000000000" w:firstRow="0" w:lastRow="0" w:firstColumn="0" w:lastColumn="0" w:oddVBand="0" w:evenVBand="0" w:oddHBand="0" w:evenHBand="0" w:firstRowFirstColumn="0" w:firstRowLastColumn="0" w:lastRowFirstColumn="0" w:lastRowLastColumn="0"/>
+              <w:rPr>
+                <w:rFonts w:ascii="Cambria Math" w:eastAsiaTheme="minorEastAsia" w:hAnsi="Cambria Math"/>
+                <w:noProof/>
+              </w:rPr>
+            </w:pPr>
+            <w:r>
+              <w:rPr>
+                <w:rFonts w:ascii="Cambria Math" w:eastAsiaTheme="minorEastAsia" w:hAnsi="Cambria Math"/>
+                <w:noProof/>
+              </w:rPr>
+              <w:t>u</w:t>
+            </w:r>
+            <w:r>
+              <w:rPr>
+                <w:rFonts w:ascii="Cambria Math" w:eastAsiaTheme="minorEastAsia" w:hAnsi="Cambria Math"/>
+                <w:noProof/>
+                <w:vertAlign w:val="subscript"/>
+              </w:rPr>
+              <w:t>q</w:t>
+            </w:r>
+            <w:r>
+              <w:rPr>
+                <w:rFonts w:ascii="Cambria Math" w:eastAsiaTheme="minorEastAsia" w:hAnsi="Cambria Math"/>
+                <w:noProof/>
+                <w:vertAlign w:val="subscript"/>
+              </w:rPr>
+              <w:t>,</w:t>
+            </w:r>
+            <w:r>
+              <w:rPr>
+                <w:rFonts w:ascii="Cambria Math" w:eastAsiaTheme="minorEastAsia" w:hAnsi="Cambria Math"/>
+                <w:noProof/>
+                <w:vertAlign w:val="subscript"/>
+              </w:rPr>
+              <w:t>h</w:t>
+            </w:r>
+            <w:r>
+              <w:rPr>
+                <w:rFonts w:ascii="Cambria Math" w:eastAsiaTheme="minorEastAsia" w:hAnsi="Cambria Math"/>
+                <w:noProof/>
+                <w:vertAlign w:val="subscript"/>
+              </w:rPr>
+              <w:t>,</w:t>
+            </w:r>
+            <w:r>
+              <w:rPr>
+                <w:rFonts w:ascii="Cambria Math" w:eastAsiaTheme="minorEastAsia" w:hAnsi="Cambria Math"/>
+                <w:noProof/>
+                <w:vertAlign w:val="subscript"/>
+              </w:rPr>
+              <w:t>k</w:t>
+            </w:r>
+            <w:r>
+              <w:rPr>
+                <w:rFonts w:ascii="Cambria Math" w:eastAsiaTheme="minorEastAsia" w:hAnsi="Cambria Math"/>
+                <w:noProof/>
+              </w:rPr>
+              <w:t xml:space="preserve"> is 1 if student </w:t>
+            </w:r>
+            <w:r>
+              <w:rPr>
+                <w:rFonts w:ascii="Cambria Math" w:eastAsiaTheme="minorEastAsia" w:hAnsi="Cambria Math"/>
+                <w:i/>
+                <w:noProof/>
+              </w:rPr>
+              <w:t xml:space="preserve">q </w:t>
+            </w:r>
+            <w:r>
+              <w:rPr>
+                <w:rFonts w:ascii="Cambria Math" w:eastAsiaTheme="minorEastAsia" w:hAnsi="Cambria Math"/>
+                <w:noProof/>
+              </w:rPr>
+              <w:t xml:space="preserve"> is occupied in both timeslots </w:t>
+            </w:r>
+            <w:r>
+              <w:rPr>
+                <w:rFonts w:ascii="Cambria Math" w:eastAsiaTheme="minorEastAsia" w:hAnsi="Cambria Math"/>
+                <w:i/>
+                <w:noProof/>
+              </w:rPr>
+              <w:t>h</w:t>
+            </w:r>
+            <w:r>
+              <w:rPr>
+                <w:rFonts w:ascii="Cambria Math" w:eastAsiaTheme="minorEastAsia" w:hAnsi="Cambria Math"/>
+                <w:noProof/>
+              </w:rPr>
+              <w:t xml:space="preserve"> and </w:t>
+            </w:r>
+            <w:r>
+              <w:rPr>
+                <w:rFonts w:ascii="Cambria Math" w:eastAsiaTheme="minorEastAsia" w:hAnsi="Cambria Math"/>
+                <w:i/>
+                <w:noProof/>
+              </w:rPr>
+              <w:t>k</w:t>
+            </w:r>
+            <w:r>
+              <w:rPr>
+                <w:rFonts w:ascii="Cambria Math" w:eastAsiaTheme="minorEastAsia" w:hAnsi="Cambria Math"/>
+                <w:noProof/>
+              </w:rPr>
+              <w:t>, 0 o/w</w:t>
+            </w:r>
+            <w:r>
+              <w:rPr>
+                <w:rFonts w:ascii="Cambria Math" w:eastAsiaTheme="minorEastAsia" w:hAnsi="Cambria Math"/>
+                <w:noProof/>
+              </w:rPr>
+              <w:t xml:space="preserve">. </w:t>
             </w:r>
           </w:p>
         </w:tc>
@@ -3857,7 +3464,7 @@
         <w:tc>
           <w:tcPr>
             <w:cnfStyle w:val="001000000000" w:firstRow="0" w:lastRow="0" w:firstColumn="1" w:lastColumn="0" w:oddVBand="0" w:evenVBand="0" w:oddHBand="0" w:evenHBand="0" w:firstRowFirstColumn="0" w:firstRowLastColumn="0" w:lastRowFirstColumn="0" w:lastRowLastColumn="0"/>
-            <w:tcW w:w="338" w:type="dxa"/>
+            <w:tcW w:w="284" w:type="dxa"/>
           </w:tcPr>
           <w:p>
             <w:pPr>
@@ -3872,7 +3479,7 @@
         </w:tc>
         <w:tc>
           <w:tcPr>
-            <w:tcW w:w="3206" w:type="dxa"/>
+            <w:tcW w:w="3260" w:type="dxa"/>
           </w:tcPr>
           <w:p>
             <w:pPr>
@@ -3919,7 +3526,7 @@
         <w:tc>
           <w:tcPr>
             <w:cnfStyle w:val="001000000000" w:firstRow="0" w:lastRow="0" w:firstColumn="1" w:lastColumn="0" w:oddVBand="0" w:evenVBand="0" w:oddHBand="0" w:evenHBand="0" w:firstRowFirstColumn="0" w:firstRowLastColumn="0" w:lastRowFirstColumn="0" w:lastRowLastColumn="0"/>
-            <w:tcW w:w="338" w:type="dxa"/>
+            <w:tcW w:w="284" w:type="dxa"/>
           </w:tcPr>
           <w:p>
             <w:pPr>
@@ -3934,7 +3541,7 @@
         </w:tc>
         <w:tc>
           <w:tcPr>
-            <w:tcW w:w="3206" w:type="dxa"/>
+            <w:tcW w:w="3260" w:type="dxa"/>
           </w:tcPr>
           <w:p>
             <w:pPr>
@@ -3980,7 +3587,7 @@
         <w:tc>
           <w:tcPr>
             <w:cnfStyle w:val="001000000000" w:firstRow="0" w:lastRow="0" w:firstColumn="1" w:lastColumn="0" w:oddVBand="0" w:evenVBand="0" w:oddHBand="0" w:evenHBand="0" w:firstRowFirstColumn="0" w:firstRowLastColumn="0" w:lastRowFirstColumn="0" w:lastRowLastColumn="0"/>
-            <w:tcW w:w="338" w:type="dxa"/>
+            <w:tcW w:w="284" w:type="dxa"/>
           </w:tcPr>
           <w:p>
             <w:pPr>
@@ -3995,7 +3602,7 @@
         </w:tc>
         <w:tc>
           <w:tcPr>
-            <w:tcW w:w="3206" w:type="dxa"/>
+            <w:tcW w:w="3260" w:type="dxa"/>
           </w:tcPr>
           <w:p>
             <w:pPr>
@@ -4034,37 +3641,8 @@
                         <w:rFonts w:ascii="Cambria Math" w:eastAsia="Times New Roman" w:hAnsi="Cambria Math" w:cs="Times New Roman"/>
                         <w:noProof/>
                       </w:rPr>
-                      <m:t xml:space="preserve">i, </m:t>
+                      <m:t>i, h</m:t>
                     </m:r>
-                    <m:sSub>
-                      <m:sSubPr>
-                        <m:ctrlPr>
-                          <w:rPr>
-                            <w:rFonts w:ascii="Cambria Math" w:eastAsia="Times New Roman" w:hAnsi="Cambria Math" w:cs="Times New Roman"/>
-                            <w:i/>
-                            <w:noProof/>
-                          </w:rPr>
-                        </m:ctrlPr>
-                      </m:sSubPr>
-                      <m:e>
-                        <m:r>
-                          <w:rPr>
-                            <w:rFonts w:ascii="Cambria Math" w:eastAsia="Times New Roman" w:hAnsi="Cambria Math" w:cs="Times New Roman"/>
-                            <w:noProof/>
-                          </w:rPr>
-                          <m:t>n</m:t>
-                        </m:r>
-                      </m:e>
-                      <m:sub>
-                        <m:r>
-                          <w:rPr>
-                            <w:rFonts w:ascii="Cambria Math" w:eastAsia="Times New Roman" w:hAnsi="Cambria Math" w:cs="Times New Roman"/>
-                            <w:noProof/>
-                          </w:rPr>
-                          <m:t>h</m:t>
-                        </m:r>
-                      </m:sub>
-                    </m:sSub>
                   </m:e>
                 </m:d>
               </m:oMath>
@@ -4113,37 +3691,8 @@
                         <w:rFonts w:ascii="Cambria Math" w:eastAsia="Times New Roman" w:hAnsi="Cambria Math" w:cs="Times New Roman"/>
                         <w:noProof/>
                       </w:rPr>
-                      <m:t xml:space="preserve">i, </m:t>
+                      <m:t>i, h</m:t>
                     </m:r>
-                    <m:sSub>
-                      <m:sSubPr>
-                        <m:ctrlPr>
-                          <w:rPr>
-                            <w:rFonts w:ascii="Cambria Math" w:eastAsia="Times New Roman" w:hAnsi="Cambria Math" w:cs="Times New Roman"/>
-                            <w:i/>
-                            <w:noProof/>
-                          </w:rPr>
-                        </m:ctrlPr>
-                      </m:sSubPr>
-                      <m:e>
-                        <m:r>
-                          <w:rPr>
-                            <w:rFonts w:ascii="Cambria Math" w:eastAsia="Times New Roman" w:hAnsi="Cambria Math" w:cs="Times New Roman"/>
-                            <w:noProof/>
-                          </w:rPr>
-                          <m:t>n</m:t>
-                        </m:r>
-                      </m:e>
-                      <m:sub>
-                        <m:r>
-                          <w:rPr>
-                            <w:rFonts w:ascii="Cambria Math" w:eastAsia="Times New Roman" w:hAnsi="Cambria Math" w:cs="Times New Roman"/>
-                            <w:noProof/>
-                          </w:rPr>
-                          <m:t>h</m:t>
-                        </m:r>
-                      </m:sub>
-                    </m:sSub>
                   </m:e>
                 </m:d>
                 <m:r>
@@ -4233,35 +3782,75 @@
                             </m:ctrlPr>
                           </m:fPr>
                           <m:num>
-                            <m:sSub>
-                              <m:sSubPr>
+                            <m:nary>
+                              <m:naryPr>
+                                <m:chr m:val="∑"/>
+                                <m:limLoc m:val="undOvr"/>
                                 <m:ctrlPr>
                                   <w:rPr>
-                                    <w:rFonts w:ascii="Cambria Math" w:eastAsia="Times New Roman" w:hAnsi="Cambria Math" w:cs="Times New Roman"/>
+                                    <w:rFonts w:ascii="Cambria Math" w:eastAsiaTheme="minorEastAsia" w:hAnsi="Cambria Math"/>
                                     <w:i/>
                                     <w:noProof/>
                                   </w:rPr>
                                 </m:ctrlPr>
-                              </m:sSubPr>
-                              <m:e>
-                                <m:r>
-                                  <w:rPr>
-                                    <w:rFonts w:ascii="Cambria Math" w:eastAsia="Times New Roman" w:hAnsi="Cambria Math" w:cs="Times New Roman"/>
-                                    <w:noProof/>
-                                  </w:rPr>
-                                  <m:t>n</m:t>
-                                </m:r>
-                              </m:e>
+                              </m:naryPr>
                               <m:sub>
                                 <m:r>
                                   <w:rPr>
-                                    <w:rFonts w:ascii="Cambria Math" w:eastAsia="Times New Roman" w:hAnsi="Cambria Math" w:cs="Times New Roman"/>
+                                    <w:rFonts w:ascii="Cambria Math" w:eastAsiaTheme="minorEastAsia" w:hAnsi="Cambria Math"/>
                                     <w:noProof/>
                                   </w:rPr>
-                                  <m:t>h,h+i</m:t>
+                                  <m:t>q=1</m:t>
                                 </m:r>
                               </m:sub>
-                            </m:sSub>
+                              <m:sup>
+                                <m:r>
+                                  <w:rPr>
+                                    <w:rFonts w:ascii="Cambria Math" w:eastAsiaTheme="minorEastAsia" w:hAnsi="Cambria Math"/>
+                                    <w:noProof/>
+                                  </w:rPr>
+                                  <m:t>|S|</m:t>
+                                </m:r>
+                              </m:sup>
+                              <m:e>
+                                <m:sSub>
+                                  <m:sSubPr>
+                                    <m:ctrlPr>
+                                      <w:rPr>
+                                        <w:rFonts w:ascii="Cambria Math" w:eastAsiaTheme="minorEastAsia" w:hAnsi="Cambria Math"/>
+                                        <w:i/>
+                                        <w:noProof/>
+                                      </w:rPr>
+                                    </m:ctrlPr>
+                                  </m:sSubPr>
+                                  <m:e>
+                                    <m:r>
+                                      <w:rPr>
+                                        <w:rFonts w:ascii="Cambria Math" w:eastAsiaTheme="minorEastAsia" w:hAnsi="Cambria Math"/>
+                                        <w:noProof/>
+                                      </w:rPr>
+                                      <m:t>u</m:t>
+                                    </m:r>
+                                  </m:e>
+                                  <m:sub>
+                                    <m:r>
+                                      <w:rPr>
+                                        <w:rFonts w:ascii="Cambria Math" w:eastAsiaTheme="minorEastAsia" w:hAnsi="Cambria Math"/>
+                                        <w:noProof/>
+                                      </w:rPr>
+                                      <m:t>q,h,h+</m:t>
+                                    </m:r>
+                                    <m:r>
+                                      <w:rPr>
+                                        <w:rFonts w:ascii="Cambria Math" w:eastAsiaTheme="minorEastAsia" w:hAnsi="Cambria Math"/>
+                                        <w:noProof/>
+                                      </w:rPr>
+                                      <m:t>1</m:t>
+                                    </m:r>
+                                  </m:sub>
+                                </m:sSub>
+                              </m:e>
+                            </m:nary>
                           </m:num>
                           <m:den>
                             <m:d>
@@ -4308,7 +3897,7 @@
         <w:tc>
           <w:tcPr>
             <w:cnfStyle w:val="001000000000" w:firstRow="0" w:lastRow="0" w:firstColumn="1" w:lastColumn="0" w:oddVBand="0" w:evenVBand="0" w:oddHBand="0" w:evenHBand="0" w:firstRowFirstColumn="0" w:firstRowLastColumn="0" w:lastRowFirstColumn="0" w:lastRowLastColumn="0"/>
-            <w:tcW w:w="338" w:type="dxa"/>
+            <w:tcW w:w="284" w:type="dxa"/>
           </w:tcPr>
           <w:p>
             <w:pPr>
@@ -4323,7 +3912,7 @@
         </w:tc>
         <w:tc>
           <w:tcPr>
-            <w:tcW w:w="3206" w:type="dxa"/>
+            <w:tcW w:w="3260" w:type="dxa"/>
           </w:tcPr>
           <w:p>
             <w:pPr>
@@ -4360,7 +3949,7 @@
         <w:tc>
           <w:tcPr>
             <w:cnfStyle w:val="001000000000" w:firstRow="0" w:lastRow="0" w:firstColumn="1" w:lastColumn="0" w:oddVBand="0" w:evenVBand="0" w:oddHBand="0" w:evenHBand="0" w:firstRowFirstColumn="0" w:firstRowLastColumn="0" w:lastRowFirstColumn="0" w:lastRowLastColumn="0"/>
-            <w:tcW w:w="338" w:type="dxa"/>
+            <w:tcW w:w="284" w:type="dxa"/>
           </w:tcPr>
           <w:p>
             <w:pPr>
@@ -4375,7 +3964,7 @@
         </w:tc>
         <w:tc>
           <w:tcPr>
-            <w:tcW w:w="3206" w:type="dxa"/>
+            <w:tcW w:w="3260" w:type="dxa"/>
           </w:tcPr>
           <w:p>
             <w:pPr>
@@ -4431,7 +4020,7 @@
         <w:tc>
           <w:tcPr>
             <w:cnfStyle w:val="001000000000" w:firstRow="0" w:lastRow="0" w:firstColumn="1" w:lastColumn="0" w:oddVBand="0" w:evenVBand="0" w:oddHBand="0" w:evenHBand="0" w:firstRowFirstColumn="0" w:firstRowLastColumn="0" w:lastRowFirstColumn="0" w:lastRowLastColumn="0"/>
-            <w:tcW w:w="338" w:type="dxa"/>
+            <w:tcW w:w="284" w:type="dxa"/>
           </w:tcPr>
           <w:p>
             <w:pPr>
@@ -4446,7 +4035,7 @@
         </w:tc>
         <w:tc>
           <w:tcPr>
-            <w:tcW w:w="3206" w:type="dxa"/>
+            <w:tcW w:w="3260" w:type="dxa"/>
           </w:tcPr>
           <w:p>
             <w:pPr>
@@ -4586,6 +4175,56 @@
                     </m:nary>
                   </m:e>
                 </m:nary>
+                <m:d>
+                  <m:dPr>
+                    <m:ctrlPr>
+                      <w:rPr>
+                        <w:rFonts w:ascii="Cambria Math" w:eastAsia="Times New Roman" w:hAnsi="Cambria Math" w:cs="Times New Roman"/>
+                        <w:b/>
+                        <w:i/>
+                        <w:noProof/>
+                      </w:rPr>
+                    </m:ctrlPr>
+                  </m:dPr>
+                  <m:e>
+                    <m:r>
+                      <m:rPr>
+                        <m:sty m:val="bi"/>
+                      </m:rPr>
+                      <w:rPr>
+                        <w:rFonts w:ascii="Cambria Math" w:eastAsia="Times New Roman" w:hAnsi="Cambria Math" w:cs="Times New Roman"/>
+                        <w:noProof/>
+                      </w:rPr>
+                      <m:t>i,h</m:t>
+                    </m:r>
+                  </m:e>
+                </m:d>
+              </m:oMath>
+            </m:oMathPara>
+          </w:p>
+          <w:p>
+            <w:pPr>
+              <w:jc w:val="both"/>
+              <w:cnfStyle w:val="000000000000" w:firstRow="0" w:lastRow="0" w:firstColumn="0" w:lastColumn="0" w:oddVBand="0" w:evenVBand="0" w:oddHBand="0" w:evenHBand="0" w:firstRowFirstColumn="0" w:firstRowLastColumn="0" w:lastRowFirstColumn="0" w:lastRowLastColumn="0"/>
+              <w:rPr>
+                <w:rFonts w:ascii="Cambria Math" w:eastAsia="Times New Roman" w:hAnsi="Cambria Math" w:cs="Times New Roman"/>
+                <w:b/>
+                <w:noProof/>
+              </w:rPr>
+            </w:pPr>
+          </w:p>
+          <w:p>
+            <w:pPr>
+              <w:jc w:val="both"/>
+              <w:cnfStyle w:val="000000000000" w:firstRow="0" w:lastRow="0" w:firstColumn="0" w:lastColumn="0" w:oddVBand="0" w:evenVBand="0" w:oddHBand="0" w:evenHBand="0" w:firstRowFirstColumn="0" w:firstRowLastColumn="0" w:lastRowFirstColumn="0" w:lastRowLastColumn="0"/>
+              <w:rPr>
+                <w:rFonts w:ascii="Cambria Math" w:eastAsia="Times New Roman" w:hAnsi="Cambria Math" w:cs="Times New Roman"/>
+                <w:b/>
+                <w:noProof/>
+              </w:rPr>
+            </w:pPr>
+            <m:oMathPara>
+              <m:oMath>
                 <m:r>
                   <m:rPr>
                     <m:sty m:val="bi"/>
@@ -4594,10 +4233,13 @@
                     <w:rFonts w:ascii="Cambria Math" w:eastAsia="Times New Roman" w:hAnsi="Cambria Math" w:cs="Times New Roman"/>
                     <w:noProof/>
                   </w:rPr>
-                  <m:t xml:space="preserve">(i, </m:t>
+                  <w:lastRenderedPageBreak/>
+                  <m:t>=</m:t>
                 </m:r>
-                <m:sSub>
-                  <m:sSubPr>
+                <m:nary>
+                  <m:naryPr>
+                    <m:chr m:val="∑"/>
+                    <m:limLoc m:val="undOvr"/>
                     <m:ctrlPr>
                       <w:rPr>
                         <w:rFonts w:ascii="Cambria Math" w:eastAsia="Times New Roman" w:hAnsi="Cambria Math" w:cs="Times New Roman"/>
@@ -4606,19 +4248,7 @@
                         <w:noProof/>
                       </w:rPr>
                     </m:ctrlPr>
-                  </m:sSubPr>
-                  <m:e>
-                    <m:r>
-                      <m:rPr>
-                        <m:sty m:val="bi"/>
-                      </m:rPr>
-                      <w:rPr>
-                        <w:rFonts w:ascii="Cambria Math" w:eastAsia="Times New Roman" w:hAnsi="Cambria Math" w:cs="Times New Roman"/>
-                        <w:noProof/>
-                      </w:rPr>
-                      <m:t>n</m:t>
-                    </m:r>
-                  </m:e>
+                  </m:naryPr>
                   <m:sub>
                     <m:r>
                       <m:rPr>
@@ -4628,10 +4258,322 @@
                         <w:rFonts w:ascii="Cambria Math" w:eastAsia="Times New Roman" w:hAnsi="Cambria Math" w:cs="Times New Roman"/>
                         <w:noProof/>
                       </w:rPr>
-                      <m:t>h</m:t>
+                      <m:t>i=1</m:t>
                     </m:r>
                   </m:sub>
-                </m:sSub>
+                  <m:sup>
+                    <m:r>
+                      <m:rPr>
+                        <m:sty m:val="bi"/>
+                      </m:rPr>
+                      <w:rPr>
+                        <w:rFonts w:ascii="Cambria Math" w:eastAsia="Times New Roman" w:hAnsi="Cambria Math" w:cs="Times New Roman"/>
+                        <w:noProof/>
+                      </w:rPr>
+                      <m:t>5</m:t>
+                    </m:r>
+                  </m:sup>
+                  <m:e>
+                    <m:nary>
+                      <m:naryPr>
+                        <m:chr m:val="∑"/>
+                        <m:limLoc m:val="undOvr"/>
+                        <m:ctrlPr>
+                          <w:rPr>
+                            <w:rFonts w:ascii="Cambria Math" w:eastAsia="Times New Roman" w:hAnsi="Cambria Math" w:cs="Times New Roman"/>
+                            <w:b/>
+                            <w:i/>
+                            <w:noProof/>
+                          </w:rPr>
+                        </m:ctrlPr>
+                      </m:naryPr>
+                      <m:sub>
+                        <m:r>
+                          <m:rPr>
+                            <m:sty m:val="bi"/>
+                          </m:rPr>
+                          <w:rPr>
+                            <w:rFonts w:ascii="Cambria Math" w:eastAsia="Times New Roman" w:hAnsi="Cambria Math" w:cs="Times New Roman"/>
+                            <w:noProof/>
+                          </w:rPr>
+                          <m:t>h=1</m:t>
+                        </m:r>
+                      </m:sub>
+                      <m:sup>
+                        <m:sSub>
+                          <m:sSubPr>
+                            <m:ctrlPr>
+                              <w:rPr>
+                                <w:rFonts w:ascii="Cambria Math" w:eastAsia="Times New Roman" w:hAnsi="Cambria Math" w:cs="Times New Roman"/>
+                                <w:b/>
+                                <w:i/>
+                                <w:noProof/>
+                              </w:rPr>
+                            </m:ctrlPr>
+                          </m:sSubPr>
+                          <m:e>
+                            <m:r>
+                              <m:rPr>
+                                <m:sty m:val="bi"/>
+                              </m:rPr>
+                              <w:rPr>
+                                <w:rFonts w:ascii="Cambria Math" w:eastAsia="Times New Roman" w:hAnsi="Cambria Math" w:cs="Times New Roman"/>
+                                <w:noProof/>
+                              </w:rPr>
+                              <m:t>t</m:t>
+                            </m:r>
+                          </m:e>
+                          <m:sub>
+                            <m:r>
+                              <m:rPr>
+                                <m:sty m:val="bi"/>
+                              </m:rPr>
+                              <w:rPr>
+                                <w:rFonts w:ascii="Cambria Math" w:eastAsia="Times New Roman" w:hAnsi="Cambria Math" w:cs="Times New Roman"/>
+                                <w:noProof/>
+                              </w:rPr>
+                              <m:t>max</m:t>
+                            </m:r>
+                          </m:sub>
+                        </m:sSub>
+                        <m:r>
+                          <m:rPr>
+                            <m:sty m:val="bi"/>
+                          </m:rPr>
+                          <w:rPr>
+                            <w:rFonts w:ascii="Cambria Math" w:eastAsia="Times New Roman" w:hAnsi="Cambria Math" w:cs="Times New Roman"/>
+                            <w:noProof/>
+                          </w:rPr>
+                          <m:t>-</m:t>
+                        </m:r>
+                        <m:r>
+                          <m:rPr>
+                            <m:sty m:val="bi"/>
+                          </m:rPr>
+                          <w:rPr>
+                            <w:rFonts w:ascii="Cambria Math" w:eastAsia="Times New Roman" w:hAnsi="Cambria Math" w:cs="Times New Roman"/>
+                            <w:noProof/>
+                          </w:rPr>
+                          <m:t>i</m:t>
+                        </m:r>
+                      </m:sup>
+                      <m:e>
+                        <m:sSup>
+                          <m:sSupPr>
+                            <m:ctrlPr>
+                              <w:rPr>
+                                <w:rFonts w:ascii="Cambria Math" w:eastAsia="Times New Roman" w:hAnsi="Cambria Math" w:cs="Times New Roman"/>
+                                <w:i/>
+                                <w:noProof/>
+                              </w:rPr>
+                            </m:ctrlPr>
+                          </m:sSupPr>
+                          <m:e>
+                            <m:r>
+                              <w:rPr>
+                                <w:rFonts w:ascii="Cambria Math" w:eastAsia="Times New Roman" w:hAnsi="Cambria Math" w:cs="Times New Roman"/>
+                                <w:noProof/>
+                              </w:rPr>
+                              <m:t>2</m:t>
+                            </m:r>
+                          </m:e>
+                          <m:sup>
+                            <m:r>
+                              <w:rPr>
+                                <w:rFonts w:ascii="Cambria Math" w:eastAsia="Times New Roman" w:hAnsi="Cambria Math" w:cs="Times New Roman"/>
+                                <w:noProof/>
+                              </w:rPr>
+                              <m:t>5-</m:t>
+                            </m:r>
+                            <m:r>
+                              <w:rPr>
+                                <w:rFonts w:ascii="Cambria Math" w:eastAsia="Times New Roman" w:hAnsi="Cambria Math" w:cs="Times New Roman"/>
+                                <w:noProof/>
+                              </w:rPr>
+                              <m:t>i</m:t>
+                            </m:r>
+                          </m:sup>
+                        </m:sSup>
+                        <m:r>
+                          <w:rPr>
+                            <w:rFonts w:ascii="Cambria Math" w:eastAsia="Times New Roman" w:hAnsi="Cambria Math" w:cs="Times New Roman"/>
+                            <w:noProof/>
+                          </w:rPr>
+                          <m:t>*</m:t>
+                        </m:r>
+                        <m:f>
+                          <m:fPr>
+                            <m:ctrlPr>
+                              <w:rPr>
+                                <w:rFonts w:ascii="Cambria Math" w:eastAsia="Times New Roman" w:hAnsi="Cambria Math" w:cs="Times New Roman"/>
+                                <w:i/>
+                                <w:noProof/>
+                              </w:rPr>
+                            </m:ctrlPr>
+                          </m:fPr>
+                          <m:num>
+                            <m:nary>
+                              <m:naryPr>
+                                <m:chr m:val="∑"/>
+                                <m:limLoc m:val="undOvr"/>
+                                <m:ctrlPr>
+                                  <w:rPr>
+                                    <w:rFonts w:ascii="Cambria Math" w:eastAsiaTheme="minorEastAsia" w:hAnsi="Cambria Math"/>
+                                    <w:i/>
+                                    <w:noProof/>
+                                  </w:rPr>
+                                </m:ctrlPr>
+                              </m:naryPr>
+                              <m:sub>
+                                <m:r>
+                                  <w:rPr>
+                                    <w:rFonts w:ascii="Cambria Math" w:eastAsiaTheme="minorEastAsia" w:hAnsi="Cambria Math"/>
+                                    <w:noProof/>
+                                  </w:rPr>
+                                  <m:t>q=1</m:t>
+                                </m:r>
+                              </m:sub>
+                              <m:sup>
+                                <m:d>
+                                  <m:dPr>
+                                    <m:begChr m:val="|"/>
+                                    <m:endChr m:val="|"/>
+                                    <m:ctrlPr>
+                                      <w:rPr>
+                                        <w:rFonts w:ascii="Cambria Math" w:eastAsiaTheme="minorEastAsia" w:hAnsi="Cambria Math"/>
+                                        <w:i/>
+                                        <w:noProof/>
+                                      </w:rPr>
+                                    </m:ctrlPr>
+                                  </m:dPr>
+                                  <m:e>
+                                    <m:r>
+                                      <w:rPr>
+                                        <w:rFonts w:ascii="Cambria Math" w:eastAsiaTheme="minorEastAsia" w:hAnsi="Cambria Math"/>
+                                        <w:noProof/>
+                                      </w:rPr>
+                                      <m:t>S</m:t>
+                                    </m:r>
+                                  </m:e>
+                                </m:d>
+                              </m:sup>
+                              <m:e>
+                                <m:sSub>
+                                  <m:sSubPr>
+                                    <m:ctrlPr>
+                                      <w:rPr>
+                                        <w:rFonts w:ascii="Cambria Math" w:eastAsiaTheme="minorEastAsia" w:hAnsi="Cambria Math"/>
+                                        <w:i/>
+                                        <w:noProof/>
+                                      </w:rPr>
+                                    </m:ctrlPr>
+                                  </m:sSubPr>
+                                  <m:e>
+                                    <m:r>
+                                      <w:rPr>
+                                        <w:rFonts w:ascii="Cambria Math" w:eastAsiaTheme="minorEastAsia" w:hAnsi="Cambria Math"/>
+                                        <w:noProof/>
+                                      </w:rPr>
+                                      <m:t>u</m:t>
+                                    </m:r>
+                                  </m:e>
+                                  <m:sub>
+                                    <m:r>
+                                      <w:rPr>
+                                        <w:rFonts w:ascii="Cambria Math" w:eastAsiaTheme="minorEastAsia" w:hAnsi="Cambria Math"/>
+                                        <w:noProof/>
+                                      </w:rPr>
+                                      <m:t>q,h,h+</m:t>
+                                    </m:r>
+                                    <m:r>
+                                      <w:rPr>
+                                        <w:rFonts w:ascii="Cambria Math" w:eastAsiaTheme="minorEastAsia" w:hAnsi="Cambria Math"/>
+                                        <w:noProof/>
+                                      </w:rPr>
+                                      <m:t>1</m:t>
+                                    </m:r>
+                                  </m:sub>
+                                </m:sSub>
+                              </m:e>
+                            </m:nary>
+                          </m:num>
+                          <m:den>
+                            <m:d>
+                              <m:dPr>
+                                <m:begChr m:val="|"/>
+                                <m:endChr m:val="|"/>
+                                <m:ctrlPr>
+                                  <w:rPr>
+                                    <w:rFonts w:ascii="Cambria Math" w:eastAsia="Times New Roman" w:hAnsi="Cambria Math" w:cs="Times New Roman"/>
+                                    <w:i/>
+                                    <w:noProof/>
+                                  </w:rPr>
+                                </m:ctrlPr>
+                              </m:dPr>
+                              <m:e>
+                                <m:r>
+                                  <w:rPr>
+                                    <w:rFonts w:ascii="Cambria Math" w:eastAsia="Times New Roman" w:hAnsi="Cambria Math" w:cs="Times New Roman"/>
+                                    <w:noProof/>
+                                  </w:rPr>
+                                  <m:t>S</m:t>
+                                </m:r>
+                              </m:e>
+                            </m:d>
+                          </m:den>
+                        </m:f>
+                      </m:e>
+                    </m:nary>
+                  </m:e>
+                </m:nary>
+              </m:oMath>
+            </m:oMathPara>
+          </w:p>
+          <w:p>
+            <w:pPr>
+              <w:jc w:val="both"/>
+              <w:cnfStyle w:val="000000000000" w:firstRow="0" w:lastRow="0" w:firstColumn="0" w:lastColumn="0" w:oddVBand="0" w:evenVBand="0" w:oddHBand="0" w:evenHBand="0" w:firstRowFirstColumn="0" w:firstRowLastColumn="0" w:lastRowFirstColumn="0" w:lastRowLastColumn="0"/>
+              <w:rPr>
+                <w:rFonts w:ascii="Cambria Math" w:eastAsia="Times New Roman" w:hAnsi="Cambria Math" w:cs="Times New Roman"/>
+                <w:b/>
+                <w:noProof/>
+              </w:rPr>
+            </w:pPr>
+          </w:p>
+          <w:p>
+            <w:pPr>
+              <w:jc w:val="both"/>
+              <w:cnfStyle w:val="000000000000" w:firstRow="0" w:lastRow="0" w:firstColumn="0" w:lastColumn="0" w:oddVBand="0" w:evenVBand="0" w:oddHBand="0" w:evenHBand="0" w:firstRowFirstColumn="0" w:firstRowLastColumn="0" w:lastRowFirstColumn="0" w:lastRowLastColumn="0"/>
+              <w:rPr>
+                <w:rFonts w:ascii="Cambria Math" w:eastAsia="Times New Roman" w:hAnsi="Cambria Math" w:cs="Times New Roman"/>
+                <w:b/>
+                <w:noProof/>
+              </w:rPr>
+            </w:pPr>
+          </w:p>
+          <w:p>
+            <w:pPr>
+              <w:jc w:val="both"/>
+              <w:cnfStyle w:val="000000000000" w:firstRow="0" w:lastRow="0" w:firstColumn="0" w:lastColumn="0" w:oddVBand="0" w:evenVBand="0" w:oddHBand="0" w:evenHBand="0" w:firstRowFirstColumn="0" w:firstRowLastColumn="0" w:lastRowFirstColumn="0" w:lastRowLastColumn="0"/>
+              <w:rPr>
+                <w:rFonts w:ascii="Cambria Math" w:eastAsia="Times New Roman" w:hAnsi="Cambria Math" w:cs="Times New Roman"/>
+                <w:b/>
+                <w:noProof/>
+              </w:rPr>
+            </w:pPr>
+          </w:p>
+          <w:p>
+            <w:pPr>
+              <w:jc w:val="both"/>
+              <w:cnfStyle w:val="000000000000" w:firstRow="0" w:lastRow="0" w:firstColumn="0" w:lastColumn="0" w:oddVBand="0" w:evenVBand="0" w:oddHBand="0" w:evenHBand="0" w:firstRowFirstColumn="0" w:firstRowLastColumn="0" w:lastRowFirstColumn="0" w:lastRowLastColumn="0"/>
+              <w:rPr>
+                <w:rFonts w:ascii="Cambria Math" w:eastAsia="Times New Roman" w:hAnsi="Cambria Math" w:cs="Times New Roman"/>
+                <w:b/>
+                <w:noProof/>
+              </w:rPr>
+            </w:pPr>
+            <m:oMathPara>
+              <m:oMath>
                 <m:r>
                   <m:rPr>
                     <m:sty m:val="bi"/>
@@ -4640,10 +4582,356 @@
                     <w:rFonts w:ascii="Cambria Math" w:eastAsia="Times New Roman" w:hAnsi="Cambria Math" w:cs="Times New Roman"/>
                     <w:noProof/>
                   </w:rPr>
-                  <m:t>)</m:t>
+                  <m:t>=</m:t>
                 </m:r>
+                <m:nary>
+                  <m:naryPr>
+                    <m:chr m:val="∑"/>
+                    <m:limLoc m:val="undOvr"/>
+                    <m:ctrlPr>
+                      <w:rPr>
+                        <w:rFonts w:ascii="Cambria Math" w:eastAsia="Times New Roman" w:hAnsi="Cambria Math" w:cs="Times New Roman"/>
+                        <w:b/>
+                        <w:i/>
+                        <w:noProof/>
+                      </w:rPr>
+                    </m:ctrlPr>
+                  </m:naryPr>
+                  <m:sub>
+                    <m:r>
+                      <m:rPr>
+                        <m:sty m:val="bi"/>
+                      </m:rPr>
+                      <w:rPr>
+                        <w:rFonts w:ascii="Cambria Math" w:eastAsia="Times New Roman" w:hAnsi="Cambria Math" w:cs="Times New Roman"/>
+                        <w:noProof/>
+                      </w:rPr>
+                      <m:t>i=1</m:t>
+                    </m:r>
+                  </m:sub>
+                  <m:sup>
+                    <m:r>
+                      <m:rPr>
+                        <m:sty m:val="bi"/>
+                      </m:rPr>
+                      <w:rPr>
+                        <w:rFonts w:ascii="Cambria Math" w:eastAsia="Times New Roman" w:hAnsi="Cambria Math" w:cs="Times New Roman"/>
+                        <w:noProof/>
+                      </w:rPr>
+                      <m:t>5</m:t>
+                    </m:r>
+                  </m:sup>
+                  <m:e>
+                    <m:nary>
+                      <m:naryPr>
+                        <m:chr m:val="∑"/>
+                        <m:limLoc m:val="undOvr"/>
+                        <m:ctrlPr>
+                          <w:rPr>
+                            <w:rFonts w:ascii="Cambria Math" w:eastAsia="Times New Roman" w:hAnsi="Cambria Math" w:cs="Times New Roman"/>
+                            <w:b/>
+                            <w:i/>
+                            <w:noProof/>
+                          </w:rPr>
+                        </m:ctrlPr>
+                      </m:naryPr>
+                      <m:sub>
+                        <m:r>
+                          <m:rPr>
+                            <m:sty m:val="bi"/>
+                          </m:rPr>
+                          <w:rPr>
+                            <w:rFonts w:ascii="Cambria Math" w:eastAsia="Times New Roman" w:hAnsi="Cambria Math" w:cs="Times New Roman"/>
+                            <w:noProof/>
+                          </w:rPr>
+                          <m:t>h=1</m:t>
+                        </m:r>
+                      </m:sub>
+                      <m:sup>
+                        <m:sSub>
+                          <m:sSubPr>
+                            <m:ctrlPr>
+                              <w:rPr>
+                                <w:rFonts w:ascii="Cambria Math" w:eastAsia="Times New Roman" w:hAnsi="Cambria Math" w:cs="Times New Roman"/>
+                                <w:b/>
+                                <w:i/>
+                                <w:noProof/>
+                              </w:rPr>
+                            </m:ctrlPr>
+                          </m:sSubPr>
+                          <m:e>
+                            <m:r>
+                              <m:rPr>
+                                <m:sty m:val="bi"/>
+                              </m:rPr>
+                              <w:rPr>
+                                <w:rFonts w:ascii="Cambria Math" w:eastAsia="Times New Roman" w:hAnsi="Cambria Math" w:cs="Times New Roman"/>
+                                <w:noProof/>
+                              </w:rPr>
+                              <m:t>t</m:t>
+                            </m:r>
+                          </m:e>
+                          <m:sub>
+                            <m:r>
+                              <m:rPr>
+                                <m:sty m:val="bi"/>
+                              </m:rPr>
+                              <w:rPr>
+                                <w:rFonts w:ascii="Cambria Math" w:eastAsia="Times New Roman" w:hAnsi="Cambria Math" w:cs="Times New Roman"/>
+                                <w:noProof/>
+                              </w:rPr>
+                              <m:t>max</m:t>
+                            </m:r>
+                          </m:sub>
+                        </m:sSub>
+                        <m:r>
+                          <m:rPr>
+                            <m:sty m:val="bi"/>
+                          </m:rPr>
+                          <w:rPr>
+                            <w:rFonts w:ascii="Cambria Math" w:eastAsia="Times New Roman" w:hAnsi="Cambria Math" w:cs="Times New Roman"/>
+                            <w:noProof/>
+                          </w:rPr>
+                          <m:t>-</m:t>
+                        </m:r>
+                        <m:r>
+                          <m:rPr>
+                            <m:sty m:val="bi"/>
+                          </m:rPr>
+                          <w:rPr>
+                            <w:rFonts w:ascii="Cambria Math" w:eastAsia="Times New Roman" w:hAnsi="Cambria Math" w:cs="Times New Roman"/>
+                            <w:noProof/>
+                          </w:rPr>
+                          <m:t>i</m:t>
+                        </m:r>
+                      </m:sup>
+                      <m:e>
+                        <m:r>
+                          <m:rPr>
+                            <m:sty m:val="bi"/>
+                          </m:rPr>
+                          <w:rPr>
+                            <w:rFonts w:ascii="Cambria Math" w:eastAsia="Times New Roman" w:hAnsi="Cambria Math" w:cs="Times New Roman"/>
+                            <w:noProof/>
+                          </w:rPr>
+                          <m:t xml:space="preserve"> </m:t>
+                        </m:r>
+                        <m:sSup>
+                          <m:sSupPr>
+                            <m:ctrlPr>
+                              <w:rPr>
+                                <w:rFonts w:ascii="Cambria Math" w:eastAsia="Times New Roman" w:hAnsi="Cambria Math" w:cs="Times New Roman"/>
+                                <w:i/>
+                                <w:noProof/>
+                              </w:rPr>
+                            </m:ctrlPr>
+                          </m:sSupPr>
+                          <m:e>
+                            <m:nary>
+                              <m:naryPr>
+                                <m:chr m:val="∑"/>
+                                <m:limLoc m:val="undOvr"/>
+                                <m:ctrlPr>
+                                  <w:rPr>
+                                    <w:rFonts w:ascii="Cambria Math" w:eastAsia="Times New Roman" w:hAnsi="Cambria Math" w:cs="Times New Roman"/>
+                                    <w:b/>
+                                    <w:i/>
+                                    <w:noProof/>
+                                  </w:rPr>
+                                </m:ctrlPr>
+                              </m:naryPr>
+                              <m:sub>
+                                <m:r>
+                                  <m:rPr>
+                                    <m:sty m:val="bi"/>
+                                  </m:rPr>
+                                  <w:rPr>
+                                    <w:rFonts w:ascii="Cambria Math" w:eastAsia="Times New Roman" w:hAnsi="Cambria Math" w:cs="Times New Roman"/>
+                                    <w:noProof/>
+                                  </w:rPr>
+                                  <m:t>q</m:t>
+                                </m:r>
+                                <m:r>
+                                  <m:rPr>
+                                    <m:sty m:val="bi"/>
+                                  </m:rPr>
+                                  <w:rPr>
+                                    <w:rFonts w:ascii="Cambria Math" w:eastAsia="Times New Roman" w:hAnsi="Cambria Math" w:cs="Times New Roman"/>
+                                    <w:noProof/>
+                                  </w:rPr>
+                                  <m:t>=1</m:t>
+                                </m:r>
+                              </m:sub>
+                              <m:sup>
+                                <m:d>
+                                  <m:dPr>
+                                    <m:begChr m:val="|"/>
+                                    <m:endChr m:val="|"/>
+                                    <m:ctrlPr>
+                                      <w:rPr>
+                                        <w:rFonts w:ascii="Cambria Math" w:eastAsiaTheme="minorEastAsia" w:hAnsi="Cambria Math"/>
+                                        <w:i/>
+                                        <w:noProof/>
+                                      </w:rPr>
+                                    </m:ctrlPr>
+                                  </m:dPr>
+                                  <m:e>
+                                    <m:r>
+                                      <w:rPr>
+                                        <w:rFonts w:ascii="Cambria Math" w:eastAsiaTheme="minorEastAsia" w:hAnsi="Cambria Math"/>
+                                        <w:noProof/>
+                                      </w:rPr>
+                                      <m:t>S</m:t>
+                                    </m:r>
+                                  </m:e>
+                                </m:d>
+                              </m:sup>
+                              <m:e>
+                                <m:r>
+                                  <m:rPr>
+                                    <m:sty m:val="bi"/>
+                                  </m:rPr>
+                                  <w:rPr>
+                                    <w:rFonts w:ascii="Cambria Math" w:eastAsia="Times New Roman" w:hAnsi="Cambria Math" w:cs="Times New Roman"/>
+                                    <w:noProof/>
+                                  </w:rPr>
+                                  <m:t xml:space="preserve">  </m:t>
+                                </m:r>
+                              </m:e>
+                            </m:nary>
+                            <m:r>
+                              <w:rPr>
+                                <w:rFonts w:ascii="Cambria Math" w:eastAsia="Times New Roman" w:hAnsi="Cambria Math" w:cs="Times New Roman"/>
+                                <w:noProof/>
+                              </w:rPr>
+                              <m:t>2</m:t>
+                            </m:r>
+                          </m:e>
+                          <m:sup>
+                            <m:r>
+                              <w:rPr>
+                                <w:rFonts w:ascii="Cambria Math" w:eastAsia="Times New Roman" w:hAnsi="Cambria Math" w:cs="Times New Roman"/>
+                                <w:noProof/>
+                              </w:rPr>
+                              <m:t>5-</m:t>
+                            </m:r>
+                            <m:r>
+                              <w:rPr>
+                                <w:rFonts w:ascii="Cambria Math" w:eastAsia="Times New Roman" w:hAnsi="Cambria Math" w:cs="Times New Roman"/>
+                                <w:noProof/>
+                              </w:rPr>
+                              <m:t>i</m:t>
+                            </m:r>
+                          </m:sup>
+                        </m:sSup>
+                        <m:r>
+                          <w:rPr>
+                            <w:rFonts w:ascii="Cambria Math" w:eastAsia="Times New Roman" w:hAnsi="Cambria Math" w:cs="Times New Roman"/>
+                            <w:noProof/>
+                          </w:rPr>
+                          <m:t>*</m:t>
+                        </m:r>
+                        <m:f>
+                          <m:fPr>
+                            <m:ctrlPr>
+                              <w:rPr>
+                                <w:rFonts w:ascii="Cambria Math" w:eastAsia="Times New Roman" w:hAnsi="Cambria Math" w:cs="Times New Roman"/>
+                                <w:i/>
+                                <w:noProof/>
+                              </w:rPr>
+                            </m:ctrlPr>
+                          </m:fPr>
+                          <m:num>
+                            <m:sSub>
+                              <m:sSubPr>
+                                <m:ctrlPr>
+                                  <w:rPr>
+                                    <w:rFonts w:ascii="Cambria Math" w:eastAsiaTheme="minorEastAsia" w:hAnsi="Cambria Math"/>
+                                    <w:i/>
+                                    <w:noProof/>
+                                  </w:rPr>
+                                </m:ctrlPr>
+                              </m:sSubPr>
+                              <m:e>
+                                <m:r>
+                                  <w:rPr>
+                                    <w:rFonts w:ascii="Cambria Math" w:eastAsiaTheme="minorEastAsia" w:hAnsi="Cambria Math"/>
+                                    <w:noProof/>
+                                  </w:rPr>
+                                  <m:t>u</m:t>
+                                </m:r>
+                              </m:e>
+                              <m:sub>
+                                <m:r>
+                                  <w:rPr>
+                                    <w:rFonts w:ascii="Cambria Math" w:eastAsiaTheme="minorEastAsia" w:hAnsi="Cambria Math"/>
+                                    <w:noProof/>
+                                  </w:rPr>
+                                  <m:t>q,h,h+</m:t>
+                                </m:r>
+                                <m:r>
+                                  <w:rPr>
+                                    <w:rFonts w:ascii="Cambria Math" w:eastAsiaTheme="minorEastAsia" w:hAnsi="Cambria Math"/>
+                                    <w:noProof/>
+                                  </w:rPr>
+                                  <m:t>1</m:t>
+                                </m:r>
+                              </m:sub>
+                            </m:sSub>
+                          </m:num>
+                          <m:den>
+                            <m:d>
+                              <m:dPr>
+                                <m:begChr m:val="|"/>
+                                <m:endChr m:val="|"/>
+                                <m:ctrlPr>
+                                  <w:rPr>
+                                    <w:rFonts w:ascii="Cambria Math" w:eastAsia="Times New Roman" w:hAnsi="Cambria Math" w:cs="Times New Roman"/>
+                                    <w:i/>
+                                    <w:noProof/>
+                                  </w:rPr>
+                                </m:ctrlPr>
+                              </m:dPr>
+                              <m:e>
+                                <m:r>
+                                  <w:rPr>
+                                    <w:rFonts w:ascii="Cambria Math" w:eastAsia="Times New Roman" w:hAnsi="Cambria Math" w:cs="Times New Roman"/>
+                                    <w:noProof/>
+                                  </w:rPr>
+                                  <m:t>S</m:t>
+                                </m:r>
+                              </m:e>
+                            </m:d>
+                          </m:den>
+                        </m:f>
+                      </m:e>
+                    </m:nary>
+                  </m:e>
+                </m:nary>
               </m:oMath>
             </m:oMathPara>
+          </w:p>
+          <w:p>
+            <w:pPr>
+              <w:jc w:val="both"/>
+              <w:cnfStyle w:val="000000000000" w:firstRow="0" w:lastRow="0" w:firstColumn="0" w:lastColumn="0" w:oddVBand="0" w:evenVBand="0" w:oddHBand="0" w:evenHBand="0" w:firstRowFirstColumn="0" w:firstRowLastColumn="0" w:lastRowFirstColumn="0" w:lastRowLastColumn="0"/>
+              <w:rPr>
+                <w:rFonts w:ascii="Cambria Math" w:eastAsia="Times New Roman" w:hAnsi="Cambria Math" w:cs="Times New Roman"/>
+                <w:b/>
+                <w:noProof/>
+              </w:rPr>
+            </w:pPr>
+          </w:p>
+          <w:p>
+            <w:pPr>
+              <w:jc w:val="both"/>
+              <w:cnfStyle w:val="000000000000" w:firstRow="0" w:lastRow="0" w:firstColumn="0" w:lastColumn="0" w:oddVBand="0" w:evenVBand="0" w:oddHBand="0" w:evenHBand="0" w:firstRowFirstColumn="0" w:firstRowLastColumn="0" w:lastRowFirstColumn="0" w:lastRowLastColumn="0"/>
+              <w:rPr>
+                <w:rFonts w:ascii="Cambria Math" w:eastAsia="Times New Roman" w:hAnsi="Cambria Math" w:cs="Times New Roman"/>
+                <w:b/>
+                <w:noProof/>
+              </w:rPr>
+            </w:pPr>
           </w:p>
         </w:tc>
         <w:tc>
@@ -5230,17 +5518,17 @@
     <w:lsdException w:name="List Table 6 Colorful Accent 6" w:uiPriority="51"/>
     <w:lsdException w:name="List Table 7 Colorful Accent 6" w:uiPriority="52"/>
   </w:latentStyles>
-  <w:style w:type="paragraph" w:default="1" w:styleId="Normale">
+  <w:style w:type="paragraph" w:default="1" w:styleId="Normal">
     <w:name w:val="Normal"/>
     <w:qFormat/>
   </w:style>
-  <w:style w:type="character" w:default="1" w:styleId="Carpredefinitoparagrafo">
+  <w:style w:type="character" w:default="1" w:styleId="DefaultParagraphFont">
     <w:name w:val="Default Paragraph Font"/>
     <w:uiPriority w:val="1"/>
     <w:semiHidden/>
     <w:unhideWhenUsed/>
   </w:style>
-  <w:style w:type="table" w:default="1" w:styleId="Tabellanormale">
+  <w:style w:type="table" w:default="1" w:styleId="TableNormal">
     <w:name w:val="Normal Table"/>
     <w:uiPriority w:val="99"/>
     <w:semiHidden/>
@@ -5255,15 +5543,15 @@
       </w:tblCellMar>
     </w:tblPr>
   </w:style>
-  <w:style w:type="numbering" w:default="1" w:styleId="Nessunelenco">
+  <w:style w:type="numbering" w:default="1" w:styleId="NoList">
     <w:name w:val="No List"/>
     <w:uiPriority w:val="99"/>
     <w:semiHidden/>
     <w:unhideWhenUsed/>
   </w:style>
-  <w:style w:type="character" w:styleId="Testosegnaposto">
+  <w:style w:type="character" w:styleId="PlaceholderText">
     <w:name w:val="Placeholder Text"/>
-    <w:basedOn w:val="Carpredefinitoparagrafo"/>
+    <w:basedOn w:val="DefaultParagraphFont"/>
     <w:uiPriority w:val="99"/>
     <w:semiHidden/>
     <w:rsid w:val="005661BE"/>
@@ -5271,15 +5559,16 @@
       <w:color w:val="808080"/>
     </w:rPr>
   </w:style>
-  <w:style w:type="table" w:styleId="Grigliatabella">
+  <w:style w:type="table" w:styleId="TableGrid">
     <w:name w:val="Table Grid"/>
-    <w:basedOn w:val="Tabellanormale"/>
+    <w:basedOn w:val="TableNormal"/>
     <w:uiPriority w:val="39"/>
     <w:rsid w:val="005920C5"/>
     <w:pPr>
       <w:spacing w:after="0" w:line="240" w:lineRule="auto"/>
     </w:pPr>
     <w:tblPr>
+      <w:tblInd w:w="0" w:type="dxa"/>
       <w:tblBorders>
         <w:top w:val="single" w:sz="4" w:space="0" w:color="auto"/>
         <w:left w:val="single" w:sz="4" w:space="0" w:color="auto"/>
@@ -5288,11 +5577,17 @@
         <w:insideH w:val="single" w:sz="4" w:space="0" w:color="auto"/>
         <w:insideV w:val="single" w:sz="4" w:space="0" w:color="auto"/>
       </w:tblBorders>
+      <w:tblCellMar>
+        <w:top w:w="0" w:type="dxa"/>
+        <w:left w:w="108" w:type="dxa"/>
+        <w:bottom w:w="0" w:type="dxa"/>
+        <w:right w:w="108" w:type="dxa"/>
+      </w:tblCellMar>
     </w:tblPr>
   </w:style>
-  <w:style w:type="table" w:styleId="Tabellasemplice4">
+  <w:style w:type="table" w:styleId="PlainTable4">
     <w:name w:val="Plain Table 4"/>
-    <w:basedOn w:val="Tabellanormale"/>
+    <w:basedOn w:val="TableNormal"/>
     <w:uiPriority w:val="44"/>
     <w:rsid w:val="00112DE6"/>
     <w:pPr>
@@ -5301,6 +5596,13 @@
     <w:tblPr>
       <w:tblStyleRowBandSize w:val="1"/>
       <w:tblStyleColBandSize w:val="1"/>
+      <w:tblInd w:w="0" w:type="dxa"/>
+      <w:tblCellMar>
+        <w:top w:w="0" w:type="dxa"/>
+        <w:left w:w="108" w:type="dxa"/>
+        <w:bottom w:w="0" w:type="dxa"/>
+        <w:right w:w="108" w:type="dxa"/>
+      </w:tblCellMar>
     </w:tblPr>
     <w:tblStylePr w:type="firstRow">
       <w:rPr>
@@ -5339,9 +5641,9 @@
       </w:tcPr>
     </w:tblStylePr>
   </w:style>
-  <w:style w:type="paragraph" w:styleId="Paragrafoelenco">
+  <w:style w:type="paragraph" w:styleId="ListParagraph">
     <w:name w:val="List Paragraph"/>
-    <w:basedOn w:val="Normale"/>
+    <w:basedOn w:val="Normal"/>
     <w:uiPriority w:val="34"/>
     <w:qFormat/>
     <w:rsid w:val="004B3F91"/>

</xml_diff>

<commit_message>
Added problem formalization in .doc and .pdf
</commit_message>
<xml_diff>
--- a/Optimization/doc/Problem formalization.docx
+++ b/Optimization/doc/Problem formalization.docx
@@ -47,7 +47,7 @@
     </w:p>
     <w:tbl>
       <w:tblPr>
-        <w:tblStyle w:val="PlainTable4"/>
+        <w:tblStyle w:val="Tabellasemplice4"/>
         <w:tblW w:w="10348" w:type="dxa"/>
         <w:tblLayout w:type="fixed"/>
         <w:tblLook w:val="04A0" w:firstRow="1" w:lastRow="0" w:firstColumn="1" w:lastColumn="0" w:noHBand="0" w:noVBand="1"/>
@@ -844,14 +844,7 @@
                     <w:rFonts w:ascii="Cambria Math" w:eastAsiaTheme="minorEastAsia" w:hAnsi="Cambria Math"/>
                     <w:noProof/>
                   </w:rPr>
-                  <m:t xml:space="preserve">  </m:t>
-                </m:r>
-                <m:r>
-                  <w:rPr>
-                    <w:rFonts w:ascii="Cambria Math" w:eastAsiaTheme="minorEastAsia" w:hAnsi="Cambria Math"/>
-                    <w:noProof/>
-                  </w:rPr>
-                  <m:t xml:space="preserve"> </m:t>
+                  <m:t xml:space="preserve">   </m:t>
                 </m:r>
               </m:oMath>
             </m:oMathPara>
@@ -2898,14 +2891,7 @@
                         <w:rFonts w:ascii="Cambria Math" w:eastAsiaTheme="minorEastAsia" w:hAnsi="Cambria Math"/>
                         <w:noProof/>
                       </w:rPr>
-                      <m:t>q</m:t>
-                    </m:r>
-                    <m:r>
-                      <w:rPr>
-                        <w:rFonts w:ascii="Cambria Math" w:eastAsiaTheme="minorEastAsia" w:hAnsi="Cambria Math"/>
-                        <w:noProof/>
-                      </w:rPr>
-                      <m:t>,k</m:t>
+                      <m:t>q,k</m:t>
                     </m:r>
                   </m:sub>
                 </m:sSub>
@@ -3034,14 +3020,7 @@
                     <w:rFonts w:ascii="Cambria Math" w:eastAsiaTheme="minorEastAsia" w:hAnsi="Cambria Math"/>
                     <w:noProof/>
                   </w:rPr>
-                  <m:t>∀ q</m:t>
-                </m:r>
-                <m:r>
-                  <w:rPr>
-                    <w:rFonts w:ascii="Cambria Math" w:eastAsiaTheme="minorEastAsia" w:hAnsi="Cambria Math"/>
-                    <w:noProof/>
-                  </w:rPr>
-                  <m:t>, k</m:t>
+                  <m:t>∀ q, k</m:t>
                 </m:r>
               </m:oMath>
             </m:oMathPara>
@@ -3111,8 +3090,6 @@
               </w:rPr>
               <w:t xml:space="preserve"> </w:t>
             </w:r>
-            <w:bookmarkStart w:id="0" w:name="_GoBack"/>
-            <w:bookmarkEnd w:id="0"/>
             <w:r>
               <w:rPr>
                 <w:rFonts w:ascii="Cambria Math" w:eastAsiaTheme="minorEastAsia" w:hAnsi="Cambria Math"/>
@@ -3838,14 +3815,14 @@
                                         <w:rFonts w:ascii="Cambria Math" w:eastAsiaTheme="minorEastAsia" w:hAnsi="Cambria Math"/>
                                         <w:noProof/>
                                       </w:rPr>
-                                      <m:t>q,h,h+</m:t>
+                                      <m:t>q</m:t>
                                     </m:r>
                                     <m:r>
                                       <w:rPr>
                                         <w:rFonts w:ascii="Cambria Math" w:eastAsiaTheme="minorEastAsia" w:hAnsi="Cambria Math"/>
                                         <w:noProof/>
                                       </w:rPr>
-                                      <m:t>1</m:t>
+                                      <m:t>,h,h+i</m:t>
                                     </m:r>
                                   </m:sub>
                                 </m:sSub>
@@ -4344,17 +4321,7 @@
                             <w:rFonts w:ascii="Cambria Math" w:eastAsia="Times New Roman" w:hAnsi="Cambria Math" w:cs="Times New Roman"/>
                             <w:noProof/>
                           </w:rPr>
-                          <m:t>-</m:t>
-                        </m:r>
-                        <m:r>
-                          <m:rPr>
-                            <m:sty m:val="bi"/>
-                          </m:rPr>
-                          <w:rPr>
-                            <w:rFonts w:ascii="Cambria Math" w:eastAsia="Times New Roman" w:hAnsi="Cambria Math" w:cs="Times New Roman"/>
-                            <w:noProof/>
-                          </w:rPr>
-                          <m:t>i</m:t>
+                          <m:t>-i</m:t>
                         </m:r>
                       </m:sup>
                       <m:e>
@@ -4383,14 +4350,7 @@
                                 <w:rFonts w:ascii="Cambria Math" w:eastAsia="Times New Roman" w:hAnsi="Cambria Math" w:cs="Times New Roman"/>
                                 <w:noProof/>
                               </w:rPr>
-                              <m:t>5-</m:t>
-                            </m:r>
-                            <m:r>
-                              <w:rPr>
-                                <w:rFonts w:ascii="Cambria Math" w:eastAsia="Times New Roman" w:hAnsi="Cambria Math" w:cs="Times New Roman"/>
-                                <w:noProof/>
-                              </w:rPr>
-                              <m:t>i</m:t>
+                              <m:t>5-i</m:t>
                             </m:r>
                           </m:sup>
                         </m:sSup>
@@ -4490,7 +4450,7 @@
                                         <w:rFonts w:ascii="Cambria Math" w:eastAsiaTheme="minorEastAsia" w:hAnsi="Cambria Math"/>
                                         <w:noProof/>
                                       </w:rPr>
-                                      <m:t>1</m:t>
+                                      <m:t>i</m:t>
                                     </m:r>
                                   </m:sub>
                                 </m:sSub>
@@ -4692,17 +4652,7 @@
                             <w:rFonts w:ascii="Cambria Math" w:eastAsia="Times New Roman" w:hAnsi="Cambria Math" w:cs="Times New Roman"/>
                             <w:noProof/>
                           </w:rPr>
-                          <m:t>-</m:t>
-                        </m:r>
-                        <m:r>
-                          <m:rPr>
-                            <m:sty m:val="bi"/>
-                          </m:rPr>
-                          <w:rPr>
-                            <w:rFonts w:ascii="Cambria Math" w:eastAsia="Times New Roman" w:hAnsi="Cambria Math" w:cs="Times New Roman"/>
-                            <w:noProof/>
-                          </w:rPr>
-                          <m:t>i</m:t>
+                          <m:t>-i</m:t>
                         </m:r>
                       </m:sup>
                       <m:e>
@@ -4749,17 +4699,7 @@
                                     <w:rFonts w:ascii="Cambria Math" w:eastAsia="Times New Roman" w:hAnsi="Cambria Math" w:cs="Times New Roman"/>
                                     <w:noProof/>
                                   </w:rPr>
-                                  <m:t>q</m:t>
-                                </m:r>
-                                <m:r>
-                                  <m:rPr>
-                                    <m:sty m:val="bi"/>
-                                  </m:rPr>
-                                  <w:rPr>
-                                    <w:rFonts w:ascii="Cambria Math" w:eastAsia="Times New Roman" w:hAnsi="Cambria Math" w:cs="Times New Roman"/>
-                                    <w:noProof/>
-                                  </w:rPr>
-                                  <m:t>=1</m:t>
+                                  <m:t>q=1</m:t>
                                 </m:r>
                               </m:sub>
                               <m:sup>
@@ -4813,14 +4753,7 @@
                                 <w:rFonts w:ascii="Cambria Math" w:eastAsia="Times New Roman" w:hAnsi="Cambria Math" w:cs="Times New Roman"/>
                                 <w:noProof/>
                               </w:rPr>
-                              <m:t>5-</m:t>
-                            </m:r>
-                            <m:r>
-                              <w:rPr>
-                                <w:rFonts w:ascii="Cambria Math" w:eastAsia="Times New Roman" w:hAnsi="Cambria Math" w:cs="Times New Roman"/>
-                                <w:noProof/>
-                              </w:rPr>
-                              <m:t>i</m:t>
+                              <m:t>5-i</m:t>
                             </m:r>
                           </m:sup>
                         </m:sSup>
@@ -4874,7 +4807,7 @@
                                     <w:rFonts w:ascii="Cambria Math" w:eastAsiaTheme="minorEastAsia" w:hAnsi="Cambria Math"/>
                                     <w:noProof/>
                                   </w:rPr>
-                                  <m:t>1</m:t>
+                                  <m:t>i</m:t>
                                 </m:r>
                               </m:sub>
                             </m:sSub>
@@ -4961,6 +4894,281 @@
                 <w:noProof/>
               </w:rPr>
             </w:pPr>
+            <w:r>
+              <w:rPr>
+                <w:rFonts w:ascii="Cambria Math" w:eastAsiaTheme="minorEastAsia" w:hAnsi="Cambria Math"/>
+                <w:noProof/>
+              </w:rPr>
+              <w:t>For each distance</w:t>
+            </w:r>
+            <w:r>
+              <w:rPr>
+                <w:rFonts w:ascii="Cambria Math" w:eastAsiaTheme="minorEastAsia" w:hAnsi="Cambria Math"/>
+                <w:noProof/>
+              </w:rPr>
+              <w:t xml:space="preserve"> </w:t>
+            </w:r>
+            <w:r>
+              <w:rPr>
+                <w:rFonts w:ascii="Cambria Math" w:eastAsiaTheme="minorEastAsia" w:hAnsi="Cambria Math"/>
+                <w:noProof/>
+              </w:rPr>
+              <w:t xml:space="preserve"> </w:t>
+            </w:r>
+            <w:r>
+              <w:rPr>
+                <w:rFonts w:ascii="Cambria Math" w:eastAsiaTheme="minorEastAsia" w:hAnsi="Cambria Math"/>
+                <w:i/>
+                <w:noProof/>
+              </w:rPr>
+              <w:t>i</w:t>
+            </w:r>
+            <w:r>
+              <w:rPr>
+                <w:rFonts w:ascii="Cambria Math" w:eastAsiaTheme="minorEastAsia" w:hAnsi="Cambria Math"/>
+                <w:noProof/>
+              </w:rPr>
+              <w:t xml:space="preserve"> </w:t>
+            </w:r>
+            <w:r>
+              <w:rPr>
+                <w:rFonts w:ascii="Cambria Math" w:eastAsiaTheme="minorEastAsia" w:hAnsi="Cambria Math"/>
+                <w:noProof/>
+              </w:rPr>
+              <w:t>between timeslot</w:t>
+            </w:r>
+            <w:r>
+              <w:rPr>
+                <w:rFonts w:ascii="Cambria Math" w:eastAsiaTheme="minorEastAsia" w:hAnsi="Cambria Math"/>
+                <w:noProof/>
+              </w:rPr>
+              <w:t>s</w:t>
+            </w:r>
+            <w:r>
+              <w:rPr>
+                <w:rFonts w:ascii="Cambria Math" w:eastAsiaTheme="minorEastAsia" w:hAnsi="Cambria Math"/>
+                <w:noProof/>
+              </w:rPr>
+              <w:t xml:space="preserve"> that generates a penalty </w:t>
+            </w:r>
+            <w:r>
+              <w:rPr>
+                <w:rFonts w:ascii="Cambria Math" w:eastAsiaTheme="minorEastAsia" w:hAnsi="Cambria Math"/>
+                <w:i/>
+                <w:noProof/>
+              </w:rPr>
+              <w:t xml:space="preserve"> </w:t>
+            </w:r>
+            <w:r>
+              <w:rPr>
+                <w:rFonts w:ascii="Cambria Math" w:eastAsiaTheme="minorEastAsia" w:hAnsi="Cambria Math"/>
+                <w:noProof/>
+              </w:rPr>
+              <w:t>(1,2,3,4,5) we sum the cost function generated by each timeslot configuration.</w:t>
+            </w:r>
+          </w:p>
+          <w:p>
+            <w:pPr>
+              <w:cnfStyle w:val="000000000000" w:firstRow="0" w:lastRow="0" w:firstColumn="0" w:lastColumn="0" w:oddVBand="0" w:evenVBand="0" w:oddHBand="0" w:evenHBand="0" w:firstRowFirstColumn="0" w:firstRowLastColumn="0" w:lastRowFirstColumn="0" w:lastRowLastColumn="0"/>
+              <w:rPr>
+                <w:rFonts w:ascii="Cambria Math" w:eastAsiaTheme="minorEastAsia" w:hAnsi="Cambria Math"/>
+                <w:noProof/>
+              </w:rPr>
+            </w:pPr>
+          </w:p>
+          <w:p>
+            <w:pPr>
+              <w:cnfStyle w:val="000000000000" w:firstRow="0" w:lastRow="0" w:firstColumn="0" w:lastColumn="0" w:oddVBand="0" w:evenVBand="0" w:oddHBand="0" w:evenHBand="0" w:firstRowFirstColumn="0" w:firstRowLastColumn="0" w:lastRowFirstColumn="0" w:lastRowLastColumn="0"/>
+              <w:rPr>
+                <w:rFonts w:ascii="Cambria Math" w:eastAsiaTheme="minorEastAsia" w:hAnsi="Cambria Math"/>
+                <w:noProof/>
+              </w:rPr>
+            </w:pPr>
+          </w:p>
+          <w:p>
+            <w:pPr>
+              <w:cnfStyle w:val="000000000000" w:firstRow="0" w:lastRow="0" w:firstColumn="0" w:lastColumn="0" w:oddVBand="0" w:evenVBand="0" w:oddHBand="0" w:evenHBand="0" w:firstRowFirstColumn="0" w:firstRowLastColumn="0" w:lastRowFirstColumn="0" w:lastRowLastColumn="0"/>
+              <w:rPr>
+                <w:rFonts w:ascii="Cambria Math" w:eastAsiaTheme="minorEastAsia" w:hAnsi="Cambria Math"/>
+                <w:noProof/>
+              </w:rPr>
+            </w:pPr>
+          </w:p>
+          <w:p>
+            <w:pPr>
+              <w:cnfStyle w:val="000000000000" w:firstRow="0" w:lastRow="0" w:firstColumn="0" w:lastColumn="0" w:oddVBand="0" w:evenVBand="0" w:oddHBand="0" w:evenHBand="0" w:firstRowFirstColumn="0" w:firstRowLastColumn="0" w:lastRowFirstColumn="0" w:lastRowLastColumn="0"/>
+              <w:rPr>
+                <w:rFonts w:ascii="Cambria Math" w:eastAsiaTheme="minorEastAsia" w:hAnsi="Cambria Math"/>
+                <w:noProof/>
+              </w:rPr>
+            </w:pPr>
+            <w:r>
+              <w:rPr>
+                <w:rFonts w:ascii="Cambria Math" w:eastAsiaTheme="minorEastAsia" w:hAnsi="Cambria Math"/>
+                <w:noProof/>
+              </w:rPr>
+              <w:lastRenderedPageBreak/>
+              <w:t>i.e. for each distance between timeslots that generates a penalty, we multip</w:t>
+            </w:r>
+            <w:r>
+              <w:rPr>
+                <w:rFonts w:ascii="Cambria Math" w:eastAsiaTheme="minorEastAsia" w:hAnsi="Cambria Math"/>
+                <w:noProof/>
+              </w:rPr>
+              <w:t>ly the corrispective cost (</w:t>
+            </w:r>
+            <m:oMath>
+              <m:sSup>
+                <m:sSupPr>
+                  <m:ctrlPr>
+                    <w:rPr>
+                      <w:rFonts w:ascii="Cambria Math" w:eastAsiaTheme="minorEastAsia" w:hAnsi="Cambria Math"/>
+                      <w:i/>
+                      <w:noProof/>
+                    </w:rPr>
+                  </m:ctrlPr>
+                </m:sSupPr>
+                <m:e>
+                  <m:r>
+                    <w:rPr>
+                      <w:rFonts w:ascii="Cambria Math" w:eastAsiaTheme="minorEastAsia" w:hAnsi="Cambria Math"/>
+                      <w:noProof/>
+                    </w:rPr>
+                    <m:t>2</m:t>
+                  </m:r>
+                </m:e>
+                <m:sup>
+                  <m:r>
+                    <w:rPr>
+                      <w:rFonts w:ascii="Cambria Math" w:eastAsiaTheme="minorEastAsia" w:hAnsi="Cambria Math"/>
+                      <w:noProof/>
+                    </w:rPr>
+                    <m:t>5-i</m:t>
+                  </m:r>
+                </m:sup>
+              </m:sSup>
+            </m:oMath>
+            <w:r>
+              <w:rPr>
+                <w:rFonts w:ascii="Cambria Math" w:eastAsiaTheme="minorEastAsia" w:hAnsi="Cambria Math"/>
+                <w:noProof/>
+              </w:rPr>
+              <w:t xml:space="preserve">) by the number of students which are occupied </w:t>
+            </w:r>
+            <w:r>
+              <w:rPr>
+                <w:rFonts w:ascii="Cambria Math" w:eastAsiaTheme="minorEastAsia" w:hAnsi="Cambria Math"/>
+                <w:noProof/>
+              </w:rPr>
+              <w:t xml:space="preserve">both </w:t>
+            </w:r>
+            <w:bookmarkStart w:id="0" w:name="_GoBack"/>
+            <w:bookmarkEnd w:id="0"/>
+            <w:r>
+              <w:rPr>
+                <w:rFonts w:ascii="Cambria Math" w:eastAsiaTheme="minorEastAsia" w:hAnsi="Cambria Math"/>
+                <w:noProof/>
+              </w:rPr>
+              <w:t xml:space="preserve">in timeslot h and </w:t>
+            </w:r>
+            <w:r>
+              <w:rPr>
+                <w:rFonts w:ascii="Cambria Math" w:eastAsiaTheme="minorEastAsia" w:hAnsi="Cambria Math"/>
+                <w:i/>
+                <w:noProof/>
+              </w:rPr>
+              <w:t>h+i</w:t>
+            </w:r>
+            <w:r>
+              <w:rPr>
+                <w:rFonts w:ascii="Cambria Math" w:eastAsiaTheme="minorEastAsia" w:hAnsi="Cambria Math"/>
+                <w:noProof/>
+              </w:rPr>
+              <w:t xml:space="preserve">. This number of students is calculated summing over all students the boolean variable </w:t>
+            </w:r>
+            <m:oMath>
+              <m:sSub>
+                <m:sSubPr>
+                  <m:ctrlPr>
+                    <w:rPr>
+                      <w:rFonts w:ascii="Cambria Math" w:eastAsiaTheme="minorEastAsia" w:hAnsi="Cambria Math"/>
+                      <w:i/>
+                      <w:noProof/>
+                    </w:rPr>
+                  </m:ctrlPr>
+                </m:sSubPr>
+                <m:e>
+                  <m:r>
+                    <w:rPr>
+                      <w:rFonts w:ascii="Cambria Math" w:eastAsiaTheme="minorEastAsia" w:hAnsi="Cambria Math"/>
+                      <w:noProof/>
+                    </w:rPr>
+                    <m:t>u</m:t>
+                  </m:r>
+                </m:e>
+                <m:sub>
+                  <m:r>
+                    <w:rPr>
+                      <w:rFonts w:ascii="Cambria Math" w:eastAsiaTheme="minorEastAsia" w:hAnsi="Cambria Math"/>
+                      <w:noProof/>
+                    </w:rPr>
+                    <m:t>q, h, h+i</m:t>
+                  </m:r>
+                </m:sub>
+              </m:sSub>
+            </m:oMath>
+            <w:r>
+              <w:rPr>
+                <w:rFonts w:ascii="Cambria Math" w:eastAsiaTheme="minorEastAsia" w:hAnsi="Cambria Math"/>
+                <w:noProof/>
+              </w:rPr>
+              <w:t xml:space="preserve"> which is 1 if student </w:t>
+            </w:r>
+            <w:r>
+              <w:rPr>
+                <w:rFonts w:ascii="Cambria Math" w:eastAsiaTheme="minorEastAsia" w:hAnsi="Cambria Math"/>
+                <w:i/>
+                <w:noProof/>
+              </w:rPr>
+              <w:t>q</w:t>
+            </w:r>
+            <w:r>
+              <w:rPr>
+                <w:rFonts w:ascii="Cambria Math" w:eastAsiaTheme="minorEastAsia" w:hAnsi="Cambria Math"/>
+                <w:noProof/>
+              </w:rPr>
+              <w:t xml:space="preserve"> is occupied in timeslots h and </w:t>
+            </w:r>
+            <w:r>
+              <w:rPr>
+                <w:rFonts w:ascii="Cambria Math" w:eastAsiaTheme="minorEastAsia" w:hAnsi="Cambria Math"/>
+                <w:i/>
+                <w:noProof/>
+              </w:rPr>
+              <w:t>h</w:t>
+            </w:r>
+            <w:r>
+              <w:rPr>
+                <w:rFonts w:ascii="Cambria Math" w:eastAsiaTheme="minorEastAsia" w:hAnsi="Cambria Math"/>
+                <w:noProof/>
+              </w:rPr>
+              <w:t>+</w:t>
+            </w:r>
+            <w:r>
+              <w:rPr>
+                <w:rFonts w:ascii="Cambria Math" w:eastAsiaTheme="minorEastAsia" w:hAnsi="Cambria Math"/>
+                <w:i/>
+                <w:noProof/>
+              </w:rPr>
+              <w:t>i</w:t>
+            </w:r>
+            <w:r>
+              <w:rPr>
+                <w:rFonts w:ascii="Cambria Math" w:eastAsiaTheme="minorEastAsia" w:hAnsi="Cambria Math"/>
+                <w:noProof/>
+              </w:rPr>
+              <w:t xml:space="preserve"> and 0 o/w.</w:t>
+            </w:r>
           </w:p>
         </w:tc>
       </w:tr>
@@ -5518,17 +5726,17 @@
     <w:lsdException w:name="List Table 6 Colorful Accent 6" w:uiPriority="51"/>
     <w:lsdException w:name="List Table 7 Colorful Accent 6" w:uiPriority="52"/>
   </w:latentStyles>
-  <w:style w:type="paragraph" w:default="1" w:styleId="Normal">
+  <w:style w:type="paragraph" w:default="1" w:styleId="Normale">
     <w:name w:val="Normal"/>
     <w:qFormat/>
   </w:style>
-  <w:style w:type="character" w:default="1" w:styleId="DefaultParagraphFont">
+  <w:style w:type="character" w:default="1" w:styleId="Carpredefinitoparagrafo">
     <w:name w:val="Default Paragraph Font"/>
     <w:uiPriority w:val="1"/>
     <w:semiHidden/>
     <w:unhideWhenUsed/>
   </w:style>
-  <w:style w:type="table" w:default="1" w:styleId="TableNormal">
+  <w:style w:type="table" w:default="1" w:styleId="Tabellanormale">
     <w:name w:val="Normal Table"/>
     <w:uiPriority w:val="99"/>
     <w:semiHidden/>
@@ -5543,15 +5751,15 @@
       </w:tblCellMar>
     </w:tblPr>
   </w:style>
-  <w:style w:type="numbering" w:default="1" w:styleId="NoList">
+  <w:style w:type="numbering" w:default="1" w:styleId="Nessunelenco">
     <w:name w:val="No List"/>
     <w:uiPriority w:val="99"/>
     <w:semiHidden/>
     <w:unhideWhenUsed/>
   </w:style>
-  <w:style w:type="character" w:styleId="PlaceholderText">
+  <w:style w:type="character" w:styleId="Testosegnaposto">
     <w:name w:val="Placeholder Text"/>
-    <w:basedOn w:val="DefaultParagraphFont"/>
+    <w:basedOn w:val="Carpredefinitoparagrafo"/>
     <w:uiPriority w:val="99"/>
     <w:semiHidden/>
     <w:rsid w:val="005661BE"/>
@@ -5559,16 +5767,15 @@
       <w:color w:val="808080"/>
     </w:rPr>
   </w:style>
-  <w:style w:type="table" w:styleId="TableGrid">
+  <w:style w:type="table" w:styleId="Grigliatabella">
     <w:name w:val="Table Grid"/>
-    <w:basedOn w:val="TableNormal"/>
+    <w:basedOn w:val="Tabellanormale"/>
     <w:uiPriority w:val="39"/>
     <w:rsid w:val="005920C5"/>
     <w:pPr>
       <w:spacing w:after="0" w:line="240" w:lineRule="auto"/>
     </w:pPr>
     <w:tblPr>
-      <w:tblInd w:w="0" w:type="dxa"/>
       <w:tblBorders>
         <w:top w:val="single" w:sz="4" w:space="0" w:color="auto"/>
         <w:left w:val="single" w:sz="4" w:space="0" w:color="auto"/>
@@ -5577,17 +5784,11 @@
         <w:insideH w:val="single" w:sz="4" w:space="0" w:color="auto"/>
         <w:insideV w:val="single" w:sz="4" w:space="0" w:color="auto"/>
       </w:tblBorders>
-      <w:tblCellMar>
-        <w:top w:w="0" w:type="dxa"/>
-        <w:left w:w="108" w:type="dxa"/>
-        <w:bottom w:w="0" w:type="dxa"/>
-        <w:right w:w="108" w:type="dxa"/>
-      </w:tblCellMar>
     </w:tblPr>
   </w:style>
-  <w:style w:type="table" w:styleId="PlainTable4">
+  <w:style w:type="table" w:styleId="Tabellasemplice4">
     <w:name w:val="Plain Table 4"/>
-    <w:basedOn w:val="TableNormal"/>
+    <w:basedOn w:val="Tabellanormale"/>
     <w:uiPriority w:val="44"/>
     <w:rsid w:val="00112DE6"/>
     <w:pPr>
@@ -5596,13 +5797,6 @@
     <w:tblPr>
       <w:tblStyleRowBandSize w:val="1"/>
       <w:tblStyleColBandSize w:val="1"/>
-      <w:tblInd w:w="0" w:type="dxa"/>
-      <w:tblCellMar>
-        <w:top w:w="0" w:type="dxa"/>
-        <w:left w:w="108" w:type="dxa"/>
-        <w:bottom w:w="0" w:type="dxa"/>
-        <w:right w:w="108" w:type="dxa"/>
-      </w:tblCellMar>
     </w:tblPr>
     <w:tblStylePr w:type="firstRow">
       <w:rPr>
@@ -5641,9 +5835,9 @@
       </w:tcPr>
     </w:tblStylePr>
   </w:style>
-  <w:style w:type="paragraph" w:styleId="ListParagraph">
+  <w:style w:type="paragraph" w:styleId="Paragrafoelenco">
     <w:name w:val="List Paragraph"/>
-    <w:basedOn w:val="Normal"/>
+    <w:basedOn w:val="Normale"/>
     <w:uiPriority w:val="34"/>
     <w:qFormat/>
     <w:rsid w:val="004B3F91"/>

</xml_diff>

<commit_message>
Review of problem formalization part2
</commit_message>
<xml_diff>
--- a/Optimization/doc/Problem formalization.docx
+++ b/Optimization/doc/Problem formalization.docx
@@ -47,7 +47,7 @@
     </w:p>
     <w:tbl>
       <w:tblPr>
-        <w:tblStyle w:val="Tabellasemplice4"/>
+        <w:tblStyle w:val="PlainTable4"/>
         <w:tblW w:w="10348" w:type="dxa"/>
         <w:tblLayout w:type="fixed"/>
         <w:tblLook w:val="04A0" w:firstRow="1" w:lastRow="0" w:firstColumn="1" w:lastColumn="0" w:noHBand="0" w:noVBand="1"/>
@@ -1157,6 +1157,8 @@
             </w:r>
           </w:p>
         </w:tc>
+        <w:bookmarkStart w:id="0" w:name="_GoBack"/>
+        <w:bookmarkEnd w:id="0"/>
       </w:tr>
       <w:tr>
         <w:tc>
@@ -1222,423 +1224,13 @@
                     </m:r>
                   </m:sub>
                 </m:sSub>
-              </m:oMath>
-            </m:oMathPara>
-          </w:p>
-        </w:tc>
-        <w:tc>
-          <w:tcPr>
-            <w:tcW w:w="6804" w:type="dxa"/>
-            <w:gridSpan w:val="2"/>
-          </w:tcPr>
-          <w:p>
-            <w:pPr>
-              <w:jc w:val="both"/>
-              <w:cnfStyle w:val="000000000000" w:firstRow="0" w:lastRow="0" w:firstColumn="0" w:lastColumn="0" w:oddVBand="0" w:evenVBand="0" w:oddHBand="0" w:evenHBand="0" w:firstRowFirstColumn="0" w:firstRowLastColumn="0" w:lastRowFirstColumn="0" w:lastRowLastColumn="0"/>
-              <w:rPr>
-                <w:rFonts w:ascii="Cambria Math" w:eastAsiaTheme="minorEastAsia" w:hAnsi="Cambria Math"/>
-                <w:noProof/>
-              </w:rPr>
-            </w:pPr>
-            <w:r>
-              <w:rPr>
-                <w:rFonts w:ascii="Cambria Math" w:eastAsia="Times New Roman" w:hAnsi="Cambria Math" w:cs="Times New Roman"/>
-                <w:noProof/>
-              </w:rPr>
-              <w:t>1 if s</w:t>
-            </w:r>
-            <w:r>
-              <w:rPr>
-                <w:rFonts w:ascii="Cambria Math" w:eastAsia="Times New Roman" w:hAnsi="Cambria Math" w:cs="Times New Roman"/>
-                <w:noProof/>
-              </w:rPr>
-              <w:t xml:space="preserve">tudent </w:t>
-            </w:r>
-            <w:r>
-              <w:rPr>
-                <w:rFonts w:ascii="Cambria Math" w:eastAsia="Times New Roman" w:hAnsi="Cambria Math" w:cs="Times New Roman"/>
-                <w:i/>
-                <w:noProof/>
-              </w:rPr>
-              <w:t xml:space="preserve">q </w:t>
-            </w:r>
-            <w:r>
-              <w:rPr>
-                <w:rFonts w:ascii="Cambria Math" w:eastAsia="Times New Roman" w:hAnsi="Cambria Math" w:cs="Times New Roman"/>
-                <w:noProof/>
-              </w:rPr>
-              <w:t xml:space="preserve"> </w:t>
-            </w:r>
-            <w:r>
-              <w:rPr>
-                <w:rFonts w:ascii="Cambria Math" w:eastAsia="Times New Roman" w:hAnsi="Cambria Math" w:cs="Times New Roman"/>
-                <w:noProof/>
-              </w:rPr>
-              <w:t xml:space="preserve">is enrolled in exam </w:t>
-            </w:r>
-            <w:r>
-              <w:rPr>
-                <w:rFonts w:ascii="Cambria Math" w:eastAsia="Times New Roman" w:hAnsi="Cambria Math" w:cs="Times New Roman"/>
-                <w:i/>
-                <w:noProof/>
-              </w:rPr>
-              <w:t>j</w:t>
-            </w:r>
-            <w:r>
-              <w:rPr>
-                <w:rFonts w:ascii="Cambria Math" w:eastAsia="Times New Roman" w:hAnsi="Cambria Math" w:cs="Times New Roman"/>
-                <w:noProof/>
-              </w:rPr>
-              <w:t xml:space="preserve">, </w:t>
-            </w:r>
-            <w:r>
-              <w:rPr>
-                <w:rFonts w:ascii="Cambria Math" w:eastAsia="Times New Roman" w:hAnsi="Cambria Math" w:cs="Times New Roman"/>
-                <w:noProof/>
-              </w:rPr>
-              <w:t xml:space="preserve"> </w:t>
-            </w:r>
-            <w:r>
-              <w:rPr>
-                <w:rFonts w:ascii="Cambria Math" w:eastAsia="Times New Roman" w:hAnsi="Cambria Math" w:cs="Times New Roman"/>
-                <w:noProof/>
-              </w:rPr>
-              <w:t>0</w:t>
-            </w:r>
-            <w:r>
-              <w:rPr>
-                <w:rFonts w:ascii="Cambria Math" w:eastAsia="Times New Roman" w:hAnsi="Cambria Math" w:cs="Times New Roman"/>
-                <w:noProof/>
-              </w:rPr>
-              <w:t xml:space="preserve"> </w:t>
-            </w:r>
-            <w:r>
-              <w:rPr>
-                <w:rFonts w:ascii="Cambria Math" w:eastAsia="Times New Roman" w:hAnsi="Cambria Math" w:cs="Times New Roman"/>
-                <w:noProof/>
-              </w:rPr>
-              <w:t>o/w</w:t>
-            </w:r>
-          </w:p>
-        </w:tc>
-      </w:tr>
-      <w:tr>
-        <w:trPr>
-          <w:cnfStyle w:val="000000100000" w:firstRow="0" w:lastRow="0" w:firstColumn="0" w:lastColumn="0" w:oddVBand="0" w:evenVBand="0" w:oddHBand="1" w:evenHBand="0" w:firstRowFirstColumn="0" w:firstRowLastColumn="0" w:lastRowFirstColumn="0" w:lastRowLastColumn="0"/>
-        </w:trPr>
-        <w:tc>
-          <w:tcPr>
-            <w:cnfStyle w:val="001000000000" w:firstRow="0" w:lastRow="0" w:firstColumn="1" w:lastColumn="0" w:oddVBand="0" w:evenVBand="0" w:oddHBand="0" w:evenHBand="0" w:firstRowFirstColumn="0" w:firstRowLastColumn="0" w:lastRowFirstColumn="0" w:lastRowLastColumn="0"/>
-            <w:tcW w:w="284" w:type="dxa"/>
-          </w:tcPr>
-          <w:p>
-            <w:pPr>
-              <w:jc w:val="both"/>
-              <w:rPr>
-                <w:rFonts w:ascii="Cambria Math" w:eastAsia="Times New Roman" w:hAnsi="Cambria Math" w:cs="Times New Roman"/>
-                <w:b w:val="0"/>
-                <w:noProof/>
-              </w:rPr>
-            </w:pPr>
-          </w:p>
-        </w:tc>
-        <w:tc>
-          <w:tcPr>
-            <w:tcW w:w="3260" w:type="dxa"/>
-          </w:tcPr>
-          <w:p>
-            <w:pPr>
-              <w:jc w:val="both"/>
-              <w:cnfStyle w:val="000000100000" w:firstRow="0" w:lastRow="0" w:firstColumn="0" w:lastColumn="0" w:oddVBand="0" w:evenVBand="0" w:oddHBand="1" w:evenHBand="0" w:firstRowFirstColumn="0" w:firstRowLastColumn="0" w:lastRowFirstColumn="0" w:lastRowLastColumn="0"/>
-              <w:rPr>
-                <w:rFonts w:ascii="Cambria Math" w:eastAsia="Times New Roman" w:hAnsi="Cambria Math" w:cs="Times New Roman"/>
-                <w:noProof/>
-              </w:rPr>
-            </w:pPr>
-            <m:oMathPara>
-              <m:oMathParaPr>
-                <m:jc m:val="left"/>
-              </m:oMathParaPr>
-              <m:oMath>
-                <m:sSub>
-                  <m:sSubPr>
-                    <m:ctrlPr>
-                      <w:rPr>
-                        <w:rFonts w:ascii="Cambria Math" w:eastAsia="Times New Roman" w:hAnsi="Cambria Math" w:cs="Times New Roman"/>
-                        <w:i/>
-                        <w:noProof/>
-                      </w:rPr>
-                    </m:ctrlPr>
-                  </m:sSubPr>
-                  <m:e>
-                    <m:r>
-                      <w:rPr>
-                        <w:rFonts w:ascii="Cambria Math" w:eastAsia="Times New Roman" w:hAnsi="Cambria Math" w:cs="Times New Roman"/>
-                        <w:noProof/>
-                      </w:rPr>
-                      <m:t>t</m:t>
-                    </m:r>
-                  </m:e>
-                  <m:sub>
-                    <m:r>
-                      <w:rPr>
-                        <w:rFonts w:ascii="Cambria Math" w:eastAsia="Times New Roman" w:hAnsi="Cambria Math" w:cs="Times New Roman"/>
-                        <w:noProof/>
-                      </w:rPr>
-                      <m:t>max</m:t>
-                    </m:r>
-                  </m:sub>
-                </m:sSub>
-              </m:oMath>
-            </m:oMathPara>
-          </w:p>
-        </w:tc>
-        <w:tc>
-          <w:tcPr>
-            <w:tcW w:w="6804" w:type="dxa"/>
-            <w:gridSpan w:val="2"/>
-          </w:tcPr>
-          <w:p>
-            <w:pPr>
-              <w:jc w:val="both"/>
-              <w:cnfStyle w:val="000000100000" w:firstRow="0" w:lastRow="0" w:firstColumn="0" w:lastColumn="0" w:oddVBand="0" w:evenVBand="0" w:oddHBand="1" w:evenHBand="0" w:firstRowFirstColumn="0" w:firstRowLastColumn="0" w:lastRowFirstColumn="0" w:lastRowLastColumn="0"/>
-              <w:rPr>
-                <w:rFonts w:ascii="Cambria Math" w:eastAsiaTheme="minorEastAsia" w:hAnsi="Cambria Math"/>
-                <w:noProof/>
-              </w:rPr>
-            </w:pPr>
-            <w:r>
-              <w:rPr>
-                <w:rFonts w:ascii="Cambria Math" w:eastAsia="Times New Roman" w:hAnsi="Cambria Math" w:cs="Times New Roman"/>
-                <w:noProof/>
-              </w:rPr>
-              <w:t>Number of available timeslots</w:t>
-            </w:r>
-          </w:p>
-        </w:tc>
-      </w:tr>
-      <w:tr>
-        <w:tc>
-          <w:tcPr>
-            <w:cnfStyle w:val="001000000000" w:firstRow="0" w:lastRow="0" w:firstColumn="1" w:lastColumn="0" w:oddVBand="0" w:evenVBand="0" w:oddHBand="0" w:evenHBand="0" w:firstRowFirstColumn="0" w:firstRowLastColumn="0" w:lastRowFirstColumn="0" w:lastRowLastColumn="0"/>
-            <w:tcW w:w="284" w:type="dxa"/>
-          </w:tcPr>
-          <w:p>
-            <w:pPr>
-              <w:jc w:val="both"/>
-              <w:rPr>
-                <w:rFonts w:ascii="Cambria Math" w:eastAsia="Times New Roman" w:hAnsi="Cambria Math" w:cs="Times New Roman"/>
-                <w:b w:val="0"/>
-                <w:noProof/>
-              </w:rPr>
-            </w:pPr>
-          </w:p>
-        </w:tc>
-        <w:tc>
-          <w:tcPr>
-            <w:tcW w:w="3260" w:type="dxa"/>
-          </w:tcPr>
-          <w:p>
-            <w:pPr>
-              <w:jc w:val="both"/>
-              <w:cnfStyle w:val="000000000000" w:firstRow="0" w:lastRow="0" w:firstColumn="0" w:lastColumn="0" w:oddVBand="0" w:evenVBand="0" w:oddHBand="0" w:evenHBand="0" w:firstRowFirstColumn="0" w:firstRowLastColumn="0" w:lastRowFirstColumn="0" w:lastRowLastColumn="0"/>
-              <w:rPr>
-                <w:rFonts w:ascii="Cambria Math" w:eastAsia="Times New Roman" w:hAnsi="Cambria Math" w:cs="Times New Roman"/>
-                <w:b/>
-                <w:noProof/>
-              </w:rPr>
-            </w:pPr>
-          </w:p>
-        </w:tc>
-        <w:tc>
-          <w:tcPr>
-            <w:tcW w:w="1309" w:type="dxa"/>
-          </w:tcPr>
-          <w:p>
-            <w:pPr>
-              <w:jc w:val="both"/>
-              <w:cnfStyle w:val="000000000000" w:firstRow="0" w:lastRow="0" w:firstColumn="0" w:lastColumn="0" w:oddVBand="0" w:evenVBand="0" w:oddHBand="0" w:evenHBand="0" w:firstRowFirstColumn="0" w:firstRowLastColumn="0" w:lastRowFirstColumn="0" w:lastRowLastColumn="0"/>
-              <w:rPr>
-                <w:rFonts w:ascii="Cambria Math" w:eastAsia="Times New Roman" w:hAnsi="Cambria Math" w:cs="Times New Roman"/>
-                <w:b/>
-                <w:noProof/>
-              </w:rPr>
-            </w:pPr>
-          </w:p>
-        </w:tc>
-        <w:tc>
-          <w:tcPr>
-            <w:tcW w:w="5495" w:type="dxa"/>
-          </w:tcPr>
-          <w:p>
-            <w:pPr>
-              <w:jc w:val="both"/>
-              <w:cnfStyle w:val="000000000000" w:firstRow="0" w:lastRow="0" w:firstColumn="0" w:lastColumn="0" w:oddVBand="0" w:evenVBand="0" w:oddHBand="0" w:evenHBand="0" w:firstRowFirstColumn="0" w:firstRowLastColumn="0" w:lastRowFirstColumn="0" w:lastRowLastColumn="0"/>
-              <w:rPr>
-                <w:rFonts w:ascii="Cambria Math" w:eastAsiaTheme="minorEastAsia" w:hAnsi="Cambria Math"/>
-                <w:b/>
-                <w:noProof/>
-              </w:rPr>
-            </w:pPr>
-          </w:p>
-        </w:tc>
-      </w:tr>
-      <w:tr>
-        <w:trPr>
-          <w:cnfStyle w:val="000000100000" w:firstRow="0" w:lastRow="0" w:firstColumn="0" w:lastColumn="0" w:oddVBand="0" w:evenVBand="0" w:oddHBand="1" w:evenHBand="0" w:firstRowFirstColumn="0" w:firstRowLastColumn="0" w:lastRowFirstColumn="0" w:lastRowLastColumn="0"/>
-        </w:trPr>
-        <w:tc>
-          <w:tcPr>
-            <w:cnfStyle w:val="001000000000" w:firstRow="0" w:lastRow="0" w:firstColumn="1" w:lastColumn="0" w:oddVBand="0" w:evenVBand="0" w:oddHBand="0" w:evenHBand="0" w:firstRowFirstColumn="0" w:firstRowLastColumn="0" w:lastRowFirstColumn="0" w:lastRowLastColumn="0"/>
-            <w:tcW w:w="284" w:type="dxa"/>
-          </w:tcPr>
-          <w:p>
-            <w:pPr>
-              <w:jc w:val="both"/>
-              <w:rPr>
-                <w:rFonts w:ascii="Cambria Math" w:eastAsiaTheme="minorEastAsia" w:hAnsi="Cambria Math"/>
-                <w:b w:val="0"/>
-                <w:noProof/>
-              </w:rPr>
-            </w:pPr>
-          </w:p>
-        </w:tc>
-        <w:tc>
-          <w:tcPr>
-            <w:tcW w:w="3260" w:type="dxa"/>
-          </w:tcPr>
-          <w:p>
-            <w:pPr>
-              <w:jc w:val="both"/>
-              <w:cnfStyle w:val="000000100000" w:firstRow="0" w:lastRow="0" w:firstColumn="0" w:lastColumn="0" w:oddVBand="0" w:evenVBand="0" w:oddHBand="1" w:evenHBand="0" w:firstRowFirstColumn="0" w:firstRowLastColumn="0" w:lastRowFirstColumn="0" w:lastRowLastColumn="0"/>
-              <w:rPr>
-                <w:rFonts w:ascii="Cambria Math" w:eastAsiaTheme="minorEastAsia" w:hAnsi="Cambria Math"/>
-                <w:b/>
-                <w:noProof/>
-              </w:rPr>
-            </w:pPr>
-            <w:r>
-              <w:rPr>
-                <w:rFonts w:ascii="Cambria Math" w:eastAsiaTheme="minorEastAsia" w:hAnsi="Cambria Math"/>
-                <w:b/>
-                <w:noProof/>
-              </w:rPr>
-              <w:t>VARIABLES</w:t>
-            </w:r>
-            <w:r>
-              <w:rPr>
-                <w:rFonts w:ascii="Cambria Math" w:eastAsiaTheme="minorEastAsia" w:hAnsi="Cambria Math"/>
-                <w:b/>
-                <w:noProof/>
-              </w:rPr>
-              <w:t>:</w:t>
-            </w:r>
-          </w:p>
-        </w:tc>
-        <w:tc>
-          <w:tcPr>
-            <w:tcW w:w="1309" w:type="dxa"/>
-          </w:tcPr>
-          <w:p>
-            <w:pPr>
-              <w:jc w:val="both"/>
-              <w:cnfStyle w:val="000000100000" w:firstRow="0" w:lastRow="0" w:firstColumn="0" w:lastColumn="0" w:oddVBand="0" w:evenVBand="0" w:oddHBand="1" w:evenHBand="0" w:firstRowFirstColumn="0" w:firstRowLastColumn="0" w:lastRowFirstColumn="0" w:lastRowLastColumn="0"/>
-              <w:rPr>
-                <w:rFonts w:ascii="Cambria Math" w:eastAsiaTheme="minorEastAsia" w:hAnsi="Cambria Math"/>
-                <w:b/>
-                <w:noProof/>
-              </w:rPr>
-            </w:pPr>
-          </w:p>
-        </w:tc>
-        <w:tc>
-          <w:tcPr>
-            <w:tcW w:w="5495" w:type="dxa"/>
-          </w:tcPr>
-          <w:p>
-            <w:pPr>
-              <w:cnfStyle w:val="000000100000" w:firstRow="0" w:lastRow="0" w:firstColumn="0" w:lastColumn="0" w:oddVBand="0" w:evenVBand="0" w:oddHBand="1" w:evenHBand="0" w:firstRowFirstColumn="0" w:firstRowLastColumn="0" w:lastRowFirstColumn="0" w:lastRowLastColumn="0"/>
-              <w:rPr>
-                <w:rFonts w:ascii="Cambria Math" w:eastAsiaTheme="minorEastAsia" w:hAnsi="Cambria Math"/>
-                <w:b/>
-                <w:noProof/>
-              </w:rPr>
-            </w:pPr>
-          </w:p>
-        </w:tc>
-      </w:tr>
-      <w:tr>
-        <w:tc>
-          <w:tcPr>
-            <w:cnfStyle w:val="001000000000" w:firstRow="0" w:lastRow="0" w:firstColumn="1" w:lastColumn="0" w:oddVBand="0" w:evenVBand="0" w:oddHBand="0" w:evenHBand="0" w:firstRowFirstColumn="0" w:firstRowLastColumn="0" w:lastRowFirstColumn="0" w:lastRowLastColumn="0"/>
-            <w:tcW w:w="284" w:type="dxa"/>
-          </w:tcPr>
-          <w:p>
-            <w:pPr>
-              <w:jc w:val="both"/>
-              <w:rPr>
-                <w:rFonts w:ascii="Cambria Math" w:eastAsia="Times New Roman" w:hAnsi="Cambria Math" w:cs="Times New Roman"/>
-                <w:b w:val="0"/>
-                <w:noProof/>
-              </w:rPr>
-            </w:pPr>
-            <w:r>
-              <w:rPr>
-                <w:rFonts w:ascii="Cambria Math" w:eastAsia="Times New Roman" w:hAnsi="Cambria Math" w:cs="Times New Roman"/>
-                <w:b w:val="0"/>
-                <w:noProof/>
-              </w:rPr>
-              <w:t>1</w:t>
-            </w:r>
-          </w:p>
-        </w:tc>
-        <w:tc>
-          <w:tcPr>
-            <w:tcW w:w="3260" w:type="dxa"/>
-          </w:tcPr>
-          <w:p>
-            <w:pPr>
-              <w:jc w:val="both"/>
-              <w:cnfStyle w:val="000000000000" w:firstRow="0" w:lastRow="0" w:firstColumn="0" w:lastColumn="0" w:oddVBand="0" w:evenVBand="0" w:oddHBand="0" w:evenHBand="0" w:firstRowFirstColumn="0" w:firstRowLastColumn="0" w:lastRowFirstColumn="0" w:lastRowLastColumn="0"/>
-              <w:rPr>
-                <w:rFonts w:ascii="Cambria Math" w:eastAsiaTheme="minorEastAsia" w:hAnsi="Cambria Math"/>
-                <w:noProof/>
-              </w:rPr>
-            </w:pPr>
-            <m:oMathPara>
-              <m:oMathParaPr>
-                <m:jc m:val="left"/>
-              </m:oMathParaPr>
-              <m:oMath>
-                <m:sSub>
-                  <m:sSubPr>
-                    <m:ctrlPr>
-                      <w:rPr>
-                        <w:rFonts w:ascii="Cambria Math" w:eastAsiaTheme="minorEastAsia" w:hAnsi="Cambria Math"/>
-                        <w:i/>
-                        <w:noProof/>
-                      </w:rPr>
-                    </m:ctrlPr>
-                  </m:sSubPr>
-                  <m:e>
-                    <m:r>
-                      <w:rPr>
-                        <w:rFonts w:ascii="Cambria Math" w:eastAsiaTheme="minorEastAsia" w:hAnsi="Cambria Math"/>
-                        <w:noProof/>
-                      </w:rPr>
-                      <m:t>x</m:t>
-                    </m:r>
-                  </m:e>
-                  <m:sub>
-                    <m:r>
-                      <w:rPr>
-                        <w:rFonts w:ascii="Cambria Math" w:eastAsiaTheme="minorEastAsia" w:hAnsi="Cambria Math"/>
-                        <w:noProof/>
-                      </w:rPr>
-                      <m:t>j,h</m:t>
-                    </m:r>
-                  </m:sub>
-                </m:sSub>
+                <m:r>
+                  <w:rPr>
+                    <w:rFonts w:ascii="Cambria Math" w:eastAsiaTheme="minorEastAsia" w:hAnsi="Cambria Math"/>
+                    <w:noProof/>
+                  </w:rPr>
+                  <m:t xml:space="preserve"> </m:t>
+                </m:r>
                 <m:r>
                   <w:rPr>
                     <w:rFonts w:ascii="Cambria Math" w:eastAsiaTheme="minorEastAsia" w:hAnsi="Cambria Math"/>
@@ -1674,6 +1266,489 @@
         </w:tc>
         <w:tc>
           <w:tcPr>
+            <w:tcW w:w="6804" w:type="dxa"/>
+            <w:gridSpan w:val="2"/>
+          </w:tcPr>
+          <w:p>
+            <w:pPr>
+              <w:jc w:val="both"/>
+              <w:cnfStyle w:val="000000000000" w:firstRow="0" w:lastRow="0" w:firstColumn="0" w:lastColumn="0" w:oddVBand="0" w:evenVBand="0" w:oddHBand="0" w:evenHBand="0" w:firstRowFirstColumn="0" w:firstRowLastColumn="0" w:lastRowFirstColumn="0" w:lastRowLastColumn="0"/>
+              <w:rPr>
+                <w:rFonts w:ascii="Cambria Math" w:eastAsiaTheme="minorEastAsia" w:hAnsi="Cambria Math"/>
+                <w:noProof/>
+              </w:rPr>
+            </w:pPr>
+            <w:r>
+              <w:rPr>
+                <w:rFonts w:ascii="Cambria Math" w:eastAsia="Times New Roman" w:hAnsi="Cambria Math" w:cs="Times New Roman"/>
+                <w:noProof/>
+              </w:rPr>
+              <w:t>1 if s</w:t>
+            </w:r>
+            <w:r>
+              <w:rPr>
+                <w:rFonts w:ascii="Cambria Math" w:eastAsia="Times New Roman" w:hAnsi="Cambria Math" w:cs="Times New Roman"/>
+                <w:noProof/>
+              </w:rPr>
+              <w:t xml:space="preserve">tudent </w:t>
+            </w:r>
+            <w:r>
+              <w:rPr>
+                <w:rFonts w:ascii="Cambria Math" w:eastAsia="Times New Roman" w:hAnsi="Cambria Math" w:cs="Times New Roman"/>
+                <w:i/>
+                <w:noProof/>
+              </w:rPr>
+              <w:t xml:space="preserve">q </w:t>
+            </w:r>
+            <w:r>
+              <w:rPr>
+                <w:rFonts w:ascii="Cambria Math" w:eastAsia="Times New Roman" w:hAnsi="Cambria Math" w:cs="Times New Roman"/>
+                <w:noProof/>
+              </w:rPr>
+              <w:t xml:space="preserve"> </w:t>
+            </w:r>
+            <w:r>
+              <w:rPr>
+                <w:rFonts w:ascii="Cambria Math" w:eastAsia="Times New Roman" w:hAnsi="Cambria Math" w:cs="Times New Roman"/>
+                <w:noProof/>
+              </w:rPr>
+              <w:t xml:space="preserve">is enrolled in exam </w:t>
+            </w:r>
+            <w:r>
+              <w:rPr>
+                <w:rFonts w:ascii="Cambria Math" w:eastAsia="Times New Roman" w:hAnsi="Cambria Math" w:cs="Times New Roman"/>
+                <w:i/>
+                <w:noProof/>
+              </w:rPr>
+              <w:t>j</w:t>
+            </w:r>
+            <w:r>
+              <w:rPr>
+                <w:rFonts w:ascii="Cambria Math" w:eastAsia="Times New Roman" w:hAnsi="Cambria Math" w:cs="Times New Roman"/>
+                <w:noProof/>
+              </w:rPr>
+              <w:t xml:space="preserve">, </w:t>
+            </w:r>
+            <w:r>
+              <w:rPr>
+                <w:rFonts w:ascii="Cambria Math" w:eastAsia="Times New Roman" w:hAnsi="Cambria Math" w:cs="Times New Roman"/>
+                <w:noProof/>
+              </w:rPr>
+              <w:t xml:space="preserve"> </w:t>
+            </w:r>
+            <w:r>
+              <w:rPr>
+                <w:rFonts w:ascii="Cambria Math" w:eastAsia="Times New Roman" w:hAnsi="Cambria Math" w:cs="Times New Roman"/>
+                <w:noProof/>
+              </w:rPr>
+              <w:t>0</w:t>
+            </w:r>
+            <w:r>
+              <w:rPr>
+                <w:rFonts w:ascii="Cambria Math" w:eastAsia="Times New Roman" w:hAnsi="Cambria Math" w:cs="Times New Roman"/>
+                <w:noProof/>
+              </w:rPr>
+              <w:t xml:space="preserve"> </w:t>
+            </w:r>
+            <w:r>
+              <w:rPr>
+                <w:rFonts w:ascii="Cambria Math" w:eastAsia="Times New Roman" w:hAnsi="Cambria Math" w:cs="Times New Roman"/>
+                <w:noProof/>
+              </w:rPr>
+              <w:t>o/w</w:t>
+            </w:r>
+          </w:p>
+        </w:tc>
+      </w:tr>
+      <w:tr>
+        <w:trPr>
+          <w:cnfStyle w:val="000000100000" w:firstRow="0" w:lastRow="0" w:firstColumn="0" w:lastColumn="0" w:oddVBand="0" w:evenVBand="0" w:oddHBand="1" w:evenHBand="0" w:firstRowFirstColumn="0" w:firstRowLastColumn="0" w:lastRowFirstColumn="0" w:lastRowLastColumn="0"/>
+        </w:trPr>
+        <w:tc>
+          <w:tcPr>
+            <w:cnfStyle w:val="001000000000" w:firstRow="0" w:lastRow="0" w:firstColumn="1" w:lastColumn="0" w:oddVBand="0" w:evenVBand="0" w:oddHBand="0" w:evenHBand="0" w:firstRowFirstColumn="0" w:firstRowLastColumn="0" w:lastRowFirstColumn="0" w:lastRowLastColumn="0"/>
+            <w:tcW w:w="284" w:type="dxa"/>
+          </w:tcPr>
+          <w:p>
+            <w:pPr>
+              <w:jc w:val="both"/>
+              <w:rPr>
+                <w:rFonts w:ascii="Cambria Math" w:eastAsia="Times New Roman" w:hAnsi="Cambria Math" w:cs="Times New Roman"/>
+                <w:b w:val="0"/>
+                <w:noProof/>
+              </w:rPr>
+            </w:pPr>
+          </w:p>
+        </w:tc>
+        <w:tc>
+          <w:tcPr>
+            <w:tcW w:w="3260" w:type="dxa"/>
+          </w:tcPr>
+          <w:p>
+            <w:pPr>
+              <w:jc w:val="both"/>
+              <w:cnfStyle w:val="000000100000" w:firstRow="0" w:lastRow="0" w:firstColumn="0" w:lastColumn="0" w:oddVBand="0" w:evenVBand="0" w:oddHBand="1" w:evenHBand="0" w:firstRowFirstColumn="0" w:firstRowLastColumn="0" w:lastRowFirstColumn="0" w:lastRowLastColumn="0"/>
+              <w:rPr>
+                <w:rFonts w:ascii="Cambria Math" w:eastAsia="Times New Roman" w:hAnsi="Cambria Math" w:cs="Times New Roman"/>
+                <w:noProof/>
+              </w:rPr>
+            </w:pPr>
+            <m:oMathPara>
+              <m:oMathParaPr>
+                <m:jc m:val="left"/>
+              </m:oMathParaPr>
+              <m:oMath>
+                <m:sSub>
+                  <m:sSubPr>
+                    <m:ctrlPr>
+                      <w:rPr>
+                        <w:rFonts w:ascii="Cambria Math" w:eastAsia="Times New Roman" w:hAnsi="Cambria Math" w:cs="Times New Roman"/>
+                        <w:i/>
+                        <w:noProof/>
+                      </w:rPr>
+                    </m:ctrlPr>
+                  </m:sSubPr>
+                  <m:e>
+                    <m:r>
+                      <w:rPr>
+                        <w:rFonts w:ascii="Cambria Math" w:eastAsia="Times New Roman" w:hAnsi="Cambria Math" w:cs="Times New Roman"/>
+                        <w:noProof/>
+                      </w:rPr>
+                      <m:t>t</m:t>
+                    </m:r>
+                  </m:e>
+                  <m:sub>
+                    <m:r>
+                      <w:rPr>
+                        <w:rFonts w:ascii="Cambria Math" w:eastAsia="Times New Roman" w:hAnsi="Cambria Math" w:cs="Times New Roman"/>
+                        <w:noProof/>
+                      </w:rPr>
+                      <m:t>max</m:t>
+                    </m:r>
+                  </m:sub>
+                </m:sSub>
+                <m:r>
+                  <w:rPr>
+                    <w:rFonts w:ascii="Cambria Math" w:eastAsiaTheme="minorEastAsia" w:hAnsi="Cambria Math"/>
+                    <w:noProof/>
+                  </w:rPr>
+                  <m:t xml:space="preserve"> </m:t>
+                </m:r>
+                <m:r>
+                  <w:rPr>
+                    <w:rFonts w:ascii="Cambria Math" w:eastAsiaTheme="minorEastAsia" w:hAnsi="Cambria Math"/>
+                    <w:noProof/>
+                  </w:rPr>
+                  <m:t>ϵ</m:t>
+                </m:r>
+                <m:r>
+                  <w:rPr>
+                    <w:rFonts w:ascii="Cambria Math" w:eastAsiaTheme="minorEastAsia" w:hAnsi="Cambria Math"/>
+                    <w:noProof/>
+                  </w:rPr>
+                  <m:t xml:space="preserve"> </m:t>
+                </m:r>
+                <m:r>
+                  <m:rPr>
+                    <m:sty m:val="p"/>
+                  </m:rPr>
+                  <w:rPr>
+                    <w:rFonts w:ascii="Cambria Math" w:hAnsi="Cambria Math"/>
+                  </w:rPr>
+                  <m:t>N</m:t>
+                </m:r>
+              </m:oMath>
+            </m:oMathPara>
+          </w:p>
+        </w:tc>
+        <w:tc>
+          <w:tcPr>
+            <w:tcW w:w="6804" w:type="dxa"/>
+            <w:gridSpan w:val="2"/>
+          </w:tcPr>
+          <w:p>
+            <w:pPr>
+              <w:jc w:val="both"/>
+              <w:cnfStyle w:val="000000100000" w:firstRow="0" w:lastRow="0" w:firstColumn="0" w:lastColumn="0" w:oddVBand="0" w:evenVBand="0" w:oddHBand="1" w:evenHBand="0" w:firstRowFirstColumn="0" w:firstRowLastColumn="0" w:lastRowFirstColumn="0" w:lastRowLastColumn="0"/>
+              <w:rPr>
+                <w:rFonts w:ascii="Cambria Math" w:eastAsiaTheme="minorEastAsia" w:hAnsi="Cambria Math"/>
+                <w:noProof/>
+              </w:rPr>
+            </w:pPr>
+            <w:r>
+              <w:rPr>
+                <w:rFonts w:ascii="Cambria Math" w:eastAsia="Times New Roman" w:hAnsi="Cambria Math" w:cs="Times New Roman"/>
+                <w:noProof/>
+              </w:rPr>
+              <w:t>Number of available timeslots</w:t>
+            </w:r>
+          </w:p>
+        </w:tc>
+      </w:tr>
+      <w:tr>
+        <w:tc>
+          <w:tcPr>
+            <w:cnfStyle w:val="001000000000" w:firstRow="0" w:lastRow="0" w:firstColumn="1" w:lastColumn="0" w:oddVBand="0" w:evenVBand="0" w:oddHBand="0" w:evenHBand="0" w:firstRowFirstColumn="0" w:firstRowLastColumn="0" w:lastRowFirstColumn="0" w:lastRowLastColumn="0"/>
+            <w:tcW w:w="284" w:type="dxa"/>
+          </w:tcPr>
+          <w:p>
+            <w:pPr>
+              <w:jc w:val="both"/>
+              <w:rPr>
+                <w:rFonts w:ascii="Cambria Math" w:eastAsia="Times New Roman" w:hAnsi="Cambria Math" w:cs="Times New Roman"/>
+                <w:b w:val="0"/>
+                <w:noProof/>
+              </w:rPr>
+            </w:pPr>
+          </w:p>
+        </w:tc>
+        <w:tc>
+          <w:tcPr>
+            <w:tcW w:w="3260" w:type="dxa"/>
+          </w:tcPr>
+          <w:p>
+            <w:pPr>
+              <w:jc w:val="both"/>
+              <w:cnfStyle w:val="000000000000" w:firstRow="0" w:lastRow="0" w:firstColumn="0" w:lastColumn="0" w:oddVBand="0" w:evenVBand="0" w:oddHBand="0" w:evenHBand="0" w:firstRowFirstColumn="0" w:firstRowLastColumn="0" w:lastRowFirstColumn="0" w:lastRowLastColumn="0"/>
+              <w:rPr>
+                <w:rFonts w:ascii="Cambria Math" w:eastAsia="Times New Roman" w:hAnsi="Cambria Math" w:cs="Times New Roman"/>
+                <w:b/>
+                <w:noProof/>
+              </w:rPr>
+            </w:pPr>
+          </w:p>
+        </w:tc>
+        <w:tc>
+          <w:tcPr>
+            <w:tcW w:w="1309" w:type="dxa"/>
+          </w:tcPr>
+          <w:p>
+            <w:pPr>
+              <w:jc w:val="both"/>
+              <w:cnfStyle w:val="000000000000" w:firstRow="0" w:lastRow="0" w:firstColumn="0" w:lastColumn="0" w:oddVBand="0" w:evenVBand="0" w:oddHBand="0" w:evenHBand="0" w:firstRowFirstColumn="0" w:firstRowLastColumn="0" w:lastRowFirstColumn="0" w:lastRowLastColumn="0"/>
+              <w:rPr>
+                <w:rFonts w:ascii="Cambria Math" w:eastAsia="Times New Roman" w:hAnsi="Cambria Math" w:cs="Times New Roman"/>
+                <w:b/>
+                <w:noProof/>
+              </w:rPr>
+            </w:pPr>
+          </w:p>
+        </w:tc>
+        <w:tc>
+          <w:tcPr>
+            <w:tcW w:w="5495" w:type="dxa"/>
+          </w:tcPr>
+          <w:p>
+            <w:pPr>
+              <w:jc w:val="both"/>
+              <w:cnfStyle w:val="000000000000" w:firstRow="0" w:lastRow="0" w:firstColumn="0" w:lastColumn="0" w:oddVBand="0" w:evenVBand="0" w:oddHBand="0" w:evenHBand="0" w:firstRowFirstColumn="0" w:firstRowLastColumn="0" w:lastRowFirstColumn="0" w:lastRowLastColumn="0"/>
+              <w:rPr>
+                <w:rFonts w:ascii="Cambria Math" w:eastAsiaTheme="minorEastAsia" w:hAnsi="Cambria Math"/>
+                <w:b/>
+                <w:noProof/>
+              </w:rPr>
+            </w:pPr>
+          </w:p>
+        </w:tc>
+      </w:tr>
+      <w:tr>
+        <w:trPr>
+          <w:cnfStyle w:val="000000100000" w:firstRow="0" w:lastRow="0" w:firstColumn="0" w:lastColumn="0" w:oddVBand="0" w:evenVBand="0" w:oddHBand="1" w:evenHBand="0" w:firstRowFirstColumn="0" w:firstRowLastColumn="0" w:lastRowFirstColumn="0" w:lastRowLastColumn="0"/>
+        </w:trPr>
+        <w:tc>
+          <w:tcPr>
+            <w:cnfStyle w:val="001000000000" w:firstRow="0" w:lastRow="0" w:firstColumn="1" w:lastColumn="0" w:oddVBand="0" w:evenVBand="0" w:oddHBand="0" w:evenHBand="0" w:firstRowFirstColumn="0" w:firstRowLastColumn="0" w:lastRowFirstColumn="0" w:lastRowLastColumn="0"/>
+            <w:tcW w:w="284" w:type="dxa"/>
+          </w:tcPr>
+          <w:p>
+            <w:pPr>
+              <w:jc w:val="both"/>
+              <w:rPr>
+                <w:rFonts w:ascii="Cambria Math" w:eastAsiaTheme="minorEastAsia" w:hAnsi="Cambria Math"/>
+                <w:b w:val="0"/>
+                <w:noProof/>
+              </w:rPr>
+            </w:pPr>
+          </w:p>
+        </w:tc>
+        <w:tc>
+          <w:tcPr>
+            <w:tcW w:w="3260" w:type="dxa"/>
+          </w:tcPr>
+          <w:p>
+            <w:pPr>
+              <w:jc w:val="both"/>
+              <w:cnfStyle w:val="000000100000" w:firstRow="0" w:lastRow="0" w:firstColumn="0" w:lastColumn="0" w:oddVBand="0" w:evenVBand="0" w:oddHBand="1" w:evenHBand="0" w:firstRowFirstColumn="0" w:firstRowLastColumn="0" w:lastRowFirstColumn="0" w:lastRowLastColumn="0"/>
+              <w:rPr>
+                <w:rFonts w:ascii="Cambria Math" w:eastAsiaTheme="minorEastAsia" w:hAnsi="Cambria Math"/>
+                <w:b/>
+                <w:noProof/>
+              </w:rPr>
+            </w:pPr>
+            <w:r>
+              <w:rPr>
+                <w:rFonts w:ascii="Cambria Math" w:eastAsiaTheme="minorEastAsia" w:hAnsi="Cambria Math"/>
+                <w:b/>
+                <w:noProof/>
+              </w:rPr>
+              <w:t>VARIABLES</w:t>
+            </w:r>
+            <w:r>
+              <w:rPr>
+                <w:rFonts w:ascii="Cambria Math" w:eastAsiaTheme="minorEastAsia" w:hAnsi="Cambria Math"/>
+                <w:b/>
+                <w:noProof/>
+              </w:rPr>
+              <w:t>:</w:t>
+            </w:r>
+          </w:p>
+        </w:tc>
+        <w:tc>
+          <w:tcPr>
+            <w:tcW w:w="1309" w:type="dxa"/>
+          </w:tcPr>
+          <w:p>
+            <w:pPr>
+              <w:jc w:val="both"/>
+              <w:cnfStyle w:val="000000100000" w:firstRow="0" w:lastRow="0" w:firstColumn="0" w:lastColumn="0" w:oddVBand="0" w:evenVBand="0" w:oddHBand="1" w:evenHBand="0" w:firstRowFirstColumn="0" w:firstRowLastColumn="0" w:lastRowFirstColumn="0" w:lastRowLastColumn="0"/>
+              <w:rPr>
+                <w:rFonts w:ascii="Cambria Math" w:eastAsiaTheme="minorEastAsia" w:hAnsi="Cambria Math"/>
+                <w:b/>
+                <w:noProof/>
+              </w:rPr>
+            </w:pPr>
+          </w:p>
+        </w:tc>
+        <w:tc>
+          <w:tcPr>
+            <w:tcW w:w="5495" w:type="dxa"/>
+          </w:tcPr>
+          <w:p>
+            <w:pPr>
+              <w:cnfStyle w:val="000000100000" w:firstRow="0" w:lastRow="0" w:firstColumn="0" w:lastColumn="0" w:oddVBand="0" w:evenVBand="0" w:oddHBand="1" w:evenHBand="0" w:firstRowFirstColumn="0" w:firstRowLastColumn="0" w:lastRowFirstColumn="0" w:lastRowLastColumn="0"/>
+              <w:rPr>
+                <w:rFonts w:ascii="Cambria Math" w:eastAsiaTheme="minorEastAsia" w:hAnsi="Cambria Math"/>
+                <w:b/>
+                <w:noProof/>
+              </w:rPr>
+            </w:pPr>
+          </w:p>
+        </w:tc>
+      </w:tr>
+      <w:tr>
+        <w:tc>
+          <w:tcPr>
+            <w:cnfStyle w:val="001000000000" w:firstRow="0" w:lastRow="0" w:firstColumn="1" w:lastColumn="0" w:oddVBand="0" w:evenVBand="0" w:oddHBand="0" w:evenHBand="0" w:firstRowFirstColumn="0" w:firstRowLastColumn="0" w:lastRowFirstColumn="0" w:lastRowLastColumn="0"/>
+            <w:tcW w:w="284" w:type="dxa"/>
+          </w:tcPr>
+          <w:p>
+            <w:pPr>
+              <w:jc w:val="both"/>
+              <w:rPr>
+                <w:rFonts w:ascii="Cambria Math" w:eastAsia="Times New Roman" w:hAnsi="Cambria Math" w:cs="Times New Roman"/>
+                <w:b w:val="0"/>
+                <w:noProof/>
+              </w:rPr>
+            </w:pPr>
+            <w:r>
+              <w:rPr>
+                <w:rFonts w:ascii="Cambria Math" w:eastAsia="Times New Roman" w:hAnsi="Cambria Math" w:cs="Times New Roman"/>
+                <w:b w:val="0"/>
+                <w:noProof/>
+              </w:rPr>
+              <w:t>1</w:t>
+            </w:r>
+          </w:p>
+        </w:tc>
+        <w:tc>
+          <w:tcPr>
+            <w:tcW w:w="3260" w:type="dxa"/>
+          </w:tcPr>
+          <w:p>
+            <w:pPr>
+              <w:jc w:val="both"/>
+              <w:cnfStyle w:val="000000000000" w:firstRow="0" w:lastRow="0" w:firstColumn="0" w:lastColumn="0" w:oddVBand="0" w:evenVBand="0" w:oddHBand="0" w:evenHBand="0" w:firstRowFirstColumn="0" w:firstRowLastColumn="0" w:lastRowFirstColumn="0" w:lastRowLastColumn="0"/>
+              <w:rPr>
+                <w:rFonts w:ascii="Cambria Math" w:eastAsiaTheme="minorEastAsia" w:hAnsi="Cambria Math"/>
+                <w:noProof/>
+              </w:rPr>
+            </w:pPr>
+            <m:oMathPara>
+              <m:oMathParaPr>
+                <m:jc m:val="left"/>
+              </m:oMathParaPr>
+              <m:oMath>
+                <m:sSub>
+                  <m:sSubPr>
+                    <m:ctrlPr>
+                      <w:rPr>
+                        <w:rFonts w:ascii="Cambria Math" w:eastAsiaTheme="minorEastAsia" w:hAnsi="Cambria Math"/>
+                        <w:i/>
+                        <w:noProof/>
+                      </w:rPr>
+                    </m:ctrlPr>
+                  </m:sSubPr>
+                  <m:e>
+                    <m:r>
+                      <w:rPr>
+                        <w:rFonts w:ascii="Cambria Math" w:eastAsiaTheme="minorEastAsia" w:hAnsi="Cambria Math"/>
+                        <w:noProof/>
+                      </w:rPr>
+                      <m:t>x</m:t>
+                    </m:r>
+                  </m:e>
+                  <m:sub>
+                    <m:r>
+                      <w:rPr>
+                        <w:rFonts w:ascii="Cambria Math" w:eastAsiaTheme="minorEastAsia" w:hAnsi="Cambria Math"/>
+                        <w:noProof/>
+                      </w:rPr>
+                      <m:t>j,h</m:t>
+                    </m:r>
+                  </m:sub>
+                </m:sSub>
+                <m:r>
+                  <w:rPr>
+                    <w:rFonts w:ascii="Cambria Math" w:eastAsiaTheme="minorEastAsia" w:hAnsi="Cambria Math"/>
+                    <w:noProof/>
+                  </w:rPr>
+                  <m:t xml:space="preserve"> </m:t>
+                </m:r>
+                <m:r>
+                  <w:rPr>
+                    <w:rFonts w:ascii="Cambria Math" w:eastAsiaTheme="minorEastAsia" w:hAnsi="Cambria Math"/>
+                    <w:noProof/>
+                  </w:rPr>
+                  <m:t>ϵ</m:t>
+                </m:r>
+                <m:d>
+                  <m:dPr>
+                    <m:begChr m:val="{"/>
+                    <m:endChr m:val="}"/>
+                    <m:ctrlPr>
+                      <w:rPr>
+                        <w:rFonts w:ascii="Cambria Math" w:eastAsiaTheme="minorEastAsia" w:hAnsi="Cambria Math"/>
+                        <w:i/>
+                        <w:noProof/>
+                      </w:rPr>
+                    </m:ctrlPr>
+                  </m:dPr>
+                  <m:e>
+                    <m:r>
+                      <w:rPr>
+                        <w:rFonts w:ascii="Cambria Math" w:eastAsiaTheme="minorEastAsia" w:hAnsi="Cambria Math"/>
+                        <w:noProof/>
+                      </w:rPr>
+                      <m:t>0,1</m:t>
+                    </m:r>
+                  </m:e>
+                </m:d>
+              </m:oMath>
+            </m:oMathPara>
+          </w:p>
+        </w:tc>
+        <w:tc>
+          <w:tcPr>
             <w:tcW w:w="1309" w:type="dxa"/>
           </w:tcPr>
           <w:p>
@@ -1858,6 +1933,13 @@
                     </m:r>
                   </m:sub>
                 </m:sSub>
+                <m:r>
+                  <w:rPr>
+                    <w:rFonts w:ascii="Cambria Math" w:eastAsia="Times New Roman" w:hAnsi="Cambria Math" w:cs="Times New Roman"/>
+                    <w:noProof/>
+                  </w:rPr>
+                  <m:t xml:space="preserve"> </m:t>
+                </m:r>
                 <m:r>
                   <w:rPr>
                     <w:rFonts w:ascii="Cambria Math" w:eastAsia="Times New Roman" w:hAnsi="Cambria Math" w:cs="Times New Roman"/>
@@ -2067,6 +2149,13 @@
                     </m:r>
                   </m:sub>
                 </m:sSub>
+                <m:r>
+                  <w:rPr>
+                    <w:rFonts w:ascii="Cambria Math" w:eastAsia="Times New Roman" w:hAnsi="Cambria Math" w:cs="Times New Roman"/>
+                    <w:noProof/>
+                  </w:rPr>
+                  <m:t xml:space="preserve"> </m:t>
+                </m:r>
                 <m:r>
                   <w:rPr>
                     <w:rFonts w:ascii="Cambria Math" w:eastAsia="Times New Roman" w:hAnsi="Cambria Math" w:cs="Times New Roman"/>
@@ -3815,14 +3904,7 @@
                                         <w:rFonts w:ascii="Cambria Math" w:eastAsiaTheme="minorEastAsia" w:hAnsi="Cambria Math"/>
                                         <w:noProof/>
                                       </w:rPr>
-                                      <m:t>q</m:t>
-                                    </m:r>
-                                    <m:r>
-                                      <w:rPr>
-                                        <w:rFonts w:ascii="Cambria Math" w:eastAsiaTheme="minorEastAsia" w:hAnsi="Cambria Math"/>
-                                        <w:noProof/>
-                                      </w:rPr>
-                                      <m:t>,h,h+i</m:t>
+                                      <m:t>q,h,h+i</m:t>
                                     </m:r>
                                   </m:sub>
                                 </m:sSub>
@@ -4443,14 +4525,7 @@
                                         <w:rFonts w:ascii="Cambria Math" w:eastAsiaTheme="minorEastAsia" w:hAnsi="Cambria Math"/>
                                         <w:noProof/>
                                       </w:rPr>
-                                      <m:t>q,h,h+</m:t>
-                                    </m:r>
-                                    <m:r>
-                                      <w:rPr>
-                                        <w:rFonts w:ascii="Cambria Math" w:eastAsiaTheme="minorEastAsia" w:hAnsi="Cambria Math"/>
-                                        <w:noProof/>
-                                      </w:rPr>
-                                      <m:t>i</m:t>
+                                      <m:t>q,h,h+i</m:t>
                                     </m:r>
                                   </m:sub>
                                 </m:sSub>
@@ -4800,14 +4875,7 @@
                                     <w:rFonts w:ascii="Cambria Math" w:eastAsiaTheme="minorEastAsia" w:hAnsi="Cambria Math"/>
                                     <w:noProof/>
                                   </w:rPr>
-                                  <m:t>q,h,h+</m:t>
-                                </m:r>
-                                <m:r>
-                                  <w:rPr>
-                                    <w:rFonts w:ascii="Cambria Math" w:eastAsiaTheme="minorEastAsia" w:hAnsi="Cambria Math"/>
-                                    <w:noProof/>
-                                  </w:rPr>
-                                  <m:t>i</m:t>
+                                  <m:t>q,h,h+i</m:t>
                                 </m:r>
                               </m:sub>
                             </m:sSub>
@@ -4899,21 +4967,7 @@
                 <w:rFonts w:ascii="Cambria Math" w:eastAsiaTheme="minorEastAsia" w:hAnsi="Cambria Math"/>
                 <w:noProof/>
               </w:rPr>
-              <w:t>For each distance</w:t>
-            </w:r>
-            <w:r>
-              <w:rPr>
-                <w:rFonts w:ascii="Cambria Math" w:eastAsiaTheme="minorEastAsia" w:hAnsi="Cambria Math"/>
-                <w:noProof/>
-              </w:rPr>
-              <w:t xml:space="preserve"> </w:t>
-            </w:r>
-            <w:r>
-              <w:rPr>
-                <w:rFonts w:ascii="Cambria Math" w:eastAsiaTheme="minorEastAsia" w:hAnsi="Cambria Math"/>
-                <w:noProof/>
-              </w:rPr>
-              <w:t xml:space="preserve"> </w:t>
+              <w:t xml:space="preserve">For each distance  </w:t>
             </w:r>
             <w:r>
               <w:rPr>
@@ -4928,28 +4982,7 @@
                 <w:rFonts w:ascii="Cambria Math" w:eastAsiaTheme="minorEastAsia" w:hAnsi="Cambria Math"/>
                 <w:noProof/>
               </w:rPr>
-              <w:t xml:space="preserve"> </w:t>
-            </w:r>
-            <w:r>
-              <w:rPr>
-                <w:rFonts w:ascii="Cambria Math" w:eastAsiaTheme="minorEastAsia" w:hAnsi="Cambria Math"/>
-                <w:noProof/>
-              </w:rPr>
-              <w:t>between timeslot</w:t>
-            </w:r>
-            <w:r>
-              <w:rPr>
-                <w:rFonts w:ascii="Cambria Math" w:eastAsiaTheme="minorEastAsia" w:hAnsi="Cambria Math"/>
-                <w:noProof/>
-              </w:rPr>
-              <w:t>s</w:t>
-            </w:r>
-            <w:r>
-              <w:rPr>
-                <w:rFonts w:ascii="Cambria Math" w:eastAsiaTheme="minorEastAsia" w:hAnsi="Cambria Math"/>
-                <w:noProof/>
-              </w:rPr>
-              <w:t xml:space="preserve"> that generates a penalty </w:t>
+              <w:t xml:space="preserve"> between timeslots that generates a penalty </w:t>
             </w:r>
             <w:r>
               <w:rPr>
@@ -5062,8 +5095,6 @@
               </w:rPr>
               <w:t xml:space="preserve">both </w:t>
             </w:r>
-            <w:bookmarkStart w:id="0" w:name="_GoBack"/>
-            <w:bookmarkEnd w:id="0"/>
             <w:r>
               <w:rPr>
                 <w:rFonts w:ascii="Cambria Math" w:eastAsiaTheme="minorEastAsia" w:hAnsi="Cambria Math"/>
@@ -5726,17 +5757,16 @@
     <w:lsdException w:name="List Table 6 Colorful Accent 6" w:uiPriority="51"/>
     <w:lsdException w:name="List Table 7 Colorful Accent 6" w:uiPriority="52"/>
   </w:latentStyles>
-  <w:style w:type="paragraph" w:default="1" w:styleId="Normale">
+  <w:style w:type="paragraph" w:default="1" w:styleId="Normal">
     <w:name w:val="Normal"/>
     <w:qFormat/>
   </w:style>
-  <w:style w:type="character" w:default="1" w:styleId="Carpredefinitoparagrafo">
+  <w:style w:type="character" w:default="1" w:styleId="DefaultParagraphFont">
     <w:name w:val="Default Paragraph Font"/>
     <w:uiPriority w:val="1"/>
-    <w:semiHidden/>
     <w:unhideWhenUsed/>
   </w:style>
-  <w:style w:type="table" w:default="1" w:styleId="Tabellanormale">
+  <w:style w:type="table" w:default="1" w:styleId="TableNormal">
     <w:name w:val="Normal Table"/>
     <w:uiPriority w:val="99"/>
     <w:semiHidden/>
@@ -5751,15 +5781,15 @@
       </w:tblCellMar>
     </w:tblPr>
   </w:style>
-  <w:style w:type="numbering" w:default="1" w:styleId="Nessunelenco">
+  <w:style w:type="numbering" w:default="1" w:styleId="NoList">
     <w:name w:val="No List"/>
     <w:uiPriority w:val="99"/>
     <w:semiHidden/>
     <w:unhideWhenUsed/>
   </w:style>
-  <w:style w:type="character" w:styleId="Testosegnaposto">
+  <w:style w:type="character" w:styleId="PlaceholderText">
     <w:name w:val="Placeholder Text"/>
-    <w:basedOn w:val="Carpredefinitoparagrafo"/>
+    <w:basedOn w:val="DefaultParagraphFont"/>
     <w:uiPriority w:val="99"/>
     <w:semiHidden/>
     <w:rsid w:val="005661BE"/>
@@ -5767,15 +5797,16 @@
       <w:color w:val="808080"/>
     </w:rPr>
   </w:style>
-  <w:style w:type="table" w:styleId="Grigliatabella">
+  <w:style w:type="table" w:styleId="TableGrid">
     <w:name w:val="Table Grid"/>
-    <w:basedOn w:val="Tabellanormale"/>
+    <w:basedOn w:val="TableNormal"/>
     <w:uiPriority w:val="39"/>
     <w:rsid w:val="005920C5"/>
     <w:pPr>
       <w:spacing w:after="0" w:line="240" w:lineRule="auto"/>
     </w:pPr>
     <w:tblPr>
+      <w:tblInd w:w="0" w:type="dxa"/>
       <w:tblBorders>
         <w:top w:val="single" w:sz="4" w:space="0" w:color="auto"/>
         <w:left w:val="single" w:sz="4" w:space="0" w:color="auto"/>
@@ -5784,11 +5815,17 @@
         <w:insideH w:val="single" w:sz="4" w:space="0" w:color="auto"/>
         <w:insideV w:val="single" w:sz="4" w:space="0" w:color="auto"/>
       </w:tblBorders>
+      <w:tblCellMar>
+        <w:top w:w="0" w:type="dxa"/>
+        <w:left w:w="108" w:type="dxa"/>
+        <w:bottom w:w="0" w:type="dxa"/>
+        <w:right w:w="108" w:type="dxa"/>
+      </w:tblCellMar>
     </w:tblPr>
   </w:style>
-  <w:style w:type="table" w:styleId="Tabellasemplice4">
+  <w:style w:type="table" w:styleId="PlainTable4">
     <w:name w:val="Plain Table 4"/>
-    <w:basedOn w:val="Tabellanormale"/>
+    <w:basedOn w:val="TableNormal"/>
     <w:uiPriority w:val="44"/>
     <w:rsid w:val="00112DE6"/>
     <w:pPr>
@@ -5797,6 +5834,13 @@
     <w:tblPr>
       <w:tblStyleRowBandSize w:val="1"/>
       <w:tblStyleColBandSize w:val="1"/>
+      <w:tblInd w:w="0" w:type="dxa"/>
+      <w:tblCellMar>
+        <w:top w:w="0" w:type="dxa"/>
+        <w:left w:w="108" w:type="dxa"/>
+        <w:bottom w:w="0" w:type="dxa"/>
+        <w:right w:w="108" w:type="dxa"/>
+      </w:tblCellMar>
     </w:tblPr>
     <w:tblStylePr w:type="firstRow">
       <w:rPr>
@@ -5835,9 +5879,9 @@
       </w:tcPr>
     </w:tblStylePr>
   </w:style>
-  <w:style w:type="paragraph" w:styleId="Paragrafoelenco">
+  <w:style w:type="paragraph" w:styleId="ListParagraph">
     <w:name w:val="List Paragraph"/>
-    <w:basedOn w:val="Normale"/>
+    <w:basedOn w:val="Normal"/>
     <w:uiPriority w:val="34"/>
     <w:qFormat/>
     <w:rsid w:val="004B3F91"/>

</xml_diff>

<commit_message>
Reviewed indices and modified constraints 2 and 3 in problem formalization.
</commit_message>
<xml_diff>
--- a/Optimization/doc/Problem formalization.docx
+++ b/Optimization/doc/Problem formalization.docx
@@ -1,6 +1,6 @@
 
 <file path=word/document.xml><?xml version="1.0" encoding="utf-8"?>
-<w:document xmlns:wpc="http://schemas.microsoft.com/office/word/2010/wordprocessingCanvas" xmlns:mc="http://schemas.openxmlformats.org/markup-compatibility/2006" xmlns:o="urn:schemas-microsoft-com:office:office" xmlns:r="http://schemas.openxmlformats.org/officeDocument/2006/relationships" xmlns:m="http://schemas.openxmlformats.org/officeDocument/2006/math" xmlns:v="urn:schemas-microsoft-com:vml" xmlns:wp14="http://schemas.microsoft.com/office/word/2010/wordprocessingDrawing" xmlns:wp="http://schemas.openxmlformats.org/drawingml/2006/wordprocessingDrawing" xmlns:w10="urn:schemas-microsoft-com:office:word" xmlns:w="http://schemas.openxmlformats.org/wordprocessingml/2006/main" xmlns:w14="http://schemas.microsoft.com/office/word/2010/wordml" xmlns:w15="http://schemas.microsoft.com/office/word/2012/wordml" xmlns:wpg="http://schemas.microsoft.com/office/word/2010/wordprocessingGroup" xmlns:wpi="http://schemas.microsoft.com/office/word/2010/wordprocessingInk" xmlns:wne="http://schemas.microsoft.com/office/word/2006/wordml" xmlns:wps="http://schemas.microsoft.com/office/word/2010/wordprocessingShape" mc:Ignorable="w14 w15 wp14">
+<w:document xmlns:wpc="http://schemas.microsoft.com/office/word/2010/wordprocessingCanvas" xmlns:cx="http://schemas.microsoft.com/office/drawing/2014/chartex" xmlns:cx1="http://schemas.microsoft.com/office/drawing/2015/9/8/chartex" xmlns:cx2="http://schemas.microsoft.com/office/drawing/2015/10/21/chartex" xmlns:cx3="http://schemas.microsoft.com/office/drawing/2016/5/9/chartex" xmlns:cx4="http://schemas.microsoft.com/office/drawing/2016/5/10/chartex" xmlns:cx5="http://schemas.microsoft.com/office/drawing/2016/5/11/chartex" xmlns:cx6="http://schemas.microsoft.com/office/drawing/2016/5/12/chartex" xmlns:cx7="http://schemas.microsoft.com/office/drawing/2016/5/13/chartex" xmlns:cx8="http://schemas.microsoft.com/office/drawing/2016/5/14/chartex" xmlns:mc="http://schemas.openxmlformats.org/markup-compatibility/2006" xmlns:aink="http://schemas.microsoft.com/office/drawing/2016/ink" xmlns:am3d="http://schemas.microsoft.com/office/drawing/2017/model3d" xmlns:o="urn:schemas-microsoft-com:office:office" xmlns:r="http://schemas.openxmlformats.org/officeDocument/2006/relationships" xmlns:m="http://schemas.openxmlformats.org/officeDocument/2006/math" xmlns:v="urn:schemas-microsoft-com:vml" xmlns:wp14="http://schemas.microsoft.com/office/word/2010/wordprocessingDrawing" xmlns:wp="http://schemas.openxmlformats.org/drawingml/2006/wordprocessingDrawing" xmlns:w10="urn:schemas-microsoft-com:office:word" xmlns:w="http://schemas.openxmlformats.org/wordprocessingml/2006/main" xmlns:w14="http://schemas.microsoft.com/office/word/2010/wordml" xmlns:w15="http://schemas.microsoft.com/office/word/2012/wordml" xmlns:w16cid="http://schemas.microsoft.com/office/word/2016/wordml/cid" xmlns:w16se="http://schemas.microsoft.com/office/word/2015/wordml/symex" xmlns:wpg="http://schemas.microsoft.com/office/word/2010/wordprocessingGroup" xmlns:wpi="http://schemas.microsoft.com/office/word/2010/wordprocessingInk" xmlns:wne="http://schemas.microsoft.com/office/word/2006/wordml" xmlns:wps="http://schemas.microsoft.com/office/word/2010/wordprocessingShape" mc:Ignorable="w14 w15 w16se w16cid wp14">
   <w:body>
     <w:p>
       <w:pPr>
@@ -47,7 +47,7 @@
     </w:p>
     <w:tbl>
       <w:tblPr>
-        <w:tblStyle w:val="PlainTable4"/>
+        <w:tblStyle w:val="Tabellasemplice4"/>
         <w:tblW w:w="10348" w:type="dxa"/>
         <w:tblLayout w:type="fixed"/>
         <w:tblLook w:val="04A0" w:firstRow="1" w:lastRow="0" w:firstColumn="1" w:lastColumn="0" w:noHBand="0" w:noVBand="1"/>
@@ -55,8 +55,8 @@
       <w:tblGrid>
         <w:gridCol w:w="284"/>
         <w:gridCol w:w="3260"/>
-        <w:gridCol w:w="1309"/>
-        <w:gridCol w:w="5495"/>
+        <w:gridCol w:w="1701"/>
+        <w:gridCol w:w="5103"/>
       </w:tblGrid>
       <w:tr>
         <w:trPr>
@@ -103,7 +103,7 @@
         </w:tc>
         <w:tc>
           <w:tcPr>
-            <w:tcW w:w="1309" w:type="dxa"/>
+            <w:tcW w:w="1701" w:type="dxa"/>
           </w:tcPr>
           <w:p>
             <w:pPr>
@@ -126,7 +126,7 @@
         </w:tc>
         <w:tc>
           <w:tcPr>
-            <w:tcW w:w="5495" w:type="dxa"/>
+            <w:tcW w:w="5103" w:type="dxa"/>
           </w:tcPr>
           <w:p>
             <w:pPr>
@@ -192,7 +192,7 @@
                     <w:rFonts w:ascii="Cambria Math" w:eastAsia="Times New Roman" w:hAnsi="Cambria Math" w:cs="Times New Roman"/>
                     <w:noProof/>
                   </w:rPr>
-                  <m:t>q</m:t>
+                  <m:t>s</m:t>
                 </m:r>
               </m:oMath>
             </m:oMathPara>
@@ -200,7 +200,7 @@
         </w:tc>
         <w:tc>
           <w:tcPr>
-            <w:tcW w:w="1309" w:type="dxa"/>
+            <w:tcW w:w="1701" w:type="dxa"/>
           </w:tcPr>
           <w:p>
             <w:pPr>
@@ -250,7 +250,7 @@
         </w:tc>
         <w:tc>
           <w:tcPr>
-            <w:tcW w:w="5495" w:type="dxa"/>
+            <w:tcW w:w="5103" w:type="dxa"/>
           </w:tcPr>
           <w:p>
             <w:pPr>
@@ -320,7 +320,7 @@
                     <w:rFonts w:ascii="Cambria Math" w:eastAsia="Times New Roman" w:hAnsi="Cambria Math" w:cs="Times New Roman"/>
                     <w:noProof/>
                   </w:rPr>
-                  <m:t>j</m:t>
+                  <m:t>e</m:t>
                 </m:r>
               </m:oMath>
             </m:oMathPara>
@@ -328,7 +328,7 @@
         </w:tc>
         <w:tc>
           <w:tcPr>
-            <w:tcW w:w="1309" w:type="dxa"/>
+            <w:tcW w:w="1701" w:type="dxa"/>
           </w:tcPr>
           <w:p>
             <w:pPr>
@@ -378,7 +378,7 @@
         </w:tc>
         <w:tc>
           <w:tcPr>
-            <w:tcW w:w="5495" w:type="dxa"/>
+            <w:tcW w:w="5103" w:type="dxa"/>
           </w:tcPr>
           <w:p>
             <w:pPr>
@@ -450,7 +450,7 @@
                     <w:rFonts w:ascii="Cambria Math" w:eastAsia="Times New Roman" w:hAnsi="Cambria Math" w:cs="Times New Roman"/>
                     <w:noProof/>
                   </w:rPr>
-                  <m:t>h</m:t>
+                  <m:t>t</m:t>
                 </m:r>
               </m:oMath>
             </m:oMathPara>
@@ -458,7 +458,7 @@
         </w:tc>
         <w:tc>
           <w:tcPr>
-            <w:tcW w:w="1309" w:type="dxa"/>
+            <w:tcW w:w="1701" w:type="dxa"/>
           </w:tcPr>
           <w:p>
             <w:pPr>
@@ -537,7 +537,7 @@
         </w:tc>
         <w:tc>
           <w:tcPr>
-            <w:tcW w:w="5495" w:type="dxa"/>
+            <w:tcW w:w="5103" w:type="dxa"/>
           </w:tcPr>
           <w:p>
             <w:pPr>
@@ -601,20 +601,42 @@
                 <m:jc m:val="left"/>
               </m:oMathParaPr>
               <m:oMath>
-                <m:r>
-                  <w:rPr>
-                    <w:rFonts w:ascii="Cambria Math" w:eastAsia="Times New Roman" w:hAnsi="Cambria Math" w:cs="Times New Roman"/>
-                    <w:noProof/>
-                  </w:rPr>
-                  <m:t>k</m:t>
-                </m:r>
+                <m:sSub>
+                  <m:sSubPr>
+                    <m:ctrlPr>
+                      <w:rPr>
+                        <w:rFonts w:ascii="Cambria Math" w:eastAsiaTheme="minorEastAsia" w:hAnsi="Cambria Math"/>
+                        <w:i/>
+                        <w:noProof/>
+                      </w:rPr>
+                    </m:ctrlPr>
+                  </m:sSubPr>
+                  <m:e>
+                    <m:r>
+                      <w:rPr>
+                        <w:rFonts w:ascii="Cambria Math" w:eastAsiaTheme="minorEastAsia" w:hAnsi="Cambria Math"/>
+                        <w:noProof/>
+                      </w:rPr>
+                      <m:t>t</m:t>
+                    </m:r>
+                  </m:e>
+                  <m:sub>
+                    <m:r>
+                      <w:rPr>
+                        <w:rFonts w:ascii="Cambria Math" w:eastAsiaTheme="minorEastAsia" w:hAnsi="Cambria Math"/>
+                        <w:noProof/>
+                      </w:rPr>
+                      <m:t>1</m:t>
+                    </m:r>
+                  </m:sub>
+                </m:sSub>
               </m:oMath>
             </m:oMathPara>
           </w:p>
         </w:tc>
         <w:tc>
           <w:tcPr>
-            <w:tcW w:w="1309" w:type="dxa"/>
+            <w:tcW w:w="1701" w:type="dxa"/>
           </w:tcPr>
           <w:p>
             <w:pPr>
@@ -693,7 +715,7 @@
         </w:tc>
         <w:tc>
           <w:tcPr>
-            <w:tcW w:w="5495" w:type="dxa"/>
+            <w:tcW w:w="5103" w:type="dxa"/>
           </w:tcPr>
           <w:p>
             <w:pPr>
@@ -768,7 +790,7 @@
         </w:tc>
         <w:tc>
           <w:tcPr>
-            <w:tcW w:w="1309" w:type="dxa"/>
+            <w:tcW w:w="1701" w:type="dxa"/>
           </w:tcPr>
           <w:p>
             <w:pPr>
@@ -837,6 +859,13 @@
                         </m:r>
                       </m:sub>
                     </m:sSub>
+                    <m:r>
+                      <w:rPr>
+                        <w:rFonts w:ascii="Cambria Math" w:eastAsia="Times New Roman" w:hAnsi="Cambria Math" w:cs="Times New Roman"/>
+                        <w:noProof/>
+                      </w:rPr>
+                      <m:t>-1</m:t>
+                    </m:r>
                   </m:e>
                 </m:d>
                 <m:r>
@@ -852,7 +881,7 @@
         </w:tc>
         <w:tc>
           <w:tcPr>
-            <w:tcW w:w="5495" w:type="dxa"/>
+            <w:tcW w:w="5103" w:type="dxa"/>
           </w:tcPr>
           <w:p>
             <w:pPr>
@@ -868,7 +897,23 @@
                 <w:rFonts w:ascii="Cambria Math" w:eastAsiaTheme="minorEastAsia" w:hAnsi="Cambria Math"/>
                 <w:noProof/>
               </w:rPr>
-              <w:t>Difference between timeslots index</w:t>
+              <w:t>Difference between</w:t>
+            </w:r>
+            <w:r>
+              <w:rPr>
+                <w:rFonts w:ascii="Cambria Math" w:eastAsiaTheme="minorEastAsia" w:hAnsi="Cambria Math"/>
+                <w:noProof/>
+              </w:rPr>
+              <w:t xml:space="preserve"> timeslot</w:t>
+            </w:r>
+            <w:bookmarkStart w:id="0" w:name="_GoBack"/>
+            <w:bookmarkEnd w:id="0"/>
+            <w:r>
+              <w:rPr>
+                <w:rFonts w:ascii="Cambria Math" w:eastAsiaTheme="minorEastAsia" w:hAnsi="Cambria Math"/>
+                <w:noProof/>
+              </w:rPr>
+              <w:t xml:space="preserve"> indices</w:t>
             </w:r>
           </w:p>
         </w:tc>
@@ -907,7 +952,7 @@
         </w:tc>
         <w:tc>
           <w:tcPr>
-            <w:tcW w:w="1309" w:type="dxa"/>
+            <w:tcW w:w="1701" w:type="dxa"/>
           </w:tcPr>
           <w:p>
             <w:pPr>
@@ -923,7 +968,7 @@
         </w:tc>
         <w:tc>
           <w:tcPr>
-            <w:tcW w:w="5495" w:type="dxa"/>
+            <w:tcW w:w="5103" w:type="dxa"/>
           </w:tcPr>
           <w:p>
             <w:pPr>
@@ -983,7 +1028,7 @@
         </w:tc>
         <w:tc>
           <w:tcPr>
-            <w:tcW w:w="1309" w:type="dxa"/>
+            <w:tcW w:w="1701" w:type="dxa"/>
           </w:tcPr>
           <w:p>
             <w:pPr>
@@ -999,7 +1044,7 @@
         </w:tc>
         <w:tc>
           <w:tcPr>
-            <w:tcW w:w="5495" w:type="dxa"/>
+            <w:tcW w:w="5103" w:type="dxa"/>
           </w:tcPr>
           <w:p>
             <w:pPr>
@@ -1157,8 +1202,6 @@
             </w:r>
           </w:p>
         </w:tc>
-        <w:bookmarkStart w:id="0" w:name="_GoBack"/>
-        <w:bookmarkEnd w:id="0"/>
       </w:tr>
       <w:tr>
         <w:tc>
@@ -1220,7 +1263,7 @@
                         <w:rFonts w:ascii="Cambria Math" w:eastAsia="Times New Roman" w:hAnsi="Cambria Math" w:cs="Times New Roman"/>
                         <w:noProof/>
                       </w:rPr>
-                      <m:t>q,j</m:t>
+                      <m:t>s,e</m:t>
                     </m:r>
                   </m:sub>
                 </m:sSub>
@@ -1229,14 +1272,7 @@
                     <w:rFonts w:ascii="Cambria Math" w:eastAsiaTheme="minorEastAsia" w:hAnsi="Cambria Math"/>
                     <w:noProof/>
                   </w:rPr>
-                  <m:t xml:space="preserve"> </m:t>
-                </m:r>
-                <m:r>
-                  <w:rPr>
-                    <w:rFonts w:ascii="Cambria Math" w:eastAsiaTheme="minorEastAsia" w:hAnsi="Cambria Math"/>
-                    <w:noProof/>
-                  </w:rPr>
-                  <m:t>ϵ</m:t>
+                  <m:t xml:space="preserve"> ϵ</m:t>
                 </m:r>
                 <m:d>
                   <m:dPr>
@@ -1298,11 +1334,12 @@
                 <w:i/>
                 <w:noProof/>
               </w:rPr>
-              <w:t xml:space="preserve">q </w:t>
-            </w:r>
-            <w:r>
-              <w:rPr>
-                <w:rFonts w:ascii="Cambria Math" w:eastAsia="Times New Roman" w:hAnsi="Cambria Math" w:cs="Times New Roman"/>
+              <w:t>s</w:t>
+            </w:r>
+            <w:r>
+              <w:rPr>
+                <w:rFonts w:ascii="Cambria Math" w:eastAsia="Times New Roman" w:hAnsi="Cambria Math" w:cs="Times New Roman"/>
+                <w:i/>
                 <w:noProof/>
               </w:rPr>
               <w:t xml:space="preserve"> </w:t>
@@ -1312,6 +1349,13 @@
                 <w:rFonts w:ascii="Cambria Math" w:eastAsia="Times New Roman" w:hAnsi="Cambria Math" w:cs="Times New Roman"/>
                 <w:noProof/>
               </w:rPr>
+              <w:t xml:space="preserve"> </w:t>
+            </w:r>
+            <w:r>
+              <w:rPr>
+                <w:rFonts w:ascii="Cambria Math" w:eastAsia="Times New Roman" w:hAnsi="Cambria Math" w:cs="Times New Roman"/>
+                <w:noProof/>
+              </w:rPr>
               <w:t xml:space="preserve">is enrolled in exam </w:t>
             </w:r>
             <w:r>
@@ -1320,7 +1364,7 @@
                 <w:i/>
                 <w:noProof/>
               </w:rPr>
-              <w:t>j</w:t>
+              <w:t>e</w:t>
             </w:r>
             <w:r>
               <w:rPr>
@@ -1432,21 +1476,7 @@
                     <w:rFonts w:ascii="Cambria Math" w:eastAsiaTheme="minorEastAsia" w:hAnsi="Cambria Math"/>
                     <w:noProof/>
                   </w:rPr>
-                  <m:t xml:space="preserve"> </m:t>
-                </m:r>
-                <m:r>
-                  <w:rPr>
-                    <w:rFonts w:ascii="Cambria Math" w:eastAsiaTheme="minorEastAsia" w:hAnsi="Cambria Math"/>
-                    <w:noProof/>
-                  </w:rPr>
-                  <m:t>ϵ</m:t>
-                </m:r>
-                <m:r>
-                  <w:rPr>
-                    <w:rFonts w:ascii="Cambria Math" w:eastAsiaTheme="minorEastAsia" w:hAnsi="Cambria Math"/>
-                    <w:noProof/>
-                  </w:rPr>
-                  <m:t xml:space="preserve"> </m:t>
+                  <m:t xml:space="preserve"> ϵ </m:t>
                 </m:r>
                 <m:r>
                   <m:rPr>
@@ -1520,7 +1550,7 @@
         </w:tc>
         <w:tc>
           <w:tcPr>
-            <w:tcW w:w="1309" w:type="dxa"/>
+            <w:tcW w:w="1701" w:type="dxa"/>
           </w:tcPr>
           <w:p>
             <w:pPr>
@@ -1536,7 +1566,7 @@
         </w:tc>
         <w:tc>
           <w:tcPr>
-            <w:tcW w:w="5495" w:type="dxa"/>
+            <w:tcW w:w="5103" w:type="dxa"/>
           </w:tcPr>
           <w:p>
             <w:pPr>
@@ -1605,7 +1635,7 @@
         </w:tc>
         <w:tc>
           <w:tcPr>
-            <w:tcW w:w="1309" w:type="dxa"/>
+            <w:tcW w:w="1701" w:type="dxa"/>
           </w:tcPr>
           <w:p>
             <w:pPr>
@@ -1621,7 +1651,7 @@
         </w:tc>
         <w:tc>
           <w:tcPr>
-            <w:tcW w:w="5495" w:type="dxa"/>
+            <w:tcW w:w="5103" w:type="dxa"/>
           </w:tcPr>
           <w:p>
             <w:pPr>
@@ -1703,7 +1733,7 @@
                         <w:rFonts w:ascii="Cambria Math" w:eastAsiaTheme="minorEastAsia" w:hAnsi="Cambria Math"/>
                         <w:noProof/>
                       </w:rPr>
-                      <m:t>j,h</m:t>
+                      <m:t>e,t</m:t>
                     </m:r>
                   </m:sub>
                 </m:sSub>
@@ -1712,14 +1742,7 @@
                     <w:rFonts w:ascii="Cambria Math" w:eastAsiaTheme="minorEastAsia" w:hAnsi="Cambria Math"/>
                     <w:noProof/>
                   </w:rPr>
-                  <m:t xml:space="preserve"> </m:t>
-                </m:r>
-                <m:r>
-                  <w:rPr>
-                    <w:rFonts w:ascii="Cambria Math" w:eastAsiaTheme="minorEastAsia" w:hAnsi="Cambria Math"/>
-                    <w:noProof/>
-                  </w:rPr>
-                  <m:t>ϵ</m:t>
+                  <m:t xml:space="preserve"> ϵ</m:t>
                 </m:r>
                 <m:d>
                   <m:dPr>
@@ -1749,7 +1772,7 @@
         </w:tc>
         <w:tc>
           <w:tcPr>
-            <w:tcW w:w="1309" w:type="dxa"/>
+            <w:tcW w:w="1701" w:type="dxa"/>
           </w:tcPr>
           <w:p>
             <w:pPr>
@@ -1766,7 +1789,7 @@
                   <w:rFonts w:ascii="Cambria Math" w:eastAsiaTheme="minorEastAsia" w:hAnsi="Cambria Math"/>
                   <w:noProof/>
                 </w:rPr>
-                <m:t>∀ j,h</m:t>
+                <m:t>∀ e,t</m:t>
               </m:r>
             </m:oMath>
             <w:r>
@@ -1780,7 +1803,7 @@
         </w:tc>
         <w:tc>
           <w:tcPr>
-            <w:tcW w:w="5495" w:type="dxa"/>
+            <w:tcW w:w="5103" w:type="dxa"/>
           </w:tcPr>
           <w:p>
             <w:pPr>
@@ -1810,7 +1833,7 @@
                 <w:i/>
                 <w:noProof/>
               </w:rPr>
-              <w:t>j</w:t>
+              <w:t>e</w:t>
             </w:r>
             <w:r>
               <w:rPr>
@@ -1839,7 +1862,7 @@
                 <w:i/>
                 <w:noProof/>
               </w:rPr>
-              <w:t>h</w:t>
+              <w:t>t</w:t>
             </w:r>
             <w:r>
               <w:rPr>
@@ -1929,7 +1952,7 @@
                         <w:rFonts w:ascii="Cambria Math" w:eastAsia="Times New Roman" w:hAnsi="Cambria Math" w:cs="Times New Roman"/>
                         <w:noProof/>
                       </w:rPr>
-                      <m:t>q,h</m:t>
+                      <m:t>s,t</m:t>
                     </m:r>
                   </m:sub>
                 </m:sSub>
@@ -1938,14 +1961,7 @@
                     <w:rFonts w:ascii="Cambria Math" w:eastAsia="Times New Roman" w:hAnsi="Cambria Math" w:cs="Times New Roman"/>
                     <w:noProof/>
                   </w:rPr>
-                  <m:t xml:space="preserve"> </m:t>
-                </m:r>
-                <m:r>
-                  <w:rPr>
-                    <w:rFonts w:ascii="Cambria Math" w:eastAsia="Times New Roman" w:hAnsi="Cambria Math" w:cs="Times New Roman"/>
-                    <w:noProof/>
-                  </w:rPr>
-                  <m:t xml:space="preserve">ϵ </m:t>
+                  <m:t xml:space="preserve"> ϵ </m:t>
                 </m:r>
                 <m:d>
                   <m:dPr>
@@ -1975,7 +1991,7 @@
         </w:tc>
         <w:tc>
           <w:tcPr>
-            <w:tcW w:w="1309" w:type="dxa"/>
+            <w:tcW w:w="1701" w:type="dxa"/>
           </w:tcPr>
           <w:p>
             <w:pPr>
@@ -1996,7 +2012,7 @@
                     <w:rFonts w:ascii="Cambria Math" w:eastAsiaTheme="minorEastAsia" w:hAnsi="Cambria Math"/>
                     <w:noProof/>
                   </w:rPr>
-                  <m:t>∀ q,h</m:t>
+                  <m:t>∀ s,t</m:t>
                 </m:r>
               </m:oMath>
             </m:oMathPara>
@@ -2004,7 +2020,7 @@
         </w:tc>
         <w:tc>
           <w:tcPr>
-            <w:tcW w:w="5495" w:type="dxa"/>
+            <w:tcW w:w="5103" w:type="dxa"/>
           </w:tcPr>
           <w:p>
             <w:pPr>
@@ -2034,7 +2050,7 @@
                 <w:i/>
                 <w:noProof/>
               </w:rPr>
-              <w:t>q</w:t>
+              <w:t>s</w:t>
             </w:r>
             <w:r>
               <w:rPr>
@@ -2065,7 +2081,7 @@
                 <w:i/>
                 <w:noProof/>
               </w:rPr>
-              <w:t>h</w:t>
+              <w:t>t</w:t>
             </w:r>
             <w:r>
               <w:rPr>
@@ -2145,8 +2161,37 @@
                         <w:rFonts w:ascii="Cambria Math" w:eastAsia="Times New Roman" w:hAnsi="Cambria Math" w:cs="Times New Roman"/>
                         <w:noProof/>
                       </w:rPr>
-                      <m:t>q,h,k</m:t>
+                      <m:t>s,t,</m:t>
                     </m:r>
+                    <m:sSub>
+                      <m:sSubPr>
+                        <m:ctrlPr>
+                          <w:rPr>
+                            <w:rFonts w:ascii="Cambria Math" w:eastAsiaTheme="minorEastAsia" w:hAnsi="Cambria Math"/>
+                            <w:i/>
+                            <w:noProof/>
+                          </w:rPr>
+                        </m:ctrlPr>
+                      </m:sSubPr>
+                      <m:e>
+                        <m:r>
+                          <w:rPr>
+                            <w:rFonts w:ascii="Cambria Math" w:eastAsiaTheme="minorEastAsia" w:hAnsi="Cambria Math"/>
+                            <w:noProof/>
+                          </w:rPr>
+                          <m:t>t</m:t>
+                        </m:r>
+                      </m:e>
+                      <m:sub>
+                        <m:r>
+                          <w:rPr>
+                            <w:rFonts w:ascii="Cambria Math" w:eastAsiaTheme="minorEastAsia" w:hAnsi="Cambria Math"/>
+                            <w:noProof/>
+                          </w:rPr>
+                          <m:t>1</m:t>
+                        </m:r>
+                      </m:sub>
+                    </m:sSub>
                   </m:sub>
                 </m:sSub>
                 <m:r>
@@ -2154,14 +2199,7 @@
                     <w:rFonts w:ascii="Cambria Math" w:eastAsia="Times New Roman" w:hAnsi="Cambria Math" w:cs="Times New Roman"/>
                     <w:noProof/>
                   </w:rPr>
-                  <m:t xml:space="preserve"> </m:t>
-                </m:r>
-                <m:r>
-                  <w:rPr>
-                    <w:rFonts w:ascii="Cambria Math" w:eastAsia="Times New Roman" w:hAnsi="Cambria Math" w:cs="Times New Roman"/>
-                    <w:noProof/>
-                  </w:rPr>
-                  <m:t xml:space="preserve">ϵ </m:t>
+                  <m:t xml:space="preserve"> ϵ </m:t>
                 </m:r>
                 <m:d>
                   <m:dPr>
@@ -2191,7 +2229,7 @@
         </w:tc>
         <w:tc>
           <w:tcPr>
-            <w:tcW w:w="1309" w:type="dxa"/>
+            <w:tcW w:w="1701" w:type="dxa"/>
           </w:tcPr>
           <w:p>
             <w:pPr>
@@ -2212,15 +2250,44 @@
                     <w:rFonts w:ascii="Cambria Math" w:eastAsiaTheme="minorEastAsia" w:hAnsi="Cambria Math"/>
                     <w:noProof/>
                   </w:rPr>
-                  <m:t>∀ q,h, k</m:t>
+                  <m:t xml:space="preserve">∀ s,t, </m:t>
                 </m:r>
+                <m:sSub>
+                  <m:sSubPr>
+                    <m:ctrlPr>
+                      <w:rPr>
+                        <w:rFonts w:ascii="Cambria Math" w:eastAsiaTheme="minorEastAsia" w:hAnsi="Cambria Math"/>
+                        <w:i/>
+                        <w:noProof/>
+                      </w:rPr>
+                    </m:ctrlPr>
+                  </m:sSubPr>
+                  <m:e>
+                    <m:r>
+                      <w:rPr>
+                        <w:rFonts w:ascii="Cambria Math" w:eastAsiaTheme="minorEastAsia" w:hAnsi="Cambria Math"/>
+                        <w:noProof/>
+                      </w:rPr>
+                      <m:t>t</m:t>
+                    </m:r>
+                  </m:e>
+                  <m:sub>
+                    <m:r>
+                      <w:rPr>
+                        <w:rFonts w:ascii="Cambria Math" w:eastAsiaTheme="minorEastAsia" w:hAnsi="Cambria Math"/>
+                        <w:noProof/>
+                      </w:rPr>
+                      <m:t>1</m:t>
+                    </m:r>
+                  </m:sub>
+                </m:sSub>
               </m:oMath>
             </m:oMathPara>
           </w:p>
         </w:tc>
         <w:tc>
           <w:tcPr>
-            <w:tcW w:w="5495" w:type="dxa"/>
+            <w:tcW w:w="5103" w:type="dxa"/>
           </w:tcPr>
           <w:p>
             <w:pPr>
@@ -2244,7 +2311,15 @@
                 <w:i/>
                 <w:noProof/>
               </w:rPr>
-              <w:t xml:space="preserve">q </w:t>
+              <w:t>s</w:t>
+            </w:r>
+            <w:r>
+              <w:rPr>
+                <w:rFonts w:ascii="Cambria Math" w:eastAsiaTheme="minorEastAsia" w:hAnsi="Cambria Math"/>
+                <w:i/>
+                <w:noProof/>
+              </w:rPr>
+              <w:t xml:space="preserve"> </w:t>
             </w:r>
             <w:r>
               <w:rPr>
@@ -2259,7 +2334,7 @@
                 <w:i/>
                 <w:noProof/>
               </w:rPr>
-              <w:t>h</w:t>
+              <w:t>t</w:t>
             </w:r>
             <w:r>
               <w:rPr>
@@ -2274,7 +2349,16 @@
                 <w:i/>
                 <w:noProof/>
               </w:rPr>
-              <w:t>k</w:t>
+              <w:t>t</w:t>
+            </w:r>
+            <w:r>
+              <w:rPr>
+                <w:rFonts w:ascii="Cambria Math" w:eastAsiaTheme="minorEastAsia" w:hAnsi="Cambria Math"/>
+                <w:i/>
+                <w:noProof/>
+                <w:vertAlign w:val="subscript"/>
+              </w:rPr>
+              <w:t>1</w:t>
             </w:r>
             <w:r>
               <w:rPr>
@@ -2323,7 +2407,7 @@
         </w:tc>
         <w:tc>
           <w:tcPr>
-            <w:tcW w:w="1309" w:type="dxa"/>
+            <w:tcW w:w="1701" w:type="dxa"/>
           </w:tcPr>
           <w:p>
             <w:pPr>
@@ -2338,7 +2422,7 @@
         </w:tc>
         <w:tc>
           <w:tcPr>
-            <w:tcW w:w="5495" w:type="dxa"/>
+            <w:tcW w:w="5103" w:type="dxa"/>
           </w:tcPr>
           <w:p>
             <w:pPr>
@@ -2395,7 +2479,7 @@
         </w:tc>
         <w:tc>
           <w:tcPr>
-            <w:tcW w:w="1309" w:type="dxa"/>
+            <w:tcW w:w="1701" w:type="dxa"/>
           </w:tcPr>
           <w:p>
             <w:pPr>
@@ -2411,7 +2495,7 @@
         </w:tc>
         <w:tc>
           <w:tcPr>
-            <w:tcW w:w="5495" w:type="dxa"/>
+            <w:tcW w:w="5103" w:type="dxa"/>
           </w:tcPr>
           <w:p>
             <w:pPr>
@@ -2490,7 +2574,7 @@
                         <w:rFonts w:ascii="Cambria Math" w:eastAsiaTheme="minorEastAsia" w:hAnsi="Cambria Math"/>
                         <w:noProof/>
                       </w:rPr>
-                      <m:t>h=1</m:t>
+                      <m:t>t=1</m:t>
                     </m:r>
                   </m:sub>
                   <m:sup>
@@ -2550,7 +2634,7 @@
                             <w:rFonts w:ascii="Cambria Math" w:eastAsiaTheme="minorEastAsia" w:hAnsi="Cambria Math"/>
                             <w:noProof/>
                           </w:rPr>
-                          <m:t>j,h</m:t>
+                          <m:t>e,t</m:t>
                         </m:r>
                       </m:sub>
                     </m:sSub>
@@ -2576,7 +2660,7 @@
         </w:tc>
         <w:tc>
           <w:tcPr>
-            <w:tcW w:w="1309" w:type="dxa"/>
+            <w:tcW w:w="1701" w:type="dxa"/>
           </w:tcPr>
           <w:p>
             <w:pPr>
@@ -2597,7 +2681,7 @@
                     <w:rFonts w:ascii="Cambria Math" w:eastAsiaTheme="minorEastAsia" w:hAnsi="Cambria Math"/>
                     <w:noProof/>
                   </w:rPr>
-                  <m:t>∀ j</m:t>
+                  <m:t>∀ e</m:t>
                 </m:r>
               </m:oMath>
             </m:oMathPara>
@@ -2605,7 +2689,7 @@
         </w:tc>
         <w:tc>
           <w:tcPr>
-            <w:tcW w:w="5495" w:type="dxa"/>
+            <w:tcW w:w="5103" w:type="dxa"/>
           </w:tcPr>
           <w:p>
             <w:pPr>
@@ -2668,6 +2752,42 @@
                 <m:jc m:val="left"/>
               </m:oMathParaPr>
               <m:oMath>
+                <m:sSub>
+                  <m:sSubPr>
+                    <m:ctrlPr>
+                      <w:rPr>
+                        <w:rFonts w:ascii="Cambria Math" w:eastAsiaTheme="minorEastAsia" w:hAnsi="Cambria Math"/>
+                        <w:i/>
+                        <w:noProof/>
+                      </w:rPr>
+                    </m:ctrlPr>
+                  </m:sSubPr>
+                  <m:e>
+                    <m:r>
+                      <w:rPr>
+                        <w:rFonts w:ascii="Cambria Math" w:eastAsiaTheme="minorEastAsia" w:hAnsi="Cambria Math"/>
+                        <w:noProof/>
+                      </w:rPr>
+                      <m:t>z</m:t>
+                    </m:r>
+                  </m:e>
+                  <m:sub>
+                    <m:r>
+                      <w:rPr>
+                        <w:rFonts w:ascii="Cambria Math" w:eastAsiaTheme="minorEastAsia" w:hAnsi="Cambria Math"/>
+                        <w:noProof/>
+                      </w:rPr>
+                      <m:t>s,t</m:t>
+                    </m:r>
+                  </m:sub>
+                </m:sSub>
+                <m:r>
+                  <w:rPr>
+                    <w:rFonts w:ascii="Cambria Math" w:eastAsiaTheme="minorEastAsia" w:hAnsi="Cambria Math"/>
+                    <w:noProof/>
+                  </w:rPr>
+                  <m:t xml:space="preserve">= </m:t>
+                </m:r>
                 <m:nary>
                   <m:naryPr>
                     <m:chr m:val="∑"/>
@@ -2686,7 +2806,7 @@
                         <w:rFonts w:ascii="Cambria Math" w:eastAsiaTheme="minorEastAsia" w:hAnsi="Cambria Math"/>
                         <w:noProof/>
                       </w:rPr>
-                      <m:t>j=1</m:t>
+                      <m:t>e=1</m:t>
                     </m:r>
                   </m:sub>
                   <m:sup>
@@ -2724,7 +2844,7 @@
                             <w:rFonts w:ascii="Cambria Math" w:eastAsiaTheme="minorEastAsia" w:hAnsi="Cambria Math"/>
                             <w:noProof/>
                           </w:rPr>
-                          <m:t>q,j</m:t>
+                          <m:t>s,e</m:t>
                         </m:r>
                       </m:sub>
                     </m:sSub>
@@ -2753,17 +2873,10 @@
                             <w:rFonts w:ascii="Cambria Math" w:eastAsiaTheme="minorEastAsia" w:hAnsi="Cambria Math"/>
                             <w:noProof/>
                           </w:rPr>
-                          <m:t>j,k</m:t>
+                          <m:t>e,t</m:t>
                         </m:r>
                       </m:sub>
                     </m:sSub>
-                    <m:r>
-                      <w:rPr>
-                        <w:rFonts w:ascii="Cambria Math" w:eastAsiaTheme="minorEastAsia" w:hAnsi="Cambria Math"/>
-                        <w:noProof/>
-                      </w:rPr>
-                      <m:t>≤1</m:t>
-                    </m:r>
                   </m:e>
                 </m:nary>
               </m:oMath>
@@ -2772,7 +2885,7 @@
         </w:tc>
         <w:tc>
           <w:tcPr>
-            <w:tcW w:w="1309" w:type="dxa"/>
+            <w:tcW w:w="1701" w:type="dxa"/>
           </w:tcPr>
           <w:p>
             <w:pPr>
@@ -2793,7 +2906,7 @@
                     <w:rFonts w:ascii="Cambria Math" w:eastAsiaTheme="minorEastAsia" w:hAnsi="Cambria Math"/>
                     <w:noProof/>
                   </w:rPr>
-                  <m:t>∀ q, k</m:t>
+                  <m:t>∀ s, t</m:t>
                 </m:r>
               </m:oMath>
             </m:oMathPara>
@@ -2801,7 +2914,7 @@
         </w:tc>
         <w:tc>
           <w:tcPr>
-            <w:tcW w:w="5495" w:type="dxa"/>
+            <w:tcW w:w="5103" w:type="dxa"/>
           </w:tcPr>
           <w:p>
             <w:pPr>
@@ -2816,7 +2929,30 @@
                 <w:rFonts w:ascii="Cambria Math" w:eastAsiaTheme="minorEastAsia" w:hAnsi="Cambria Math"/>
                 <w:noProof/>
               </w:rPr>
-              <w:t xml:space="preserve">Student </w:t>
+              <w:t>z</w:t>
+            </w:r>
+            <w:r>
+              <w:rPr>
+                <w:rFonts w:ascii="Cambria Math" w:eastAsiaTheme="minorEastAsia" w:hAnsi="Cambria Math"/>
+                <w:noProof/>
+                <w:vertAlign w:val="subscript"/>
+              </w:rPr>
+              <w:t>s</w:t>
+            </w:r>
+            <w:r>
+              <w:rPr>
+                <w:rFonts w:ascii="Cambria Math" w:eastAsiaTheme="minorEastAsia" w:hAnsi="Cambria Math"/>
+                <w:noProof/>
+                <w:vertAlign w:val="subscript"/>
+              </w:rPr>
+              <w:t>,t</w:t>
+            </w:r>
+            <w:r>
+              <w:rPr>
+                <w:rFonts w:ascii="Cambria Math" w:eastAsiaTheme="minorEastAsia" w:hAnsi="Cambria Math"/>
+                <w:noProof/>
+              </w:rPr>
+              <w:t xml:space="preserve"> is 1 if student </w:t>
             </w:r>
             <w:r>
               <w:rPr>
@@ -2824,7 +2960,28 @@
                 <w:i/>
                 <w:noProof/>
               </w:rPr>
-              <w:t>q</w:t>
+              <w:t>s</w:t>
+            </w:r>
+            <w:r>
+              <w:rPr>
+                <w:rFonts w:ascii="Cambria Math" w:eastAsiaTheme="minorEastAsia" w:hAnsi="Cambria Math"/>
+                <w:noProof/>
+              </w:rPr>
+              <w:t xml:space="preserve"> </w:t>
+            </w:r>
+            <w:r>
+              <w:rPr>
+                <w:rFonts w:ascii="Cambria Math" w:eastAsiaTheme="minorEastAsia" w:hAnsi="Cambria Math"/>
+                <w:noProof/>
+              </w:rPr>
+              <w:t xml:space="preserve"> </w:t>
+            </w:r>
+            <w:r>
+              <w:rPr>
+                <w:rFonts w:ascii="Cambria Math" w:eastAsiaTheme="minorEastAsia" w:hAnsi="Cambria Math"/>
+                <w:noProof/>
+              </w:rPr>
+              <w:t xml:space="preserve">is occupied in timeslot </w:t>
             </w:r>
             <w:r>
               <w:rPr>
@@ -2832,79 +2989,28 @@
                 <w:i/>
                 <w:noProof/>
               </w:rPr>
-              <w:t xml:space="preserve"> </w:t>
-            </w:r>
-            <w:r>
-              <w:rPr>
-                <w:rFonts w:ascii="Cambria Math" w:eastAsiaTheme="minorEastAsia" w:hAnsi="Cambria Math"/>
-                <w:noProof/>
-              </w:rPr>
-              <w:t xml:space="preserve"> cannot be en</w:t>
-            </w:r>
-            <w:r>
-              <w:rPr>
-                <w:rFonts w:ascii="Cambria Math" w:eastAsiaTheme="minorEastAsia" w:hAnsi="Cambria Math"/>
-                <w:noProof/>
-              </w:rPr>
-              <w:t xml:space="preserve">rolled in more exams which are in the same timeslot, hence the sum of all exams in which student </w:t>
-            </w:r>
-            <w:r>
-              <w:rPr>
-                <w:rFonts w:ascii="Cambria Math" w:eastAsiaTheme="minorEastAsia" w:hAnsi="Cambria Math"/>
-                <w:i/>
-                <w:noProof/>
-              </w:rPr>
-              <w:t xml:space="preserve">q </w:t>
-            </w:r>
-            <w:r>
-              <w:rPr>
-                <w:rFonts w:ascii="Cambria Math" w:eastAsiaTheme="minorEastAsia" w:hAnsi="Cambria Math"/>
-                <w:noProof/>
-              </w:rPr>
-              <w:t xml:space="preserve"> is enrolled and</w:t>
-            </w:r>
-            <w:r>
-              <w:rPr>
-                <w:rFonts w:ascii="Cambria Math" w:eastAsiaTheme="minorEastAsia" w:hAnsi="Cambria Math"/>
-                <w:noProof/>
-              </w:rPr>
-              <w:t xml:space="preserve"> which take</w:t>
-            </w:r>
-            <w:r>
-              <w:rPr>
-                <w:rFonts w:ascii="Cambria Math" w:eastAsiaTheme="minorEastAsia" w:hAnsi="Cambria Math"/>
-                <w:noProof/>
-              </w:rPr>
-              <w:t>s</w:t>
-            </w:r>
-            <w:r>
-              <w:rPr>
-                <w:rFonts w:ascii="Cambria Math" w:eastAsiaTheme="minorEastAsia" w:hAnsi="Cambria Math"/>
-                <w:noProof/>
-              </w:rPr>
-              <w:t xml:space="preserve"> place in timeslot </w:t>
-            </w:r>
-            <w:r>
-              <w:rPr>
-                <w:rFonts w:ascii="Cambria Math" w:eastAsiaTheme="minorEastAsia" w:hAnsi="Cambria Math"/>
-                <w:i/>
-                <w:noProof/>
-              </w:rPr>
-              <w:t>k</w:t>
-            </w:r>
-            <w:r>
-              <w:rPr>
-                <w:rFonts w:ascii="Cambria Math" w:eastAsiaTheme="minorEastAsia" w:hAnsi="Cambria Math"/>
-                <w:noProof/>
-              </w:rPr>
-              <w:t xml:space="preserve"> </w:t>
-            </w:r>
-            <w:r>
-              <w:rPr>
-                <w:rFonts w:ascii="Cambria Math" w:eastAsiaTheme="minorEastAsia" w:hAnsi="Cambria Math"/>
-                <w:noProof/>
-              </w:rPr>
-              <w:t xml:space="preserve"> is 1 or 0.</w:t>
+              <w:t>t</w:t>
+            </w:r>
+            <w:r>
+              <w:rPr>
+                <w:rFonts w:ascii="Cambria Math" w:eastAsiaTheme="minorEastAsia" w:hAnsi="Cambria Math"/>
+                <w:noProof/>
+              </w:rPr>
+              <w:t xml:space="preserve">, 0 </w:t>
+            </w:r>
+            <w:r>
+              <w:rPr>
+                <w:rFonts w:ascii="Cambria Math" w:eastAsiaTheme="minorEastAsia" w:hAnsi="Cambria Math"/>
+                <w:noProof/>
+              </w:rPr>
+              <w:t>o/w</w:t>
+            </w:r>
+            <w:r>
+              <w:rPr>
+                <w:rFonts w:ascii="Cambria Math" w:eastAsiaTheme="minorEastAsia" w:hAnsi="Cambria Math"/>
+                <w:noProof/>
+              </w:rPr>
+              <w:t>.</w:t>
             </w:r>
           </w:p>
         </w:tc>
@@ -2945,10 +3051,6 @@
             <w:pPr>
               <w:jc w:val="both"/>
               <w:cnfStyle w:val="000000100000" w:firstRow="0" w:lastRow="0" w:firstColumn="0" w:lastColumn="0" w:oddVBand="0" w:evenVBand="0" w:oddHBand="1" w:evenHBand="0" w:firstRowFirstColumn="0" w:firstRowLastColumn="0" w:lastRowFirstColumn="0" w:lastRowLastColumn="0"/>
-              <w:rPr>
-                <w:rFonts w:ascii="Cambria Math" w:eastAsiaTheme="minorEastAsia" w:hAnsi="Cambria Math"/>
-                <w:noProof/>
-              </w:rPr>
             </w:pPr>
             <m:oMathPara>
               <m:oMathParaPr>
@@ -2959,17 +3061,15 @@
                   <m:sSubPr>
                     <m:ctrlPr>
                       <w:rPr>
-                        <w:rFonts w:ascii="Cambria Math" w:eastAsiaTheme="minorEastAsia" w:hAnsi="Cambria Math"/>
+                        <w:rFonts w:ascii="Cambria Math" w:hAnsi="Cambria Math"/>
                         <w:i/>
-                        <w:noProof/>
                       </w:rPr>
                     </m:ctrlPr>
                   </m:sSubPr>
                   <m:e>
                     <m:r>
                       <w:rPr>
-                        <w:rFonts w:ascii="Cambria Math" w:eastAsiaTheme="minorEastAsia" w:hAnsi="Cambria Math"/>
-                        <w:noProof/>
+                        <w:rFonts w:ascii="Cambria Math" w:hAnsi="Cambria Math"/>
                       </w:rPr>
                       <m:t>z</m:t>
                     </m:r>
@@ -2977,24 +3077,198 @@
                   <m:sub>
                     <m:r>
                       <w:rPr>
-                        <w:rFonts w:ascii="Cambria Math" w:eastAsiaTheme="minorEastAsia" w:hAnsi="Cambria Math"/>
-                        <w:noProof/>
-                      </w:rPr>
-                      <m:t>q,k</m:t>
+                        <w:rFonts w:ascii="Cambria Math" w:hAnsi="Cambria Math"/>
+                      </w:rPr>
+                      <m:t>s,t</m:t>
                     </m:r>
                   </m:sub>
                 </m:sSub>
                 <m:r>
                   <w:rPr>
+                    <w:rFonts w:ascii="Cambria Math" w:hAnsi="Cambria Math"/>
+                  </w:rPr>
+                  <m:t>≤1</m:t>
+                </m:r>
+              </m:oMath>
+            </m:oMathPara>
+          </w:p>
+        </w:tc>
+        <w:tc>
+          <w:tcPr>
+            <w:tcW w:w="1701" w:type="dxa"/>
+          </w:tcPr>
+          <w:p>
+            <w:pPr>
+              <w:jc w:val="both"/>
+              <w:cnfStyle w:val="000000100000" w:firstRow="0" w:lastRow="0" w:firstColumn="0" w:lastColumn="0" w:oddVBand="0" w:evenVBand="0" w:oddHBand="1" w:evenHBand="0" w:firstRowFirstColumn="0" w:firstRowLastColumn="0" w:lastRowFirstColumn="0" w:lastRowLastColumn="0"/>
+              <w:rPr>
+                <w:rFonts w:ascii="Cambria Math" w:eastAsiaTheme="minorEastAsia" w:hAnsi="Cambria Math"/>
+                <w:noProof/>
+              </w:rPr>
+            </w:pPr>
+            <m:oMathPara>
+              <m:oMathParaPr>
+                <m:jc m:val="left"/>
+              </m:oMathParaPr>
+              <m:oMath>
+                <m:r>
+                  <w:rPr>
                     <w:rFonts w:ascii="Cambria Math" w:eastAsiaTheme="minorEastAsia" w:hAnsi="Cambria Math"/>
                     <w:noProof/>
                   </w:rPr>
-                  <m:t xml:space="preserve">= </m:t>
+                  <m:t>∀ s, t</m:t>
                 </m:r>
-                <m:nary>
-                  <m:naryPr>
-                    <m:chr m:val="∑"/>
-                    <m:limLoc m:val="undOvr"/>
+              </m:oMath>
+            </m:oMathPara>
+          </w:p>
+        </w:tc>
+        <w:tc>
+          <w:tcPr>
+            <w:tcW w:w="5103" w:type="dxa"/>
+          </w:tcPr>
+          <w:p>
+            <w:pPr>
+              <w:cnfStyle w:val="000000100000" w:firstRow="0" w:lastRow="0" w:firstColumn="0" w:lastColumn="0" w:oddVBand="0" w:evenVBand="0" w:oddHBand="1" w:evenHBand="0" w:firstRowFirstColumn="0" w:firstRowLastColumn="0" w:lastRowFirstColumn="0" w:lastRowLastColumn="0"/>
+              <w:rPr>
+                <w:rFonts w:ascii="Cambria Math" w:eastAsiaTheme="minorEastAsia" w:hAnsi="Cambria Math"/>
+                <w:noProof/>
+              </w:rPr>
+            </w:pPr>
+            <w:r>
+              <w:rPr>
+                <w:rFonts w:ascii="Cambria Math" w:eastAsiaTheme="minorEastAsia" w:hAnsi="Cambria Math"/>
+                <w:noProof/>
+              </w:rPr>
+              <w:t xml:space="preserve">Student </w:t>
+            </w:r>
+            <w:r>
+              <w:rPr>
+                <w:rFonts w:ascii="Cambria Math" w:eastAsiaTheme="minorEastAsia" w:hAnsi="Cambria Math"/>
+                <w:i/>
+                <w:noProof/>
+              </w:rPr>
+              <w:t xml:space="preserve">s </w:t>
+            </w:r>
+            <w:r>
+              <w:rPr>
+                <w:rFonts w:ascii="Cambria Math" w:eastAsiaTheme="minorEastAsia" w:hAnsi="Cambria Math"/>
+                <w:noProof/>
+              </w:rPr>
+              <w:t xml:space="preserve"> cannot be en</w:t>
+            </w:r>
+            <w:r>
+              <w:rPr>
+                <w:rFonts w:ascii="Cambria Math" w:eastAsiaTheme="minorEastAsia" w:hAnsi="Cambria Math"/>
+                <w:noProof/>
+              </w:rPr>
+              <w:t xml:space="preserve">rolled in more exams which are in the same timeslot, hence the sum of all exams in which student </w:t>
+            </w:r>
+            <w:r>
+              <w:rPr>
+                <w:rFonts w:ascii="Cambria Math" w:eastAsiaTheme="minorEastAsia" w:hAnsi="Cambria Math"/>
+                <w:i/>
+                <w:noProof/>
+              </w:rPr>
+              <w:t xml:space="preserve">s </w:t>
+            </w:r>
+            <w:r>
+              <w:rPr>
+                <w:rFonts w:ascii="Cambria Math" w:eastAsiaTheme="minorEastAsia" w:hAnsi="Cambria Math"/>
+                <w:noProof/>
+              </w:rPr>
+              <w:t xml:space="preserve"> is enrolled and</w:t>
+            </w:r>
+            <w:r>
+              <w:rPr>
+                <w:rFonts w:ascii="Cambria Math" w:eastAsiaTheme="minorEastAsia" w:hAnsi="Cambria Math"/>
+                <w:noProof/>
+              </w:rPr>
+              <w:t xml:space="preserve"> which take</w:t>
+            </w:r>
+            <w:r>
+              <w:rPr>
+                <w:rFonts w:ascii="Cambria Math" w:eastAsiaTheme="minorEastAsia" w:hAnsi="Cambria Math"/>
+                <w:noProof/>
+              </w:rPr>
+              <w:t>s</w:t>
+            </w:r>
+            <w:r>
+              <w:rPr>
+                <w:rFonts w:ascii="Cambria Math" w:eastAsiaTheme="minorEastAsia" w:hAnsi="Cambria Math"/>
+                <w:noProof/>
+              </w:rPr>
+              <w:t xml:space="preserve"> place in timeslot </w:t>
+            </w:r>
+            <w:r>
+              <w:rPr>
+                <w:rFonts w:ascii="Cambria Math" w:eastAsiaTheme="minorEastAsia" w:hAnsi="Cambria Math"/>
+                <w:i/>
+                <w:noProof/>
+              </w:rPr>
+              <w:t>t</w:t>
+            </w:r>
+            <w:r>
+              <w:rPr>
+                <w:rFonts w:ascii="Cambria Math" w:eastAsiaTheme="minorEastAsia" w:hAnsi="Cambria Math"/>
+                <w:noProof/>
+              </w:rPr>
+              <w:t xml:space="preserve"> </w:t>
+            </w:r>
+            <w:r>
+              <w:rPr>
+                <w:rFonts w:ascii="Cambria Math" w:eastAsiaTheme="minorEastAsia" w:hAnsi="Cambria Math"/>
+                <w:noProof/>
+              </w:rPr>
+              <w:t xml:space="preserve"> is 1 or 0.</w:t>
+            </w:r>
+          </w:p>
+        </w:tc>
+      </w:tr>
+      <w:tr>
+        <w:tc>
+          <w:tcPr>
+            <w:cnfStyle w:val="001000000000" w:firstRow="0" w:lastRow="0" w:firstColumn="1" w:lastColumn="0" w:oddVBand="0" w:evenVBand="0" w:oddHBand="0" w:evenHBand="0" w:firstRowFirstColumn="0" w:firstRowLastColumn="0" w:lastRowFirstColumn="0" w:lastRowLastColumn="0"/>
+            <w:tcW w:w="284" w:type="dxa"/>
+          </w:tcPr>
+          <w:p>
+            <w:pPr>
+              <w:jc w:val="both"/>
+              <w:rPr>
+                <w:rFonts w:ascii="Cambria Math" w:eastAsia="Times New Roman" w:hAnsi="Cambria Math" w:cs="Times New Roman"/>
+                <w:b w:val="0"/>
+                <w:noProof/>
+              </w:rPr>
+            </w:pPr>
+            <w:r>
+              <w:rPr>
+                <w:rFonts w:ascii="Cambria Math" w:eastAsia="Times New Roman" w:hAnsi="Cambria Math" w:cs="Times New Roman"/>
+                <w:b w:val="0"/>
+                <w:noProof/>
+              </w:rPr>
+              <w:t>4</w:t>
+            </w:r>
+          </w:p>
+        </w:tc>
+        <w:tc>
+          <w:tcPr>
+            <w:tcW w:w="3260" w:type="dxa"/>
+          </w:tcPr>
+          <w:p>
+            <w:pPr>
+              <w:jc w:val="both"/>
+              <w:cnfStyle w:val="000000000000" w:firstRow="0" w:lastRow="0" w:firstColumn="0" w:lastColumn="0" w:oddVBand="0" w:evenVBand="0" w:oddHBand="0" w:evenHBand="0" w:firstRowFirstColumn="0" w:firstRowLastColumn="0" w:lastRowFirstColumn="0" w:lastRowLastColumn="0"/>
+              <w:rPr>
+                <w:rFonts w:ascii="Cambria Math" w:eastAsiaTheme="minorEastAsia" w:hAnsi="Cambria Math"/>
+                <w:noProof/>
+              </w:rPr>
+            </w:pPr>
+            <m:oMathPara>
+              <m:oMathParaPr>
+                <m:jc m:val="left"/>
+              </m:oMathParaPr>
+              <m:oMath>
+                <m:sSub>
+                  <m:sSubPr>
                     <m:ctrlPr>
                       <w:rPr>
                         <w:rFonts w:ascii="Cambria Math" w:eastAsiaTheme="minorEastAsia" w:hAnsi="Cambria Math"/>
@@ -3002,26 +3276,24 @@
                         <w:noProof/>
                       </w:rPr>
                     </m:ctrlPr>
-                  </m:naryPr>
+                  </m:sSubPr>
+                  <m:e>
+                    <m:r>
+                      <w:rPr>
+                        <w:rFonts w:ascii="Cambria Math" w:eastAsiaTheme="minorEastAsia" w:hAnsi="Cambria Math"/>
+                        <w:noProof/>
+                      </w:rPr>
+                      <m:t>u</m:t>
+                    </m:r>
+                  </m:e>
                   <m:sub>
                     <m:r>
                       <w:rPr>
                         <w:rFonts w:ascii="Cambria Math" w:eastAsiaTheme="minorEastAsia" w:hAnsi="Cambria Math"/>
                         <w:noProof/>
                       </w:rPr>
-                      <m:t>j=1</m:t>
+                      <m:t>s,t,</m:t>
                     </m:r>
-                  </m:sub>
-                  <m:sup>
-                    <m:r>
-                      <w:rPr>
-                        <w:rFonts w:ascii="Cambria Math" w:eastAsiaTheme="minorEastAsia" w:hAnsi="Cambria Math"/>
-                        <w:noProof/>
-                      </w:rPr>
-                      <m:t>|E|</m:t>
-                    </m:r>
-                  </m:sup>
-                  <m:e>
                     <m:sSub>
                       <m:sSubPr>
                         <m:ctrlPr>
@@ -3038,7 +3310,7 @@
                             <w:rFonts w:ascii="Cambria Math" w:eastAsiaTheme="minorEastAsia" w:hAnsi="Cambria Math"/>
                             <w:noProof/>
                           </w:rPr>
-                          <m:t>a</m:t>
+                          <m:t>t</m:t>
                         </m:r>
                       </m:e>
                       <m:sub>
@@ -3047,10 +3319,82 @@
                             <w:rFonts w:ascii="Cambria Math" w:eastAsiaTheme="minorEastAsia" w:hAnsi="Cambria Math"/>
                             <w:noProof/>
                           </w:rPr>
-                          <m:t>q,j</m:t>
+                          <m:t>1</m:t>
                         </m:r>
                       </m:sub>
                     </m:sSub>
+                  </m:sub>
+                </m:sSub>
+                <m:r>
+                  <w:rPr>
+                    <w:rFonts w:ascii="Cambria Math" w:eastAsiaTheme="minorEastAsia" w:hAnsi="Cambria Math"/>
+                    <w:noProof/>
+                  </w:rPr>
+                  <m:t>≥</m:t>
+                </m:r>
+                <m:sSub>
+                  <m:sSubPr>
+                    <m:ctrlPr>
+                      <w:rPr>
+                        <w:rFonts w:ascii="Cambria Math" w:eastAsiaTheme="minorEastAsia" w:hAnsi="Cambria Math"/>
+                        <w:i/>
+                        <w:noProof/>
+                      </w:rPr>
+                    </m:ctrlPr>
+                  </m:sSubPr>
+                  <m:e>
+                    <m:r>
+                      <w:rPr>
+                        <w:rFonts w:ascii="Cambria Math" w:eastAsiaTheme="minorEastAsia" w:hAnsi="Cambria Math"/>
+                        <w:noProof/>
+                      </w:rPr>
+                      <m:t>z</m:t>
+                    </m:r>
+                  </m:e>
+                  <m:sub>
+                    <m:r>
+                      <w:rPr>
+                        <w:rFonts w:ascii="Cambria Math" w:eastAsiaTheme="minorEastAsia" w:hAnsi="Cambria Math"/>
+                        <w:noProof/>
+                      </w:rPr>
+                      <m:t>s,t</m:t>
+                    </m:r>
+                  </m:sub>
+                </m:sSub>
+                <m:r>
+                  <w:rPr>
+                    <w:rFonts w:ascii="Cambria Math" w:eastAsiaTheme="minorEastAsia" w:hAnsi="Cambria Math"/>
+                    <w:noProof/>
+                  </w:rPr>
+                  <m:t>+</m:t>
+                </m:r>
+                <m:sSub>
+                  <m:sSubPr>
+                    <m:ctrlPr>
+                      <w:rPr>
+                        <w:rFonts w:ascii="Cambria Math" w:eastAsiaTheme="minorEastAsia" w:hAnsi="Cambria Math"/>
+                        <w:i/>
+                        <w:noProof/>
+                      </w:rPr>
+                    </m:ctrlPr>
+                  </m:sSubPr>
+                  <m:e>
+                    <m:r>
+                      <w:rPr>
+                        <w:rFonts w:ascii="Cambria Math" w:eastAsiaTheme="minorEastAsia" w:hAnsi="Cambria Math"/>
+                        <w:noProof/>
+                      </w:rPr>
+                      <m:t>z</m:t>
+                    </m:r>
+                  </m:e>
+                  <m:sub>
+                    <m:r>
+                      <w:rPr>
+                        <w:rFonts w:ascii="Cambria Math" w:eastAsiaTheme="minorEastAsia" w:hAnsi="Cambria Math"/>
+                        <w:noProof/>
+                      </w:rPr>
+                      <m:t>s,</m:t>
+                    </m:r>
                     <m:sSub>
                       <m:sSubPr>
                         <m:ctrlPr>
@@ -3067,7 +3411,7 @@
                             <w:rFonts w:ascii="Cambria Math" w:eastAsiaTheme="minorEastAsia" w:hAnsi="Cambria Math"/>
                             <w:noProof/>
                           </w:rPr>
-                          <m:t>x</m:t>
+                          <m:t>t</m:t>
                         </m:r>
                       </m:e>
                       <m:sub>
@@ -3076,290 +3420,10 @@
                             <w:rFonts w:ascii="Cambria Math" w:eastAsiaTheme="minorEastAsia" w:hAnsi="Cambria Math"/>
                             <w:noProof/>
                           </w:rPr>
-                          <m:t>j,k</m:t>
+                          <m:t>1</m:t>
                         </m:r>
                       </m:sub>
                     </m:sSub>
-                  </m:e>
-                </m:nary>
-              </m:oMath>
-            </m:oMathPara>
-          </w:p>
-        </w:tc>
-        <w:tc>
-          <w:tcPr>
-            <w:tcW w:w="1309" w:type="dxa"/>
-          </w:tcPr>
-          <w:p>
-            <w:pPr>
-              <w:jc w:val="both"/>
-              <w:cnfStyle w:val="000000100000" w:firstRow="0" w:lastRow="0" w:firstColumn="0" w:lastColumn="0" w:oddVBand="0" w:evenVBand="0" w:oddHBand="1" w:evenHBand="0" w:firstRowFirstColumn="0" w:firstRowLastColumn="0" w:lastRowFirstColumn="0" w:lastRowLastColumn="0"/>
-              <w:rPr>
-                <w:rFonts w:ascii="Cambria Math" w:eastAsiaTheme="minorEastAsia" w:hAnsi="Cambria Math"/>
-                <w:noProof/>
-              </w:rPr>
-            </w:pPr>
-            <m:oMathPara>
-              <m:oMathParaPr>
-                <m:jc m:val="left"/>
-              </m:oMathParaPr>
-              <m:oMath>
-                <m:r>
-                  <w:rPr>
-                    <w:rFonts w:ascii="Cambria Math" w:eastAsiaTheme="minorEastAsia" w:hAnsi="Cambria Math"/>
-                    <w:noProof/>
-                  </w:rPr>
-                  <m:t>∀ q, k</m:t>
-                </m:r>
-              </m:oMath>
-            </m:oMathPara>
-          </w:p>
-        </w:tc>
-        <w:tc>
-          <w:tcPr>
-            <w:tcW w:w="5495" w:type="dxa"/>
-          </w:tcPr>
-          <w:p>
-            <w:pPr>
-              <w:cnfStyle w:val="000000100000" w:firstRow="0" w:lastRow="0" w:firstColumn="0" w:lastColumn="0" w:oddVBand="0" w:evenVBand="0" w:oddHBand="1" w:evenHBand="0" w:firstRowFirstColumn="0" w:firstRowLastColumn="0" w:lastRowFirstColumn="0" w:lastRowLastColumn="0"/>
-              <w:rPr>
-                <w:rFonts w:ascii="Cambria Math" w:eastAsiaTheme="minorEastAsia" w:hAnsi="Cambria Math"/>
-                <w:noProof/>
-              </w:rPr>
-            </w:pPr>
-            <w:r>
-              <w:rPr>
-                <w:rFonts w:ascii="Cambria Math" w:eastAsiaTheme="minorEastAsia" w:hAnsi="Cambria Math"/>
-                <w:noProof/>
-              </w:rPr>
-              <w:t>z</w:t>
-            </w:r>
-            <w:r>
-              <w:rPr>
-                <w:rFonts w:ascii="Cambria Math" w:eastAsiaTheme="minorEastAsia" w:hAnsi="Cambria Math"/>
-                <w:noProof/>
-                <w:vertAlign w:val="subscript"/>
-              </w:rPr>
-              <w:t>q</w:t>
-            </w:r>
-            <w:r>
-              <w:rPr>
-                <w:rFonts w:ascii="Cambria Math" w:eastAsiaTheme="minorEastAsia" w:hAnsi="Cambria Math"/>
-                <w:noProof/>
-                <w:vertAlign w:val="subscript"/>
-              </w:rPr>
-              <w:t>,k</w:t>
-            </w:r>
-            <w:r>
-              <w:rPr>
-                <w:rFonts w:ascii="Cambria Math" w:eastAsiaTheme="minorEastAsia" w:hAnsi="Cambria Math"/>
-                <w:noProof/>
-              </w:rPr>
-              <w:t xml:space="preserve"> is 1 if student </w:t>
-            </w:r>
-            <w:r>
-              <w:rPr>
-                <w:rFonts w:ascii="Cambria Math" w:eastAsiaTheme="minorEastAsia" w:hAnsi="Cambria Math"/>
-                <w:i/>
-                <w:noProof/>
-              </w:rPr>
-              <w:t>q</w:t>
-            </w:r>
-            <w:r>
-              <w:rPr>
-                <w:rFonts w:ascii="Cambria Math" w:eastAsiaTheme="minorEastAsia" w:hAnsi="Cambria Math"/>
-                <w:noProof/>
-              </w:rPr>
-              <w:t xml:space="preserve"> </w:t>
-            </w:r>
-            <w:r>
-              <w:rPr>
-                <w:rFonts w:ascii="Cambria Math" w:eastAsiaTheme="minorEastAsia" w:hAnsi="Cambria Math"/>
-                <w:noProof/>
-              </w:rPr>
-              <w:t xml:space="preserve"> </w:t>
-            </w:r>
-            <w:r>
-              <w:rPr>
-                <w:rFonts w:ascii="Cambria Math" w:eastAsiaTheme="minorEastAsia" w:hAnsi="Cambria Math"/>
-                <w:noProof/>
-              </w:rPr>
-              <w:t xml:space="preserve">is occupied in timeslot </w:t>
-            </w:r>
-            <w:r>
-              <w:rPr>
-                <w:rFonts w:ascii="Cambria Math" w:eastAsiaTheme="minorEastAsia" w:hAnsi="Cambria Math"/>
-                <w:i/>
-                <w:noProof/>
-              </w:rPr>
-              <w:t>k</w:t>
-            </w:r>
-            <w:r>
-              <w:rPr>
-                <w:rFonts w:ascii="Cambria Math" w:eastAsiaTheme="minorEastAsia" w:hAnsi="Cambria Math"/>
-                <w:noProof/>
-              </w:rPr>
-              <w:t xml:space="preserve">, 0 </w:t>
-            </w:r>
-            <w:r>
-              <w:rPr>
-                <w:rFonts w:ascii="Cambria Math" w:eastAsiaTheme="minorEastAsia" w:hAnsi="Cambria Math"/>
-                <w:noProof/>
-              </w:rPr>
-              <w:t>o/w</w:t>
-            </w:r>
-            <w:r>
-              <w:rPr>
-                <w:rFonts w:ascii="Cambria Math" w:eastAsiaTheme="minorEastAsia" w:hAnsi="Cambria Math"/>
-                <w:noProof/>
-              </w:rPr>
-              <w:t>.</w:t>
-            </w:r>
-          </w:p>
-        </w:tc>
-      </w:tr>
-      <w:tr>
-        <w:tc>
-          <w:tcPr>
-            <w:cnfStyle w:val="001000000000" w:firstRow="0" w:lastRow="0" w:firstColumn="1" w:lastColumn="0" w:oddVBand="0" w:evenVBand="0" w:oddHBand="0" w:evenHBand="0" w:firstRowFirstColumn="0" w:firstRowLastColumn="0" w:lastRowFirstColumn="0" w:lastRowLastColumn="0"/>
-            <w:tcW w:w="284" w:type="dxa"/>
-          </w:tcPr>
-          <w:p>
-            <w:pPr>
-              <w:jc w:val="both"/>
-              <w:rPr>
-                <w:rFonts w:ascii="Cambria Math" w:eastAsia="Times New Roman" w:hAnsi="Cambria Math" w:cs="Times New Roman"/>
-                <w:b w:val="0"/>
-                <w:noProof/>
-              </w:rPr>
-            </w:pPr>
-            <w:r>
-              <w:rPr>
-                <w:rFonts w:ascii="Cambria Math" w:eastAsia="Times New Roman" w:hAnsi="Cambria Math" w:cs="Times New Roman"/>
-                <w:b w:val="0"/>
-                <w:noProof/>
-              </w:rPr>
-              <w:t>4</w:t>
-            </w:r>
-          </w:p>
-        </w:tc>
-        <w:tc>
-          <w:tcPr>
-            <w:tcW w:w="3260" w:type="dxa"/>
-          </w:tcPr>
-          <w:p>
-            <w:pPr>
-              <w:jc w:val="both"/>
-              <w:cnfStyle w:val="000000000000" w:firstRow="0" w:lastRow="0" w:firstColumn="0" w:lastColumn="0" w:oddVBand="0" w:evenVBand="0" w:oddHBand="0" w:evenHBand="0" w:firstRowFirstColumn="0" w:firstRowLastColumn="0" w:lastRowFirstColumn="0" w:lastRowLastColumn="0"/>
-              <w:rPr>
-                <w:rFonts w:ascii="Cambria Math" w:eastAsiaTheme="minorEastAsia" w:hAnsi="Cambria Math"/>
-                <w:noProof/>
-              </w:rPr>
-            </w:pPr>
-            <m:oMathPara>
-              <m:oMathParaPr>
-                <m:jc m:val="left"/>
-              </m:oMathParaPr>
-              <m:oMath>
-                <m:sSub>
-                  <m:sSubPr>
-                    <m:ctrlPr>
-                      <w:rPr>
-                        <w:rFonts w:ascii="Cambria Math" w:eastAsiaTheme="minorEastAsia" w:hAnsi="Cambria Math"/>
-                        <w:i/>
-                        <w:noProof/>
-                      </w:rPr>
-                    </m:ctrlPr>
-                  </m:sSubPr>
-                  <m:e>
-                    <m:r>
-                      <w:rPr>
-                        <w:rFonts w:ascii="Cambria Math" w:eastAsiaTheme="minorEastAsia" w:hAnsi="Cambria Math"/>
-                        <w:noProof/>
-                      </w:rPr>
-                      <m:t>u</m:t>
-                    </m:r>
-                  </m:e>
-                  <m:sub>
-                    <m:r>
-                      <w:rPr>
-                        <w:rFonts w:ascii="Cambria Math" w:eastAsiaTheme="minorEastAsia" w:hAnsi="Cambria Math"/>
-                        <w:noProof/>
-                      </w:rPr>
-                      <m:t>q,h,k</m:t>
-                    </m:r>
-                  </m:sub>
-                </m:sSub>
-                <m:r>
-                  <w:rPr>
-                    <w:rFonts w:ascii="Cambria Math" w:eastAsiaTheme="minorEastAsia" w:hAnsi="Cambria Math"/>
-                    <w:noProof/>
-                  </w:rPr>
-                  <m:t>≥</m:t>
-                </m:r>
-                <m:sSub>
-                  <m:sSubPr>
-                    <m:ctrlPr>
-                      <w:rPr>
-                        <w:rFonts w:ascii="Cambria Math" w:eastAsiaTheme="minorEastAsia" w:hAnsi="Cambria Math"/>
-                        <w:i/>
-                        <w:noProof/>
-                      </w:rPr>
-                    </m:ctrlPr>
-                  </m:sSubPr>
-                  <m:e>
-                    <m:r>
-                      <w:rPr>
-                        <w:rFonts w:ascii="Cambria Math" w:eastAsiaTheme="minorEastAsia" w:hAnsi="Cambria Math"/>
-                        <w:noProof/>
-                      </w:rPr>
-                      <m:t>z</m:t>
-                    </m:r>
-                  </m:e>
-                  <m:sub>
-                    <m:r>
-                      <w:rPr>
-                        <w:rFonts w:ascii="Cambria Math" w:eastAsiaTheme="minorEastAsia" w:hAnsi="Cambria Math"/>
-                        <w:noProof/>
-                      </w:rPr>
-                      <m:t>q,h</m:t>
-                    </m:r>
-                  </m:sub>
-                </m:sSub>
-                <m:r>
-                  <w:rPr>
-                    <w:rFonts w:ascii="Cambria Math" w:eastAsiaTheme="minorEastAsia" w:hAnsi="Cambria Math"/>
-                    <w:noProof/>
-                  </w:rPr>
-                  <m:t>+</m:t>
-                </m:r>
-                <m:sSub>
-                  <m:sSubPr>
-                    <m:ctrlPr>
-                      <w:rPr>
-                        <w:rFonts w:ascii="Cambria Math" w:eastAsiaTheme="minorEastAsia" w:hAnsi="Cambria Math"/>
-                        <w:i/>
-                        <w:noProof/>
-                      </w:rPr>
-                    </m:ctrlPr>
-                  </m:sSubPr>
-                  <m:e>
-                    <m:r>
-                      <w:rPr>
-                        <w:rFonts w:ascii="Cambria Math" w:eastAsiaTheme="minorEastAsia" w:hAnsi="Cambria Math"/>
-                        <w:noProof/>
-                      </w:rPr>
-                      <m:t>z</m:t>
-                    </m:r>
-                  </m:e>
-                  <m:sub>
-                    <m:r>
-                      <w:rPr>
-                        <w:rFonts w:ascii="Cambria Math" w:eastAsiaTheme="minorEastAsia" w:hAnsi="Cambria Math"/>
-                        <w:noProof/>
-                      </w:rPr>
-                      <m:t>q,k</m:t>
-                    </m:r>
                   </m:sub>
                 </m:sSub>
                 <m:r>
@@ -3375,7 +3439,7 @@
         </w:tc>
         <w:tc>
           <w:tcPr>
-            <w:tcW w:w="1309" w:type="dxa"/>
+            <w:tcW w:w="1701" w:type="dxa"/>
           </w:tcPr>
           <w:p>
             <w:pPr>
@@ -3396,15 +3460,44 @@
                     <w:rFonts w:ascii="Cambria Math" w:eastAsiaTheme="minorEastAsia" w:hAnsi="Cambria Math"/>
                     <w:noProof/>
                   </w:rPr>
-                  <m:t>∀ q, h,k</m:t>
+                  <m:t>∀ s, t,</m:t>
                 </m:r>
+                <m:sSub>
+                  <m:sSubPr>
+                    <m:ctrlPr>
+                      <w:rPr>
+                        <w:rFonts w:ascii="Cambria Math" w:eastAsiaTheme="minorEastAsia" w:hAnsi="Cambria Math"/>
+                        <w:i/>
+                        <w:noProof/>
+                      </w:rPr>
+                    </m:ctrlPr>
+                  </m:sSubPr>
+                  <m:e>
+                    <m:r>
+                      <w:rPr>
+                        <w:rFonts w:ascii="Cambria Math" w:eastAsiaTheme="minorEastAsia" w:hAnsi="Cambria Math"/>
+                        <w:noProof/>
+                      </w:rPr>
+                      <m:t>t</m:t>
+                    </m:r>
+                  </m:e>
+                  <m:sub>
+                    <m:r>
+                      <w:rPr>
+                        <w:rFonts w:ascii="Cambria Math" w:eastAsiaTheme="minorEastAsia" w:hAnsi="Cambria Math"/>
+                        <w:noProof/>
+                      </w:rPr>
+                      <m:t>1</m:t>
+                    </m:r>
+                  </m:sub>
+                </m:sSub>
               </m:oMath>
             </m:oMathPara>
           </w:p>
         </w:tc>
         <w:tc>
           <w:tcPr>
-            <w:tcW w:w="5495" w:type="dxa"/>
+            <w:tcW w:w="5103" w:type="dxa"/>
           </w:tcPr>
           <w:p>
             <w:pPr>
@@ -3427,7 +3520,7 @@
                 <w:noProof/>
                 <w:vertAlign w:val="subscript"/>
               </w:rPr>
-              <w:t>q</w:t>
+              <w:t>s</w:t>
             </w:r>
             <w:r>
               <w:rPr>
@@ -3443,7 +3536,7 @@
                 <w:noProof/>
                 <w:vertAlign w:val="subscript"/>
               </w:rPr>
-              <w:t>h</w:t>
+              <w:t>t</w:t>
             </w:r>
             <w:r>
               <w:rPr>
@@ -3459,7 +3552,15 @@
                 <w:noProof/>
                 <w:vertAlign w:val="subscript"/>
               </w:rPr>
-              <w:t>k</w:t>
+              <w:t>t</w:t>
+            </w:r>
+            <w:r>
+              <w:rPr>
+                <w:rFonts w:ascii="Cambria Math" w:eastAsiaTheme="minorEastAsia" w:hAnsi="Cambria Math"/>
+                <w:noProof/>
+                <w:vertAlign w:val="subscript"/>
+              </w:rPr>
+              <w:t>1</w:t>
             </w:r>
             <w:r>
               <w:rPr>
@@ -3474,7 +3575,15 @@
                 <w:i/>
                 <w:noProof/>
               </w:rPr>
-              <w:t xml:space="preserve">q </w:t>
+              <w:t>s</w:t>
+            </w:r>
+            <w:r>
+              <w:rPr>
+                <w:rFonts w:ascii="Cambria Math" w:eastAsiaTheme="minorEastAsia" w:hAnsi="Cambria Math"/>
+                <w:i/>
+                <w:noProof/>
+              </w:rPr>
+              <w:t xml:space="preserve"> </w:t>
             </w:r>
             <w:r>
               <w:rPr>
@@ -3489,7 +3598,7 @@
                 <w:i/>
                 <w:noProof/>
               </w:rPr>
-              <w:t>h</w:t>
+              <w:t>t</w:t>
             </w:r>
             <w:r>
               <w:rPr>
@@ -3504,7 +3613,16 @@
                 <w:i/>
                 <w:noProof/>
               </w:rPr>
-              <w:t>k</w:t>
+              <w:t>t</w:t>
+            </w:r>
+            <w:r>
+              <w:rPr>
+                <w:rFonts w:ascii="Cambria Math" w:eastAsiaTheme="minorEastAsia" w:hAnsi="Cambria Math"/>
+                <w:i/>
+                <w:noProof/>
+                <w:vertAlign w:val="subscript"/>
+              </w:rPr>
+              <w:t>1</w:t>
             </w:r>
             <w:r>
               <w:rPr>
@@ -3560,7 +3678,7 @@
         </w:tc>
         <w:tc>
           <w:tcPr>
-            <w:tcW w:w="1309" w:type="dxa"/>
+            <w:tcW w:w="1701" w:type="dxa"/>
           </w:tcPr>
           <w:p>
             <w:pPr>
@@ -3575,7 +3693,7 @@
         </w:tc>
         <w:tc>
           <w:tcPr>
-            <w:tcW w:w="5495" w:type="dxa"/>
+            <w:tcW w:w="5103" w:type="dxa"/>
           </w:tcPr>
           <w:p>
             <w:pPr>
@@ -3707,7 +3825,7 @@
                         <w:rFonts w:ascii="Cambria Math" w:eastAsia="Times New Roman" w:hAnsi="Cambria Math" w:cs="Times New Roman"/>
                         <w:noProof/>
                       </w:rPr>
-                      <m:t>i, h</m:t>
+                      <m:t>i, t</m:t>
                     </m:r>
                   </m:e>
                 </m:d>
@@ -3757,7 +3875,7 @@
                         <w:rFonts w:ascii="Cambria Math" w:eastAsia="Times New Roman" w:hAnsi="Cambria Math" w:cs="Times New Roman"/>
                         <w:noProof/>
                       </w:rPr>
-                      <m:t>i, h</m:t>
+                      <m:t>i, t</m:t>
                     </m:r>
                   </m:e>
                 </m:d>
@@ -3866,7 +3984,7 @@
                                     <w:rFonts w:ascii="Cambria Math" w:eastAsiaTheme="minorEastAsia" w:hAnsi="Cambria Math"/>
                                     <w:noProof/>
                                   </w:rPr>
-                                  <m:t>q=1</m:t>
+                                  <m:t>s=1</m:t>
                                 </m:r>
                               </m:sub>
                               <m:sup>
@@ -3904,7 +4022,7 @@
                                         <w:rFonts w:ascii="Cambria Math" w:eastAsiaTheme="minorEastAsia" w:hAnsi="Cambria Math"/>
                                         <w:noProof/>
                                       </w:rPr>
-                                      <m:t>q,h,h+i</m:t>
+                                      <m:t>s,t,t+i</m:t>
                                     </m:r>
                                   </m:sub>
                                 </m:sSub>
@@ -4047,7 +4165,7 @@
         </w:tc>
         <w:tc>
           <w:tcPr>
-            <w:tcW w:w="1309" w:type="dxa"/>
+            <w:tcW w:w="1701" w:type="dxa"/>
           </w:tcPr>
           <w:p>
             <w:pPr>
@@ -4062,7 +4180,7 @@
         </w:tc>
         <w:tc>
           <w:tcPr>
-            <w:tcW w:w="5495" w:type="dxa"/>
+            <w:tcW w:w="5103" w:type="dxa"/>
           </w:tcPr>
           <w:p>
             <w:pPr>
@@ -4168,7 +4286,7 @@
                             <w:rFonts w:ascii="Cambria Math" w:eastAsia="Times New Roman" w:hAnsi="Cambria Math" w:cs="Times New Roman"/>
                             <w:noProof/>
                           </w:rPr>
-                          <m:t>h=1</m:t>
+                          <m:t>t=1</m:t>
                         </m:r>
                       </m:sub>
                       <m:sup>
@@ -4254,7 +4372,7 @@
                         <w:rFonts w:ascii="Cambria Math" w:eastAsia="Times New Roman" w:hAnsi="Cambria Math" w:cs="Times New Roman"/>
                         <w:noProof/>
                       </w:rPr>
-                      <m:t>i,h</m:t>
+                      <m:t>i,t</m:t>
                     </m:r>
                   </m:e>
                 </m:d>
@@ -4292,7 +4410,6 @@
                     <w:rFonts w:ascii="Cambria Math" w:eastAsia="Times New Roman" w:hAnsi="Cambria Math" w:cs="Times New Roman"/>
                     <w:noProof/>
                   </w:rPr>
-                  <w:lastRenderedPageBreak/>
                   <m:t>=</m:t>
                 </m:r>
                 <m:nary>
@@ -4355,7 +4472,7 @@
                             <w:rFonts w:ascii="Cambria Math" w:eastAsia="Times New Roman" w:hAnsi="Cambria Math" w:cs="Times New Roman"/>
                             <w:noProof/>
                           </w:rPr>
-                          <m:t>h=1</m:t>
+                          <m:t>t=1</m:t>
                         </m:r>
                       </m:sub>
                       <m:sup>
@@ -4472,7 +4589,7 @@
                                     <w:rFonts w:ascii="Cambria Math" w:eastAsiaTheme="minorEastAsia" w:hAnsi="Cambria Math"/>
                                     <w:noProof/>
                                   </w:rPr>
-                                  <m:t>q=1</m:t>
+                                  <m:t>s=1</m:t>
                                 </m:r>
                               </m:sub>
                               <m:sup>
@@ -4525,7 +4642,7 @@
                                         <w:rFonts w:ascii="Cambria Math" w:eastAsiaTheme="minorEastAsia" w:hAnsi="Cambria Math"/>
                                         <w:noProof/>
                                       </w:rPr>
-                                      <m:t>q,h,h+i</m:t>
+                                      <m:t>s,t,t+i</m:t>
                                     </m:r>
                                   </m:sub>
                                 </m:sSub>
@@ -4679,7 +4796,7 @@
                             <w:rFonts w:ascii="Cambria Math" w:eastAsia="Times New Roman" w:hAnsi="Cambria Math" w:cs="Times New Roman"/>
                             <w:noProof/>
                           </w:rPr>
-                          <m:t>h=1</m:t>
+                          <m:t>t=1</m:t>
                         </m:r>
                       </m:sub>
                       <m:sup>
@@ -4774,7 +4891,7 @@
                                     <w:rFonts w:ascii="Cambria Math" w:eastAsia="Times New Roman" w:hAnsi="Cambria Math" w:cs="Times New Roman"/>
                                     <w:noProof/>
                                   </w:rPr>
-                                  <m:t>q=1</m:t>
+                                  <m:t>s=1</m:t>
                                 </m:r>
                               </m:sub>
                               <m:sup>
@@ -4875,7 +4992,7 @@
                                     <w:rFonts w:ascii="Cambria Math" w:eastAsiaTheme="minorEastAsia" w:hAnsi="Cambria Math"/>
                                     <w:noProof/>
                                   </w:rPr>
-                                  <m:t>q,h,h+i</m:t>
+                                  <m:t>s,t,t+i</m:t>
                                 </m:r>
                               </m:sub>
                             </m:sSub>
@@ -4937,7 +5054,7 @@
         </w:tc>
         <w:tc>
           <w:tcPr>
-            <w:tcW w:w="1309" w:type="dxa"/>
+            <w:tcW w:w="1701" w:type="dxa"/>
           </w:tcPr>
           <w:p>
             <w:pPr>
@@ -4952,7 +5069,7 @@
         </w:tc>
         <w:tc>
           <w:tcPr>
-            <w:tcW w:w="5495" w:type="dxa"/>
+            <w:tcW w:w="5103" w:type="dxa"/>
           </w:tcPr>
           <w:p>
             <w:pPr>
@@ -5100,7 +5217,7 @@
                 <w:rFonts w:ascii="Cambria Math" w:eastAsiaTheme="minorEastAsia" w:hAnsi="Cambria Math"/>
                 <w:noProof/>
               </w:rPr>
-              <w:t xml:space="preserve">in timeslot h and </w:t>
+              <w:t xml:space="preserve">in timeslot </w:t>
             </w:r>
             <w:r>
               <w:rPr>
@@ -5108,7 +5225,30 @@
                 <w:i/>
                 <w:noProof/>
               </w:rPr>
-              <w:t>h+i</w:t>
+              <w:t>t</w:t>
+            </w:r>
+            <w:r>
+              <w:rPr>
+                <w:rFonts w:ascii="Cambria Math" w:eastAsiaTheme="minorEastAsia" w:hAnsi="Cambria Math"/>
+                <w:noProof/>
+              </w:rPr>
+              <w:t xml:space="preserve"> and </w:t>
+            </w:r>
+            <w:r>
+              <w:rPr>
+                <w:rFonts w:ascii="Cambria Math" w:eastAsiaTheme="minorEastAsia" w:hAnsi="Cambria Math"/>
+                <w:i/>
+                <w:noProof/>
+              </w:rPr>
+              <w:t>t</w:t>
+            </w:r>
+            <w:r>
+              <w:rPr>
+                <w:rFonts w:ascii="Cambria Math" w:eastAsiaTheme="minorEastAsia" w:hAnsi="Cambria Math"/>
+                <w:i/>
+                <w:noProof/>
+              </w:rPr>
+              <w:t>+i</w:t>
             </w:r>
             <w:r>
               <w:rPr>
@@ -5143,7 +5283,7 @@
                       <w:rFonts w:ascii="Cambria Math" w:eastAsiaTheme="minorEastAsia" w:hAnsi="Cambria Math"/>
                       <w:noProof/>
                     </w:rPr>
-                    <m:t>q, h, h+i</m:t>
+                    <m:t>s, t, t+i</m:t>
                   </m:r>
                 </m:sub>
               </m:sSub>
@@ -5161,14 +5301,14 @@
                 <w:i/>
                 <w:noProof/>
               </w:rPr>
-              <w:t>q</w:t>
-            </w:r>
-            <w:r>
-              <w:rPr>
-                <w:rFonts w:ascii="Cambria Math" w:eastAsiaTheme="minorEastAsia" w:hAnsi="Cambria Math"/>
-                <w:noProof/>
-              </w:rPr>
-              <w:t xml:space="preserve"> is occupied in timeslots h and </w:t>
+              <w:t>s</w:t>
+            </w:r>
+            <w:r>
+              <w:rPr>
+                <w:rFonts w:ascii="Cambria Math" w:eastAsiaTheme="minorEastAsia" w:hAnsi="Cambria Math"/>
+                <w:noProof/>
+              </w:rPr>
+              <w:t xml:space="preserve"> is occupied in timeslots </w:t>
             </w:r>
             <w:r>
               <w:rPr>
@@ -5176,7 +5316,22 @@
                 <w:i/>
                 <w:noProof/>
               </w:rPr>
-              <w:t>h</w:t>
+              <w:t>t</w:t>
+            </w:r>
+            <w:r>
+              <w:rPr>
+                <w:rFonts w:ascii="Cambria Math" w:eastAsiaTheme="minorEastAsia" w:hAnsi="Cambria Math"/>
+                <w:noProof/>
+              </w:rPr>
+              <w:t xml:space="preserve"> and </w:t>
+            </w:r>
+            <w:r>
+              <w:rPr>
+                <w:rFonts w:ascii="Cambria Math" w:eastAsiaTheme="minorEastAsia" w:hAnsi="Cambria Math"/>
+                <w:i/>
+                <w:noProof/>
+              </w:rPr>
+              <w:t>t</w:t>
             </w:r>
             <w:r>
               <w:rPr>
@@ -5247,8 +5402,8 @@
 </file>
 
 <file path=word/numbering.xml><?xml version="1.0" encoding="utf-8"?>
-<w:numbering xmlns:wpc="http://schemas.microsoft.com/office/word/2010/wordprocessingCanvas" xmlns:mc="http://schemas.openxmlformats.org/markup-compatibility/2006" xmlns:o="urn:schemas-microsoft-com:office:office" xmlns:r="http://schemas.openxmlformats.org/officeDocument/2006/relationships" xmlns:m="http://schemas.openxmlformats.org/officeDocument/2006/math" xmlns:v="urn:schemas-microsoft-com:vml" xmlns:wp14="http://schemas.microsoft.com/office/word/2010/wordprocessingDrawing" xmlns:wp="http://schemas.openxmlformats.org/drawingml/2006/wordprocessingDrawing" xmlns:w10="urn:schemas-microsoft-com:office:word" xmlns:w="http://schemas.openxmlformats.org/wordprocessingml/2006/main" xmlns:w14="http://schemas.microsoft.com/office/word/2010/wordml" xmlns:w15="http://schemas.microsoft.com/office/word/2012/wordml" xmlns:wpg="http://schemas.microsoft.com/office/word/2010/wordprocessingGroup" xmlns:wpi="http://schemas.microsoft.com/office/word/2010/wordprocessingInk" xmlns:wne="http://schemas.microsoft.com/office/word/2006/wordml" xmlns:wps="http://schemas.microsoft.com/office/word/2010/wordprocessingShape" mc:Ignorable="w14 w15 wp14">
-  <w:abstractNum w:abstractNumId="0">
+<w:numbering xmlns:wpc="http://schemas.microsoft.com/office/word/2010/wordprocessingCanvas" xmlns:cx="http://schemas.microsoft.com/office/drawing/2014/chartex" xmlns:cx1="http://schemas.microsoft.com/office/drawing/2015/9/8/chartex" xmlns:cx2="http://schemas.microsoft.com/office/drawing/2015/10/21/chartex" xmlns:cx3="http://schemas.microsoft.com/office/drawing/2016/5/9/chartex" xmlns:cx4="http://schemas.microsoft.com/office/drawing/2016/5/10/chartex" xmlns:cx5="http://schemas.microsoft.com/office/drawing/2016/5/11/chartex" xmlns:cx6="http://schemas.microsoft.com/office/drawing/2016/5/12/chartex" xmlns:cx7="http://schemas.microsoft.com/office/drawing/2016/5/13/chartex" xmlns:cx8="http://schemas.microsoft.com/office/drawing/2016/5/14/chartex" xmlns:mc="http://schemas.openxmlformats.org/markup-compatibility/2006" xmlns:aink="http://schemas.microsoft.com/office/drawing/2016/ink" xmlns:am3d="http://schemas.microsoft.com/office/drawing/2017/model3d" xmlns:o="urn:schemas-microsoft-com:office:office" xmlns:r="http://schemas.openxmlformats.org/officeDocument/2006/relationships" xmlns:m="http://schemas.openxmlformats.org/officeDocument/2006/math" xmlns:v="urn:schemas-microsoft-com:vml" xmlns:wp14="http://schemas.microsoft.com/office/word/2010/wordprocessingDrawing" xmlns:wp="http://schemas.openxmlformats.org/drawingml/2006/wordprocessingDrawing" xmlns:w10="urn:schemas-microsoft-com:office:word" xmlns:w="http://schemas.openxmlformats.org/wordprocessingml/2006/main" xmlns:w14="http://schemas.microsoft.com/office/word/2010/wordml" xmlns:w15="http://schemas.microsoft.com/office/word/2012/wordml" xmlns:w16cid="http://schemas.microsoft.com/office/word/2016/wordml/cid" xmlns:w16se="http://schemas.microsoft.com/office/word/2015/wordml/symex" xmlns:wpg="http://schemas.microsoft.com/office/word/2010/wordprocessingGroup" xmlns:wpi="http://schemas.microsoft.com/office/word/2010/wordprocessingInk" xmlns:wne="http://schemas.microsoft.com/office/word/2006/wordml" xmlns:wps="http://schemas.microsoft.com/office/word/2010/wordprocessingShape" mc:Ignorable="w14 w15 w16se w16cid wp14">
+  <w:abstractNum w:abstractNumId="0" w15:restartNumberingAfterBreak="0">
     <w:nsid w:val="73D92EB0"/>
     <w:multiLevelType w:val="hybridMultilevel"/>
     <w:tmpl w:val="840AEB32"/>
@@ -5368,7 +5523,7 @@
 </file>
 
 <file path=word/styles.xml><?xml version="1.0" encoding="utf-8"?>
-<w:styles xmlns:mc="http://schemas.openxmlformats.org/markup-compatibility/2006" xmlns:r="http://schemas.openxmlformats.org/officeDocument/2006/relationships" xmlns:w="http://schemas.openxmlformats.org/wordprocessingml/2006/main" xmlns:w14="http://schemas.microsoft.com/office/word/2010/wordml" xmlns:w15="http://schemas.microsoft.com/office/word/2012/wordml" mc:Ignorable="w14 w15">
+<w:styles xmlns:mc="http://schemas.openxmlformats.org/markup-compatibility/2006" xmlns:r="http://schemas.openxmlformats.org/officeDocument/2006/relationships" xmlns:w="http://schemas.openxmlformats.org/wordprocessingml/2006/main" xmlns:w14="http://schemas.microsoft.com/office/word/2010/wordml" xmlns:w15="http://schemas.microsoft.com/office/word/2012/wordml" xmlns:w16cid="http://schemas.microsoft.com/office/word/2016/wordml/cid" xmlns:w16se="http://schemas.microsoft.com/office/word/2015/wordml/symex" mc:Ignorable="w14 w15 w16se w16cid">
   <w:docDefaults>
     <w:rPrDefault>
       <w:rPr>
@@ -5384,7 +5539,7 @@
       </w:pPr>
     </w:pPrDefault>
   </w:docDefaults>
-  <w:latentStyles w:defLockedState="0" w:defUIPriority="99" w:defSemiHidden="0" w:defUnhideWhenUsed="0" w:defQFormat="0" w:count="371">
+  <w:latentStyles w:defLockedState="0" w:defUIPriority="99" w:defSemiHidden="0" w:defUnhideWhenUsed="0" w:defQFormat="0" w:count="375">
     <w:lsdException w:name="Normal" w:uiPriority="0" w:qFormat="1"/>
     <w:lsdException w:name="heading 1" w:uiPriority="9" w:qFormat="1"/>
     <w:lsdException w:name="heading 2" w:semiHidden="1" w:uiPriority="9" w:unhideWhenUsed="1" w:qFormat="1"/>
@@ -5756,17 +5911,22 @@
     <w:lsdException w:name="List Table 5 Dark Accent 6" w:uiPriority="50"/>
     <w:lsdException w:name="List Table 6 Colorful Accent 6" w:uiPriority="51"/>
     <w:lsdException w:name="List Table 7 Colorful Accent 6" w:uiPriority="52"/>
+    <w:lsdException w:name="Mention" w:semiHidden="1" w:unhideWhenUsed="1"/>
+    <w:lsdException w:name="Smart Hyperlink" w:semiHidden="1" w:unhideWhenUsed="1"/>
+    <w:lsdException w:name="Hashtag" w:semiHidden="1" w:unhideWhenUsed="1"/>
+    <w:lsdException w:name="Unresolved Mention" w:semiHidden="1" w:unhideWhenUsed="1"/>
   </w:latentStyles>
-  <w:style w:type="paragraph" w:default="1" w:styleId="Normal">
+  <w:style w:type="paragraph" w:default="1" w:styleId="Normale">
     <w:name w:val="Normal"/>
     <w:qFormat/>
   </w:style>
-  <w:style w:type="character" w:default="1" w:styleId="DefaultParagraphFont">
+  <w:style w:type="character" w:default="1" w:styleId="Carpredefinitoparagrafo">
     <w:name w:val="Default Paragraph Font"/>
     <w:uiPriority w:val="1"/>
+    <w:semiHidden/>
     <w:unhideWhenUsed/>
   </w:style>
-  <w:style w:type="table" w:default="1" w:styleId="TableNormal">
+  <w:style w:type="table" w:default="1" w:styleId="Tabellanormale">
     <w:name w:val="Normal Table"/>
     <w:uiPriority w:val="99"/>
     <w:semiHidden/>
@@ -5781,15 +5941,15 @@
       </w:tblCellMar>
     </w:tblPr>
   </w:style>
-  <w:style w:type="numbering" w:default="1" w:styleId="NoList">
+  <w:style w:type="numbering" w:default="1" w:styleId="Nessunelenco">
     <w:name w:val="No List"/>
     <w:uiPriority w:val="99"/>
     <w:semiHidden/>
     <w:unhideWhenUsed/>
   </w:style>
-  <w:style w:type="character" w:styleId="PlaceholderText">
+  <w:style w:type="character" w:styleId="Testosegnaposto">
     <w:name w:val="Placeholder Text"/>
-    <w:basedOn w:val="DefaultParagraphFont"/>
+    <w:basedOn w:val="Carpredefinitoparagrafo"/>
     <w:uiPriority w:val="99"/>
     <w:semiHidden/>
     <w:rsid w:val="005661BE"/>
@@ -5797,16 +5957,15 @@
       <w:color w:val="808080"/>
     </w:rPr>
   </w:style>
-  <w:style w:type="table" w:styleId="TableGrid">
+  <w:style w:type="table" w:styleId="Grigliatabella">
     <w:name w:val="Table Grid"/>
-    <w:basedOn w:val="TableNormal"/>
+    <w:basedOn w:val="Tabellanormale"/>
     <w:uiPriority w:val="39"/>
     <w:rsid w:val="005920C5"/>
     <w:pPr>
       <w:spacing w:after="0" w:line="240" w:lineRule="auto"/>
     </w:pPr>
     <w:tblPr>
-      <w:tblInd w:w="0" w:type="dxa"/>
       <w:tblBorders>
         <w:top w:val="single" w:sz="4" w:space="0" w:color="auto"/>
         <w:left w:val="single" w:sz="4" w:space="0" w:color="auto"/>
@@ -5815,17 +5974,11 @@
         <w:insideH w:val="single" w:sz="4" w:space="0" w:color="auto"/>
         <w:insideV w:val="single" w:sz="4" w:space="0" w:color="auto"/>
       </w:tblBorders>
-      <w:tblCellMar>
-        <w:top w:w="0" w:type="dxa"/>
-        <w:left w:w="108" w:type="dxa"/>
-        <w:bottom w:w="0" w:type="dxa"/>
-        <w:right w:w="108" w:type="dxa"/>
-      </w:tblCellMar>
     </w:tblPr>
   </w:style>
-  <w:style w:type="table" w:styleId="PlainTable4">
+  <w:style w:type="table" w:styleId="Tabellasemplice4">
     <w:name w:val="Plain Table 4"/>
-    <w:basedOn w:val="TableNormal"/>
+    <w:basedOn w:val="Tabellanormale"/>
     <w:uiPriority w:val="44"/>
     <w:rsid w:val="00112DE6"/>
     <w:pPr>
@@ -5834,13 +5987,6 @@
     <w:tblPr>
       <w:tblStyleRowBandSize w:val="1"/>
       <w:tblStyleColBandSize w:val="1"/>
-      <w:tblInd w:w="0" w:type="dxa"/>
-      <w:tblCellMar>
-        <w:top w:w="0" w:type="dxa"/>
-        <w:left w:w="108" w:type="dxa"/>
-        <w:bottom w:w="0" w:type="dxa"/>
-        <w:right w:w="108" w:type="dxa"/>
-      </w:tblCellMar>
     </w:tblPr>
     <w:tblStylePr w:type="firstRow">
       <w:rPr>
@@ -5879,9 +6025,9 @@
       </w:tcPr>
     </w:tblStylePr>
   </w:style>
-  <w:style w:type="paragraph" w:styleId="ListParagraph">
+  <w:style w:type="paragraph" w:styleId="Paragrafoelenco">
     <w:name w:val="List Paragraph"/>
-    <w:basedOn w:val="Normal"/>
+    <w:basedOn w:val="Normale"/>
     <w:uiPriority w:val="34"/>
     <w:qFormat/>
     <w:rsid w:val="004B3F91"/>
@@ -6152,4 +6298,16 @@
     </a:ext>
   </a:extLst>
 </a:theme>
+</file>
+
+<file path=customXml/item1.xml><?xml version="1.0" encoding="utf-8"?>
+<b:Sources xmlns:b="http://schemas.openxmlformats.org/officeDocument/2006/bibliography" xmlns="http://schemas.openxmlformats.org/officeDocument/2006/bibliography" SelectedStyle="\APASixthEditionOfficeOnline.xsl" StyleName="APA" Version="6"/>
+</file>
+
+<file path=customXml/itemProps1.xml><?xml version="1.0" encoding="utf-8"?>
+<ds:datastoreItem xmlns:ds="http://schemas.openxmlformats.org/officeDocument/2006/customXml" ds:itemID="{75A8AC00-AA19-4018-8D3C-45DBBF36233E}">
+  <ds:schemaRefs>
+    <ds:schemaRef ds:uri="http://schemas.openxmlformats.org/officeDocument/2006/bibliography"/>
+  </ds:schemaRefs>
+</ds:datastoreItem>
 </file>
</xml_diff>

<commit_message>
Minor fixes in problem formalization
</commit_message>
<xml_diff>
--- a/Optimization/doc/Problem formalization.docx
+++ b/Optimization/doc/Problem formalization.docx
@@ -1,15 +1,16 @@
 
 <file path=word/document.xml><?xml version="1.0" encoding="utf-8"?>
-<w:document xmlns:wpc="http://schemas.microsoft.com/office/word/2010/wordprocessingCanvas" xmlns:cx="http://schemas.microsoft.com/office/drawing/2014/chartex" xmlns:cx1="http://schemas.microsoft.com/office/drawing/2015/9/8/chartex" xmlns:cx2="http://schemas.microsoft.com/office/drawing/2015/10/21/chartex" xmlns:cx3="http://schemas.microsoft.com/office/drawing/2016/5/9/chartex" xmlns:cx4="http://schemas.microsoft.com/office/drawing/2016/5/10/chartex" xmlns:cx5="http://schemas.microsoft.com/office/drawing/2016/5/11/chartex" xmlns:cx6="http://schemas.microsoft.com/office/drawing/2016/5/12/chartex" xmlns:cx7="http://schemas.microsoft.com/office/drawing/2016/5/13/chartex" xmlns:cx8="http://schemas.microsoft.com/office/drawing/2016/5/14/chartex" xmlns:mc="http://schemas.openxmlformats.org/markup-compatibility/2006" xmlns:aink="http://schemas.microsoft.com/office/drawing/2016/ink" xmlns:am3d="http://schemas.microsoft.com/office/drawing/2017/model3d" xmlns:o="urn:schemas-microsoft-com:office:office" xmlns:r="http://schemas.openxmlformats.org/officeDocument/2006/relationships" xmlns:m="http://schemas.openxmlformats.org/officeDocument/2006/math" xmlns:v="urn:schemas-microsoft-com:vml" xmlns:wp14="http://schemas.microsoft.com/office/word/2010/wordprocessingDrawing" xmlns:wp="http://schemas.openxmlformats.org/drawingml/2006/wordprocessingDrawing" xmlns:w10="urn:schemas-microsoft-com:office:word" xmlns:w="http://schemas.openxmlformats.org/wordprocessingml/2006/main" xmlns:w14="http://schemas.microsoft.com/office/word/2010/wordml" xmlns:w15="http://schemas.microsoft.com/office/word/2012/wordml" xmlns:w16cid="http://schemas.microsoft.com/office/word/2016/wordml/cid" xmlns:w16se="http://schemas.microsoft.com/office/word/2015/wordml/symex" xmlns:wpg="http://schemas.microsoft.com/office/word/2010/wordprocessingGroup" xmlns:wpi="http://schemas.microsoft.com/office/word/2010/wordprocessingInk" xmlns:wne="http://schemas.microsoft.com/office/word/2006/wordml" xmlns:wps="http://schemas.microsoft.com/office/word/2010/wordprocessingShape" mc:Ignorable="w14 w15 w16se w16cid wp14">
+<w:document xmlns:wpc="http://schemas.microsoft.com/office/word/2010/wordprocessingCanvas" xmlns:mc="http://schemas.openxmlformats.org/markup-compatibility/2006" xmlns:o="urn:schemas-microsoft-com:office:office" xmlns:r="http://schemas.openxmlformats.org/officeDocument/2006/relationships" xmlns:m="http://schemas.openxmlformats.org/officeDocument/2006/math" xmlns:v="urn:schemas-microsoft-com:vml" xmlns:wp14="http://schemas.microsoft.com/office/word/2010/wordprocessingDrawing" xmlns:wp="http://schemas.openxmlformats.org/drawingml/2006/wordprocessingDrawing" xmlns:w10="urn:schemas-microsoft-com:office:word" xmlns:w="http://schemas.openxmlformats.org/wordprocessingml/2006/main" xmlns:w14="http://schemas.microsoft.com/office/word/2010/wordml" xmlns:w15="http://schemas.microsoft.com/office/word/2012/wordml" xmlns:wpg="http://schemas.microsoft.com/office/word/2010/wordprocessingGroup" xmlns:wpi="http://schemas.microsoft.com/office/word/2010/wordprocessingInk" xmlns:wne="http://schemas.microsoft.com/office/word/2006/wordml" xmlns:wps="http://schemas.microsoft.com/office/word/2010/wordprocessingShape" mc:Ignorable="w14 w15 wp14">
   <w:body>
     <w:p>
       <w:pPr>
+        <w:jc w:val="center"/>
         <w:rPr>
           <w:rFonts w:ascii="Cambria Math" w:hAnsi="Cambria Math"/>
           <w:b/>
           <w:color w:val="C00000"/>
-          <w:sz w:val="28"/>
-          <w:szCs w:val="28"/>
+          <w:sz w:val="40"/>
+          <w:szCs w:val="40"/>
         </w:rPr>
       </w:pPr>
       <w:r>
@@ -17,8 +18,8 @@
           <w:rFonts w:ascii="Cambria Math" w:hAnsi="Cambria Math"/>
           <w:b/>
           <w:color w:val="C00000"/>
-          <w:sz w:val="28"/>
-          <w:szCs w:val="28"/>
+          <w:sz w:val="40"/>
+          <w:szCs w:val="40"/>
         </w:rPr>
         <w:t>OPTIMIZATION METHODS AND ALGORITHMS</w:t>
       </w:r>
@@ -55,7 +56,8 @@
       <w:tblGrid>
         <w:gridCol w:w="284"/>
         <w:gridCol w:w="3260"/>
-        <w:gridCol w:w="1701"/>
+        <w:gridCol w:w="1695"/>
+        <w:gridCol w:w="6"/>
         <w:gridCol w:w="5103"/>
       </w:tblGrid>
       <w:tr>
@@ -104,6 +106,7 @@
         <w:tc>
           <w:tcPr>
             <w:tcW w:w="1701" w:type="dxa"/>
+            <w:gridSpan w:val="2"/>
           </w:tcPr>
           <w:p>
             <w:pPr>
@@ -135,7 +138,6 @@
               <w:rPr>
                 <w:rFonts w:ascii="Cambria Math" w:eastAsiaTheme="minorEastAsia" w:hAnsi="Cambria Math"/>
                 <w:b w:val="0"/>
-                <w:noProof/>
               </w:rPr>
             </w:pPr>
           </w:p>
@@ -201,6 +203,7 @@
         <w:tc>
           <w:tcPr>
             <w:tcW w:w="1701" w:type="dxa"/>
+            <w:gridSpan w:val="2"/>
           </w:tcPr>
           <w:p>
             <w:pPr>
@@ -259,13 +262,11 @@
               <w:cnfStyle w:val="000000100000" w:firstRow="0" w:lastRow="0" w:firstColumn="0" w:lastColumn="0" w:oddVBand="0" w:evenVBand="0" w:oddHBand="1" w:evenHBand="0" w:firstRowFirstColumn="0" w:firstRowLastColumn="0" w:lastRowFirstColumn="0" w:lastRowLastColumn="0"/>
               <w:rPr>
                 <w:rFonts w:ascii="Cambria Math" w:eastAsiaTheme="minorEastAsia" w:hAnsi="Cambria Math"/>
-                <w:noProof/>
-              </w:rPr>
-            </w:pPr>
-            <w:r>
-              <w:rPr>
-                <w:rFonts w:ascii="Cambria Math" w:eastAsia="Times New Roman" w:hAnsi="Cambria Math" w:cs="Times New Roman"/>
-                <w:noProof/>
+              </w:rPr>
+            </w:pPr>
+            <w:r>
+              <w:rPr>
+                <w:rFonts w:ascii="Cambria Math" w:eastAsia="Times New Roman" w:hAnsi="Cambria Math" w:cs="Times New Roman"/>
               </w:rPr>
               <w:t>Student index</w:t>
             </w:r>
@@ -329,6 +330,7 @@
         <w:tc>
           <w:tcPr>
             <w:tcW w:w="1701" w:type="dxa"/>
+            <w:gridSpan w:val="2"/>
           </w:tcPr>
           <w:p>
             <w:pPr>
@@ -386,13 +388,11 @@
               <w:cnfStyle w:val="000000000000" w:firstRow="0" w:lastRow="0" w:firstColumn="0" w:lastColumn="0" w:oddVBand="0" w:evenVBand="0" w:oddHBand="0" w:evenHBand="0" w:firstRowFirstColumn="0" w:firstRowLastColumn="0" w:lastRowFirstColumn="0" w:lastRowLastColumn="0"/>
               <w:rPr>
                 <w:rFonts w:ascii="Cambria Math" w:eastAsiaTheme="minorEastAsia" w:hAnsi="Cambria Math"/>
-                <w:noProof/>
-              </w:rPr>
-            </w:pPr>
-            <w:r>
-              <w:rPr>
-                <w:rFonts w:ascii="Cambria Math" w:eastAsia="Times New Roman" w:hAnsi="Cambria Math" w:cs="Times New Roman"/>
-                <w:noProof/>
+              </w:rPr>
+            </w:pPr>
+            <w:r>
+              <w:rPr>
+                <w:rFonts w:ascii="Cambria Math" w:eastAsia="Times New Roman" w:hAnsi="Cambria Math" w:cs="Times New Roman"/>
               </w:rPr>
               <w:t>Exam index</w:t>
             </w:r>
@@ -459,6 +459,7 @@
         <w:tc>
           <w:tcPr>
             <w:tcW w:w="1701" w:type="dxa"/>
+            <w:gridSpan w:val="2"/>
           </w:tcPr>
           <w:p>
             <w:pPr>
@@ -545,13 +546,11 @@
               <w:cnfStyle w:val="000000100000" w:firstRow="0" w:lastRow="0" w:firstColumn="0" w:lastColumn="0" w:oddVBand="0" w:evenVBand="0" w:oddHBand="1" w:evenHBand="0" w:firstRowFirstColumn="0" w:firstRowLastColumn="0" w:lastRowFirstColumn="0" w:lastRowLastColumn="0"/>
               <w:rPr>
                 <w:rFonts w:ascii="Cambria Math" w:eastAsiaTheme="minorEastAsia" w:hAnsi="Cambria Math"/>
-                <w:noProof/>
-              </w:rPr>
-            </w:pPr>
-            <w:r>
-              <w:rPr>
-                <w:rFonts w:ascii="Cambria Math" w:eastAsiaTheme="minorEastAsia" w:hAnsi="Cambria Math"/>
-                <w:noProof/>
+              </w:rPr>
+            </w:pPr>
+            <w:r>
+              <w:rPr>
+                <w:rFonts w:ascii="Cambria Math" w:eastAsiaTheme="minorEastAsia" w:hAnsi="Cambria Math"/>
               </w:rPr>
               <w:t>Timeslot index</w:t>
             </w:r>
@@ -637,6 +636,7 @@
         <w:tc>
           <w:tcPr>
             <w:tcW w:w="1701" w:type="dxa"/>
+            <w:gridSpan w:val="2"/>
           </w:tcPr>
           <w:p>
             <w:pPr>
@@ -723,13 +723,11 @@
               <w:cnfStyle w:val="000000000000" w:firstRow="0" w:lastRow="0" w:firstColumn="0" w:lastColumn="0" w:oddVBand="0" w:evenVBand="0" w:oddHBand="0" w:evenHBand="0" w:firstRowFirstColumn="0" w:firstRowLastColumn="0" w:lastRowFirstColumn="0" w:lastRowLastColumn="0"/>
               <w:rPr>
                 <w:rFonts w:ascii="Cambria Math" w:eastAsiaTheme="minorEastAsia" w:hAnsi="Cambria Math"/>
-                <w:noProof/>
-              </w:rPr>
-            </w:pPr>
-            <w:r>
-              <w:rPr>
-                <w:rFonts w:ascii="Cambria Math" w:eastAsiaTheme="minorEastAsia" w:hAnsi="Cambria Math"/>
-                <w:noProof/>
+              </w:rPr>
+            </w:pPr>
+            <w:r>
+              <w:rPr>
+                <w:rFonts w:ascii="Cambria Math" w:eastAsiaTheme="minorEastAsia" w:hAnsi="Cambria Math"/>
               </w:rPr>
               <w:t>Auxiliary timeslot index</w:t>
             </w:r>
@@ -791,6 +789,7 @@
         <w:tc>
           <w:tcPr>
             <w:tcW w:w="1701" w:type="dxa"/>
+            <w:gridSpan w:val="2"/>
           </w:tcPr>
           <w:p>
             <w:pPr>
@@ -889,29 +888,35 @@
               <w:cnfStyle w:val="000000100000" w:firstRow="0" w:lastRow="0" w:firstColumn="0" w:lastColumn="0" w:oddVBand="0" w:evenVBand="0" w:oddHBand="1" w:evenHBand="0" w:firstRowFirstColumn="0" w:firstRowLastColumn="0" w:lastRowFirstColumn="0" w:lastRowLastColumn="0"/>
               <w:rPr>
                 <w:rFonts w:ascii="Cambria Math" w:eastAsiaTheme="minorEastAsia" w:hAnsi="Cambria Math"/>
-                <w:noProof/>
-              </w:rPr>
-            </w:pPr>
-            <w:r>
-              <w:rPr>
-                <w:rFonts w:ascii="Cambria Math" w:eastAsiaTheme="minorEastAsia" w:hAnsi="Cambria Math"/>
-                <w:noProof/>
+              </w:rPr>
+            </w:pPr>
+            <w:r>
+              <w:rPr>
+                <w:rFonts w:ascii="Cambria Math" w:eastAsiaTheme="minorEastAsia" w:hAnsi="Cambria Math"/>
               </w:rPr>
               <w:t>Difference between</w:t>
             </w:r>
             <w:r>
               <w:rPr>
                 <w:rFonts w:ascii="Cambria Math" w:eastAsiaTheme="minorEastAsia" w:hAnsi="Cambria Math"/>
-                <w:noProof/>
+              </w:rPr>
+              <w:t xml:space="preserve"> 2</w:t>
+            </w:r>
+            <w:r>
+              <w:rPr>
+                <w:rFonts w:ascii="Cambria Math" w:eastAsiaTheme="minorEastAsia" w:hAnsi="Cambria Math"/>
               </w:rPr>
               <w:t xml:space="preserve"> timeslot</w:t>
             </w:r>
-            <w:bookmarkStart w:id="0" w:name="_GoBack"/>
-            <w:bookmarkEnd w:id="0"/>
-            <w:r>
-              <w:rPr>
-                <w:rFonts w:ascii="Cambria Math" w:eastAsiaTheme="minorEastAsia" w:hAnsi="Cambria Math"/>
-                <w:noProof/>
+            <w:r>
+              <w:rPr>
+                <w:rFonts w:ascii="Cambria Math" w:eastAsiaTheme="minorEastAsia" w:hAnsi="Cambria Math"/>
+              </w:rPr>
+              <w:t>s</w:t>
+            </w:r>
+            <w:r>
+              <w:rPr>
+                <w:rFonts w:ascii="Cambria Math" w:eastAsiaTheme="minorEastAsia" w:hAnsi="Cambria Math"/>
               </w:rPr>
               <w:t xml:space="preserve"> indices</w:t>
             </w:r>
@@ -953,6 +958,7 @@
         <w:tc>
           <w:tcPr>
             <w:tcW w:w="1701" w:type="dxa"/>
+            <w:gridSpan w:val="2"/>
           </w:tcPr>
           <w:p>
             <w:pPr>
@@ -965,6 +971,17 @@
               </w:rPr>
             </w:pPr>
           </w:p>
+          <w:p>
+            <w:pPr>
+              <w:jc w:val="both"/>
+              <w:cnfStyle w:val="000000000000" w:firstRow="0" w:lastRow="0" w:firstColumn="0" w:lastColumn="0" w:oddVBand="0" w:evenVBand="0" w:oddHBand="0" w:evenHBand="0" w:firstRowFirstColumn="0" w:firstRowLastColumn="0" w:lastRowFirstColumn="0" w:lastRowLastColumn="0"/>
+              <w:rPr>
+                <w:rFonts w:ascii="Cambria Math" w:eastAsia="Times New Roman" w:hAnsi="Cambria Math" w:cs="Times New Roman"/>
+                <w:b/>
+                <w:noProof/>
+              </w:rPr>
+            </w:pPr>
+          </w:p>
         </w:tc>
         <w:tc>
           <w:tcPr>
@@ -977,7 +994,6 @@
               <w:rPr>
                 <w:rFonts w:ascii="Cambria Math" w:eastAsiaTheme="minorEastAsia" w:hAnsi="Cambria Math"/>
                 <w:b/>
-                <w:noProof/>
               </w:rPr>
             </w:pPr>
           </w:p>
@@ -1029,6 +1045,7 @@
         <w:tc>
           <w:tcPr>
             <w:tcW w:w="1701" w:type="dxa"/>
+            <w:gridSpan w:val="2"/>
           </w:tcPr>
           <w:p>
             <w:pPr>
@@ -1053,7 +1070,6 @@
               <w:rPr>
                 <w:rFonts w:ascii="Cambria Math" w:eastAsiaTheme="minorEastAsia" w:hAnsi="Cambria Math"/>
                 <w:b/>
-                <w:noProof/>
               </w:rPr>
             </w:pPr>
           </w:p>
@@ -1101,6 +1117,22 @@
                   </w:rPr>
                   <m:t>|S|</m:t>
                 </m:r>
+                <m:r>
+                  <w:rPr>
+                    <w:rFonts w:ascii="Cambria Math" w:eastAsiaTheme="minorEastAsia" w:hAnsi="Cambria Math"/>
+                    <w:noProof/>
+                  </w:rPr>
+                  <m:t xml:space="preserve">ϵ </m:t>
+                </m:r>
+                <m:r>
+                  <m:rPr>
+                    <m:sty m:val="p"/>
+                  </m:rPr>
+                  <w:rPr>
+                    <w:rFonts w:ascii="Cambria Math" w:hAnsi="Cambria Math"/>
+                  </w:rPr>
+                  <m:t>N</m:t>
+                </m:r>
               </m:oMath>
             </m:oMathPara>
           </w:p>
@@ -1108,7 +1140,7 @@
         <w:tc>
           <w:tcPr>
             <w:tcW w:w="6804" w:type="dxa"/>
-            <w:gridSpan w:val="2"/>
+            <w:gridSpan w:val="3"/>
           </w:tcPr>
           <w:p>
             <w:pPr>
@@ -1116,15 +1148,25 @@
               <w:cnfStyle w:val="000000000000" w:firstRow="0" w:lastRow="0" w:firstColumn="0" w:lastColumn="0" w:oddVBand="0" w:evenVBand="0" w:oddHBand="0" w:evenHBand="0" w:firstRowFirstColumn="0" w:firstRowLastColumn="0" w:lastRowFirstColumn="0" w:lastRowLastColumn="0"/>
               <w:rPr>
                 <w:rFonts w:ascii="Cambria Math" w:eastAsiaTheme="minorEastAsia" w:hAnsi="Cambria Math"/>
-                <w:noProof/>
-              </w:rPr>
-            </w:pPr>
-            <w:r>
-              <w:rPr>
-                <w:rFonts w:ascii="Cambria Math" w:eastAsiaTheme="minorEastAsia" w:hAnsi="Cambria Math"/>
-                <w:noProof/>
-              </w:rPr>
-              <w:t>Total number of student enrolled in at least 1 exam</w:t>
+              </w:rPr>
+            </w:pPr>
+            <w:r>
+              <w:rPr>
+                <w:rFonts w:ascii="Cambria Math" w:eastAsiaTheme="minorEastAsia" w:hAnsi="Cambria Math"/>
+              </w:rPr>
+              <w:t>Total number of student</w:t>
+            </w:r>
+            <w:r>
+              <w:rPr>
+                <w:rFonts w:ascii="Cambria Math" w:eastAsiaTheme="minorEastAsia" w:hAnsi="Cambria Math"/>
+              </w:rPr>
+              <w:t>s</w:t>
+            </w:r>
+            <w:r>
+              <w:rPr>
+                <w:rFonts w:ascii="Cambria Math" w:eastAsiaTheme="minorEastAsia" w:hAnsi="Cambria Math"/>
+              </w:rPr>
+              <w:t xml:space="preserve"> enrolled in at least 1 exam</w:t>
             </w:r>
           </w:p>
         </w:tc>
@@ -1169,6 +1211,22 @@
                 </w:rPr>
                 <m:t>|E|</m:t>
               </m:r>
+              <m:r>
+                <w:rPr>
+                  <w:rFonts w:ascii="Cambria Math" w:eastAsiaTheme="minorEastAsia" w:hAnsi="Cambria Math"/>
+                  <w:noProof/>
+                </w:rPr>
+                <m:t xml:space="preserve">ϵ </m:t>
+              </m:r>
+              <m:r>
+                <m:rPr>
+                  <m:sty m:val="p"/>
+                </m:rPr>
+                <w:rPr>
+                  <w:rFonts w:ascii="Cambria Math" w:hAnsi="Cambria Math"/>
+                </w:rPr>
+                <m:t>N</m:t>
+              </m:r>
             </m:oMath>
             <w:r>
               <w:rPr>
@@ -1182,7 +1240,7 @@
         <w:tc>
           <w:tcPr>
             <w:tcW w:w="6804" w:type="dxa"/>
-            <w:gridSpan w:val="2"/>
+            <w:gridSpan w:val="3"/>
           </w:tcPr>
           <w:p>
             <w:pPr>
@@ -1190,13 +1248,11 @@
               <w:cnfStyle w:val="000000100000" w:firstRow="0" w:lastRow="0" w:firstColumn="0" w:lastColumn="0" w:oddVBand="0" w:evenVBand="0" w:oddHBand="1" w:evenHBand="0" w:firstRowFirstColumn="0" w:firstRowLastColumn="0" w:lastRowFirstColumn="0" w:lastRowLastColumn="0"/>
               <w:rPr>
                 <w:rFonts w:ascii="Cambria Math" w:eastAsiaTheme="minorEastAsia" w:hAnsi="Cambria Math"/>
-                <w:noProof/>
-              </w:rPr>
-            </w:pPr>
-            <w:r>
-              <w:rPr>
-                <w:rFonts w:ascii="Cambria Math" w:eastAsia="Times New Roman" w:hAnsi="Cambria Math" w:cs="Times New Roman"/>
-                <w:noProof/>
+              </w:rPr>
+            </w:pPr>
+            <w:r>
+              <w:rPr>
+                <w:rFonts w:ascii="Cambria Math" w:eastAsia="Times New Roman" w:hAnsi="Cambria Math" w:cs="Times New Roman"/>
               </w:rPr>
               <w:t>Total number of exams</w:t>
             </w:r>
@@ -1303,7 +1359,7 @@
         <w:tc>
           <w:tcPr>
             <w:tcW w:w="6804" w:type="dxa"/>
-            <w:gridSpan w:val="2"/>
+            <w:gridSpan w:val="3"/>
           </w:tcPr>
           <w:p>
             <w:pPr>
@@ -1311,20 +1367,17 @@
               <w:cnfStyle w:val="000000000000" w:firstRow="0" w:lastRow="0" w:firstColumn="0" w:lastColumn="0" w:oddVBand="0" w:evenVBand="0" w:oddHBand="0" w:evenHBand="0" w:firstRowFirstColumn="0" w:firstRowLastColumn="0" w:lastRowFirstColumn="0" w:lastRowLastColumn="0"/>
               <w:rPr>
                 <w:rFonts w:ascii="Cambria Math" w:eastAsiaTheme="minorEastAsia" w:hAnsi="Cambria Math"/>
-                <w:noProof/>
-              </w:rPr>
-            </w:pPr>
-            <w:r>
-              <w:rPr>
-                <w:rFonts w:ascii="Cambria Math" w:eastAsia="Times New Roman" w:hAnsi="Cambria Math" w:cs="Times New Roman"/>
-                <w:noProof/>
+              </w:rPr>
+            </w:pPr>
+            <w:r>
+              <w:rPr>
+                <w:rFonts w:ascii="Cambria Math" w:eastAsia="Times New Roman" w:hAnsi="Cambria Math" w:cs="Times New Roman"/>
               </w:rPr>
               <w:t>1 if s</w:t>
             </w:r>
             <w:r>
               <w:rPr>
                 <w:rFonts w:ascii="Cambria Math" w:eastAsia="Times New Roman" w:hAnsi="Cambria Math" w:cs="Times New Roman"/>
-                <w:noProof/>
               </w:rPr>
               <w:t xml:space="preserve">tudent </w:t>
             </w:r>
@@ -1332,7 +1385,6 @@
               <w:rPr>
                 <w:rFonts w:ascii="Cambria Math" w:eastAsia="Times New Roman" w:hAnsi="Cambria Math" w:cs="Times New Roman"/>
                 <w:i/>
-                <w:noProof/>
               </w:rPr>
               <w:t>s</w:t>
             </w:r>
@@ -1340,21 +1392,18 @@
               <w:rPr>
                 <w:rFonts w:ascii="Cambria Math" w:eastAsia="Times New Roman" w:hAnsi="Cambria Math" w:cs="Times New Roman"/>
                 <w:i/>
-                <w:noProof/>
               </w:rPr>
               <w:t xml:space="preserve"> </w:t>
             </w:r>
             <w:r>
               <w:rPr>
                 <w:rFonts w:ascii="Cambria Math" w:eastAsia="Times New Roman" w:hAnsi="Cambria Math" w:cs="Times New Roman"/>
-                <w:noProof/>
               </w:rPr>
               <w:t xml:space="preserve"> </w:t>
             </w:r>
             <w:r>
               <w:rPr>
                 <w:rFonts w:ascii="Cambria Math" w:eastAsia="Times New Roman" w:hAnsi="Cambria Math" w:cs="Times New Roman"/>
-                <w:noProof/>
               </w:rPr>
               <w:t xml:space="preserve">is enrolled in exam </w:t>
             </w:r>
@@ -1362,42 +1411,36 @@
               <w:rPr>
                 <w:rFonts w:ascii="Cambria Math" w:eastAsia="Times New Roman" w:hAnsi="Cambria Math" w:cs="Times New Roman"/>
                 <w:i/>
-                <w:noProof/>
               </w:rPr>
               <w:t>e</w:t>
             </w:r>
             <w:r>
               <w:rPr>
                 <w:rFonts w:ascii="Cambria Math" w:eastAsia="Times New Roman" w:hAnsi="Cambria Math" w:cs="Times New Roman"/>
-                <w:noProof/>
               </w:rPr>
               <w:t xml:space="preserve">, </w:t>
             </w:r>
             <w:r>
               <w:rPr>
                 <w:rFonts w:ascii="Cambria Math" w:eastAsia="Times New Roman" w:hAnsi="Cambria Math" w:cs="Times New Roman"/>
-                <w:noProof/>
               </w:rPr>
               <w:t xml:space="preserve"> </w:t>
             </w:r>
             <w:r>
               <w:rPr>
                 <w:rFonts w:ascii="Cambria Math" w:eastAsia="Times New Roman" w:hAnsi="Cambria Math" w:cs="Times New Roman"/>
-                <w:noProof/>
               </w:rPr>
               <w:t>0</w:t>
             </w:r>
             <w:r>
               <w:rPr>
                 <w:rFonts w:ascii="Cambria Math" w:eastAsia="Times New Roman" w:hAnsi="Cambria Math" w:cs="Times New Roman"/>
-                <w:noProof/>
               </w:rPr>
               <w:t xml:space="preserve"> </w:t>
             </w:r>
             <w:r>
               <w:rPr>
                 <w:rFonts w:ascii="Cambria Math" w:eastAsia="Times New Roman" w:hAnsi="Cambria Math" w:cs="Times New Roman"/>
-                <w:noProof/>
               </w:rPr>
               <w:t>o/w</w:t>
             </w:r>
@@ -1494,7 +1537,7 @@
         <w:tc>
           <w:tcPr>
             <w:tcW w:w="6804" w:type="dxa"/>
-            <w:gridSpan w:val="2"/>
+            <w:gridSpan w:val="3"/>
           </w:tcPr>
           <w:p>
             <w:pPr>
@@ -1502,13 +1545,11 @@
               <w:cnfStyle w:val="000000100000" w:firstRow="0" w:lastRow="0" w:firstColumn="0" w:lastColumn="0" w:oddVBand="0" w:evenVBand="0" w:oddHBand="1" w:evenHBand="0" w:firstRowFirstColumn="0" w:firstRowLastColumn="0" w:lastRowFirstColumn="0" w:lastRowLastColumn="0"/>
               <w:rPr>
                 <w:rFonts w:ascii="Cambria Math" w:eastAsiaTheme="minorEastAsia" w:hAnsi="Cambria Math"/>
-                <w:noProof/>
-              </w:rPr>
-            </w:pPr>
-            <w:r>
-              <w:rPr>
-                <w:rFonts w:ascii="Cambria Math" w:eastAsia="Times New Roman" w:hAnsi="Cambria Math" w:cs="Times New Roman"/>
-                <w:noProof/>
+              </w:rPr>
+            </w:pPr>
+            <w:r>
+              <w:rPr>
+                <w:rFonts w:ascii="Cambria Math" w:eastAsia="Times New Roman" w:hAnsi="Cambria Math" w:cs="Times New Roman"/>
               </w:rPr>
               <w:t>Number of available timeslots</w:t>
             </w:r>
@@ -1551,6 +1592,7 @@
         <w:tc>
           <w:tcPr>
             <w:tcW w:w="1701" w:type="dxa"/>
+            <w:gridSpan w:val="2"/>
           </w:tcPr>
           <w:p>
             <w:pPr>
@@ -1575,7 +1617,16 @@
               <w:rPr>
                 <w:rFonts w:ascii="Cambria Math" w:eastAsiaTheme="minorEastAsia" w:hAnsi="Cambria Math"/>
                 <w:b/>
-                <w:noProof/>
+              </w:rPr>
+            </w:pPr>
+          </w:p>
+          <w:p>
+            <w:pPr>
+              <w:jc w:val="both"/>
+              <w:cnfStyle w:val="000000000000" w:firstRow="0" w:lastRow="0" w:firstColumn="0" w:lastColumn="0" w:oddVBand="0" w:evenVBand="0" w:oddHBand="0" w:evenHBand="0" w:firstRowFirstColumn="0" w:firstRowLastColumn="0" w:lastRowFirstColumn="0" w:lastRowLastColumn="0"/>
+              <w:rPr>
+                <w:rFonts w:ascii="Cambria Math" w:eastAsiaTheme="minorEastAsia" w:hAnsi="Cambria Math"/>
+                <w:b/>
               </w:rPr>
             </w:pPr>
           </w:p>
@@ -1636,6 +1687,7 @@
         <w:tc>
           <w:tcPr>
             <w:tcW w:w="1701" w:type="dxa"/>
+            <w:gridSpan w:val="2"/>
           </w:tcPr>
           <w:p>
             <w:pPr>
@@ -1659,7 +1711,6 @@
               <w:rPr>
                 <w:rFonts w:ascii="Cambria Math" w:eastAsiaTheme="minorEastAsia" w:hAnsi="Cambria Math"/>
                 <w:b/>
-                <w:noProof/>
               </w:rPr>
             </w:pPr>
           </w:p>
@@ -1773,6 +1824,7 @@
         <w:tc>
           <w:tcPr>
             <w:tcW w:w="1701" w:type="dxa"/>
+            <w:gridSpan w:val="2"/>
           </w:tcPr>
           <w:p>
             <w:pPr>
@@ -1810,20 +1862,17 @@
               <w:cnfStyle w:val="000000000000" w:firstRow="0" w:lastRow="0" w:firstColumn="0" w:lastColumn="0" w:oddVBand="0" w:evenVBand="0" w:oddHBand="0" w:evenHBand="0" w:firstRowFirstColumn="0" w:firstRowLastColumn="0" w:lastRowFirstColumn="0" w:lastRowLastColumn="0"/>
               <w:rPr>
                 <w:rFonts w:ascii="Cambria Math" w:eastAsiaTheme="minorEastAsia" w:hAnsi="Cambria Math"/>
-                <w:noProof/>
-              </w:rPr>
-            </w:pPr>
-            <w:r>
-              <w:rPr>
-                <w:rFonts w:ascii="Cambria Math" w:eastAsiaTheme="minorEastAsia" w:hAnsi="Cambria Math"/>
-                <w:noProof/>
+              </w:rPr>
+            </w:pPr>
+            <w:r>
+              <w:rPr>
+                <w:rFonts w:ascii="Cambria Math" w:eastAsiaTheme="minorEastAsia" w:hAnsi="Cambria Math"/>
               </w:rPr>
               <w:t>1 if e</w:t>
             </w:r>
             <w:r>
               <w:rPr>
                 <w:rFonts w:ascii="Cambria Math" w:eastAsiaTheme="minorEastAsia" w:hAnsi="Cambria Math"/>
-                <w:noProof/>
               </w:rPr>
               <w:t xml:space="preserve">xam </w:t>
             </w:r>
@@ -1831,28 +1880,24 @@
               <w:rPr>
                 <w:rFonts w:ascii="Cambria Math" w:eastAsiaTheme="minorEastAsia" w:hAnsi="Cambria Math"/>
                 <w:i/>
-                <w:noProof/>
               </w:rPr>
               <w:t>e</w:t>
             </w:r>
             <w:r>
               <w:rPr>
                 <w:rFonts w:ascii="Cambria Math" w:eastAsiaTheme="minorEastAsia" w:hAnsi="Cambria Math"/>
-                <w:noProof/>
               </w:rPr>
               <w:t xml:space="preserve"> </w:t>
             </w:r>
             <w:r>
               <w:rPr>
                 <w:rFonts w:ascii="Cambria Math" w:eastAsiaTheme="minorEastAsia" w:hAnsi="Cambria Math"/>
-                <w:noProof/>
               </w:rPr>
               <w:t xml:space="preserve"> </w:t>
             </w:r>
             <w:r>
               <w:rPr>
                 <w:rFonts w:ascii="Cambria Math" w:eastAsiaTheme="minorEastAsia" w:hAnsi="Cambria Math"/>
-                <w:noProof/>
               </w:rPr>
               <w:t xml:space="preserve">is scheduled on timeslot </w:t>
             </w:r>
@@ -1860,21 +1905,18 @@
               <w:rPr>
                 <w:rFonts w:ascii="Cambria Math" w:eastAsiaTheme="minorEastAsia" w:hAnsi="Cambria Math"/>
                 <w:i/>
-                <w:noProof/>
               </w:rPr>
               <w:t>t</w:t>
             </w:r>
             <w:r>
               <w:rPr>
                 <w:rFonts w:ascii="Cambria Math" w:eastAsiaTheme="minorEastAsia" w:hAnsi="Cambria Math"/>
-                <w:noProof/>
               </w:rPr>
               <w:t>, 0</w:t>
             </w:r>
             <w:r>
               <w:rPr>
                 <w:rFonts w:ascii="Cambria Math" w:eastAsiaTheme="minorEastAsia" w:hAnsi="Cambria Math"/>
-                <w:noProof/>
               </w:rPr>
               <w:t xml:space="preserve"> o/w</w:t>
             </w:r>
@@ -1961,30 +2003,24 @@
                     <w:rFonts w:ascii="Cambria Math" w:eastAsia="Times New Roman" w:hAnsi="Cambria Math" w:cs="Times New Roman"/>
                     <w:noProof/>
                   </w:rPr>
-                  <m:t xml:space="preserve"> ϵ </m:t>
+                  <m:t xml:space="preserve"> ϵ</m:t>
                 </m:r>
-                <m:d>
-                  <m:dPr>
-                    <m:begChr m:val="{"/>
-                    <m:endChr m:val="}"/>
-                    <m:ctrlPr>
-                      <w:rPr>
-                        <w:rFonts w:ascii="Cambria Math" w:eastAsia="Times New Roman" w:hAnsi="Cambria Math" w:cs="Times New Roman"/>
-                        <w:i/>
-                        <w:noProof/>
-                      </w:rPr>
-                    </m:ctrlPr>
-                  </m:dPr>
-                  <m:e>
-                    <m:r>
-                      <w:rPr>
-                        <w:rFonts w:ascii="Cambria Math" w:eastAsia="Times New Roman" w:hAnsi="Cambria Math" w:cs="Times New Roman"/>
-                        <w:noProof/>
-                      </w:rPr>
-                      <m:t>0,1</m:t>
-                    </m:r>
-                  </m:e>
-                </m:d>
+                <m:r>
+                  <w:rPr>
+                    <w:rFonts w:ascii="Cambria Math" w:eastAsia="Times New Roman" w:hAnsi="Cambria Math" w:cs="Times New Roman"/>
+                    <w:noProof/>
+                  </w:rPr>
+                  <m:t xml:space="preserve"> </m:t>
+                </m:r>
+                <m:r>
+                  <m:rPr>
+                    <m:sty m:val="p"/>
+                  </m:rPr>
+                  <w:rPr>
+                    <w:rFonts w:ascii="Cambria Math" w:hAnsi="Cambria Math"/>
+                  </w:rPr>
+                  <m:t>N</m:t>
+                </m:r>
               </m:oMath>
             </m:oMathPara>
           </w:p>
@@ -1992,6 +2028,7 @@
         <w:tc>
           <w:tcPr>
             <w:tcW w:w="1701" w:type="dxa"/>
+            <w:gridSpan w:val="2"/>
           </w:tcPr>
           <w:p>
             <w:pPr>
@@ -2027,71 +2064,157 @@
               <w:cnfStyle w:val="000000100000" w:firstRow="0" w:lastRow="0" w:firstColumn="0" w:lastColumn="0" w:oddVBand="0" w:evenVBand="0" w:oddHBand="1" w:evenHBand="0" w:firstRowFirstColumn="0" w:firstRowLastColumn="0" w:lastRowFirstColumn="0" w:lastRowLastColumn="0"/>
               <w:rPr>
                 <w:rFonts w:ascii="Cambria Math" w:eastAsiaTheme="minorEastAsia" w:hAnsi="Cambria Math"/>
-                <w:noProof/>
-              </w:rPr>
-            </w:pPr>
-            <w:r>
-              <w:rPr>
-                <w:rFonts w:ascii="Cambria Math" w:eastAsiaTheme="minorEastAsia" w:hAnsi="Cambria Math"/>
-                <w:noProof/>
-              </w:rPr>
-              <w:t>1 if s</w:t>
-            </w:r>
-            <w:r>
-              <w:rPr>
-                <w:rFonts w:ascii="Cambria Math" w:eastAsiaTheme="minorEastAsia" w:hAnsi="Cambria Math"/>
-                <w:noProof/>
-              </w:rPr>
-              <w:t xml:space="preserve">tudent </w:t>
+              </w:rPr>
+            </w:pPr>
+            <w:r>
+              <w:rPr>
+                <w:rFonts w:ascii="Cambria Math" w:eastAsiaTheme="minorEastAsia" w:hAnsi="Cambria Math"/>
+              </w:rPr>
+              <w:t>N</w:t>
+            </w:r>
+            <w:r>
+              <w:rPr>
+                <w:rFonts w:ascii="Cambria Math" w:eastAsiaTheme="minorEastAsia" w:hAnsi="Cambria Math"/>
+              </w:rPr>
+              <w:t xml:space="preserve">umber of exams that student </w:t>
             </w:r>
             <w:r>
               <w:rPr>
                 <w:rFonts w:ascii="Cambria Math" w:eastAsiaTheme="minorEastAsia" w:hAnsi="Cambria Math"/>
                 <w:i/>
-                <w:noProof/>
               </w:rPr>
               <w:t>s</w:t>
             </w:r>
             <w:r>
               <w:rPr>
                 <w:rFonts w:ascii="Cambria Math" w:eastAsiaTheme="minorEastAsia" w:hAnsi="Cambria Math"/>
+              </w:rPr>
+              <w:t xml:space="preserve"> has in a certain timeslot </w:t>
+            </w:r>
+            <w:r>
+              <w:rPr>
+                <w:rFonts w:ascii="Cambria Math" w:eastAsiaTheme="minorEastAsia" w:hAnsi="Cambria Math"/>
                 <w:i/>
-                <w:noProof/>
+              </w:rPr>
+              <w:t>t</w:t>
+            </w:r>
+            <w:r>
+              <w:rPr>
+                <w:rFonts w:ascii="Cambria Math" w:eastAsiaTheme="minorEastAsia" w:hAnsi="Cambria Math"/>
+              </w:rPr>
+              <w:t>.</w:t>
+            </w:r>
+            <w:r>
+              <w:rPr>
+                <w:rFonts w:ascii="Cambria Math" w:eastAsiaTheme="minorEastAsia" w:hAnsi="Cambria Math"/>
+              </w:rPr>
+              <w:br/>
+            </w:r>
+            <w:r>
+              <w:rPr>
+                <w:rFonts w:ascii="Cambria Math" w:eastAsiaTheme="minorEastAsia" w:hAnsi="Cambria Math"/>
+                <w:b/>
+                <w:sz w:val="18"/>
+                <w:szCs w:val="18"/>
+              </w:rPr>
+              <w:t>NB: due to the con</w:t>
+            </w:r>
+            <w:r>
+              <w:rPr>
+                <w:rFonts w:ascii="Cambria Math" w:eastAsiaTheme="minorEastAsia" w:hAnsi="Cambria Math"/>
+                <w:b/>
+                <w:sz w:val="18"/>
+                <w:szCs w:val="18"/>
+              </w:rPr>
+              <w:t xml:space="preserve">straint #3, the real domain of </w:t>
+            </w:r>
+            <w:r>
+              <w:rPr>
+                <w:rFonts w:ascii="Cambria Math" w:eastAsiaTheme="minorEastAsia" w:hAnsi="Cambria Math"/>
+                <w:b/>
+                <w:sz w:val="18"/>
+                <w:szCs w:val="18"/>
               </w:rPr>
               <w:t xml:space="preserve"> </w:t>
             </w:r>
-            <w:r>
-              <w:rPr>
-                <w:rFonts w:ascii="Cambria Math" w:eastAsiaTheme="minorEastAsia" w:hAnsi="Cambria Math"/>
-                <w:i/>
-                <w:noProof/>
+            <m:oMath>
+              <m:sSub>
+                <m:sSubPr>
+                  <m:ctrlPr>
+                    <w:rPr>
+                      <w:rFonts w:ascii="Cambria Math" w:eastAsia="Times New Roman" w:hAnsi="Cambria Math" w:cs="Times New Roman"/>
+                      <w:b/>
+                      <w:i/>
+                      <w:sz w:val="18"/>
+                      <w:szCs w:val="18"/>
+                    </w:rPr>
+                  </m:ctrlPr>
+                </m:sSubPr>
+                <m:e>
+                  <m:r>
+                    <m:rPr>
+                      <m:sty m:val="bi"/>
+                    </m:rPr>
+                    <w:rPr>
+                      <w:rFonts w:ascii="Cambria Math" w:eastAsia="Times New Roman" w:hAnsi="Cambria Math" w:cs="Times New Roman"/>
+                      <w:sz w:val="18"/>
+                      <w:szCs w:val="18"/>
+                    </w:rPr>
+                    <m:t>z</m:t>
+                  </m:r>
+                </m:e>
+                <m:sub>
+                  <m:r>
+                    <m:rPr>
+                      <m:sty m:val="bi"/>
+                    </m:rPr>
+                    <w:rPr>
+                      <w:rFonts w:ascii="Cambria Math" w:eastAsia="Times New Roman" w:hAnsi="Cambria Math" w:cs="Times New Roman"/>
+                      <w:sz w:val="18"/>
+                      <w:szCs w:val="18"/>
+                    </w:rPr>
+                    <m:t>s,t</m:t>
+                  </m:r>
+                </m:sub>
+              </m:sSub>
+            </m:oMath>
+            <w:r>
+              <w:rPr>
+                <w:rFonts w:ascii="Cambria Math" w:eastAsiaTheme="minorEastAsia" w:hAnsi="Cambria Math"/>
+                <w:b/>
+                <w:sz w:val="18"/>
+                <w:szCs w:val="18"/>
               </w:rPr>
               <w:t xml:space="preserve"> </w:t>
             </w:r>
             <w:r>
               <w:rPr>
                 <w:rFonts w:ascii="Cambria Math" w:eastAsiaTheme="minorEastAsia" w:hAnsi="Cambria Math"/>
-                <w:noProof/>
-              </w:rPr>
-              <w:t xml:space="preserve">is occupied during timeslot </w:t>
-            </w:r>
-            <w:r>
-              <w:rPr>
-                <w:rFonts w:ascii="Cambria Math" w:eastAsiaTheme="minorEastAsia" w:hAnsi="Cambria Math"/>
-                <w:i/>
-                <w:noProof/>
-              </w:rPr>
-              <w:t>t</w:t>
-            </w:r>
-            <w:r>
-              <w:rPr>
-                <w:rFonts w:ascii="Cambria Math" w:eastAsiaTheme="minorEastAsia" w:hAnsi="Cambria Math"/>
-                <w:noProof/>
-              </w:rPr>
-              <w:t>, 0 o/w</w:t>
-            </w:r>
-          </w:p>
-        </w:tc>
+                <w:b/>
+                <w:sz w:val="18"/>
+                <w:szCs w:val="18"/>
+              </w:rPr>
+              <w:t xml:space="preserve"> </w:t>
+            </w:r>
+            <w:r>
+              <w:rPr>
+                <w:rFonts w:ascii="Cambria Math" w:eastAsiaTheme="minorEastAsia" w:hAnsi="Cambria Math"/>
+                <w:b/>
+                <w:sz w:val="18"/>
+                <w:szCs w:val="18"/>
+              </w:rPr>
+              <w:t>is {0,1}</w:t>
+            </w:r>
+            <w:r>
+              <w:rPr>
+                <w:rFonts w:ascii="Cambria Math" w:eastAsiaTheme="minorEastAsia" w:hAnsi="Cambria Math"/>
+              </w:rPr>
+              <w:t xml:space="preserve"> </w:t>
+            </w:r>
+          </w:p>
+        </w:tc>
+        <w:bookmarkStart w:id="0" w:name="_GoBack"/>
+        <w:bookmarkEnd w:id="0"/>
       </w:tr>
       <w:tr>
         <w:tc>
@@ -2230,6 +2353,7 @@
         <w:tc>
           <w:tcPr>
             <w:tcW w:w="1701" w:type="dxa"/>
+            <w:gridSpan w:val="2"/>
           </w:tcPr>
           <w:p>
             <w:pPr>
@@ -2295,13 +2419,11 @@
               <w:cnfStyle w:val="000000000000" w:firstRow="0" w:lastRow="0" w:firstColumn="0" w:lastColumn="0" w:oddVBand="0" w:evenVBand="0" w:oddHBand="0" w:evenHBand="0" w:firstRowFirstColumn="0" w:firstRowLastColumn="0" w:lastRowFirstColumn="0" w:lastRowLastColumn="0"/>
               <w:rPr>
                 <w:rFonts w:ascii="Cambria Math" w:eastAsiaTheme="minorEastAsia" w:hAnsi="Cambria Math"/>
-                <w:noProof/>
-              </w:rPr>
-            </w:pPr>
-            <w:r>
-              <w:rPr>
-                <w:rFonts w:ascii="Cambria Math" w:eastAsiaTheme="minorEastAsia" w:hAnsi="Cambria Math"/>
-                <w:noProof/>
+              </w:rPr>
+            </w:pPr>
+            <w:r>
+              <w:rPr>
+                <w:rFonts w:ascii="Cambria Math" w:eastAsiaTheme="minorEastAsia" w:hAnsi="Cambria Math"/>
               </w:rPr>
               <w:t xml:space="preserve">1 if student </w:t>
             </w:r>
@@ -2309,7 +2431,6 @@
               <w:rPr>
                 <w:rFonts w:ascii="Cambria Math" w:eastAsiaTheme="minorEastAsia" w:hAnsi="Cambria Math"/>
                 <w:i/>
-                <w:noProof/>
               </w:rPr>
               <w:t>s</w:t>
             </w:r>
@@ -2317,14 +2438,12 @@
               <w:rPr>
                 <w:rFonts w:ascii="Cambria Math" w:eastAsiaTheme="minorEastAsia" w:hAnsi="Cambria Math"/>
                 <w:i/>
-                <w:noProof/>
               </w:rPr>
               <w:t xml:space="preserve"> </w:t>
             </w:r>
             <w:r>
               <w:rPr>
                 <w:rFonts w:ascii="Cambria Math" w:eastAsiaTheme="minorEastAsia" w:hAnsi="Cambria Math"/>
-                <w:noProof/>
               </w:rPr>
               <w:t xml:space="preserve"> is occupied in both timeslots </w:t>
             </w:r>
@@ -2332,14 +2451,12 @@
               <w:rPr>
                 <w:rFonts w:ascii="Cambria Math" w:eastAsiaTheme="minorEastAsia" w:hAnsi="Cambria Math"/>
                 <w:i/>
-                <w:noProof/>
               </w:rPr>
               <w:t>t</w:t>
             </w:r>
             <w:r>
               <w:rPr>
                 <w:rFonts w:ascii="Cambria Math" w:eastAsiaTheme="minorEastAsia" w:hAnsi="Cambria Math"/>
-                <w:noProof/>
               </w:rPr>
               <w:t xml:space="preserve"> and </w:t>
             </w:r>
@@ -2347,7 +2464,6 @@
               <w:rPr>
                 <w:rFonts w:ascii="Cambria Math" w:eastAsiaTheme="minorEastAsia" w:hAnsi="Cambria Math"/>
                 <w:i/>
-                <w:noProof/>
               </w:rPr>
               <w:t>t</w:t>
             </w:r>
@@ -2355,7 +2471,6 @@
               <w:rPr>
                 <w:rFonts w:ascii="Cambria Math" w:eastAsiaTheme="minorEastAsia" w:hAnsi="Cambria Math"/>
                 <w:i/>
-                <w:noProof/>
                 <w:vertAlign w:val="subscript"/>
               </w:rPr>
               <w:t>1</w:t>
@@ -2363,7 +2478,6 @@
             <w:r>
               <w:rPr>
                 <w:rFonts w:ascii="Cambria Math" w:eastAsiaTheme="minorEastAsia" w:hAnsi="Cambria Math"/>
-                <w:noProof/>
               </w:rPr>
               <w:t xml:space="preserve">, 0 o/w </w:t>
             </w:r>
@@ -2408,6 +2522,7 @@
         <w:tc>
           <w:tcPr>
             <w:tcW w:w="1701" w:type="dxa"/>
+            <w:gridSpan w:val="2"/>
           </w:tcPr>
           <w:p>
             <w:pPr>
@@ -2419,6 +2534,16 @@
               </w:rPr>
             </w:pPr>
           </w:p>
+          <w:p>
+            <w:pPr>
+              <w:jc w:val="both"/>
+              <w:cnfStyle w:val="000000100000" w:firstRow="0" w:lastRow="0" w:firstColumn="0" w:lastColumn="0" w:oddVBand="0" w:evenVBand="0" w:oddHBand="1" w:evenHBand="0" w:firstRowFirstColumn="0" w:firstRowLastColumn="0" w:lastRowFirstColumn="0" w:lastRowLastColumn="0"/>
+              <w:rPr>
+                <w:rFonts w:ascii="Cambria Math" w:eastAsia="Times New Roman" w:hAnsi="Cambria Math" w:cs="Times New Roman"/>
+                <w:noProof/>
+              </w:rPr>
+            </w:pPr>
+          </w:p>
         </w:tc>
         <w:tc>
           <w:tcPr>
@@ -2430,7 +2555,6 @@
               <w:cnfStyle w:val="000000100000" w:firstRow="0" w:lastRow="0" w:firstColumn="0" w:lastColumn="0" w:oddVBand="0" w:evenVBand="0" w:oddHBand="1" w:evenHBand="0" w:firstRowFirstColumn="0" w:firstRowLastColumn="0" w:lastRowFirstColumn="0" w:lastRowLastColumn="0"/>
               <w:rPr>
                 <w:rFonts w:ascii="Cambria Math" w:eastAsiaTheme="minorEastAsia" w:hAnsi="Cambria Math"/>
-                <w:noProof/>
               </w:rPr>
             </w:pPr>
           </w:p>
@@ -2480,6 +2604,7 @@
         <w:tc>
           <w:tcPr>
             <w:tcW w:w="1701" w:type="dxa"/>
+            <w:gridSpan w:val="2"/>
           </w:tcPr>
           <w:p>
             <w:pPr>
@@ -2504,7 +2629,6 @@
               <w:rPr>
                 <w:rFonts w:ascii="Cambria Math" w:eastAsiaTheme="minorEastAsia" w:hAnsi="Cambria Math"/>
                 <w:b/>
-                <w:noProof/>
               </w:rPr>
             </w:pPr>
           </w:p>
@@ -2661,6 +2785,7 @@
         <w:tc>
           <w:tcPr>
             <w:tcW w:w="1701" w:type="dxa"/>
+            <w:gridSpan w:val="2"/>
           </w:tcPr>
           <w:p>
             <w:pPr>
@@ -2696,15 +2821,27 @@
               <w:cnfStyle w:val="000000100000" w:firstRow="0" w:lastRow="0" w:firstColumn="0" w:lastColumn="0" w:oddVBand="0" w:evenVBand="0" w:oddHBand="1" w:evenHBand="0" w:firstRowFirstColumn="0" w:firstRowLastColumn="0" w:lastRowFirstColumn="0" w:lastRowLastColumn="0"/>
               <w:rPr>
                 <w:rFonts w:ascii="Cambria Math" w:eastAsiaTheme="minorEastAsia" w:hAnsi="Cambria Math"/>
-                <w:noProof/>
-              </w:rPr>
-            </w:pPr>
-            <w:r>
-              <w:rPr>
-                <w:rFonts w:ascii="Cambria Math" w:eastAsiaTheme="minorEastAsia" w:hAnsi="Cambria Math"/>
-                <w:noProof/>
-              </w:rPr>
-              <w:t>Each exam will have one and only one time slot</w:t>
+              </w:rPr>
+            </w:pPr>
+            <w:r>
+              <w:rPr>
+                <w:rFonts w:ascii="Cambria Math" w:eastAsiaTheme="minorEastAsia" w:hAnsi="Cambria Math"/>
+              </w:rPr>
+              <w:t xml:space="preserve">Each exam </w:t>
+            </w:r>
+            <w:proofErr w:type="gramStart"/>
+            <w:r>
+              <w:rPr>
+                <w:rFonts w:ascii="Cambria Math" w:eastAsiaTheme="minorEastAsia" w:hAnsi="Cambria Math"/>
+              </w:rPr>
+              <w:t>is scheduled</w:t>
+            </w:r>
+            <w:proofErr w:type="gramEnd"/>
+            <w:r>
+              <w:rPr>
+                <w:rFonts w:ascii="Cambria Math" w:eastAsiaTheme="minorEastAsia" w:hAnsi="Cambria Math"/>
+              </w:rPr>
+              <w:t xml:space="preserve"> in one and only one timeslot.</w:t>
             </w:r>
           </w:p>
         </w:tc>
@@ -2886,6 +3023,7 @@
         <w:tc>
           <w:tcPr>
             <w:tcW w:w="1701" w:type="dxa"/>
+            <w:gridSpan w:val="2"/>
           </w:tcPr>
           <w:p>
             <w:pPr>
@@ -2921,20 +3059,18 @@
               <w:cnfStyle w:val="000000000000" w:firstRow="0" w:lastRow="0" w:firstColumn="0" w:lastColumn="0" w:oddVBand="0" w:evenVBand="0" w:oddHBand="0" w:evenHBand="0" w:firstRowFirstColumn="0" w:firstRowLastColumn="0" w:lastRowFirstColumn="0" w:lastRowLastColumn="0"/>
               <w:rPr>
                 <w:rFonts w:ascii="Cambria Math" w:eastAsiaTheme="minorEastAsia" w:hAnsi="Cambria Math"/>
-                <w:noProof/>
-              </w:rPr>
-            </w:pPr>
-            <w:r>
-              <w:rPr>
-                <w:rFonts w:ascii="Cambria Math" w:eastAsiaTheme="minorEastAsia" w:hAnsi="Cambria Math"/>
-                <w:noProof/>
+              </w:rPr>
+            </w:pPr>
+            <w:proofErr w:type="spellStart"/>
+            <w:r>
+              <w:rPr>
+                <w:rFonts w:ascii="Cambria Math" w:eastAsiaTheme="minorEastAsia" w:hAnsi="Cambria Math"/>
               </w:rPr>
               <w:t>z</w:t>
             </w:r>
             <w:r>
               <w:rPr>
                 <w:rFonts w:ascii="Cambria Math" w:eastAsiaTheme="minorEastAsia" w:hAnsi="Cambria Math"/>
-                <w:noProof/>
                 <w:vertAlign w:val="subscript"/>
               </w:rPr>
               <w:t>s</w:t>
@@ -2942,75 +3078,38 @@
             <w:r>
               <w:rPr>
                 <w:rFonts w:ascii="Cambria Math" w:eastAsiaTheme="minorEastAsia" w:hAnsi="Cambria Math"/>
-                <w:noProof/>
                 <w:vertAlign w:val="subscript"/>
               </w:rPr>
               <w:t>,t</w:t>
             </w:r>
-            <w:r>
-              <w:rPr>
-                <w:rFonts w:ascii="Cambria Math" w:eastAsiaTheme="minorEastAsia" w:hAnsi="Cambria Math"/>
-                <w:noProof/>
-              </w:rPr>
-              <w:t xml:space="preserve"> is 1 if student </w:t>
+            <w:proofErr w:type="spellEnd"/>
+            <w:r>
+              <w:rPr>
+                <w:rFonts w:ascii="Cambria Math" w:eastAsiaTheme="minorEastAsia" w:hAnsi="Cambria Math"/>
+              </w:rPr>
+              <w:t xml:space="preserve"> is</w:t>
+            </w:r>
+            <w:r>
+              <w:rPr>
+                <w:rFonts w:ascii="Cambria Math" w:eastAsiaTheme="minorEastAsia" w:hAnsi="Cambria Math"/>
+              </w:rPr>
+              <w:t xml:space="preserve"> the number of exams that student </w:t>
             </w:r>
             <w:r>
               <w:rPr>
                 <w:rFonts w:ascii="Cambria Math" w:eastAsiaTheme="minorEastAsia" w:hAnsi="Cambria Math"/>
                 <w:i/>
-                <w:noProof/>
               </w:rPr>
               <w:t>s</w:t>
             </w:r>
             <w:r>
-              <w:rPr>
-                <w:rFonts w:ascii="Cambria Math" w:eastAsiaTheme="minorEastAsia" w:hAnsi="Cambria Math"/>
-                <w:noProof/>
-              </w:rPr>
-              <w:t xml:space="preserve"> </w:t>
-            </w:r>
-            <w:r>
-              <w:rPr>
-                <w:rFonts w:ascii="Cambria Math" w:eastAsiaTheme="minorEastAsia" w:hAnsi="Cambria Math"/>
-                <w:noProof/>
-              </w:rPr>
-              <w:t xml:space="preserve"> </w:t>
-            </w:r>
-            <w:r>
-              <w:rPr>
-                <w:rFonts w:ascii="Cambria Math" w:eastAsiaTheme="minorEastAsia" w:hAnsi="Cambria Math"/>
-                <w:noProof/>
-              </w:rPr>
-              <w:t xml:space="preserve">is occupied in timeslot </w:t>
-            </w:r>
-            <w:r>
-              <w:rPr>
-                <w:rFonts w:ascii="Cambria Math" w:eastAsiaTheme="minorEastAsia" w:hAnsi="Cambria Math"/>
+              <w:t xml:space="preserve"> has in a certain timeslot </w:t>
+            </w:r>
+            <w:r>
+              <w:rPr>
                 <w:i/>
-                <w:noProof/>
-              </w:rPr>
-              <w:t>t</w:t>
-            </w:r>
-            <w:r>
-              <w:rPr>
-                <w:rFonts w:ascii="Cambria Math" w:eastAsiaTheme="minorEastAsia" w:hAnsi="Cambria Math"/>
-                <w:noProof/>
-              </w:rPr>
-              <w:t xml:space="preserve">, 0 </w:t>
-            </w:r>
-            <w:r>
-              <w:rPr>
-                <w:rFonts w:ascii="Cambria Math" w:eastAsiaTheme="minorEastAsia" w:hAnsi="Cambria Math"/>
-                <w:noProof/>
-              </w:rPr>
-              <w:t>o/w</w:t>
-            </w:r>
-            <w:r>
-              <w:rPr>
-                <w:rFonts w:ascii="Cambria Math" w:eastAsiaTheme="minorEastAsia" w:hAnsi="Cambria Math"/>
-                <w:noProof/>
-              </w:rPr>
-              <w:t>.</w:t>
+              </w:rPr>
+              <w:t>t.</w:t>
             </w:r>
           </w:p>
         </w:tc>
@@ -3096,6 +3195,7 @@
         <w:tc>
           <w:tcPr>
             <w:tcW w:w="1701" w:type="dxa"/>
+            <w:gridSpan w:val="2"/>
           </w:tcPr>
           <w:p>
             <w:pPr>
@@ -3131,13 +3231,11 @@
               <w:cnfStyle w:val="000000100000" w:firstRow="0" w:lastRow="0" w:firstColumn="0" w:lastColumn="0" w:oddVBand="0" w:evenVBand="0" w:oddHBand="1" w:evenHBand="0" w:firstRowFirstColumn="0" w:firstRowLastColumn="0" w:lastRowFirstColumn="0" w:lastRowLastColumn="0"/>
               <w:rPr>
                 <w:rFonts w:ascii="Cambria Math" w:eastAsiaTheme="minorEastAsia" w:hAnsi="Cambria Math"/>
-                <w:noProof/>
-              </w:rPr>
-            </w:pPr>
-            <w:r>
-              <w:rPr>
-                <w:rFonts w:ascii="Cambria Math" w:eastAsiaTheme="minorEastAsia" w:hAnsi="Cambria Math"/>
-                <w:noProof/>
+              </w:rPr>
+            </w:pPr>
+            <w:r>
+              <w:rPr>
+                <w:rFonts w:ascii="Cambria Math" w:eastAsiaTheme="minorEastAsia" w:hAnsi="Cambria Math"/>
               </w:rPr>
               <w:t xml:space="preserve">Student </w:t>
             </w:r>
@@ -3145,81 +3243,96 @@
               <w:rPr>
                 <w:rFonts w:ascii="Cambria Math" w:eastAsiaTheme="minorEastAsia" w:hAnsi="Cambria Math"/>
                 <w:i/>
-                <w:noProof/>
               </w:rPr>
               <w:t xml:space="preserve">s </w:t>
             </w:r>
             <w:r>
               <w:rPr>
                 <w:rFonts w:ascii="Cambria Math" w:eastAsiaTheme="minorEastAsia" w:hAnsi="Cambria Math"/>
-                <w:noProof/>
-              </w:rPr>
-              <w:t xml:space="preserve"> cannot be en</w:t>
-            </w:r>
-            <w:r>
-              <w:rPr>
-                <w:rFonts w:ascii="Cambria Math" w:eastAsiaTheme="minorEastAsia" w:hAnsi="Cambria Math"/>
-                <w:noProof/>
-              </w:rPr>
-              <w:t xml:space="preserve">rolled in more exams which are in the same timeslot, hence the sum of all exams in which student </w:t>
+              </w:rPr>
+              <w:t>cannot be en</w:t>
+            </w:r>
+            <w:r>
+              <w:rPr>
+                <w:rFonts w:ascii="Cambria Math" w:eastAsiaTheme="minorEastAsia" w:hAnsi="Cambria Math"/>
+              </w:rPr>
+              <w:t xml:space="preserve">rolled in more </w:t>
+            </w:r>
+            <w:proofErr w:type="gramStart"/>
+            <w:r>
+              <w:rPr>
+                <w:rFonts w:ascii="Cambria Math" w:eastAsiaTheme="minorEastAsia" w:hAnsi="Cambria Math"/>
+              </w:rPr>
+              <w:t>exams which</w:t>
+            </w:r>
+            <w:proofErr w:type="gramEnd"/>
+            <w:r>
+              <w:rPr>
+                <w:rFonts w:ascii="Cambria Math" w:eastAsiaTheme="minorEastAsia" w:hAnsi="Cambria Math"/>
+              </w:rPr>
+              <w:t xml:space="preserve"> are</w:t>
+            </w:r>
+            <w:r>
+              <w:rPr>
+                <w:rFonts w:ascii="Cambria Math" w:eastAsiaTheme="minorEastAsia" w:hAnsi="Cambria Math"/>
+              </w:rPr>
+              <w:t xml:space="preserve"> scheduled</w:t>
+            </w:r>
+            <w:r>
+              <w:rPr>
+                <w:rFonts w:ascii="Cambria Math" w:eastAsiaTheme="minorEastAsia" w:hAnsi="Cambria Math"/>
+              </w:rPr>
+              <w:t xml:space="preserve"> in the same timeslot, hence the sum of all exams in which student </w:t>
             </w:r>
             <w:r>
               <w:rPr>
                 <w:rFonts w:ascii="Cambria Math" w:eastAsiaTheme="minorEastAsia" w:hAnsi="Cambria Math"/>
                 <w:i/>
-                <w:noProof/>
               </w:rPr>
               <w:t xml:space="preserve">s </w:t>
             </w:r>
             <w:r>
               <w:rPr>
                 <w:rFonts w:ascii="Cambria Math" w:eastAsiaTheme="minorEastAsia" w:hAnsi="Cambria Math"/>
-                <w:noProof/>
-              </w:rPr>
-              <w:t xml:space="preserve"> is enrolled and</w:t>
-            </w:r>
-            <w:r>
-              <w:rPr>
-                <w:rFonts w:ascii="Cambria Math" w:eastAsiaTheme="minorEastAsia" w:hAnsi="Cambria Math"/>
-                <w:noProof/>
+              </w:rPr>
+              <w:t>is enrolled and</w:t>
+            </w:r>
+            <w:r>
+              <w:rPr>
+                <w:rFonts w:ascii="Cambria Math" w:eastAsiaTheme="minorEastAsia" w:hAnsi="Cambria Math"/>
               </w:rPr>
               <w:t xml:space="preserve"> which take</w:t>
             </w:r>
             <w:r>
               <w:rPr>
                 <w:rFonts w:ascii="Cambria Math" w:eastAsiaTheme="minorEastAsia" w:hAnsi="Cambria Math"/>
-                <w:noProof/>
-              </w:rPr>
-              <w:t>s</w:t>
-            </w:r>
-            <w:r>
-              <w:rPr>
-                <w:rFonts w:ascii="Cambria Math" w:eastAsiaTheme="minorEastAsia" w:hAnsi="Cambria Math"/>
-                <w:noProof/>
-              </w:rPr>
-              <w:t xml:space="preserve"> place in timeslot </w:t>
+              </w:rPr>
+              <w:t xml:space="preserve"> </w:t>
+            </w:r>
+            <w:r>
+              <w:rPr>
+                <w:rFonts w:ascii="Cambria Math" w:eastAsiaTheme="minorEastAsia" w:hAnsi="Cambria Math"/>
+              </w:rPr>
+              <w:t xml:space="preserve">place in timeslot </w:t>
             </w:r>
             <w:r>
               <w:rPr>
                 <w:rFonts w:ascii="Cambria Math" w:eastAsiaTheme="minorEastAsia" w:hAnsi="Cambria Math"/>
                 <w:i/>
-                <w:noProof/>
               </w:rPr>
               <w:t>t</w:t>
             </w:r>
             <w:r>
               <w:rPr>
                 <w:rFonts w:ascii="Cambria Math" w:eastAsiaTheme="minorEastAsia" w:hAnsi="Cambria Math"/>
-                <w:noProof/>
               </w:rPr>
               <w:t xml:space="preserve"> </w:t>
             </w:r>
             <w:r>
               <w:rPr>
                 <w:rFonts w:ascii="Cambria Math" w:eastAsiaTheme="minorEastAsia" w:hAnsi="Cambria Math"/>
-                <w:noProof/>
-              </w:rPr>
-              <w:t xml:space="preserve"> is 1 or 0.</w:t>
+              </w:rPr>
+              <w:t>is 1 or 0.</w:t>
             </w:r>
           </w:p>
         </w:tc>
@@ -3440,6 +3553,7 @@
         <w:tc>
           <w:tcPr>
             <w:tcW w:w="1701" w:type="dxa"/>
+            <w:gridSpan w:val="2"/>
           </w:tcPr>
           <w:p>
             <w:pPr>
@@ -3504,20 +3618,17 @@
               <w:cnfStyle w:val="000000000000" w:firstRow="0" w:lastRow="0" w:firstColumn="0" w:lastColumn="0" w:oddVBand="0" w:evenVBand="0" w:oddHBand="0" w:evenHBand="0" w:firstRowFirstColumn="0" w:firstRowLastColumn="0" w:lastRowFirstColumn="0" w:lastRowLastColumn="0"/>
               <w:rPr>
                 <w:rFonts w:ascii="Cambria Math" w:eastAsiaTheme="minorEastAsia" w:hAnsi="Cambria Math"/>
-                <w:noProof/>
-              </w:rPr>
-            </w:pPr>
-            <w:r>
-              <w:rPr>
-                <w:rFonts w:ascii="Cambria Math" w:eastAsiaTheme="minorEastAsia" w:hAnsi="Cambria Math"/>
-                <w:noProof/>
+              </w:rPr>
+            </w:pPr>
+            <w:r>
+              <w:rPr>
+                <w:rFonts w:ascii="Cambria Math" w:eastAsiaTheme="minorEastAsia" w:hAnsi="Cambria Math"/>
               </w:rPr>
               <w:t>u</w:t>
             </w:r>
             <w:r>
               <w:rPr>
                 <w:rFonts w:ascii="Cambria Math" w:eastAsiaTheme="minorEastAsia" w:hAnsi="Cambria Math"/>
-                <w:noProof/>
                 <w:vertAlign w:val="subscript"/>
               </w:rPr>
               <w:t>s</w:t>
@@ -3525,7 +3636,6 @@
             <w:r>
               <w:rPr>
                 <w:rFonts w:ascii="Cambria Math" w:eastAsiaTheme="minorEastAsia" w:hAnsi="Cambria Math"/>
-                <w:noProof/>
                 <w:vertAlign w:val="subscript"/>
               </w:rPr>
               <w:t>,</w:t>
@@ -3533,7 +3643,6 @@
             <w:r>
               <w:rPr>
                 <w:rFonts w:ascii="Cambria Math" w:eastAsiaTheme="minorEastAsia" w:hAnsi="Cambria Math"/>
-                <w:noProof/>
                 <w:vertAlign w:val="subscript"/>
               </w:rPr>
               <w:t>t</w:t>
@@ -3541,7 +3650,6 @@
             <w:r>
               <w:rPr>
                 <w:rFonts w:ascii="Cambria Math" w:eastAsiaTheme="minorEastAsia" w:hAnsi="Cambria Math"/>
-                <w:noProof/>
                 <w:vertAlign w:val="subscript"/>
               </w:rPr>
               <w:t>,</w:t>
@@ -3549,7 +3657,6 @@
             <w:r>
               <w:rPr>
                 <w:rFonts w:ascii="Cambria Math" w:eastAsiaTheme="minorEastAsia" w:hAnsi="Cambria Math"/>
-                <w:noProof/>
                 <w:vertAlign w:val="subscript"/>
               </w:rPr>
               <w:t>t</w:t>
@@ -3557,7 +3664,6 @@
             <w:r>
               <w:rPr>
                 <w:rFonts w:ascii="Cambria Math" w:eastAsiaTheme="minorEastAsia" w:hAnsi="Cambria Math"/>
-                <w:noProof/>
                 <w:vertAlign w:val="subscript"/>
               </w:rPr>
               <w:t>1</w:t>
@@ -3565,15 +3671,25 @@
             <w:r>
               <w:rPr>
                 <w:rFonts w:ascii="Cambria Math" w:eastAsiaTheme="minorEastAsia" w:hAnsi="Cambria Math"/>
-                <w:noProof/>
-              </w:rPr>
-              <w:t xml:space="preserve"> is 1 if student </w:t>
+              </w:rPr>
+              <w:t xml:space="preserve"> </w:t>
+            </w:r>
+            <w:r>
+              <w:rPr>
+                <w:rFonts w:ascii="Cambria Math" w:eastAsiaTheme="minorEastAsia" w:hAnsi="Cambria Math"/>
+              </w:rPr>
+              <w:t xml:space="preserve">represents a conflict : it </w:t>
+            </w:r>
+            <w:r>
+              <w:rPr>
+                <w:rFonts w:ascii="Cambria Math" w:eastAsiaTheme="minorEastAsia" w:hAnsi="Cambria Math"/>
+              </w:rPr>
+              <w:t xml:space="preserve">is 1 if student </w:t>
             </w:r>
             <w:r>
               <w:rPr>
                 <w:rFonts w:ascii="Cambria Math" w:eastAsiaTheme="minorEastAsia" w:hAnsi="Cambria Math"/>
                 <w:i/>
-                <w:noProof/>
               </w:rPr>
               <w:t>s</w:t>
             </w:r>
@@ -3581,14 +3697,12 @@
               <w:rPr>
                 <w:rFonts w:ascii="Cambria Math" w:eastAsiaTheme="minorEastAsia" w:hAnsi="Cambria Math"/>
                 <w:i/>
-                <w:noProof/>
               </w:rPr>
               <w:t xml:space="preserve"> </w:t>
             </w:r>
             <w:r>
               <w:rPr>
                 <w:rFonts w:ascii="Cambria Math" w:eastAsiaTheme="minorEastAsia" w:hAnsi="Cambria Math"/>
-                <w:noProof/>
               </w:rPr>
               <w:t xml:space="preserve"> is occupied in both timeslots </w:t>
             </w:r>
@@ -3596,14 +3710,12 @@
               <w:rPr>
                 <w:rFonts w:ascii="Cambria Math" w:eastAsiaTheme="minorEastAsia" w:hAnsi="Cambria Math"/>
                 <w:i/>
-                <w:noProof/>
               </w:rPr>
               <w:t>t</w:t>
             </w:r>
             <w:r>
               <w:rPr>
                 <w:rFonts w:ascii="Cambria Math" w:eastAsiaTheme="minorEastAsia" w:hAnsi="Cambria Math"/>
-                <w:noProof/>
               </w:rPr>
               <w:t xml:space="preserve"> and </w:t>
             </w:r>
@@ -3611,7 +3723,6 @@
               <w:rPr>
                 <w:rFonts w:ascii="Cambria Math" w:eastAsiaTheme="minorEastAsia" w:hAnsi="Cambria Math"/>
                 <w:i/>
-                <w:noProof/>
               </w:rPr>
               <w:t>t</w:t>
             </w:r>
@@ -3619,7 +3730,6 @@
               <w:rPr>
                 <w:rFonts w:ascii="Cambria Math" w:eastAsiaTheme="minorEastAsia" w:hAnsi="Cambria Math"/>
                 <w:i/>
-                <w:noProof/>
                 <w:vertAlign w:val="subscript"/>
               </w:rPr>
               <w:t>1</w:t>
@@ -3627,14 +3737,12 @@
             <w:r>
               <w:rPr>
                 <w:rFonts w:ascii="Cambria Math" w:eastAsiaTheme="minorEastAsia" w:hAnsi="Cambria Math"/>
-                <w:noProof/>
               </w:rPr>
               <w:t>, 0 o/w</w:t>
             </w:r>
             <w:r>
               <w:rPr>
                 <w:rFonts w:ascii="Cambria Math" w:eastAsiaTheme="minorEastAsia" w:hAnsi="Cambria Math"/>
-                <w:noProof/>
               </w:rPr>
               <w:t xml:space="preserve">. </w:t>
             </w:r>
@@ -3679,6 +3787,7 @@
         <w:tc>
           <w:tcPr>
             <w:tcW w:w="1701" w:type="dxa"/>
+            <w:gridSpan w:val="2"/>
           </w:tcPr>
           <w:p>
             <w:pPr>
@@ -3690,6 +3799,16 @@
               </w:rPr>
             </w:pPr>
           </w:p>
+          <w:p>
+            <w:pPr>
+              <w:jc w:val="both"/>
+              <w:cnfStyle w:val="000000100000" w:firstRow="0" w:lastRow="0" w:firstColumn="0" w:lastColumn="0" w:oddVBand="0" w:evenVBand="0" w:oddHBand="1" w:evenHBand="0" w:firstRowFirstColumn="0" w:firstRowLastColumn="0" w:lastRowFirstColumn="0" w:lastRowLastColumn="0"/>
+              <w:rPr>
+                <w:rFonts w:ascii="Cambria Math" w:eastAsia="Times New Roman" w:hAnsi="Cambria Math" w:cs="Times New Roman"/>
+                <w:noProof/>
+              </w:rPr>
+            </w:pPr>
+          </w:p>
         </w:tc>
         <w:tc>
           <w:tcPr>
@@ -3700,7 +3819,6 @@
               <w:cnfStyle w:val="000000100000" w:firstRow="0" w:lastRow="0" w:firstColumn="0" w:lastColumn="0" w:oddVBand="0" w:evenVBand="0" w:oddHBand="1" w:evenHBand="0" w:firstRowFirstColumn="0" w:firstRowLastColumn="0" w:lastRowFirstColumn="0" w:lastRowLastColumn="0"/>
               <w:rPr>
                 <w:rFonts w:ascii="Cambria Math" w:eastAsiaTheme="minorEastAsia" w:hAnsi="Cambria Math"/>
-                <w:noProof/>
               </w:rPr>
             </w:pPr>
           </w:p>
@@ -3750,7 +3868,7 @@
         <w:tc>
           <w:tcPr>
             <w:tcW w:w="6804" w:type="dxa"/>
-            <w:gridSpan w:val="2"/>
+            <w:gridSpan w:val="3"/>
           </w:tcPr>
           <w:p>
             <w:pPr>
@@ -3758,7 +3876,6 @@
               <w:cnfStyle w:val="000000000000" w:firstRow="0" w:lastRow="0" w:firstColumn="0" w:lastColumn="0" w:oddVBand="0" w:evenVBand="0" w:oddHBand="0" w:evenHBand="0" w:firstRowFirstColumn="0" w:firstRowLastColumn="0" w:lastRowFirstColumn="0" w:lastRowLastColumn="0"/>
               <w:rPr>
                 <w:rFonts w:ascii="Cambria Math" w:eastAsia="Times New Roman" w:hAnsi="Cambria Math" w:cs="Times New Roman"/>
-                <w:noProof/>
               </w:rPr>
             </w:pPr>
           </w:p>
@@ -3786,56 +3903,7 @@
         </w:tc>
         <w:tc>
           <w:tcPr>
-            <w:tcW w:w="3260" w:type="dxa"/>
-          </w:tcPr>
-          <w:p>
-            <w:pPr>
-              <w:jc w:val="both"/>
-              <w:cnfStyle w:val="000000100000" w:firstRow="0" w:lastRow="0" w:firstColumn="0" w:lastColumn="0" w:oddVBand="0" w:evenVBand="0" w:oddHBand="1" w:evenHBand="0" w:firstRowFirstColumn="0" w:firstRowLastColumn="0" w:lastRowFirstColumn="0" w:lastRowLastColumn="0"/>
-              <w:rPr>
-                <w:rFonts w:ascii="Cambria Math" w:eastAsia="Times New Roman" w:hAnsi="Cambria Math" w:cs="Times New Roman"/>
-                <w:noProof/>
-              </w:rPr>
-            </w:pPr>
-            <m:oMathPara>
-              <m:oMathParaPr>
-                <m:jc m:val="left"/>
-              </m:oMathParaPr>
-              <m:oMath>
-                <m:r>
-                  <w:rPr>
-                    <w:rFonts w:ascii="Cambria Math" w:eastAsia="Times New Roman" w:hAnsi="Cambria Math" w:cs="Times New Roman"/>
-                    <w:noProof/>
-                  </w:rPr>
-                  <m:t>c</m:t>
-                </m:r>
-                <m:d>
-                  <m:dPr>
-                    <m:ctrlPr>
-                      <w:rPr>
-                        <w:rFonts w:ascii="Cambria Math" w:eastAsia="Times New Roman" w:hAnsi="Cambria Math" w:cs="Times New Roman"/>
-                        <w:i/>
-                        <w:noProof/>
-                      </w:rPr>
-                    </m:ctrlPr>
-                  </m:dPr>
-                  <m:e>
-                    <m:r>
-                      <w:rPr>
-                        <w:rFonts w:ascii="Cambria Math" w:eastAsia="Times New Roman" w:hAnsi="Cambria Math" w:cs="Times New Roman"/>
-                        <w:noProof/>
-                      </w:rPr>
-                      <m:t>i, t</m:t>
-                    </m:r>
-                  </m:e>
-                </m:d>
-              </m:oMath>
-            </m:oMathPara>
-          </w:p>
-        </w:tc>
-        <w:tc>
-          <w:tcPr>
-            <w:tcW w:w="6804" w:type="dxa"/>
+            <w:tcW w:w="4955" w:type="dxa"/>
             <w:gridSpan w:val="2"/>
           </w:tcPr>
           <w:p>
@@ -4069,6 +4137,113 @@
             </m:oMathPara>
           </w:p>
         </w:tc>
+        <w:tc>
+          <w:tcPr>
+            <w:tcW w:w="5109" w:type="dxa"/>
+            <w:gridSpan w:val="2"/>
+          </w:tcPr>
+          <w:p>
+            <w:pPr>
+              <w:jc w:val="both"/>
+              <w:cnfStyle w:val="000000100000" w:firstRow="0" w:lastRow="0" w:firstColumn="0" w:lastColumn="0" w:oddVBand="0" w:evenVBand="0" w:oddHBand="1" w:evenHBand="0" w:firstRowFirstColumn="0" w:firstRowLastColumn="0" w:lastRowFirstColumn="0" w:lastRowLastColumn="0"/>
+              <w:rPr>
+                <w:rFonts w:ascii="Cambria Math" w:eastAsia="Times New Roman" w:hAnsi="Cambria Math" w:cs="Times New Roman"/>
+                <w:i/>
+              </w:rPr>
+            </w:pPr>
+            <w:r>
+              <w:rPr>
+                <w:rFonts w:ascii="Cambria Math" w:eastAsia="Times New Roman" w:hAnsi="Cambria Math" w:cs="Times New Roman"/>
+              </w:rPr>
+              <w:t xml:space="preserve">For a given distance </w:t>
+            </w:r>
+            <w:proofErr w:type="spellStart"/>
+            <w:proofErr w:type="gramStart"/>
+            <w:r>
+              <w:rPr>
+                <w:rFonts w:ascii="Cambria Math" w:eastAsia="Times New Roman" w:hAnsi="Cambria Math" w:cs="Times New Roman"/>
+                <w:i/>
+              </w:rPr>
+              <w:t>i</w:t>
+            </w:r>
+            <w:proofErr w:type="spellEnd"/>
+            <w:r>
+              <w:rPr>
+                <w:rFonts w:ascii="Cambria Math" w:eastAsia="Times New Roman" w:hAnsi="Cambria Math" w:cs="Times New Roman"/>
+              </w:rPr>
+              <w:t xml:space="preserve"> and a given timeslot</w:t>
+            </w:r>
+            <w:proofErr w:type="gramEnd"/>
+            <w:r>
+              <w:rPr>
+                <w:rFonts w:ascii="Cambria Math" w:eastAsia="Times New Roman" w:hAnsi="Cambria Math" w:cs="Times New Roman"/>
+              </w:rPr>
+              <w:t xml:space="preserve"> </w:t>
+            </w:r>
+            <w:r>
+              <w:rPr>
+                <w:rFonts w:ascii="Cambria Math" w:eastAsia="Times New Roman" w:hAnsi="Cambria Math" w:cs="Times New Roman"/>
+                <w:i/>
+              </w:rPr>
+              <w:t>t</w:t>
+            </w:r>
+            <w:r>
+              <w:rPr>
+                <w:rFonts w:ascii="Cambria Math" w:eastAsia="Times New Roman" w:hAnsi="Cambria Math" w:cs="Times New Roman"/>
+              </w:rPr>
+              <w:t>, we have a penalty that depends on the number</w:t>
+            </w:r>
+            <w:r>
+              <w:rPr>
+                <w:rFonts w:ascii="Cambria Math" w:eastAsia="Times New Roman" w:hAnsi="Cambria Math" w:cs="Times New Roman"/>
+              </w:rPr>
+              <w:t xml:space="preserve"> of people occupied in both timeslots </w:t>
+            </w:r>
+            <w:r>
+              <w:rPr>
+                <w:rFonts w:ascii="Cambria Math" w:eastAsia="Times New Roman" w:hAnsi="Cambria Math" w:cs="Times New Roman"/>
+                <w:i/>
+              </w:rPr>
+              <w:t>t</w:t>
+            </w:r>
+            <w:r>
+              <w:rPr>
+                <w:rFonts w:ascii="Cambria Math" w:eastAsia="Times New Roman" w:hAnsi="Cambria Math" w:cs="Times New Roman"/>
+              </w:rPr>
+              <w:t xml:space="preserve"> and </w:t>
+            </w:r>
+            <w:proofErr w:type="spellStart"/>
+            <w:r>
+              <w:rPr>
+                <w:rFonts w:ascii="Cambria Math" w:eastAsia="Times New Roman" w:hAnsi="Cambria Math" w:cs="Times New Roman"/>
+                <w:i/>
+              </w:rPr>
+              <w:t>t+i</w:t>
+            </w:r>
+            <w:proofErr w:type="spellEnd"/>
+            <w:r>
+              <w:rPr>
+                <w:rFonts w:ascii="Cambria Math" w:eastAsia="Times New Roman" w:hAnsi="Cambria Math" w:cs="Times New Roman"/>
+              </w:rPr>
+              <w:t xml:space="preserve">. The penalty is 0 if </w:t>
+            </w:r>
+            <w:proofErr w:type="spellStart"/>
+            <w:r>
+              <w:rPr>
+                <w:rFonts w:ascii="Cambria Math" w:eastAsia="Times New Roman" w:hAnsi="Cambria Math" w:cs="Times New Roman"/>
+                <w:i/>
+              </w:rPr>
+              <w:t>i</w:t>
+            </w:r>
+            <w:proofErr w:type="spellEnd"/>
+            <w:r>
+              <w:rPr>
+                <w:rFonts w:ascii="Cambria Math" w:eastAsia="Times New Roman" w:hAnsi="Cambria Math" w:cs="Times New Roman"/>
+              </w:rPr>
+              <w:t>&gt;5.</w:t>
+            </w:r>
+          </w:p>
+        </w:tc>
       </w:tr>
       <w:tr>
         <w:tc>
@@ -4104,7 +4279,22 @@
         </w:tc>
         <w:tc>
           <w:tcPr>
-            <w:tcW w:w="6804" w:type="dxa"/>
+            <w:tcW w:w="1695" w:type="dxa"/>
+          </w:tcPr>
+          <w:p>
+            <w:pPr>
+              <w:jc w:val="both"/>
+              <w:cnfStyle w:val="000000000000" w:firstRow="0" w:lastRow="0" w:firstColumn="0" w:lastColumn="0" w:oddVBand="0" w:evenVBand="0" w:oddHBand="0" w:evenHBand="0" w:firstRowFirstColumn="0" w:firstRowLastColumn="0" w:lastRowFirstColumn="0" w:lastRowLastColumn="0"/>
+              <w:rPr>
+                <w:rFonts w:ascii="Cambria Math" w:eastAsia="Times New Roman" w:hAnsi="Cambria Math" w:cs="Times New Roman"/>
+                <w:noProof/>
+              </w:rPr>
+            </w:pPr>
+          </w:p>
+        </w:tc>
+        <w:tc>
+          <w:tcPr>
+            <w:tcW w:w="5109" w:type="dxa"/>
             <w:gridSpan w:val="2"/>
           </w:tcPr>
           <w:p>
@@ -4113,7 +4303,15 @@
               <w:cnfStyle w:val="000000000000" w:firstRow="0" w:lastRow="0" w:firstColumn="0" w:lastColumn="0" w:oddVBand="0" w:evenVBand="0" w:oddHBand="0" w:evenHBand="0" w:firstRowFirstColumn="0" w:firstRowLastColumn="0" w:lastRowFirstColumn="0" w:lastRowLastColumn="0"/>
               <w:rPr>
                 <w:rFonts w:ascii="Cambria Math" w:eastAsia="Times New Roman" w:hAnsi="Cambria Math" w:cs="Times New Roman"/>
-                <w:noProof/>
+              </w:rPr>
+            </w:pPr>
+          </w:p>
+          <w:p>
+            <w:pPr>
+              <w:jc w:val="both"/>
+              <w:cnfStyle w:val="000000000000" w:firstRow="0" w:lastRow="0" w:firstColumn="0" w:lastColumn="0" w:oddVBand="0" w:evenVBand="0" w:oddHBand="0" w:evenHBand="0" w:firstRowFirstColumn="0" w:firstRowLastColumn="0" w:lastRowFirstColumn="0" w:lastRowLastColumn="0"/>
+              <w:rPr>
+                <w:rFonts w:ascii="Cambria Math" w:eastAsia="Times New Roman" w:hAnsi="Cambria Math" w:cs="Times New Roman"/>
               </w:rPr>
             </w:pPr>
           </w:p>
@@ -4166,6 +4364,7 @@
         <w:tc>
           <w:tcPr>
             <w:tcW w:w="1701" w:type="dxa"/>
+            <w:gridSpan w:val="2"/>
           </w:tcPr>
           <w:p>
             <w:pPr>
@@ -4187,7 +4386,6 @@
               <w:cnfStyle w:val="000000100000" w:firstRow="0" w:lastRow="0" w:firstColumn="0" w:lastColumn="0" w:oddVBand="0" w:evenVBand="0" w:oddHBand="1" w:evenHBand="0" w:firstRowFirstColumn="0" w:firstRowLastColumn="0" w:lastRowFirstColumn="0" w:lastRowLastColumn="0"/>
               <w:rPr>
                 <w:rFonts w:ascii="Cambria Math" w:eastAsiaTheme="minorEastAsia" w:hAnsi="Cambria Math"/>
-                <w:noProof/>
               </w:rPr>
             </w:pPr>
           </w:p>
@@ -5055,6 +5253,7 @@
         <w:tc>
           <w:tcPr>
             <w:tcW w:w="1701" w:type="dxa"/>
+            <w:gridSpan w:val="2"/>
           </w:tcPr>
           <w:p>
             <w:pPr>
@@ -5076,146 +5275,250 @@
               <w:cnfStyle w:val="000000000000" w:firstRow="0" w:lastRow="0" w:firstColumn="0" w:lastColumn="0" w:oddVBand="0" w:evenVBand="0" w:oddHBand="0" w:evenHBand="0" w:firstRowFirstColumn="0" w:firstRowLastColumn="0" w:lastRowFirstColumn="0" w:lastRowLastColumn="0"/>
               <w:rPr>
                 <w:rFonts w:ascii="Cambria Math" w:eastAsiaTheme="minorEastAsia" w:hAnsi="Cambria Math"/>
-                <w:noProof/>
-              </w:rPr>
-            </w:pPr>
-            <w:r>
-              <w:rPr>
-                <w:rFonts w:ascii="Cambria Math" w:eastAsiaTheme="minorEastAsia" w:hAnsi="Cambria Math"/>
-                <w:noProof/>
-              </w:rPr>
-              <w:t xml:space="preserve">For each distance  </w:t>
-            </w:r>
+              </w:rPr>
+            </w:pPr>
+            <w:r>
+              <w:rPr>
+                <w:rFonts w:ascii="Cambria Math" w:eastAsiaTheme="minorEastAsia" w:hAnsi="Cambria Math"/>
+              </w:rPr>
+              <w:t xml:space="preserve">For each </w:t>
+            </w:r>
+            <w:r>
+              <w:rPr>
+                <w:rFonts w:ascii="Cambria Math" w:eastAsiaTheme="minorEastAsia" w:hAnsi="Cambria Math"/>
+              </w:rPr>
+              <w:t xml:space="preserve">penalizing </w:t>
+            </w:r>
+            <w:r>
+              <w:rPr>
+                <w:rFonts w:ascii="Cambria Math" w:eastAsiaTheme="minorEastAsia" w:hAnsi="Cambria Math"/>
+              </w:rPr>
+              <w:t xml:space="preserve">distance </w:t>
+            </w:r>
+            <m:oMath>
+              <m:r>
+                <w:rPr>
+                  <w:rFonts w:ascii="Cambria Math" w:eastAsiaTheme="minorEastAsia" w:hAnsi="Cambria Math"/>
+                </w:rPr>
+                <m:t xml:space="preserve">i </m:t>
+              </m:r>
+              <m:r>
+                <w:rPr>
+                  <w:rFonts w:ascii="Cambria Math" w:eastAsiaTheme="minorEastAsia" w:hAnsi="Cambria Math"/>
+                </w:rPr>
+                <m:t>ϵ</m:t>
+              </m:r>
+              <m:r>
+                <w:rPr>
+                  <w:rFonts w:ascii="Cambria Math" w:eastAsiaTheme="minorEastAsia" w:hAnsi="Cambria Math"/>
+                </w:rPr>
+                <m:t xml:space="preserve"> {1,5}</m:t>
+              </m:r>
+            </m:oMath>
+            <w:r>
+              <w:rPr>
+                <w:rFonts w:ascii="Cambria Math" w:eastAsiaTheme="minorEastAsia" w:hAnsi="Cambria Math"/>
+              </w:rPr>
+              <w:t xml:space="preserve"> between timeslots </w:t>
+            </w:r>
+            <w:r>
+              <w:rPr>
+                <w:rFonts w:ascii="Cambria Math" w:eastAsiaTheme="minorEastAsia" w:hAnsi="Cambria Math"/>
+              </w:rPr>
+              <w:t>we</w:t>
+            </w:r>
+            <w:r>
+              <w:rPr>
+                <w:rFonts w:ascii="Cambria Math" w:eastAsiaTheme="minorEastAsia" w:hAnsi="Cambria Math"/>
+              </w:rPr>
+              <w:t xml:space="preserve"> sum the penalty generated by each pair of </w:t>
+            </w:r>
+            <w:proofErr w:type="gramStart"/>
+            <w:r>
+              <w:rPr>
+                <w:rFonts w:ascii="Cambria Math" w:eastAsiaTheme="minorEastAsia" w:hAnsi="Cambria Math"/>
+              </w:rPr>
+              <w:t>timeslots which</w:t>
+            </w:r>
+            <w:proofErr w:type="gramEnd"/>
+            <w:r>
+              <w:rPr>
+                <w:rFonts w:ascii="Cambria Math" w:eastAsiaTheme="minorEastAsia" w:hAnsi="Cambria Math"/>
+              </w:rPr>
+              <w:t xml:space="preserve"> distance is </w:t>
+            </w:r>
+            <w:proofErr w:type="spellStart"/>
             <w:r>
               <w:rPr>
                 <w:rFonts w:ascii="Cambria Math" w:eastAsiaTheme="minorEastAsia" w:hAnsi="Cambria Math"/>
                 <w:i/>
-                <w:noProof/>
               </w:rPr>
               <w:t>i</w:t>
             </w:r>
-            <w:r>
-              <w:rPr>
-                <w:rFonts w:ascii="Cambria Math" w:eastAsiaTheme="minorEastAsia" w:hAnsi="Cambria Math"/>
-                <w:noProof/>
-              </w:rPr>
-              <w:t xml:space="preserve"> between timeslots that generates a penalty </w:t>
-            </w:r>
-            <w:r>
-              <w:rPr>
-                <w:rFonts w:ascii="Cambria Math" w:eastAsiaTheme="minorEastAsia" w:hAnsi="Cambria Math"/>
-                <w:i/>
-                <w:noProof/>
+            <w:proofErr w:type="spellEnd"/>
+            <w:r>
+              <w:rPr>
+                <w:rFonts w:ascii="Cambria Math" w:eastAsiaTheme="minorEastAsia" w:hAnsi="Cambria Math"/>
+              </w:rPr>
+              <w:t>.</w:t>
+            </w:r>
+          </w:p>
+          <w:p>
+            <w:pPr>
+              <w:cnfStyle w:val="000000000000" w:firstRow="0" w:lastRow="0" w:firstColumn="0" w:lastColumn="0" w:oddVBand="0" w:evenVBand="0" w:oddHBand="0" w:evenHBand="0" w:firstRowFirstColumn="0" w:firstRowLastColumn="0" w:lastRowFirstColumn="0" w:lastRowLastColumn="0"/>
+              <w:rPr>
+                <w:rFonts w:ascii="Cambria Math" w:eastAsiaTheme="minorEastAsia" w:hAnsi="Cambria Math"/>
+              </w:rPr>
+            </w:pPr>
+          </w:p>
+          <w:p>
+            <w:pPr>
+              <w:cnfStyle w:val="000000000000" w:firstRow="0" w:lastRow="0" w:firstColumn="0" w:lastColumn="0" w:oddVBand="0" w:evenVBand="0" w:oddHBand="0" w:evenHBand="0" w:firstRowFirstColumn="0" w:firstRowLastColumn="0" w:lastRowFirstColumn="0" w:lastRowLastColumn="0"/>
+              <w:rPr>
+                <w:rFonts w:ascii="Cambria Math" w:eastAsiaTheme="minorEastAsia" w:hAnsi="Cambria Math"/>
+              </w:rPr>
+            </w:pPr>
+          </w:p>
+          <w:p>
+            <w:pPr>
+              <w:cnfStyle w:val="000000000000" w:firstRow="0" w:lastRow="0" w:firstColumn="0" w:lastColumn="0" w:oddVBand="0" w:evenVBand="0" w:oddHBand="0" w:evenHBand="0" w:firstRowFirstColumn="0" w:firstRowLastColumn="0" w:lastRowFirstColumn="0" w:lastRowLastColumn="0"/>
+              <w:rPr>
+                <w:rFonts w:ascii="Cambria Math" w:eastAsiaTheme="minorEastAsia" w:hAnsi="Cambria Math"/>
+              </w:rPr>
+            </w:pPr>
+            <w:proofErr w:type="gramStart"/>
+            <w:r>
+              <w:rPr>
+                <w:rFonts w:ascii="Cambria Math" w:eastAsiaTheme="minorEastAsia" w:hAnsi="Cambria Math"/>
+              </w:rPr>
+              <w:t>i.e</w:t>
+            </w:r>
+            <w:proofErr w:type="gramEnd"/>
+            <w:r>
+              <w:rPr>
+                <w:rFonts w:ascii="Cambria Math" w:eastAsiaTheme="minorEastAsia" w:hAnsi="Cambria Math"/>
+              </w:rPr>
+              <w:t>. for each</w:t>
+            </w:r>
+            <w:r>
+              <w:rPr>
+                <w:rFonts w:ascii="Cambria Math" w:eastAsiaTheme="minorEastAsia" w:hAnsi="Cambria Math"/>
+              </w:rPr>
+              <w:t xml:space="preserve"> considered distance</w:t>
+            </w:r>
+            <w:r>
+              <w:rPr>
+                <w:rFonts w:ascii="Cambria Math" w:eastAsiaTheme="minorEastAsia" w:hAnsi="Cambria Math"/>
+              </w:rPr>
+              <w:t>, we multip</w:t>
+            </w:r>
+            <w:r>
+              <w:rPr>
+                <w:rFonts w:ascii="Cambria Math" w:eastAsiaTheme="minorEastAsia" w:hAnsi="Cambria Math"/>
+              </w:rPr>
+              <w:t>ly the re</w:t>
+            </w:r>
+            <w:r>
+              <w:rPr>
+                <w:rFonts w:ascii="Cambria Math" w:eastAsiaTheme="minorEastAsia" w:hAnsi="Cambria Math"/>
+              </w:rPr>
+              <w:t xml:space="preserve">spective </w:t>
+            </w:r>
+            <w:r>
+              <w:rPr>
+                <w:rFonts w:ascii="Cambria Math" w:eastAsiaTheme="minorEastAsia" w:hAnsi="Cambria Math"/>
+              </w:rPr>
+              <w:t>penalty</w:t>
+            </w:r>
+            <w:r>
+              <w:rPr>
+                <w:rFonts w:ascii="Cambria Math" w:eastAsiaTheme="minorEastAsia" w:hAnsi="Cambria Math"/>
               </w:rPr>
               <w:t xml:space="preserve"> </w:t>
             </w:r>
-            <w:r>
-              <w:rPr>
-                <w:rFonts w:ascii="Cambria Math" w:eastAsiaTheme="minorEastAsia" w:hAnsi="Cambria Math"/>
-                <w:noProof/>
-              </w:rPr>
-              <w:t>(1,2,3,4,5) we sum the cost function generated by each timeslot configuration.</w:t>
-            </w:r>
-          </w:p>
-          <w:p>
-            <w:pPr>
-              <w:cnfStyle w:val="000000000000" w:firstRow="0" w:lastRow="0" w:firstColumn="0" w:lastColumn="0" w:oddVBand="0" w:evenVBand="0" w:oddHBand="0" w:evenHBand="0" w:firstRowFirstColumn="0" w:firstRowLastColumn="0" w:lastRowFirstColumn="0" w:lastRowLastColumn="0"/>
-              <w:rPr>
-                <w:rFonts w:ascii="Cambria Math" w:eastAsiaTheme="minorEastAsia" w:hAnsi="Cambria Math"/>
-                <w:noProof/>
-              </w:rPr>
-            </w:pPr>
-          </w:p>
-          <w:p>
-            <w:pPr>
-              <w:cnfStyle w:val="000000000000" w:firstRow="0" w:lastRow="0" w:firstColumn="0" w:lastColumn="0" w:oddVBand="0" w:evenVBand="0" w:oddHBand="0" w:evenHBand="0" w:firstRowFirstColumn="0" w:firstRowLastColumn="0" w:lastRowFirstColumn="0" w:lastRowLastColumn="0"/>
-              <w:rPr>
-                <w:rFonts w:ascii="Cambria Math" w:eastAsiaTheme="minorEastAsia" w:hAnsi="Cambria Math"/>
-                <w:noProof/>
-              </w:rPr>
-            </w:pPr>
-          </w:p>
-          <w:p>
-            <w:pPr>
-              <w:cnfStyle w:val="000000000000" w:firstRow="0" w:lastRow="0" w:firstColumn="0" w:lastColumn="0" w:oddVBand="0" w:evenVBand="0" w:oddHBand="0" w:evenHBand="0" w:firstRowFirstColumn="0" w:firstRowLastColumn="0" w:lastRowFirstColumn="0" w:lastRowLastColumn="0"/>
-              <w:rPr>
-                <w:rFonts w:ascii="Cambria Math" w:eastAsiaTheme="minorEastAsia" w:hAnsi="Cambria Math"/>
-                <w:noProof/>
-              </w:rPr>
-            </w:pPr>
-          </w:p>
-          <w:p>
-            <w:pPr>
-              <w:cnfStyle w:val="000000000000" w:firstRow="0" w:lastRow="0" w:firstColumn="0" w:lastColumn="0" w:oddVBand="0" w:evenVBand="0" w:oddHBand="0" w:evenHBand="0" w:firstRowFirstColumn="0" w:firstRowLastColumn="0" w:lastRowFirstColumn="0" w:lastRowLastColumn="0"/>
-              <w:rPr>
-                <w:rFonts w:ascii="Cambria Math" w:eastAsiaTheme="minorEastAsia" w:hAnsi="Cambria Math"/>
-                <w:noProof/>
-              </w:rPr>
-            </w:pPr>
-            <w:r>
-              <w:rPr>
-                <w:rFonts w:ascii="Cambria Math" w:eastAsiaTheme="minorEastAsia" w:hAnsi="Cambria Math"/>
-                <w:noProof/>
-              </w:rPr>
-              <w:lastRenderedPageBreak/>
-              <w:t>i.e. for each distance between timeslots that generates a penalty, we multip</w:t>
-            </w:r>
-            <w:r>
-              <w:rPr>
-                <w:rFonts w:ascii="Cambria Math" w:eastAsiaTheme="minorEastAsia" w:hAnsi="Cambria Math"/>
-                <w:noProof/>
-              </w:rPr>
-              <w:t>ly the corrispective cost (</w:t>
-            </w:r>
             <m:oMath>
-              <m:sSup>
-                <m:sSupPr>
+              <m:f>
+                <m:fPr>
                   <m:ctrlPr>
                     <w:rPr>
                       <w:rFonts w:ascii="Cambria Math" w:eastAsiaTheme="minorEastAsia" w:hAnsi="Cambria Math"/>
                       <w:i/>
-                      <w:noProof/>
                     </w:rPr>
                   </m:ctrlPr>
-                </m:sSupPr>
-                <m:e>
-                  <m:r>
-                    <w:rPr>
-                      <w:rFonts w:ascii="Cambria Math" w:eastAsiaTheme="minorEastAsia" w:hAnsi="Cambria Math"/>
-                      <w:noProof/>
-                    </w:rPr>
-                    <m:t>2</m:t>
-                  </m:r>
-                </m:e>
-                <m:sup>
-                  <m:r>
-                    <w:rPr>
-                      <w:rFonts w:ascii="Cambria Math" w:eastAsiaTheme="minorEastAsia" w:hAnsi="Cambria Math"/>
-                      <w:noProof/>
-                    </w:rPr>
-                    <m:t>5-i</m:t>
-                  </m:r>
-                </m:sup>
-              </m:sSup>
+                </m:fPr>
+                <m:num>
+                  <m:sSup>
+                    <m:sSupPr>
+                      <m:ctrlPr>
+                        <w:rPr>
+                          <w:rFonts w:ascii="Cambria Math" w:eastAsiaTheme="minorEastAsia" w:hAnsi="Cambria Math"/>
+                          <w:i/>
+                        </w:rPr>
+                      </m:ctrlPr>
+                    </m:sSupPr>
+                    <m:e>
+                      <m:r>
+                        <w:rPr>
+                          <w:rFonts w:ascii="Cambria Math" w:eastAsiaTheme="minorEastAsia" w:hAnsi="Cambria Math"/>
+                        </w:rPr>
+                        <m:t>2</m:t>
+                      </m:r>
+                    </m:e>
+                    <m:sup>
+                      <m:r>
+                        <w:rPr>
+                          <w:rFonts w:ascii="Cambria Math" w:eastAsiaTheme="minorEastAsia" w:hAnsi="Cambria Math"/>
+                        </w:rPr>
+                        <m:t>5-i</m:t>
+                      </m:r>
+                    </m:sup>
+                  </m:sSup>
+                </m:num>
+                <m:den>
+                  <m:d>
+                    <m:dPr>
+                      <m:begChr m:val="|"/>
+                      <m:endChr m:val="|"/>
+                      <m:ctrlPr>
+                        <w:rPr>
+                          <w:rFonts w:ascii="Cambria Math" w:eastAsiaTheme="minorEastAsia" w:hAnsi="Cambria Math"/>
+                          <w:i/>
+                        </w:rPr>
+                      </m:ctrlPr>
+                    </m:dPr>
+                    <m:e>
+                      <m:r>
+                        <w:rPr>
+                          <w:rFonts w:ascii="Cambria Math" w:eastAsiaTheme="minorEastAsia" w:hAnsi="Cambria Math"/>
+                        </w:rPr>
+                        <m:t>S</m:t>
+                      </m:r>
+                    </m:e>
+                  </m:d>
+                </m:den>
+              </m:f>
             </m:oMath>
             <w:r>
               <w:rPr>
                 <w:rFonts w:ascii="Cambria Math" w:eastAsiaTheme="minorEastAsia" w:hAnsi="Cambria Math"/>
-                <w:noProof/>
-              </w:rPr>
-              <w:t xml:space="preserve">) by the number of students which are occupied </w:t>
-            </w:r>
-            <w:r>
-              <w:rPr>
-                <w:rFonts w:ascii="Cambria Math" w:eastAsiaTheme="minorEastAsia" w:hAnsi="Cambria Math"/>
-                <w:noProof/>
+              </w:rPr>
+              <w:t xml:space="preserve"> </w:t>
+            </w:r>
+            <w:r>
+              <w:rPr>
+                <w:rFonts w:ascii="Cambria Math" w:eastAsiaTheme="minorEastAsia" w:hAnsi="Cambria Math"/>
+              </w:rPr>
+              <w:t xml:space="preserve">by the number of students which are occupied </w:t>
+            </w:r>
+            <w:r>
+              <w:rPr>
+                <w:rFonts w:ascii="Cambria Math" w:eastAsiaTheme="minorEastAsia" w:hAnsi="Cambria Math"/>
               </w:rPr>
               <w:t xml:space="preserve">both </w:t>
             </w:r>
             <w:r>
               <w:rPr>
                 <w:rFonts w:ascii="Cambria Math" w:eastAsiaTheme="minorEastAsia" w:hAnsi="Cambria Math"/>
-                <w:noProof/>
               </w:rPr>
               <w:t xml:space="preserve">in timeslot </w:t>
             </w:r>
@@ -5223,39 +5526,88 @@
               <w:rPr>
                 <w:rFonts w:ascii="Cambria Math" w:eastAsiaTheme="minorEastAsia" w:hAnsi="Cambria Math"/>
                 <w:i/>
-                <w:noProof/>
               </w:rPr>
               <w:t>t</w:t>
             </w:r>
             <w:r>
               <w:rPr>
                 <w:rFonts w:ascii="Cambria Math" w:eastAsiaTheme="minorEastAsia" w:hAnsi="Cambria Math"/>
-                <w:noProof/>
               </w:rPr>
               <w:t xml:space="preserve"> and </w:t>
             </w:r>
+            <w:proofErr w:type="spellStart"/>
             <w:r>
               <w:rPr>
                 <w:rFonts w:ascii="Cambria Math" w:eastAsiaTheme="minorEastAsia" w:hAnsi="Cambria Math"/>
                 <w:i/>
-                <w:noProof/>
               </w:rPr>
               <w:t>t</w:t>
             </w:r>
             <w:r>
               <w:rPr>
                 <w:rFonts w:ascii="Cambria Math" w:eastAsiaTheme="minorEastAsia" w:hAnsi="Cambria Math"/>
+              </w:rPr>
+              <w:t>+</w:t>
+            </w:r>
+            <w:r>
+              <w:rPr>
+                <w:rFonts w:ascii="Cambria Math" w:eastAsiaTheme="minorEastAsia" w:hAnsi="Cambria Math"/>
                 <w:i/>
-                <w:noProof/>
-              </w:rPr>
-              <w:t>+i</w:t>
-            </w:r>
-            <w:r>
-              <w:rPr>
-                <w:rFonts w:ascii="Cambria Math" w:eastAsiaTheme="minorEastAsia" w:hAnsi="Cambria Math"/>
-                <w:noProof/>
-              </w:rPr>
-              <w:t xml:space="preserve">. This number of students is calculated summing over all students the boolean variable </w:t>
+              </w:rPr>
+              <w:t>i</w:t>
+            </w:r>
+            <w:proofErr w:type="spellEnd"/>
+            <w:r>
+              <w:rPr>
+                <w:rFonts w:ascii="Cambria Math" w:eastAsiaTheme="minorEastAsia" w:hAnsi="Cambria Math"/>
+                <w:i/>
+              </w:rPr>
+              <w:t xml:space="preserve"> </w:t>
+            </w:r>
+            <w:r>
+              <w:rPr>
+                <w:rFonts w:ascii="Cambria Math" w:eastAsiaTheme="minorEastAsia" w:hAnsi="Cambria Math"/>
+                <w:color w:val="FF0000"/>
+              </w:rPr>
+              <w:t>*</w:t>
+            </w:r>
+            <w:r>
+              <w:rPr>
+                <w:rFonts w:ascii="Cambria Math" w:eastAsiaTheme="minorEastAsia" w:hAnsi="Cambria Math"/>
+              </w:rPr>
+              <w:t>.</w:t>
+            </w:r>
+            <w:r>
+              <w:rPr>
+                <w:rFonts w:ascii="Cambria Math" w:eastAsiaTheme="minorEastAsia" w:hAnsi="Cambria Math"/>
+              </w:rPr>
+              <w:t xml:space="preserve"> This number of students is calculated </w:t>
+            </w:r>
+            <w:r>
+              <w:rPr>
+                <w:rFonts w:ascii="Cambria Math" w:eastAsiaTheme="minorEastAsia" w:hAnsi="Cambria Math"/>
+              </w:rPr>
+              <w:t xml:space="preserve">by </w:t>
+            </w:r>
+            <w:r>
+              <w:rPr>
+                <w:rFonts w:ascii="Cambria Math" w:eastAsiaTheme="minorEastAsia" w:hAnsi="Cambria Math"/>
+              </w:rPr>
+              <w:t xml:space="preserve">summing over all students the </w:t>
+            </w:r>
+            <w:proofErr w:type="spellStart"/>
+            <w:r>
+              <w:rPr>
+                <w:rFonts w:ascii="Cambria Math" w:eastAsiaTheme="minorEastAsia" w:hAnsi="Cambria Math"/>
+              </w:rPr>
+              <w:t>boolean</w:t>
+            </w:r>
+            <w:proofErr w:type="spellEnd"/>
+            <w:r>
+              <w:rPr>
+                <w:rFonts w:ascii="Cambria Math" w:eastAsiaTheme="minorEastAsia" w:hAnsi="Cambria Math"/>
+              </w:rPr>
+              <w:t xml:space="preserve"> variable </w:t>
             </w:r>
             <m:oMath>
               <m:sSub>
@@ -5264,7 +5616,6 @@
                     <w:rPr>
                       <w:rFonts w:ascii="Cambria Math" w:eastAsiaTheme="minorEastAsia" w:hAnsi="Cambria Math"/>
                       <w:i/>
-                      <w:noProof/>
                     </w:rPr>
                   </m:ctrlPr>
                 </m:sSubPr>
@@ -5272,7 +5623,6 @@
                   <m:r>
                     <w:rPr>
                       <w:rFonts w:ascii="Cambria Math" w:eastAsiaTheme="minorEastAsia" w:hAnsi="Cambria Math"/>
-                      <w:noProof/>
                     </w:rPr>
                     <m:t>u</m:t>
                   </m:r>
@@ -5281,7 +5631,6 @@
                   <m:r>
                     <w:rPr>
                       <w:rFonts w:ascii="Cambria Math" w:eastAsiaTheme="minorEastAsia" w:hAnsi="Cambria Math"/>
-                      <w:noProof/>
                     </w:rPr>
                     <m:t>s, t, t+i</m:t>
                   </m:r>
@@ -5291,7 +5640,6 @@
             <w:r>
               <w:rPr>
                 <w:rFonts w:ascii="Cambria Math" w:eastAsiaTheme="minorEastAsia" w:hAnsi="Cambria Math"/>
-                <w:noProof/>
               </w:rPr>
               <w:t xml:space="preserve"> which is 1 if student </w:t>
             </w:r>
@@ -5299,14 +5647,12 @@
               <w:rPr>
                 <w:rFonts w:ascii="Cambria Math" w:eastAsiaTheme="minorEastAsia" w:hAnsi="Cambria Math"/>
                 <w:i/>
-                <w:noProof/>
               </w:rPr>
               <w:t>s</w:t>
             </w:r>
             <w:r>
               <w:rPr>
                 <w:rFonts w:ascii="Cambria Math" w:eastAsiaTheme="minorEastAsia" w:hAnsi="Cambria Math"/>
-                <w:noProof/>
               </w:rPr>
               <w:t xml:space="preserve"> is occupied in timeslots </w:t>
             </w:r>
@@ -5314,29 +5660,26 @@
               <w:rPr>
                 <w:rFonts w:ascii="Cambria Math" w:eastAsiaTheme="minorEastAsia" w:hAnsi="Cambria Math"/>
                 <w:i/>
-                <w:noProof/>
               </w:rPr>
               <w:t>t</w:t>
             </w:r>
             <w:r>
               <w:rPr>
                 <w:rFonts w:ascii="Cambria Math" w:eastAsiaTheme="minorEastAsia" w:hAnsi="Cambria Math"/>
-                <w:noProof/>
               </w:rPr>
               <w:t xml:space="preserve"> and </w:t>
             </w:r>
+            <w:proofErr w:type="spellStart"/>
             <w:r>
               <w:rPr>
                 <w:rFonts w:ascii="Cambria Math" w:eastAsiaTheme="minorEastAsia" w:hAnsi="Cambria Math"/>
                 <w:i/>
-                <w:noProof/>
               </w:rPr>
               <w:t>t</w:t>
             </w:r>
             <w:r>
               <w:rPr>
                 <w:rFonts w:ascii="Cambria Math" w:eastAsiaTheme="minorEastAsia" w:hAnsi="Cambria Math"/>
-                <w:noProof/>
               </w:rPr>
               <w:t>+</w:t>
             </w:r>
@@ -5344,14 +5687,13 @@
               <w:rPr>
                 <w:rFonts w:ascii="Cambria Math" w:eastAsiaTheme="minorEastAsia" w:hAnsi="Cambria Math"/>
                 <w:i/>
-                <w:noProof/>
               </w:rPr>
               <w:t>i</w:t>
             </w:r>
-            <w:r>
-              <w:rPr>
-                <w:rFonts w:ascii="Cambria Math" w:eastAsiaTheme="minorEastAsia" w:hAnsi="Cambria Math"/>
-                <w:noProof/>
+            <w:proofErr w:type="spellEnd"/>
+            <w:r>
+              <w:rPr>
+                <w:rFonts w:ascii="Cambria Math" w:eastAsiaTheme="minorEastAsia" w:hAnsi="Cambria Math"/>
               </w:rPr>
               <w:t xml:space="preserve"> and 0 o/w.</w:t>
             </w:r>
@@ -5366,6 +5708,50 @@
           <w:noProof/>
         </w:rPr>
       </w:pPr>
+      <w:r>
+        <w:rPr>
+          <w:rFonts w:ascii="Cambria Math" w:eastAsia="Times New Roman" w:hAnsi="Cambria Math" w:cs="Times New Roman"/>
+          <w:color w:val="FF0000"/>
+        </w:rPr>
+        <w:t>*</w:t>
+      </w:r>
+      <w:r>
+        <w:rPr>
+          <w:rFonts w:ascii="Cambria Math" w:eastAsia="Times New Roman" w:hAnsi="Cambria Math" w:cs="Times New Roman"/>
+        </w:rPr>
+        <w:t xml:space="preserve"> </w:t>
+      </w:r>
+      <w:r>
+        <w:rPr>
+          <w:rFonts w:ascii="Cambria Math" w:eastAsia="Times New Roman" w:hAnsi="Cambria Math" w:cs="Times New Roman"/>
+        </w:rPr>
+        <w:t xml:space="preserve">We only consider the </w:t>
+      </w:r>
+      <w:r>
+        <w:rPr>
+          <w:rFonts w:ascii="Cambria Math" w:eastAsia="Times New Roman" w:hAnsi="Cambria Math" w:cs="Times New Roman"/>
+          <w:b/>
+        </w:rPr>
+        <w:t xml:space="preserve">subsequent </w:t>
+      </w:r>
+      <w:r>
+        <w:rPr>
+          <w:rFonts w:ascii="Cambria Math" w:eastAsia="Times New Roman" w:hAnsi="Cambria Math" w:cs="Times New Roman"/>
+        </w:rPr>
+        <w:t>timesl</w:t>
+      </w:r>
+      <w:r>
+        <w:rPr>
+          <w:rFonts w:ascii="Cambria Math" w:eastAsia="Times New Roman" w:hAnsi="Cambria Math" w:cs="Times New Roman"/>
+        </w:rPr>
+        <w:t xml:space="preserve">ots to avoid counting </w:t>
+      </w:r>
+      <w:r>
+        <w:rPr>
+          <w:rFonts w:ascii="Cambria Math" w:eastAsia="Times New Roman" w:hAnsi="Cambria Math" w:cs="Times New Roman"/>
+        </w:rPr>
+        <w:t>penalties twice.</w:t>
+      </w:r>
     </w:p>
     <w:p>
       <w:pPr>
@@ -5402,8 +5788,8 @@
 </file>
 
 <file path=word/numbering.xml><?xml version="1.0" encoding="utf-8"?>
-<w:numbering xmlns:wpc="http://schemas.microsoft.com/office/word/2010/wordprocessingCanvas" xmlns:cx="http://schemas.microsoft.com/office/drawing/2014/chartex" xmlns:cx1="http://schemas.microsoft.com/office/drawing/2015/9/8/chartex" xmlns:cx2="http://schemas.microsoft.com/office/drawing/2015/10/21/chartex" xmlns:cx3="http://schemas.microsoft.com/office/drawing/2016/5/9/chartex" xmlns:cx4="http://schemas.microsoft.com/office/drawing/2016/5/10/chartex" xmlns:cx5="http://schemas.microsoft.com/office/drawing/2016/5/11/chartex" xmlns:cx6="http://schemas.microsoft.com/office/drawing/2016/5/12/chartex" xmlns:cx7="http://schemas.microsoft.com/office/drawing/2016/5/13/chartex" xmlns:cx8="http://schemas.microsoft.com/office/drawing/2016/5/14/chartex" xmlns:mc="http://schemas.openxmlformats.org/markup-compatibility/2006" xmlns:aink="http://schemas.microsoft.com/office/drawing/2016/ink" xmlns:am3d="http://schemas.microsoft.com/office/drawing/2017/model3d" xmlns:o="urn:schemas-microsoft-com:office:office" xmlns:r="http://schemas.openxmlformats.org/officeDocument/2006/relationships" xmlns:m="http://schemas.openxmlformats.org/officeDocument/2006/math" xmlns:v="urn:schemas-microsoft-com:vml" xmlns:wp14="http://schemas.microsoft.com/office/word/2010/wordprocessingDrawing" xmlns:wp="http://schemas.openxmlformats.org/drawingml/2006/wordprocessingDrawing" xmlns:w10="urn:schemas-microsoft-com:office:word" xmlns:w="http://schemas.openxmlformats.org/wordprocessingml/2006/main" xmlns:w14="http://schemas.microsoft.com/office/word/2010/wordml" xmlns:w15="http://schemas.microsoft.com/office/word/2012/wordml" xmlns:w16cid="http://schemas.microsoft.com/office/word/2016/wordml/cid" xmlns:w16se="http://schemas.microsoft.com/office/word/2015/wordml/symex" xmlns:wpg="http://schemas.microsoft.com/office/word/2010/wordprocessingGroup" xmlns:wpi="http://schemas.microsoft.com/office/word/2010/wordprocessingInk" xmlns:wne="http://schemas.microsoft.com/office/word/2006/wordml" xmlns:wps="http://schemas.microsoft.com/office/word/2010/wordprocessingShape" mc:Ignorable="w14 w15 w16se w16cid wp14">
-  <w:abstractNum w:abstractNumId="0" w15:restartNumberingAfterBreak="0">
+<w:numbering xmlns:wpc="http://schemas.microsoft.com/office/word/2010/wordprocessingCanvas" xmlns:mc="http://schemas.openxmlformats.org/markup-compatibility/2006" xmlns:o="urn:schemas-microsoft-com:office:office" xmlns:r="http://schemas.openxmlformats.org/officeDocument/2006/relationships" xmlns:m="http://schemas.openxmlformats.org/officeDocument/2006/math" xmlns:v="urn:schemas-microsoft-com:vml" xmlns:wp14="http://schemas.microsoft.com/office/word/2010/wordprocessingDrawing" xmlns:wp="http://schemas.openxmlformats.org/drawingml/2006/wordprocessingDrawing" xmlns:w10="urn:schemas-microsoft-com:office:word" xmlns:w="http://schemas.openxmlformats.org/wordprocessingml/2006/main" xmlns:w14="http://schemas.microsoft.com/office/word/2010/wordml" xmlns:w15="http://schemas.microsoft.com/office/word/2012/wordml" xmlns:wpg="http://schemas.microsoft.com/office/word/2010/wordprocessingGroup" xmlns:wpi="http://schemas.microsoft.com/office/word/2010/wordprocessingInk" xmlns:wne="http://schemas.microsoft.com/office/word/2006/wordml" xmlns:wps="http://schemas.microsoft.com/office/word/2010/wordprocessingShape" mc:Ignorable="w14 w15 wp14">
+  <w:abstractNum w:abstractNumId="0">
     <w:nsid w:val="73D92EB0"/>
     <w:multiLevelType w:val="hybridMultilevel"/>
     <w:tmpl w:val="840AEB32"/>
@@ -5523,7 +5909,7 @@
 </file>
 
 <file path=word/styles.xml><?xml version="1.0" encoding="utf-8"?>
-<w:styles xmlns:mc="http://schemas.openxmlformats.org/markup-compatibility/2006" xmlns:r="http://schemas.openxmlformats.org/officeDocument/2006/relationships" xmlns:w="http://schemas.openxmlformats.org/wordprocessingml/2006/main" xmlns:w14="http://schemas.microsoft.com/office/word/2010/wordml" xmlns:w15="http://schemas.microsoft.com/office/word/2012/wordml" xmlns:w16cid="http://schemas.microsoft.com/office/word/2016/wordml/cid" xmlns:w16se="http://schemas.microsoft.com/office/word/2015/wordml/symex" mc:Ignorable="w14 w15 w16se w16cid">
+<w:styles xmlns:mc="http://schemas.openxmlformats.org/markup-compatibility/2006" xmlns:r="http://schemas.openxmlformats.org/officeDocument/2006/relationships" xmlns:w="http://schemas.openxmlformats.org/wordprocessingml/2006/main" xmlns:w14="http://schemas.microsoft.com/office/word/2010/wordml" xmlns:w15="http://schemas.microsoft.com/office/word/2012/wordml" mc:Ignorable="w14 w15">
   <w:docDefaults>
     <w:rPrDefault>
       <w:rPr>
@@ -5539,7 +5925,7 @@
       </w:pPr>
     </w:pPrDefault>
   </w:docDefaults>
-  <w:latentStyles w:defLockedState="0" w:defUIPriority="99" w:defSemiHidden="0" w:defUnhideWhenUsed="0" w:defQFormat="0" w:count="375">
+  <w:latentStyles w:defLockedState="0" w:defUIPriority="99" w:defSemiHidden="0" w:defUnhideWhenUsed="0" w:defQFormat="0" w:count="371">
     <w:lsdException w:name="Normal" w:uiPriority="0" w:qFormat="1"/>
     <w:lsdException w:name="heading 1" w:uiPriority="9" w:qFormat="1"/>
     <w:lsdException w:name="heading 2" w:semiHidden="1" w:uiPriority="9" w:unhideWhenUsed="1" w:qFormat="1"/>
@@ -5911,10 +6297,6 @@
     <w:lsdException w:name="List Table 5 Dark Accent 6" w:uiPriority="50"/>
     <w:lsdException w:name="List Table 6 Colorful Accent 6" w:uiPriority="51"/>
     <w:lsdException w:name="List Table 7 Colorful Accent 6" w:uiPriority="52"/>
-    <w:lsdException w:name="Mention" w:semiHidden="1" w:unhideWhenUsed="1"/>
-    <w:lsdException w:name="Smart Hyperlink" w:semiHidden="1" w:unhideWhenUsed="1"/>
-    <w:lsdException w:name="Hashtag" w:semiHidden="1" w:unhideWhenUsed="1"/>
-    <w:lsdException w:name="Unresolved Mention" w:semiHidden="1" w:unhideWhenUsed="1"/>
   </w:latentStyles>
   <w:style w:type="paragraph" w:default="1" w:styleId="Normale">
     <w:name w:val="Normal"/>
@@ -5923,7 +6305,6 @@
   <w:style w:type="character" w:default="1" w:styleId="Carpredefinitoparagrafo">
     <w:name w:val="Default Paragraph Font"/>
     <w:uiPriority w:val="1"/>
-    <w:semiHidden/>
     <w:unhideWhenUsed/>
   </w:style>
   <w:style w:type="table" w:default="1" w:styleId="Tabellanormale">
@@ -6305,7 +6686,7 @@
 </file>
 
 <file path=customXml/itemProps1.xml><?xml version="1.0" encoding="utf-8"?>
-<ds:datastoreItem xmlns:ds="http://schemas.openxmlformats.org/officeDocument/2006/customXml" ds:itemID="{75A8AC00-AA19-4018-8D3C-45DBBF36233E}">
+<ds:datastoreItem xmlns:ds="http://schemas.openxmlformats.org/officeDocument/2006/customXml" ds:itemID="{DBAF9476-60A8-4E5F-97AB-AC5CE55F35DF}">
   <ds:schemaRefs>
     <ds:schemaRef ds:uri="http://schemas.openxmlformats.org/officeDocument/2006/bibliography"/>
   </ds:schemaRefs>

</xml_diff>

<commit_message>
Refactoring of the optimization program
</commit_message>
<xml_diff>
--- a/Optimization/doc/Problem formalization.docx
+++ b/Optimization/doc/Problem formalization.docx
@@ -1,15 +1,16 @@
 
 <file path=word/document.xml><?xml version="1.0" encoding="utf-8"?>
-<w:document xmlns:wpc="http://schemas.microsoft.com/office/word/2010/wordprocessingCanvas" xmlns:cx="http://schemas.microsoft.com/office/drawing/2014/chartex" xmlns:cx1="http://schemas.microsoft.com/office/drawing/2015/9/8/chartex" xmlns:cx2="http://schemas.microsoft.com/office/drawing/2015/10/21/chartex" xmlns:cx3="http://schemas.microsoft.com/office/drawing/2016/5/9/chartex" xmlns:cx4="http://schemas.microsoft.com/office/drawing/2016/5/10/chartex" xmlns:cx5="http://schemas.microsoft.com/office/drawing/2016/5/11/chartex" xmlns:cx6="http://schemas.microsoft.com/office/drawing/2016/5/12/chartex" xmlns:cx7="http://schemas.microsoft.com/office/drawing/2016/5/13/chartex" xmlns:cx8="http://schemas.microsoft.com/office/drawing/2016/5/14/chartex" xmlns:mc="http://schemas.openxmlformats.org/markup-compatibility/2006" xmlns:aink="http://schemas.microsoft.com/office/drawing/2016/ink" xmlns:am3d="http://schemas.microsoft.com/office/drawing/2017/model3d" xmlns:o="urn:schemas-microsoft-com:office:office" xmlns:r="http://schemas.openxmlformats.org/officeDocument/2006/relationships" xmlns:m="http://schemas.openxmlformats.org/officeDocument/2006/math" xmlns:v="urn:schemas-microsoft-com:vml" xmlns:wp14="http://schemas.microsoft.com/office/word/2010/wordprocessingDrawing" xmlns:wp="http://schemas.openxmlformats.org/drawingml/2006/wordprocessingDrawing" xmlns:w10="urn:schemas-microsoft-com:office:word" xmlns:w="http://schemas.openxmlformats.org/wordprocessingml/2006/main" xmlns:w14="http://schemas.microsoft.com/office/word/2010/wordml" xmlns:w15="http://schemas.microsoft.com/office/word/2012/wordml" xmlns:w16cid="http://schemas.microsoft.com/office/word/2016/wordml/cid" xmlns:w16se="http://schemas.microsoft.com/office/word/2015/wordml/symex" xmlns:wpg="http://schemas.microsoft.com/office/word/2010/wordprocessingGroup" xmlns:wpi="http://schemas.microsoft.com/office/word/2010/wordprocessingInk" xmlns:wne="http://schemas.microsoft.com/office/word/2006/wordml" xmlns:wps="http://schemas.microsoft.com/office/word/2010/wordprocessingShape" mc:Ignorable="w14 w15 w16se w16cid wp14">
+<w:document xmlns:wpc="http://schemas.microsoft.com/office/word/2010/wordprocessingCanvas" xmlns:mc="http://schemas.openxmlformats.org/markup-compatibility/2006" xmlns:o="urn:schemas-microsoft-com:office:office" xmlns:r="http://schemas.openxmlformats.org/officeDocument/2006/relationships" xmlns:m="http://schemas.openxmlformats.org/officeDocument/2006/math" xmlns:v="urn:schemas-microsoft-com:vml" xmlns:wp14="http://schemas.microsoft.com/office/word/2010/wordprocessingDrawing" xmlns:wp="http://schemas.openxmlformats.org/drawingml/2006/wordprocessingDrawing" xmlns:w10="urn:schemas-microsoft-com:office:word" xmlns:w="http://schemas.openxmlformats.org/wordprocessingml/2006/main" xmlns:w14="http://schemas.microsoft.com/office/word/2010/wordml" xmlns:w15="http://schemas.microsoft.com/office/word/2012/wordml" xmlns:wpg="http://schemas.microsoft.com/office/word/2010/wordprocessingGroup" xmlns:wpi="http://schemas.microsoft.com/office/word/2010/wordprocessingInk" xmlns:wne="http://schemas.microsoft.com/office/word/2006/wordml" xmlns:wps="http://schemas.microsoft.com/office/word/2010/wordprocessingShape" mc:Ignorable="w14 w15 wp14">
   <w:body>
     <w:p>
       <w:pPr>
+        <w:jc w:val="center"/>
         <w:rPr>
           <w:rFonts w:ascii="Cambria Math" w:hAnsi="Cambria Math"/>
           <w:b/>
           <w:color w:val="C00000"/>
-          <w:sz w:val="28"/>
-          <w:szCs w:val="28"/>
+          <w:sz w:val="40"/>
+          <w:szCs w:val="40"/>
         </w:rPr>
       </w:pPr>
       <w:r>
@@ -17,8 +18,8 @@
           <w:rFonts w:ascii="Cambria Math" w:hAnsi="Cambria Math"/>
           <w:b/>
           <w:color w:val="C00000"/>
-          <w:sz w:val="28"/>
-          <w:szCs w:val="28"/>
+          <w:sz w:val="40"/>
+          <w:szCs w:val="40"/>
         </w:rPr>
         <w:t>OPTIMIZATION METHODS AND ALGORITHMS</w:t>
       </w:r>
@@ -55,7 +56,8 @@
       <w:tblGrid>
         <w:gridCol w:w="284"/>
         <w:gridCol w:w="3260"/>
-        <w:gridCol w:w="1701"/>
+        <w:gridCol w:w="1695"/>
+        <w:gridCol w:w="6"/>
         <w:gridCol w:w="5103"/>
       </w:tblGrid>
       <w:tr>
@@ -104,6 +106,7 @@
         <w:tc>
           <w:tcPr>
             <w:tcW w:w="1701" w:type="dxa"/>
+            <w:gridSpan w:val="2"/>
           </w:tcPr>
           <w:p>
             <w:pPr>
@@ -135,7 +138,6 @@
               <w:rPr>
                 <w:rFonts w:ascii="Cambria Math" w:eastAsiaTheme="minorEastAsia" w:hAnsi="Cambria Math"/>
                 <w:b w:val="0"/>
-                <w:noProof/>
               </w:rPr>
             </w:pPr>
           </w:p>
@@ -201,6 +203,7 @@
         <w:tc>
           <w:tcPr>
             <w:tcW w:w="1701" w:type="dxa"/>
+            <w:gridSpan w:val="2"/>
           </w:tcPr>
           <w:p>
             <w:pPr>
@@ -259,13 +262,11 @@
               <w:cnfStyle w:val="000000100000" w:firstRow="0" w:lastRow="0" w:firstColumn="0" w:lastColumn="0" w:oddVBand="0" w:evenVBand="0" w:oddHBand="1" w:evenHBand="0" w:firstRowFirstColumn="0" w:firstRowLastColumn="0" w:lastRowFirstColumn="0" w:lastRowLastColumn="0"/>
               <w:rPr>
                 <w:rFonts w:ascii="Cambria Math" w:eastAsiaTheme="minorEastAsia" w:hAnsi="Cambria Math"/>
-                <w:noProof/>
-              </w:rPr>
-            </w:pPr>
-            <w:r>
-              <w:rPr>
-                <w:rFonts w:ascii="Cambria Math" w:eastAsia="Times New Roman" w:hAnsi="Cambria Math" w:cs="Times New Roman"/>
-                <w:noProof/>
+              </w:rPr>
+            </w:pPr>
+            <w:r>
+              <w:rPr>
+                <w:rFonts w:ascii="Cambria Math" w:eastAsia="Times New Roman" w:hAnsi="Cambria Math" w:cs="Times New Roman"/>
               </w:rPr>
               <w:t>Student index</w:t>
             </w:r>
@@ -329,6 +330,7 @@
         <w:tc>
           <w:tcPr>
             <w:tcW w:w="1701" w:type="dxa"/>
+            <w:gridSpan w:val="2"/>
           </w:tcPr>
           <w:p>
             <w:pPr>
@@ -386,13 +388,11 @@
               <w:cnfStyle w:val="000000000000" w:firstRow="0" w:lastRow="0" w:firstColumn="0" w:lastColumn="0" w:oddVBand="0" w:evenVBand="0" w:oddHBand="0" w:evenHBand="0" w:firstRowFirstColumn="0" w:firstRowLastColumn="0" w:lastRowFirstColumn="0" w:lastRowLastColumn="0"/>
               <w:rPr>
                 <w:rFonts w:ascii="Cambria Math" w:eastAsiaTheme="minorEastAsia" w:hAnsi="Cambria Math"/>
-                <w:noProof/>
-              </w:rPr>
-            </w:pPr>
-            <w:r>
-              <w:rPr>
-                <w:rFonts w:ascii="Cambria Math" w:eastAsia="Times New Roman" w:hAnsi="Cambria Math" w:cs="Times New Roman"/>
-                <w:noProof/>
+              </w:rPr>
+            </w:pPr>
+            <w:r>
+              <w:rPr>
+                <w:rFonts w:ascii="Cambria Math" w:eastAsia="Times New Roman" w:hAnsi="Cambria Math" w:cs="Times New Roman"/>
               </w:rPr>
               <w:t>Exam index</w:t>
             </w:r>
@@ -459,6 +459,7 @@
         <w:tc>
           <w:tcPr>
             <w:tcW w:w="1701" w:type="dxa"/>
+            <w:gridSpan w:val="2"/>
           </w:tcPr>
           <w:p>
             <w:pPr>
@@ -545,13 +546,11 @@
               <w:cnfStyle w:val="000000100000" w:firstRow="0" w:lastRow="0" w:firstColumn="0" w:lastColumn="0" w:oddVBand="0" w:evenVBand="0" w:oddHBand="1" w:evenHBand="0" w:firstRowFirstColumn="0" w:firstRowLastColumn="0" w:lastRowFirstColumn="0" w:lastRowLastColumn="0"/>
               <w:rPr>
                 <w:rFonts w:ascii="Cambria Math" w:eastAsiaTheme="minorEastAsia" w:hAnsi="Cambria Math"/>
-                <w:noProof/>
-              </w:rPr>
-            </w:pPr>
-            <w:r>
-              <w:rPr>
-                <w:rFonts w:ascii="Cambria Math" w:eastAsiaTheme="minorEastAsia" w:hAnsi="Cambria Math"/>
-                <w:noProof/>
+              </w:rPr>
+            </w:pPr>
+            <w:r>
+              <w:rPr>
+                <w:rFonts w:ascii="Cambria Math" w:eastAsiaTheme="minorEastAsia" w:hAnsi="Cambria Math"/>
               </w:rPr>
               <w:t>Timeslot index</w:t>
             </w:r>
@@ -637,6 +636,7 @@
         <w:tc>
           <w:tcPr>
             <w:tcW w:w="1701" w:type="dxa"/>
+            <w:gridSpan w:val="2"/>
           </w:tcPr>
           <w:p>
             <w:pPr>
@@ -723,13 +723,11 @@
               <w:cnfStyle w:val="000000000000" w:firstRow="0" w:lastRow="0" w:firstColumn="0" w:lastColumn="0" w:oddVBand="0" w:evenVBand="0" w:oddHBand="0" w:evenHBand="0" w:firstRowFirstColumn="0" w:firstRowLastColumn="0" w:lastRowFirstColumn="0" w:lastRowLastColumn="0"/>
               <w:rPr>
                 <w:rFonts w:ascii="Cambria Math" w:eastAsiaTheme="minorEastAsia" w:hAnsi="Cambria Math"/>
-                <w:noProof/>
-              </w:rPr>
-            </w:pPr>
-            <w:r>
-              <w:rPr>
-                <w:rFonts w:ascii="Cambria Math" w:eastAsiaTheme="minorEastAsia" w:hAnsi="Cambria Math"/>
-                <w:noProof/>
+              </w:rPr>
+            </w:pPr>
+            <w:r>
+              <w:rPr>
+                <w:rFonts w:ascii="Cambria Math" w:eastAsiaTheme="minorEastAsia" w:hAnsi="Cambria Math"/>
               </w:rPr>
               <w:t>Auxiliary timeslot index</w:t>
             </w:r>
@@ -791,6 +789,7 @@
         <w:tc>
           <w:tcPr>
             <w:tcW w:w="1701" w:type="dxa"/>
+            <w:gridSpan w:val="2"/>
           </w:tcPr>
           <w:p>
             <w:pPr>
@@ -889,29 +888,35 @@
               <w:cnfStyle w:val="000000100000" w:firstRow="0" w:lastRow="0" w:firstColumn="0" w:lastColumn="0" w:oddVBand="0" w:evenVBand="0" w:oddHBand="1" w:evenHBand="0" w:firstRowFirstColumn="0" w:firstRowLastColumn="0" w:lastRowFirstColumn="0" w:lastRowLastColumn="0"/>
               <w:rPr>
                 <w:rFonts w:ascii="Cambria Math" w:eastAsiaTheme="minorEastAsia" w:hAnsi="Cambria Math"/>
-                <w:noProof/>
-              </w:rPr>
-            </w:pPr>
-            <w:r>
-              <w:rPr>
-                <w:rFonts w:ascii="Cambria Math" w:eastAsiaTheme="minorEastAsia" w:hAnsi="Cambria Math"/>
-                <w:noProof/>
+              </w:rPr>
+            </w:pPr>
+            <w:r>
+              <w:rPr>
+                <w:rFonts w:ascii="Cambria Math" w:eastAsiaTheme="minorEastAsia" w:hAnsi="Cambria Math"/>
               </w:rPr>
               <w:t>Difference between</w:t>
             </w:r>
             <w:r>
               <w:rPr>
                 <w:rFonts w:ascii="Cambria Math" w:eastAsiaTheme="minorEastAsia" w:hAnsi="Cambria Math"/>
-                <w:noProof/>
+              </w:rPr>
+              <w:t xml:space="preserve"> 2</w:t>
+            </w:r>
+            <w:r>
+              <w:rPr>
+                <w:rFonts w:ascii="Cambria Math" w:eastAsiaTheme="minorEastAsia" w:hAnsi="Cambria Math"/>
               </w:rPr>
               <w:t xml:space="preserve"> timeslot</w:t>
             </w:r>
-            <w:bookmarkStart w:id="0" w:name="_GoBack"/>
-            <w:bookmarkEnd w:id="0"/>
-            <w:r>
-              <w:rPr>
-                <w:rFonts w:ascii="Cambria Math" w:eastAsiaTheme="minorEastAsia" w:hAnsi="Cambria Math"/>
-                <w:noProof/>
+            <w:r>
+              <w:rPr>
+                <w:rFonts w:ascii="Cambria Math" w:eastAsiaTheme="minorEastAsia" w:hAnsi="Cambria Math"/>
+              </w:rPr>
+              <w:t>s</w:t>
+            </w:r>
+            <w:r>
+              <w:rPr>
+                <w:rFonts w:ascii="Cambria Math" w:eastAsiaTheme="minorEastAsia" w:hAnsi="Cambria Math"/>
               </w:rPr>
               <w:t xml:space="preserve"> indices</w:t>
             </w:r>
@@ -953,6 +958,7 @@
         <w:tc>
           <w:tcPr>
             <w:tcW w:w="1701" w:type="dxa"/>
+            <w:gridSpan w:val="2"/>
           </w:tcPr>
           <w:p>
             <w:pPr>
@@ -965,6 +971,17 @@
               </w:rPr>
             </w:pPr>
           </w:p>
+          <w:p>
+            <w:pPr>
+              <w:jc w:val="both"/>
+              <w:cnfStyle w:val="000000000000" w:firstRow="0" w:lastRow="0" w:firstColumn="0" w:lastColumn="0" w:oddVBand="0" w:evenVBand="0" w:oddHBand="0" w:evenHBand="0" w:firstRowFirstColumn="0" w:firstRowLastColumn="0" w:lastRowFirstColumn="0" w:lastRowLastColumn="0"/>
+              <w:rPr>
+                <w:rFonts w:ascii="Cambria Math" w:eastAsia="Times New Roman" w:hAnsi="Cambria Math" w:cs="Times New Roman"/>
+                <w:b/>
+                <w:noProof/>
+              </w:rPr>
+            </w:pPr>
+          </w:p>
         </w:tc>
         <w:tc>
           <w:tcPr>
@@ -977,7 +994,6 @@
               <w:rPr>
                 <w:rFonts w:ascii="Cambria Math" w:eastAsiaTheme="minorEastAsia" w:hAnsi="Cambria Math"/>
                 <w:b/>
-                <w:noProof/>
               </w:rPr>
             </w:pPr>
           </w:p>
@@ -1029,6 +1045,7 @@
         <w:tc>
           <w:tcPr>
             <w:tcW w:w="1701" w:type="dxa"/>
+            <w:gridSpan w:val="2"/>
           </w:tcPr>
           <w:p>
             <w:pPr>
@@ -1053,7 +1070,6 @@
               <w:rPr>
                 <w:rFonts w:ascii="Cambria Math" w:eastAsiaTheme="minorEastAsia" w:hAnsi="Cambria Math"/>
                 <w:b/>
-                <w:noProof/>
               </w:rPr>
             </w:pPr>
           </w:p>
@@ -1101,6 +1117,22 @@
                   </w:rPr>
                   <m:t>|S|</m:t>
                 </m:r>
+                <m:r>
+                  <w:rPr>
+                    <w:rFonts w:ascii="Cambria Math" w:eastAsiaTheme="minorEastAsia" w:hAnsi="Cambria Math"/>
+                    <w:noProof/>
+                  </w:rPr>
+                  <m:t xml:space="preserve">ϵ </m:t>
+                </m:r>
+                <m:r>
+                  <m:rPr>
+                    <m:sty m:val="p"/>
+                  </m:rPr>
+                  <w:rPr>
+                    <w:rFonts w:ascii="Cambria Math" w:hAnsi="Cambria Math"/>
+                  </w:rPr>
+                  <m:t>N</m:t>
+                </m:r>
               </m:oMath>
             </m:oMathPara>
           </w:p>
@@ -1108,7 +1140,7 @@
         <w:tc>
           <w:tcPr>
             <w:tcW w:w="6804" w:type="dxa"/>
-            <w:gridSpan w:val="2"/>
+            <w:gridSpan w:val="3"/>
           </w:tcPr>
           <w:p>
             <w:pPr>
@@ -1116,15 +1148,25 @@
               <w:cnfStyle w:val="000000000000" w:firstRow="0" w:lastRow="0" w:firstColumn="0" w:lastColumn="0" w:oddVBand="0" w:evenVBand="0" w:oddHBand="0" w:evenHBand="0" w:firstRowFirstColumn="0" w:firstRowLastColumn="0" w:lastRowFirstColumn="0" w:lastRowLastColumn="0"/>
               <w:rPr>
                 <w:rFonts w:ascii="Cambria Math" w:eastAsiaTheme="minorEastAsia" w:hAnsi="Cambria Math"/>
-                <w:noProof/>
-              </w:rPr>
-            </w:pPr>
-            <w:r>
-              <w:rPr>
-                <w:rFonts w:ascii="Cambria Math" w:eastAsiaTheme="minorEastAsia" w:hAnsi="Cambria Math"/>
-                <w:noProof/>
-              </w:rPr>
-              <w:t>Total number of student enrolled in at least 1 exam</w:t>
+              </w:rPr>
+            </w:pPr>
+            <w:r>
+              <w:rPr>
+                <w:rFonts w:ascii="Cambria Math" w:eastAsiaTheme="minorEastAsia" w:hAnsi="Cambria Math"/>
+              </w:rPr>
+              <w:t>Total number of student</w:t>
+            </w:r>
+            <w:r>
+              <w:rPr>
+                <w:rFonts w:ascii="Cambria Math" w:eastAsiaTheme="minorEastAsia" w:hAnsi="Cambria Math"/>
+              </w:rPr>
+              <w:t>s</w:t>
+            </w:r>
+            <w:r>
+              <w:rPr>
+                <w:rFonts w:ascii="Cambria Math" w:eastAsiaTheme="minorEastAsia" w:hAnsi="Cambria Math"/>
+              </w:rPr>
+              <w:t xml:space="preserve"> enrolled in at least 1 exam</w:t>
             </w:r>
           </w:p>
         </w:tc>
@@ -1169,6 +1211,22 @@
                 </w:rPr>
                 <m:t>|E|</m:t>
               </m:r>
+              <m:r>
+                <w:rPr>
+                  <w:rFonts w:ascii="Cambria Math" w:eastAsiaTheme="minorEastAsia" w:hAnsi="Cambria Math"/>
+                  <w:noProof/>
+                </w:rPr>
+                <m:t xml:space="preserve">ϵ </m:t>
+              </m:r>
+              <m:r>
+                <m:rPr>
+                  <m:sty m:val="p"/>
+                </m:rPr>
+                <w:rPr>
+                  <w:rFonts w:ascii="Cambria Math" w:hAnsi="Cambria Math"/>
+                </w:rPr>
+                <m:t>N</m:t>
+              </m:r>
             </m:oMath>
             <w:r>
               <w:rPr>
@@ -1182,7 +1240,7 @@
         <w:tc>
           <w:tcPr>
             <w:tcW w:w="6804" w:type="dxa"/>
-            <w:gridSpan w:val="2"/>
+            <w:gridSpan w:val="3"/>
           </w:tcPr>
           <w:p>
             <w:pPr>
@@ -1190,13 +1248,11 @@
               <w:cnfStyle w:val="000000100000" w:firstRow="0" w:lastRow="0" w:firstColumn="0" w:lastColumn="0" w:oddVBand="0" w:evenVBand="0" w:oddHBand="1" w:evenHBand="0" w:firstRowFirstColumn="0" w:firstRowLastColumn="0" w:lastRowFirstColumn="0" w:lastRowLastColumn="0"/>
               <w:rPr>
                 <w:rFonts w:ascii="Cambria Math" w:eastAsiaTheme="minorEastAsia" w:hAnsi="Cambria Math"/>
-                <w:noProof/>
-              </w:rPr>
-            </w:pPr>
-            <w:r>
-              <w:rPr>
-                <w:rFonts w:ascii="Cambria Math" w:eastAsia="Times New Roman" w:hAnsi="Cambria Math" w:cs="Times New Roman"/>
-                <w:noProof/>
+              </w:rPr>
+            </w:pPr>
+            <w:r>
+              <w:rPr>
+                <w:rFonts w:ascii="Cambria Math" w:eastAsia="Times New Roman" w:hAnsi="Cambria Math" w:cs="Times New Roman"/>
               </w:rPr>
               <w:t>Total number of exams</w:t>
             </w:r>
@@ -1303,7 +1359,7 @@
         <w:tc>
           <w:tcPr>
             <w:tcW w:w="6804" w:type="dxa"/>
-            <w:gridSpan w:val="2"/>
+            <w:gridSpan w:val="3"/>
           </w:tcPr>
           <w:p>
             <w:pPr>
@@ -1311,20 +1367,17 @@
               <w:cnfStyle w:val="000000000000" w:firstRow="0" w:lastRow="0" w:firstColumn="0" w:lastColumn="0" w:oddVBand="0" w:evenVBand="0" w:oddHBand="0" w:evenHBand="0" w:firstRowFirstColumn="0" w:firstRowLastColumn="0" w:lastRowFirstColumn="0" w:lastRowLastColumn="0"/>
               <w:rPr>
                 <w:rFonts w:ascii="Cambria Math" w:eastAsiaTheme="minorEastAsia" w:hAnsi="Cambria Math"/>
-                <w:noProof/>
-              </w:rPr>
-            </w:pPr>
-            <w:r>
-              <w:rPr>
-                <w:rFonts w:ascii="Cambria Math" w:eastAsia="Times New Roman" w:hAnsi="Cambria Math" w:cs="Times New Roman"/>
-                <w:noProof/>
+              </w:rPr>
+            </w:pPr>
+            <w:r>
+              <w:rPr>
+                <w:rFonts w:ascii="Cambria Math" w:eastAsia="Times New Roman" w:hAnsi="Cambria Math" w:cs="Times New Roman"/>
               </w:rPr>
               <w:t>1 if s</w:t>
             </w:r>
             <w:r>
               <w:rPr>
                 <w:rFonts w:ascii="Cambria Math" w:eastAsia="Times New Roman" w:hAnsi="Cambria Math" w:cs="Times New Roman"/>
-                <w:noProof/>
               </w:rPr>
               <w:t xml:space="preserve">tudent </w:t>
             </w:r>
@@ -1332,7 +1385,6 @@
               <w:rPr>
                 <w:rFonts w:ascii="Cambria Math" w:eastAsia="Times New Roman" w:hAnsi="Cambria Math" w:cs="Times New Roman"/>
                 <w:i/>
-                <w:noProof/>
               </w:rPr>
               <w:t>s</w:t>
             </w:r>
@@ -1340,21 +1392,18 @@
               <w:rPr>
                 <w:rFonts w:ascii="Cambria Math" w:eastAsia="Times New Roman" w:hAnsi="Cambria Math" w:cs="Times New Roman"/>
                 <w:i/>
-                <w:noProof/>
               </w:rPr>
               <w:t xml:space="preserve"> </w:t>
             </w:r>
             <w:r>
               <w:rPr>
                 <w:rFonts w:ascii="Cambria Math" w:eastAsia="Times New Roman" w:hAnsi="Cambria Math" w:cs="Times New Roman"/>
-                <w:noProof/>
               </w:rPr>
               <w:t xml:space="preserve"> </w:t>
             </w:r>
             <w:r>
               <w:rPr>
                 <w:rFonts w:ascii="Cambria Math" w:eastAsia="Times New Roman" w:hAnsi="Cambria Math" w:cs="Times New Roman"/>
-                <w:noProof/>
               </w:rPr>
               <w:t xml:space="preserve">is enrolled in exam </w:t>
             </w:r>
@@ -1362,42 +1411,36 @@
               <w:rPr>
                 <w:rFonts w:ascii="Cambria Math" w:eastAsia="Times New Roman" w:hAnsi="Cambria Math" w:cs="Times New Roman"/>
                 <w:i/>
-                <w:noProof/>
               </w:rPr>
               <w:t>e</w:t>
             </w:r>
             <w:r>
               <w:rPr>
                 <w:rFonts w:ascii="Cambria Math" w:eastAsia="Times New Roman" w:hAnsi="Cambria Math" w:cs="Times New Roman"/>
-                <w:noProof/>
               </w:rPr>
               <w:t xml:space="preserve">, </w:t>
             </w:r>
             <w:r>
               <w:rPr>
                 <w:rFonts w:ascii="Cambria Math" w:eastAsia="Times New Roman" w:hAnsi="Cambria Math" w:cs="Times New Roman"/>
-                <w:noProof/>
               </w:rPr>
               <w:t xml:space="preserve"> </w:t>
             </w:r>
             <w:r>
               <w:rPr>
                 <w:rFonts w:ascii="Cambria Math" w:eastAsia="Times New Roman" w:hAnsi="Cambria Math" w:cs="Times New Roman"/>
-                <w:noProof/>
               </w:rPr>
               <w:t>0</w:t>
             </w:r>
             <w:r>
               <w:rPr>
                 <w:rFonts w:ascii="Cambria Math" w:eastAsia="Times New Roman" w:hAnsi="Cambria Math" w:cs="Times New Roman"/>
-                <w:noProof/>
               </w:rPr>
               <w:t xml:space="preserve"> </w:t>
             </w:r>
             <w:r>
               <w:rPr>
                 <w:rFonts w:ascii="Cambria Math" w:eastAsia="Times New Roman" w:hAnsi="Cambria Math" w:cs="Times New Roman"/>
-                <w:noProof/>
               </w:rPr>
               <w:t>o/w</w:t>
             </w:r>
@@ -1494,7 +1537,7 @@
         <w:tc>
           <w:tcPr>
             <w:tcW w:w="6804" w:type="dxa"/>
-            <w:gridSpan w:val="2"/>
+            <w:gridSpan w:val="3"/>
           </w:tcPr>
           <w:p>
             <w:pPr>
@@ -1502,13 +1545,11 @@
               <w:cnfStyle w:val="000000100000" w:firstRow="0" w:lastRow="0" w:firstColumn="0" w:lastColumn="0" w:oddVBand="0" w:evenVBand="0" w:oddHBand="1" w:evenHBand="0" w:firstRowFirstColumn="0" w:firstRowLastColumn="0" w:lastRowFirstColumn="0" w:lastRowLastColumn="0"/>
               <w:rPr>
                 <w:rFonts w:ascii="Cambria Math" w:eastAsiaTheme="minorEastAsia" w:hAnsi="Cambria Math"/>
-                <w:noProof/>
-              </w:rPr>
-            </w:pPr>
-            <w:r>
-              <w:rPr>
-                <w:rFonts w:ascii="Cambria Math" w:eastAsia="Times New Roman" w:hAnsi="Cambria Math" w:cs="Times New Roman"/>
-                <w:noProof/>
+              </w:rPr>
+            </w:pPr>
+            <w:r>
+              <w:rPr>
+                <w:rFonts w:ascii="Cambria Math" w:eastAsia="Times New Roman" w:hAnsi="Cambria Math" w:cs="Times New Roman"/>
               </w:rPr>
               <w:t>Number of available timeslots</w:t>
             </w:r>
@@ -1551,6 +1592,7 @@
         <w:tc>
           <w:tcPr>
             <w:tcW w:w="1701" w:type="dxa"/>
+            <w:gridSpan w:val="2"/>
           </w:tcPr>
           <w:p>
             <w:pPr>
@@ -1575,7 +1617,16 @@
               <w:rPr>
                 <w:rFonts w:ascii="Cambria Math" w:eastAsiaTheme="minorEastAsia" w:hAnsi="Cambria Math"/>
                 <w:b/>
-                <w:noProof/>
+              </w:rPr>
+            </w:pPr>
+          </w:p>
+          <w:p>
+            <w:pPr>
+              <w:jc w:val="both"/>
+              <w:cnfStyle w:val="000000000000" w:firstRow="0" w:lastRow="0" w:firstColumn="0" w:lastColumn="0" w:oddVBand="0" w:evenVBand="0" w:oddHBand="0" w:evenHBand="0" w:firstRowFirstColumn="0" w:firstRowLastColumn="0" w:lastRowFirstColumn="0" w:lastRowLastColumn="0"/>
+              <w:rPr>
+                <w:rFonts w:ascii="Cambria Math" w:eastAsiaTheme="minorEastAsia" w:hAnsi="Cambria Math"/>
+                <w:b/>
               </w:rPr>
             </w:pPr>
           </w:p>
@@ -1636,6 +1687,7 @@
         <w:tc>
           <w:tcPr>
             <w:tcW w:w="1701" w:type="dxa"/>
+            <w:gridSpan w:val="2"/>
           </w:tcPr>
           <w:p>
             <w:pPr>
@@ -1659,7 +1711,6 @@
               <w:rPr>
                 <w:rFonts w:ascii="Cambria Math" w:eastAsiaTheme="minorEastAsia" w:hAnsi="Cambria Math"/>
                 <w:b/>
-                <w:noProof/>
               </w:rPr>
             </w:pPr>
           </w:p>
@@ -1773,6 +1824,7 @@
         <w:tc>
           <w:tcPr>
             <w:tcW w:w="1701" w:type="dxa"/>
+            <w:gridSpan w:val="2"/>
           </w:tcPr>
           <w:p>
             <w:pPr>
@@ -1810,20 +1862,17 @@
               <w:cnfStyle w:val="000000000000" w:firstRow="0" w:lastRow="0" w:firstColumn="0" w:lastColumn="0" w:oddVBand="0" w:evenVBand="0" w:oddHBand="0" w:evenHBand="0" w:firstRowFirstColumn="0" w:firstRowLastColumn="0" w:lastRowFirstColumn="0" w:lastRowLastColumn="0"/>
               <w:rPr>
                 <w:rFonts w:ascii="Cambria Math" w:eastAsiaTheme="minorEastAsia" w:hAnsi="Cambria Math"/>
-                <w:noProof/>
-              </w:rPr>
-            </w:pPr>
-            <w:r>
-              <w:rPr>
-                <w:rFonts w:ascii="Cambria Math" w:eastAsiaTheme="minorEastAsia" w:hAnsi="Cambria Math"/>
-                <w:noProof/>
+              </w:rPr>
+            </w:pPr>
+            <w:r>
+              <w:rPr>
+                <w:rFonts w:ascii="Cambria Math" w:eastAsiaTheme="minorEastAsia" w:hAnsi="Cambria Math"/>
               </w:rPr>
               <w:t>1 if e</w:t>
             </w:r>
             <w:r>
               <w:rPr>
                 <w:rFonts w:ascii="Cambria Math" w:eastAsiaTheme="minorEastAsia" w:hAnsi="Cambria Math"/>
-                <w:noProof/>
               </w:rPr>
               <w:t xml:space="preserve">xam </w:t>
             </w:r>
@@ -1831,28 +1880,24 @@
               <w:rPr>
                 <w:rFonts w:ascii="Cambria Math" w:eastAsiaTheme="minorEastAsia" w:hAnsi="Cambria Math"/>
                 <w:i/>
-                <w:noProof/>
               </w:rPr>
               <w:t>e</w:t>
             </w:r>
             <w:r>
               <w:rPr>
                 <w:rFonts w:ascii="Cambria Math" w:eastAsiaTheme="minorEastAsia" w:hAnsi="Cambria Math"/>
-                <w:noProof/>
               </w:rPr>
               <w:t xml:space="preserve"> </w:t>
             </w:r>
             <w:r>
               <w:rPr>
                 <w:rFonts w:ascii="Cambria Math" w:eastAsiaTheme="minorEastAsia" w:hAnsi="Cambria Math"/>
-                <w:noProof/>
               </w:rPr>
               <w:t xml:space="preserve"> </w:t>
             </w:r>
             <w:r>
               <w:rPr>
                 <w:rFonts w:ascii="Cambria Math" w:eastAsiaTheme="minorEastAsia" w:hAnsi="Cambria Math"/>
-                <w:noProof/>
               </w:rPr>
               <w:t xml:space="preserve">is scheduled on timeslot </w:t>
             </w:r>
@@ -1860,21 +1905,18 @@
               <w:rPr>
                 <w:rFonts w:ascii="Cambria Math" w:eastAsiaTheme="minorEastAsia" w:hAnsi="Cambria Math"/>
                 <w:i/>
-                <w:noProof/>
               </w:rPr>
               <w:t>t</w:t>
             </w:r>
             <w:r>
               <w:rPr>
                 <w:rFonts w:ascii="Cambria Math" w:eastAsiaTheme="minorEastAsia" w:hAnsi="Cambria Math"/>
-                <w:noProof/>
               </w:rPr>
               <w:t>, 0</w:t>
             </w:r>
             <w:r>
               <w:rPr>
                 <w:rFonts w:ascii="Cambria Math" w:eastAsiaTheme="minorEastAsia" w:hAnsi="Cambria Math"/>
-                <w:noProof/>
               </w:rPr>
               <w:t xml:space="preserve"> o/w</w:t>
             </w:r>
@@ -1961,30 +2003,24 @@
                     <w:rFonts w:ascii="Cambria Math" w:eastAsia="Times New Roman" w:hAnsi="Cambria Math" w:cs="Times New Roman"/>
                     <w:noProof/>
                   </w:rPr>
-                  <m:t xml:space="preserve"> ϵ </m:t>
+                  <m:t xml:space="preserve"> ϵ</m:t>
                 </m:r>
-                <m:d>
-                  <m:dPr>
-                    <m:begChr m:val="{"/>
-                    <m:endChr m:val="}"/>
-                    <m:ctrlPr>
-                      <w:rPr>
-                        <w:rFonts w:ascii="Cambria Math" w:eastAsia="Times New Roman" w:hAnsi="Cambria Math" w:cs="Times New Roman"/>
-                        <w:i/>
-                        <w:noProof/>
-                      </w:rPr>
-                    </m:ctrlPr>
-                  </m:dPr>
-                  <m:e>
-                    <m:r>
-                      <w:rPr>
-                        <w:rFonts w:ascii="Cambria Math" w:eastAsia="Times New Roman" w:hAnsi="Cambria Math" w:cs="Times New Roman"/>
-                        <w:noProof/>
-                      </w:rPr>
-                      <m:t>0,1</m:t>
-                    </m:r>
-                  </m:e>
-                </m:d>
+                <m:r>
+                  <w:rPr>
+                    <w:rFonts w:ascii="Cambria Math" w:eastAsia="Times New Roman" w:hAnsi="Cambria Math" w:cs="Times New Roman"/>
+                    <w:noProof/>
+                  </w:rPr>
+                  <m:t xml:space="preserve"> </m:t>
+                </m:r>
+                <m:r>
+                  <m:rPr>
+                    <m:sty m:val="p"/>
+                  </m:rPr>
+                  <w:rPr>
+                    <w:rFonts w:ascii="Cambria Math" w:hAnsi="Cambria Math"/>
+                  </w:rPr>
+                  <m:t>N</m:t>
+                </m:r>
               </m:oMath>
             </m:oMathPara>
           </w:p>
@@ -1992,6 +2028,7 @@
         <w:tc>
           <w:tcPr>
             <w:tcW w:w="1701" w:type="dxa"/>
+            <w:gridSpan w:val="2"/>
           </w:tcPr>
           <w:p>
             <w:pPr>
@@ -2027,71 +2064,157 @@
               <w:cnfStyle w:val="000000100000" w:firstRow="0" w:lastRow="0" w:firstColumn="0" w:lastColumn="0" w:oddVBand="0" w:evenVBand="0" w:oddHBand="1" w:evenHBand="0" w:firstRowFirstColumn="0" w:firstRowLastColumn="0" w:lastRowFirstColumn="0" w:lastRowLastColumn="0"/>
               <w:rPr>
                 <w:rFonts w:ascii="Cambria Math" w:eastAsiaTheme="minorEastAsia" w:hAnsi="Cambria Math"/>
-                <w:noProof/>
-              </w:rPr>
-            </w:pPr>
-            <w:r>
-              <w:rPr>
-                <w:rFonts w:ascii="Cambria Math" w:eastAsiaTheme="minorEastAsia" w:hAnsi="Cambria Math"/>
-                <w:noProof/>
-              </w:rPr>
-              <w:t>1 if s</w:t>
-            </w:r>
-            <w:r>
-              <w:rPr>
-                <w:rFonts w:ascii="Cambria Math" w:eastAsiaTheme="minorEastAsia" w:hAnsi="Cambria Math"/>
-                <w:noProof/>
-              </w:rPr>
-              <w:t xml:space="preserve">tudent </w:t>
+              </w:rPr>
+            </w:pPr>
+            <w:r>
+              <w:rPr>
+                <w:rFonts w:ascii="Cambria Math" w:eastAsiaTheme="minorEastAsia" w:hAnsi="Cambria Math"/>
+              </w:rPr>
+              <w:t>N</w:t>
+            </w:r>
+            <w:r>
+              <w:rPr>
+                <w:rFonts w:ascii="Cambria Math" w:eastAsiaTheme="minorEastAsia" w:hAnsi="Cambria Math"/>
+              </w:rPr>
+              <w:t xml:space="preserve">umber of exams that student </w:t>
             </w:r>
             <w:r>
               <w:rPr>
                 <w:rFonts w:ascii="Cambria Math" w:eastAsiaTheme="minorEastAsia" w:hAnsi="Cambria Math"/>
                 <w:i/>
-                <w:noProof/>
               </w:rPr>
               <w:t>s</w:t>
             </w:r>
             <w:r>
               <w:rPr>
                 <w:rFonts w:ascii="Cambria Math" w:eastAsiaTheme="minorEastAsia" w:hAnsi="Cambria Math"/>
+              </w:rPr>
+              <w:t xml:space="preserve"> has in a certain timeslot </w:t>
+            </w:r>
+            <w:r>
+              <w:rPr>
+                <w:rFonts w:ascii="Cambria Math" w:eastAsiaTheme="minorEastAsia" w:hAnsi="Cambria Math"/>
                 <w:i/>
-                <w:noProof/>
+              </w:rPr>
+              <w:t>t</w:t>
+            </w:r>
+            <w:r>
+              <w:rPr>
+                <w:rFonts w:ascii="Cambria Math" w:eastAsiaTheme="minorEastAsia" w:hAnsi="Cambria Math"/>
+              </w:rPr>
+              <w:t>.</w:t>
+            </w:r>
+            <w:r>
+              <w:rPr>
+                <w:rFonts w:ascii="Cambria Math" w:eastAsiaTheme="minorEastAsia" w:hAnsi="Cambria Math"/>
+              </w:rPr>
+              <w:br/>
+            </w:r>
+            <w:r>
+              <w:rPr>
+                <w:rFonts w:ascii="Cambria Math" w:eastAsiaTheme="minorEastAsia" w:hAnsi="Cambria Math"/>
+                <w:b/>
+                <w:sz w:val="18"/>
+                <w:szCs w:val="18"/>
+              </w:rPr>
+              <w:t>NB: due to the con</w:t>
+            </w:r>
+            <w:r>
+              <w:rPr>
+                <w:rFonts w:ascii="Cambria Math" w:eastAsiaTheme="minorEastAsia" w:hAnsi="Cambria Math"/>
+                <w:b/>
+                <w:sz w:val="18"/>
+                <w:szCs w:val="18"/>
+              </w:rPr>
+              <w:t xml:space="preserve">straint #3, the real domain of </w:t>
+            </w:r>
+            <w:r>
+              <w:rPr>
+                <w:rFonts w:ascii="Cambria Math" w:eastAsiaTheme="minorEastAsia" w:hAnsi="Cambria Math"/>
+                <w:b/>
+                <w:sz w:val="18"/>
+                <w:szCs w:val="18"/>
               </w:rPr>
               <w:t xml:space="preserve"> </w:t>
             </w:r>
-            <w:r>
-              <w:rPr>
-                <w:rFonts w:ascii="Cambria Math" w:eastAsiaTheme="minorEastAsia" w:hAnsi="Cambria Math"/>
-                <w:i/>
-                <w:noProof/>
+            <m:oMath>
+              <m:sSub>
+                <m:sSubPr>
+                  <m:ctrlPr>
+                    <w:rPr>
+                      <w:rFonts w:ascii="Cambria Math" w:eastAsia="Times New Roman" w:hAnsi="Cambria Math" w:cs="Times New Roman"/>
+                      <w:b/>
+                      <w:i/>
+                      <w:sz w:val="18"/>
+                      <w:szCs w:val="18"/>
+                    </w:rPr>
+                  </m:ctrlPr>
+                </m:sSubPr>
+                <m:e>
+                  <m:r>
+                    <m:rPr>
+                      <m:sty m:val="bi"/>
+                    </m:rPr>
+                    <w:rPr>
+                      <w:rFonts w:ascii="Cambria Math" w:eastAsia="Times New Roman" w:hAnsi="Cambria Math" w:cs="Times New Roman"/>
+                      <w:sz w:val="18"/>
+                      <w:szCs w:val="18"/>
+                    </w:rPr>
+                    <m:t>z</m:t>
+                  </m:r>
+                </m:e>
+                <m:sub>
+                  <m:r>
+                    <m:rPr>
+                      <m:sty m:val="bi"/>
+                    </m:rPr>
+                    <w:rPr>
+                      <w:rFonts w:ascii="Cambria Math" w:eastAsia="Times New Roman" w:hAnsi="Cambria Math" w:cs="Times New Roman"/>
+                      <w:sz w:val="18"/>
+                      <w:szCs w:val="18"/>
+                    </w:rPr>
+                    <m:t>s,t</m:t>
+                  </m:r>
+                </m:sub>
+              </m:sSub>
+            </m:oMath>
+            <w:r>
+              <w:rPr>
+                <w:rFonts w:ascii="Cambria Math" w:eastAsiaTheme="minorEastAsia" w:hAnsi="Cambria Math"/>
+                <w:b/>
+                <w:sz w:val="18"/>
+                <w:szCs w:val="18"/>
               </w:rPr>
               <w:t xml:space="preserve"> </w:t>
             </w:r>
             <w:r>
               <w:rPr>
                 <w:rFonts w:ascii="Cambria Math" w:eastAsiaTheme="minorEastAsia" w:hAnsi="Cambria Math"/>
-                <w:noProof/>
-              </w:rPr>
-              <w:t xml:space="preserve">is occupied during timeslot </w:t>
-            </w:r>
-            <w:r>
-              <w:rPr>
-                <w:rFonts w:ascii="Cambria Math" w:eastAsiaTheme="minorEastAsia" w:hAnsi="Cambria Math"/>
-                <w:i/>
-                <w:noProof/>
-              </w:rPr>
-              <w:t>t</w:t>
-            </w:r>
-            <w:r>
-              <w:rPr>
-                <w:rFonts w:ascii="Cambria Math" w:eastAsiaTheme="minorEastAsia" w:hAnsi="Cambria Math"/>
-                <w:noProof/>
-              </w:rPr>
-              <w:t>, 0 o/w</w:t>
-            </w:r>
-          </w:p>
-        </w:tc>
+                <w:b/>
+                <w:sz w:val="18"/>
+                <w:szCs w:val="18"/>
+              </w:rPr>
+              <w:t xml:space="preserve"> </w:t>
+            </w:r>
+            <w:r>
+              <w:rPr>
+                <w:rFonts w:ascii="Cambria Math" w:eastAsiaTheme="minorEastAsia" w:hAnsi="Cambria Math"/>
+                <w:b/>
+                <w:sz w:val="18"/>
+                <w:szCs w:val="18"/>
+              </w:rPr>
+              <w:t>is {0,1}</w:t>
+            </w:r>
+            <w:r>
+              <w:rPr>
+                <w:rFonts w:ascii="Cambria Math" w:eastAsiaTheme="minorEastAsia" w:hAnsi="Cambria Math"/>
+              </w:rPr>
+              <w:t xml:space="preserve"> </w:t>
+            </w:r>
+          </w:p>
+        </w:tc>
+        <w:bookmarkStart w:id="0" w:name="_GoBack"/>
+        <w:bookmarkEnd w:id="0"/>
       </w:tr>
       <w:tr>
         <w:tc>
@@ -2230,6 +2353,7 @@
         <w:tc>
           <w:tcPr>
             <w:tcW w:w="1701" w:type="dxa"/>
+            <w:gridSpan w:val="2"/>
           </w:tcPr>
           <w:p>
             <w:pPr>
@@ -2295,13 +2419,11 @@
               <w:cnfStyle w:val="000000000000" w:firstRow="0" w:lastRow="0" w:firstColumn="0" w:lastColumn="0" w:oddVBand="0" w:evenVBand="0" w:oddHBand="0" w:evenHBand="0" w:firstRowFirstColumn="0" w:firstRowLastColumn="0" w:lastRowFirstColumn="0" w:lastRowLastColumn="0"/>
               <w:rPr>
                 <w:rFonts w:ascii="Cambria Math" w:eastAsiaTheme="minorEastAsia" w:hAnsi="Cambria Math"/>
-                <w:noProof/>
-              </w:rPr>
-            </w:pPr>
-            <w:r>
-              <w:rPr>
-                <w:rFonts w:ascii="Cambria Math" w:eastAsiaTheme="minorEastAsia" w:hAnsi="Cambria Math"/>
-                <w:noProof/>
+              </w:rPr>
+            </w:pPr>
+            <w:r>
+              <w:rPr>
+                <w:rFonts w:ascii="Cambria Math" w:eastAsiaTheme="minorEastAsia" w:hAnsi="Cambria Math"/>
               </w:rPr>
               <w:t xml:space="preserve">1 if student </w:t>
             </w:r>
@@ -2309,7 +2431,6 @@
               <w:rPr>
                 <w:rFonts w:ascii="Cambria Math" w:eastAsiaTheme="minorEastAsia" w:hAnsi="Cambria Math"/>
                 <w:i/>
-                <w:noProof/>
               </w:rPr>
               <w:t>s</w:t>
             </w:r>
@@ -2317,14 +2438,12 @@
               <w:rPr>
                 <w:rFonts w:ascii="Cambria Math" w:eastAsiaTheme="minorEastAsia" w:hAnsi="Cambria Math"/>
                 <w:i/>
-                <w:noProof/>
               </w:rPr>
               <w:t xml:space="preserve"> </w:t>
             </w:r>
             <w:r>
               <w:rPr>
                 <w:rFonts w:ascii="Cambria Math" w:eastAsiaTheme="minorEastAsia" w:hAnsi="Cambria Math"/>
-                <w:noProof/>
               </w:rPr>
               <w:t xml:space="preserve"> is occupied in both timeslots </w:t>
             </w:r>
@@ -2332,14 +2451,12 @@
               <w:rPr>
                 <w:rFonts w:ascii="Cambria Math" w:eastAsiaTheme="minorEastAsia" w:hAnsi="Cambria Math"/>
                 <w:i/>
-                <w:noProof/>
               </w:rPr>
               <w:t>t</w:t>
             </w:r>
             <w:r>
               <w:rPr>
                 <w:rFonts w:ascii="Cambria Math" w:eastAsiaTheme="minorEastAsia" w:hAnsi="Cambria Math"/>
-                <w:noProof/>
               </w:rPr>
               <w:t xml:space="preserve"> and </w:t>
             </w:r>
@@ -2347,7 +2464,6 @@
               <w:rPr>
                 <w:rFonts w:ascii="Cambria Math" w:eastAsiaTheme="minorEastAsia" w:hAnsi="Cambria Math"/>
                 <w:i/>
-                <w:noProof/>
               </w:rPr>
               <w:t>t</w:t>
             </w:r>
@@ -2355,7 +2471,6 @@
               <w:rPr>
                 <w:rFonts w:ascii="Cambria Math" w:eastAsiaTheme="minorEastAsia" w:hAnsi="Cambria Math"/>
                 <w:i/>
-                <w:noProof/>
                 <w:vertAlign w:val="subscript"/>
               </w:rPr>
               <w:t>1</w:t>
@@ -2363,7 +2478,6 @@
             <w:r>
               <w:rPr>
                 <w:rFonts w:ascii="Cambria Math" w:eastAsiaTheme="minorEastAsia" w:hAnsi="Cambria Math"/>
-                <w:noProof/>
               </w:rPr>
               <w:t xml:space="preserve">, 0 o/w </w:t>
             </w:r>
@@ -2408,6 +2522,7 @@
         <w:tc>
           <w:tcPr>
             <w:tcW w:w="1701" w:type="dxa"/>
+            <w:gridSpan w:val="2"/>
           </w:tcPr>
           <w:p>
             <w:pPr>
@@ -2419,6 +2534,16 @@
               </w:rPr>
             </w:pPr>
           </w:p>
+          <w:p>
+            <w:pPr>
+              <w:jc w:val="both"/>
+              <w:cnfStyle w:val="000000100000" w:firstRow="0" w:lastRow="0" w:firstColumn="0" w:lastColumn="0" w:oddVBand="0" w:evenVBand="0" w:oddHBand="1" w:evenHBand="0" w:firstRowFirstColumn="0" w:firstRowLastColumn="0" w:lastRowFirstColumn="0" w:lastRowLastColumn="0"/>
+              <w:rPr>
+                <w:rFonts w:ascii="Cambria Math" w:eastAsia="Times New Roman" w:hAnsi="Cambria Math" w:cs="Times New Roman"/>
+                <w:noProof/>
+              </w:rPr>
+            </w:pPr>
+          </w:p>
         </w:tc>
         <w:tc>
           <w:tcPr>
@@ -2430,7 +2555,6 @@
               <w:cnfStyle w:val="000000100000" w:firstRow="0" w:lastRow="0" w:firstColumn="0" w:lastColumn="0" w:oddVBand="0" w:evenVBand="0" w:oddHBand="1" w:evenHBand="0" w:firstRowFirstColumn="0" w:firstRowLastColumn="0" w:lastRowFirstColumn="0" w:lastRowLastColumn="0"/>
               <w:rPr>
                 <w:rFonts w:ascii="Cambria Math" w:eastAsiaTheme="minorEastAsia" w:hAnsi="Cambria Math"/>
-                <w:noProof/>
               </w:rPr>
             </w:pPr>
           </w:p>
@@ -2480,6 +2604,7 @@
         <w:tc>
           <w:tcPr>
             <w:tcW w:w="1701" w:type="dxa"/>
+            <w:gridSpan w:val="2"/>
           </w:tcPr>
           <w:p>
             <w:pPr>
@@ -2504,7 +2629,6 @@
               <w:rPr>
                 <w:rFonts w:ascii="Cambria Math" w:eastAsiaTheme="minorEastAsia" w:hAnsi="Cambria Math"/>
                 <w:b/>
-                <w:noProof/>
               </w:rPr>
             </w:pPr>
           </w:p>
@@ -2661,6 +2785,7 @@
         <w:tc>
           <w:tcPr>
             <w:tcW w:w="1701" w:type="dxa"/>
+            <w:gridSpan w:val="2"/>
           </w:tcPr>
           <w:p>
             <w:pPr>
@@ -2696,15 +2821,27 @@
               <w:cnfStyle w:val="000000100000" w:firstRow="0" w:lastRow="0" w:firstColumn="0" w:lastColumn="0" w:oddVBand="0" w:evenVBand="0" w:oddHBand="1" w:evenHBand="0" w:firstRowFirstColumn="0" w:firstRowLastColumn="0" w:lastRowFirstColumn="0" w:lastRowLastColumn="0"/>
               <w:rPr>
                 <w:rFonts w:ascii="Cambria Math" w:eastAsiaTheme="minorEastAsia" w:hAnsi="Cambria Math"/>
-                <w:noProof/>
-              </w:rPr>
-            </w:pPr>
-            <w:r>
-              <w:rPr>
-                <w:rFonts w:ascii="Cambria Math" w:eastAsiaTheme="minorEastAsia" w:hAnsi="Cambria Math"/>
-                <w:noProof/>
-              </w:rPr>
-              <w:t>Each exam will have one and only one time slot</w:t>
+              </w:rPr>
+            </w:pPr>
+            <w:r>
+              <w:rPr>
+                <w:rFonts w:ascii="Cambria Math" w:eastAsiaTheme="minorEastAsia" w:hAnsi="Cambria Math"/>
+              </w:rPr>
+              <w:t xml:space="preserve">Each exam </w:t>
+            </w:r>
+            <w:proofErr w:type="gramStart"/>
+            <w:r>
+              <w:rPr>
+                <w:rFonts w:ascii="Cambria Math" w:eastAsiaTheme="minorEastAsia" w:hAnsi="Cambria Math"/>
+              </w:rPr>
+              <w:t>is scheduled</w:t>
+            </w:r>
+            <w:proofErr w:type="gramEnd"/>
+            <w:r>
+              <w:rPr>
+                <w:rFonts w:ascii="Cambria Math" w:eastAsiaTheme="minorEastAsia" w:hAnsi="Cambria Math"/>
+              </w:rPr>
+              <w:t xml:space="preserve"> in one and only one timeslot.</w:t>
             </w:r>
           </w:p>
         </w:tc>
@@ -2886,6 +3023,7 @@
         <w:tc>
           <w:tcPr>
             <w:tcW w:w="1701" w:type="dxa"/>
+            <w:gridSpan w:val="2"/>
           </w:tcPr>
           <w:p>
             <w:pPr>
@@ -2921,20 +3059,18 @@
               <w:cnfStyle w:val="000000000000" w:firstRow="0" w:lastRow="0" w:firstColumn="0" w:lastColumn="0" w:oddVBand="0" w:evenVBand="0" w:oddHBand="0" w:evenHBand="0" w:firstRowFirstColumn="0" w:firstRowLastColumn="0" w:lastRowFirstColumn="0" w:lastRowLastColumn="0"/>
               <w:rPr>
                 <w:rFonts w:ascii="Cambria Math" w:eastAsiaTheme="minorEastAsia" w:hAnsi="Cambria Math"/>
-                <w:noProof/>
-              </w:rPr>
-            </w:pPr>
-            <w:r>
-              <w:rPr>
-                <w:rFonts w:ascii="Cambria Math" w:eastAsiaTheme="minorEastAsia" w:hAnsi="Cambria Math"/>
-                <w:noProof/>
+              </w:rPr>
+            </w:pPr>
+            <w:proofErr w:type="spellStart"/>
+            <w:r>
+              <w:rPr>
+                <w:rFonts w:ascii="Cambria Math" w:eastAsiaTheme="minorEastAsia" w:hAnsi="Cambria Math"/>
               </w:rPr>
               <w:t>z</w:t>
             </w:r>
             <w:r>
               <w:rPr>
                 <w:rFonts w:ascii="Cambria Math" w:eastAsiaTheme="minorEastAsia" w:hAnsi="Cambria Math"/>
-                <w:noProof/>
                 <w:vertAlign w:val="subscript"/>
               </w:rPr>
               <w:t>s</w:t>
@@ -2942,75 +3078,38 @@
             <w:r>
               <w:rPr>
                 <w:rFonts w:ascii="Cambria Math" w:eastAsiaTheme="minorEastAsia" w:hAnsi="Cambria Math"/>
-                <w:noProof/>
                 <w:vertAlign w:val="subscript"/>
               </w:rPr>
               <w:t>,t</w:t>
             </w:r>
-            <w:r>
-              <w:rPr>
-                <w:rFonts w:ascii="Cambria Math" w:eastAsiaTheme="minorEastAsia" w:hAnsi="Cambria Math"/>
-                <w:noProof/>
-              </w:rPr>
-              <w:t xml:space="preserve"> is 1 if student </w:t>
+            <w:proofErr w:type="spellEnd"/>
+            <w:r>
+              <w:rPr>
+                <w:rFonts w:ascii="Cambria Math" w:eastAsiaTheme="minorEastAsia" w:hAnsi="Cambria Math"/>
+              </w:rPr>
+              <w:t xml:space="preserve"> is</w:t>
+            </w:r>
+            <w:r>
+              <w:rPr>
+                <w:rFonts w:ascii="Cambria Math" w:eastAsiaTheme="minorEastAsia" w:hAnsi="Cambria Math"/>
+              </w:rPr>
+              <w:t xml:space="preserve"> the number of exams that student </w:t>
             </w:r>
             <w:r>
               <w:rPr>
                 <w:rFonts w:ascii="Cambria Math" w:eastAsiaTheme="minorEastAsia" w:hAnsi="Cambria Math"/>
                 <w:i/>
-                <w:noProof/>
               </w:rPr>
               <w:t>s</w:t>
             </w:r>
             <w:r>
-              <w:rPr>
-                <w:rFonts w:ascii="Cambria Math" w:eastAsiaTheme="minorEastAsia" w:hAnsi="Cambria Math"/>
-                <w:noProof/>
-              </w:rPr>
-              <w:t xml:space="preserve"> </w:t>
-            </w:r>
-            <w:r>
-              <w:rPr>
-                <w:rFonts w:ascii="Cambria Math" w:eastAsiaTheme="minorEastAsia" w:hAnsi="Cambria Math"/>
-                <w:noProof/>
-              </w:rPr>
-              <w:t xml:space="preserve"> </w:t>
-            </w:r>
-            <w:r>
-              <w:rPr>
-                <w:rFonts w:ascii="Cambria Math" w:eastAsiaTheme="minorEastAsia" w:hAnsi="Cambria Math"/>
-                <w:noProof/>
-              </w:rPr>
-              <w:t xml:space="preserve">is occupied in timeslot </w:t>
-            </w:r>
-            <w:r>
-              <w:rPr>
-                <w:rFonts w:ascii="Cambria Math" w:eastAsiaTheme="minorEastAsia" w:hAnsi="Cambria Math"/>
+              <w:t xml:space="preserve"> has in a certain timeslot </w:t>
+            </w:r>
+            <w:r>
+              <w:rPr>
                 <w:i/>
-                <w:noProof/>
-              </w:rPr>
-              <w:t>t</w:t>
-            </w:r>
-            <w:r>
-              <w:rPr>
-                <w:rFonts w:ascii="Cambria Math" w:eastAsiaTheme="minorEastAsia" w:hAnsi="Cambria Math"/>
-                <w:noProof/>
-              </w:rPr>
-              <w:t xml:space="preserve">, 0 </w:t>
-            </w:r>
-            <w:r>
-              <w:rPr>
-                <w:rFonts w:ascii="Cambria Math" w:eastAsiaTheme="minorEastAsia" w:hAnsi="Cambria Math"/>
-                <w:noProof/>
-              </w:rPr>
-              <w:t>o/w</w:t>
-            </w:r>
-            <w:r>
-              <w:rPr>
-                <w:rFonts w:ascii="Cambria Math" w:eastAsiaTheme="minorEastAsia" w:hAnsi="Cambria Math"/>
-                <w:noProof/>
-              </w:rPr>
-              <w:t>.</w:t>
+              </w:rPr>
+              <w:t>t.</w:t>
             </w:r>
           </w:p>
         </w:tc>
@@ -3096,6 +3195,7 @@
         <w:tc>
           <w:tcPr>
             <w:tcW w:w="1701" w:type="dxa"/>
+            <w:gridSpan w:val="2"/>
           </w:tcPr>
           <w:p>
             <w:pPr>
@@ -3131,13 +3231,11 @@
               <w:cnfStyle w:val="000000100000" w:firstRow="0" w:lastRow="0" w:firstColumn="0" w:lastColumn="0" w:oddVBand="0" w:evenVBand="0" w:oddHBand="1" w:evenHBand="0" w:firstRowFirstColumn="0" w:firstRowLastColumn="0" w:lastRowFirstColumn="0" w:lastRowLastColumn="0"/>
               <w:rPr>
                 <w:rFonts w:ascii="Cambria Math" w:eastAsiaTheme="minorEastAsia" w:hAnsi="Cambria Math"/>
-                <w:noProof/>
-              </w:rPr>
-            </w:pPr>
-            <w:r>
-              <w:rPr>
-                <w:rFonts w:ascii="Cambria Math" w:eastAsiaTheme="minorEastAsia" w:hAnsi="Cambria Math"/>
-                <w:noProof/>
+              </w:rPr>
+            </w:pPr>
+            <w:r>
+              <w:rPr>
+                <w:rFonts w:ascii="Cambria Math" w:eastAsiaTheme="minorEastAsia" w:hAnsi="Cambria Math"/>
               </w:rPr>
               <w:t xml:space="preserve">Student </w:t>
             </w:r>
@@ -3145,81 +3243,96 @@
               <w:rPr>
                 <w:rFonts w:ascii="Cambria Math" w:eastAsiaTheme="minorEastAsia" w:hAnsi="Cambria Math"/>
                 <w:i/>
-                <w:noProof/>
               </w:rPr>
               <w:t xml:space="preserve">s </w:t>
             </w:r>
             <w:r>
               <w:rPr>
                 <w:rFonts w:ascii="Cambria Math" w:eastAsiaTheme="minorEastAsia" w:hAnsi="Cambria Math"/>
-                <w:noProof/>
-              </w:rPr>
-              <w:t xml:space="preserve"> cannot be en</w:t>
-            </w:r>
-            <w:r>
-              <w:rPr>
-                <w:rFonts w:ascii="Cambria Math" w:eastAsiaTheme="minorEastAsia" w:hAnsi="Cambria Math"/>
-                <w:noProof/>
-              </w:rPr>
-              <w:t xml:space="preserve">rolled in more exams which are in the same timeslot, hence the sum of all exams in which student </w:t>
+              </w:rPr>
+              <w:t>cannot be en</w:t>
+            </w:r>
+            <w:r>
+              <w:rPr>
+                <w:rFonts w:ascii="Cambria Math" w:eastAsiaTheme="minorEastAsia" w:hAnsi="Cambria Math"/>
+              </w:rPr>
+              <w:t xml:space="preserve">rolled in more </w:t>
+            </w:r>
+            <w:proofErr w:type="gramStart"/>
+            <w:r>
+              <w:rPr>
+                <w:rFonts w:ascii="Cambria Math" w:eastAsiaTheme="minorEastAsia" w:hAnsi="Cambria Math"/>
+              </w:rPr>
+              <w:t>exams which</w:t>
+            </w:r>
+            <w:proofErr w:type="gramEnd"/>
+            <w:r>
+              <w:rPr>
+                <w:rFonts w:ascii="Cambria Math" w:eastAsiaTheme="minorEastAsia" w:hAnsi="Cambria Math"/>
+              </w:rPr>
+              <w:t xml:space="preserve"> are</w:t>
+            </w:r>
+            <w:r>
+              <w:rPr>
+                <w:rFonts w:ascii="Cambria Math" w:eastAsiaTheme="minorEastAsia" w:hAnsi="Cambria Math"/>
+              </w:rPr>
+              <w:t xml:space="preserve"> scheduled</w:t>
+            </w:r>
+            <w:r>
+              <w:rPr>
+                <w:rFonts w:ascii="Cambria Math" w:eastAsiaTheme="minorEastAsia" w:hAnsi="Cambria Math"/>
+              </w:rPr>
+              <w:t xml:space="preserve"> in the same timeslot, hence the sum of all exams in which student </w:t>
             </w:r>
             <w:r>
               <w:rPr>
                 <w:rFonts w:ascii="Cambria Math" w:eastAsiaTheme="minorEastAsia" w:hAnsi="Cambria Math"/>
                 <w:i/>
-                <w:noProof/>
               </w:rPr>
               <w:t xml:space="preserve">s </w:t>
             </w:r>
             <w:r>
               <w:rPr>
                 <w:rFonts w:ascii="Cambria Math" w:eastAsiaTheme="minorEastAsia" w:hAnsi="Cambria Math"/>
-                <w:noProof/>
-              </w:rPr>
-              <w:t xml:space="preserve"> is enrolled and</w:t>
-            </w:r>
-            <w:r>
-              <w:rPr>
-                <w:rFonts w:ascii="Cambria Math" w:eastAsiaTheme="minorEastAsia" w:hAnsi="Cambria Math"/>
-                <w:noProof/>
+              </w:rPr>
+              <w:t>is enrolled and</w:t>
+            </w:r>
+            <w:r>
+              <w:rPr>
+                <w:rFonts w:ascii="Cambria Math" w:eastAsiaTheme="minorEastAsia" w:hAnsi="Cambria Math"/>
               </w:rPr>
               <w:t xml:space="preserve"> which take</w:t>
             </w:r>
             <w:r>
               <w:rPr>
                 <w:rFonts w:ascii="Cambria Math" w:eastAsiaTheme="minorEastAsia" w:hAnsi="Cambria Math"/>
-                <w:noProof/>
-              </w:rPr>
-              <w:t>s</w:t>
-            </w:r>
-            <w:r>
-              <w:rPr>
-                <w:rFonts w:ascii="Cambria Math" w:eastAsiaTheme="minorEastAsia" w:hAnsi="Cambria Math"/>
-                <w:noProof/>
-              </w:rPr>
-              <w:t xml:space="preserve"> place in timeslot </w:t>
+              </w:rPr>
+              <w:t xml:space="preserve"> </w:t>
+            </w:r>
+            <w:r>
+              <w:rPr>
+                <w:rFonts w:ascii="Cambria Math" w:eastAsiaTheme="minorEastAsia" w:hAnsi="Cambria Math"/>
+              </w:rPr>
+              <w:t xml:space="preserve">place in timeslot </w:t>
             </w:r>
             <w:r>
               <w:rPr>
                 <w:rFonts w:ascii="Cambria Math" w:eastAsiaTheme="minorEastAsia" w:hAnsi="Cambria Math"/>
                 <w:i/>
-                <w:noProof/>
               </w:rPr>
               <w:t>t</w:t>
             </w:r>
             <w:r>
               <w:rPr>
                 <w:rFonts w:ascii="Cambria Math" w:eastAsiaTheme="minorEastAsia" w:hAnsi="Cambria Math"/>
-                <w:noProof/>
               </w:rPr>
               <w:t xml:space="preserve"> </w:t>
             </w:r>
             <w:r>
               <w:rPr>
                 <w:rFonts w:ascii="Cambria Math" w:eastAsiaTheme="minorEastAsia" w:hAnsi="Cambria Math"/>
-                <w:noProof/>
-              </w:rPr>
-              <w:t xml:space="preserve"> is 1 or 0.</w:t>
+              </w:rPr>
+              <w:t>is 1 or 0.</w:t>
             </w:r>
           </w:p>
         </w:tc>
@@ -3440,6 +3553,7 @@
         <w:tc>
           <w:tcPr>
             <w:tcW w:w="1701" w:type="dxa"/>
+            <w:gridSpan w:val="2"/>
           </w:tcPr>
           <w:p>
             <w:pPr>
@@ -3504,20 +3618,17 @@
               <w:cnfStyle w:val="000000000000" w:firstRow="0" w:lastRow="0" w:firstColumn="0" w:lastColumn="0" w:oddVBand="0" w:evenVBand="0" w:oddHBand="0" w:evenHBand="0" w:firstRowFirstColumn="0" w:firstRowLastColumn="0" w:lastRowFirstColumn="0" w:lastRowLastColumn="0"/>
               <w:rPr>
                 <w:rFonts w:ascii="Cambria Math" w:eastAsiaTheme="minorEastAsia" w:hAnsi="Cambria Math"/>
-                <w:noProof/>
-              </w:rPr>
-            </w:pPr>
-            <w:r>
-              <w:rPr>
-                <w:rFonts w:ascii="Cambria Math" w:eastAsiaTheme="minorEastAsia" w:hAnsi="Cambria Math"/>
-                <w:noProof/>
+              </w:rPr>
+            </w:pPr>
+            <w:r>
+              <w:rPr>
+                <w:rFonts w:ascii="Cambria Math" w:eastAsiaTheme="minorEastAsia" w:hAnsi="Cambria Math"/>
               </w:rPr>
               <w:t>u</w:t>
             </w:r>
             <w:r>
               <w:rPr>
                 <w:rFonts w:ascii="Cambria Math" w:eastAsiaTheme="minorEastAsia" w:hAnsi="Cambria Math"/>
-                <w:noProof/>
                 <w:vertAlign w:val="subscript"/>
               </w:rPr>
               <w:t>s</w:t>
@@ -3525,7 +3636,6 @@
             <w:r>
               <w:rPr>
                 <w:rFonts w:ascii="Cambria Math" w:eastAsiaTheme="minorEastAsia" w:hAnsi="Cambria Math"/>
-                <w:noProof/>
                 <w:vertAlign w:val="subscript"/>
               </w:rPr>
               <w:t>,</w:t>
@@ -3533,7 +3643,6 @@
             <w:r>
               <w:rPr>
                 <w:rFonts w:ascii="Cambria Math" w:eastAsiaTheme="minorEastAsia" w:hAnsi="Cambria Math"/>
-                <w:noProof/>
                 <w:vertAlign w:val="subscript"/>
               </w:rPr>
               <w:t>t</w:t>
@@ -3541,7 +3650,6 @@
             <w:r>
               <w:rPr>
                 <w:rFonts w:ascii="Cambria Math" w:eastAsiaTheme="minorEastAsia" w:hAnsi="Cambria Math"/>
-                <w:noProof/>
                 <w:vertAlign w:val="subscript"/>
               </w:rPr>
               <w:t>,</w:t>
@@ -3549,7 +3657,6 @@
             <w:r>
               <w:rPr>
                 <w:rFonts w:ascii="Cambria Math" w:eastAsiaTheme="minorEastAsia" w:hAnsi="Cambria Math"/>
-                <w:noProof/>
                 <w:vertAlign w:val="subscript"/>
               </w:rPr>
               <w:t>t</w:t>
@@ -3557,7 +3664,6 @@
             <w:r>
               <w:rPr>
                 <w:rFonts w:ascii="Cambria Math" w:eastAsiaTheme="minorEastAsia" w:hAnsi="Cambria Math"/>
-                <w:noProof/>
                 <w:vertAlign w:val="subscript"/>
               </w:rPr>
               <w:t>1</w:t>
@@ -3565,15 +3671,25 @@
             <w:r>
               <w:rPr>
                 <w:rFonts w:ascii="Cambria Math" w:eastAsiaTheme="minorEastAsia" w:hAnsi="Cambria Math"/>
-                <w:noProof/>
-              </w:rPr>
-              <w:t xml:space="preserve"> is 1 if student </w:t>
+              </w:rPr>
+              <w:t xml:space="preserve"> </w:t>
+            </w:r>
+            <w:r>
+              <w:rPr>
+                <w:rFonts w:ascii="Cambria Math" w:eastAsiaTheme="minorEastAsia" w:hAnsi="Cambria Math"/>
+              </w:rPr>
+              <w:t xml:space="preserve">represents a conflict : it </w:t>
+            </w:r>
+            <w:r>
+              <w:rPr>
+                <w:rFonts w:ascii="Cambria Math" w:eastAsiaTheme="minorEastAsia" w:hAnsi="Cambria Math"/>
+              </w:rPr>
+              <w:t xml:space="preserve">is 1 if student </w:t>
             </w:r>
             <w:r>
               <w:rPr>
                 <w:rFonts w:ascii="Cambria Math" w:eastAsiaTheme="minorEastAsia" w:hAnsi="Cambria Math"/>
                 <w:i/>
-                <w:noProof/>
               </w:rPr>
               <w:t>s</w:t>
             </w:r>
@@ -3581,14 +3697,12 @@
               <w:rPr>
                 <w:rFonts w:ascii="Cambria Math" w:eastAsiaTheme="minorEastAsia" w:hAnsi="Cambria Math"/>
                 <w:i/>
-                <w:noProof/>
               </w:rPr>
               <w:t xml:space="preserve"> </w:t>
             </w:r>
             <w:r>
               <w:rPr>
                 <w:rFonts w:ascii="Cambria Math" w:eastAsiaTheme="minorEastAsia" w:hAnsi="Cambria Math"/>
-                <w:noProof/>
               </w:rPr>
               <w:t xml:space="preserve"> is occupied in both timeslots </w:t>
             </w:r>
@@ -3596,14 +3710,12 @@
               <w:rPr>
                 <w:rFonts w:ascii="Cambria Math" w:eastAsiaTheme="minorEastAsia" w:hAnsi="Cambria Math"/>
                 <w:i/>
-                <w:noProof/>
               </w:rPr>
               <w:t>t</w:t>
             </w:r>
             <w:r>
               <w:rPr>
                 <w:rFonts w:ascii="Cambria Math" w:eastAsiaTheme="minorEastAsia" w:hAnsi="Cambria Math"/>
-                <w:noProof/>
               </w:rPr>
               <w:t xml:space="preserve"> and </w:t>
             </w:r>
@@ -3611,7 +3723,6 @@
               <w:rPr>
                 <w:rFonts w:ascii="Cambria Math" w:eastAsiaTheme="minorEastAsia" w:hAnsi="Cambria Math"/>
                 <w:i/>
-                <w:noProof/>
               </w:rPr>
               <w:t>t</w:t>
             </w:r>
@@ -3619,7 +3730,6 @@
               <w:rPr>
                 <w:rFonts w:ascii="Cambria Math" w:eastAsiaTheme="minorEastAsia" w:hAnsi="Cambria Math"/>
                 <w:i/>
-                <w:noProof/>
                 <w:vertAlign w:val="subscript"/>
               </w:rPr>
               <w:t>1</w:t>
@@ -3627,14 +3737,12 @@
             <w:r>
               <w:rPr>
                 <w:rFonts w:ascii="Cambria Math" w:eastAsiaTheme="minorEastAsia" w:hAnsi="Cambria Math"/>
-                <w:noProof/>
               </w:rPr>
               <w:t>, 0 o/w</w:t>
             </w:r>
             <w:r>
               <w:rPr>
                 <w:rFonts w:ascii="Cambria Math" w:eastAsiaTheme="minorEastAsia" w:hAnsi="Cambria Math"/>
-                <w:noProof/>
               </w:rPr>
               <w:t xml:space="preserve">. </w:t>
             </w:r>
@@ -3679,6 +3787,7 @@
         <w:tc>
           <w:tcPr>
             <w:tcW w:w="1701" w:type="dxa"/>
+            <w:gridSpan w:val="2"/>
           </w:tcPr>
           <w:p>
             <w:pPr>
@@ -3690,6 +3799,16 @@
               </w:rPr>
             </w:pPr>
           </w:p>
+          <w:p>
+            <w:pPr>
+              <w:jc w:val="both"/>
+              <w:cnfStyle w:val="000000100000" w:firstRow="0" w:lastRow="0" w:firstColumn="0" w:lastColumn="0" w:oddVBand="0" w:evenVBand="0" w:oddHBand="1" w:evenHBand="0" w:firstRowFirstColumn="0" w:firstRowLastColumn="0" w:lastRowFirstColumn="0" w:lastRowLastColumn="0"/>
+              <w:rPr>
+                <w:rFonts w:ascii="Cambria Math" w:eastAsia="Times New Roman" w:hAnsi="Cambria Math" w:cs="Times New Roman"/>
+                <w:noProof/>
+              </w:rPr>
+            </w:pPr>
+          </w:p>
         </w:tc>
         <w:tc>
           <w:tcPr>
@@ -3700,7 +3819,6 @@
               <w:cnfStyle w:val="000000100000" w:firstRow="0" w:lastRow="0" w:firstColumn="0" w:lastColumn="0" w:oddVBand="0" w:evenVBand="0" w:oddHBand="1" w:evenHBand="0" w:firstRowFirstColumn="0" w:firstRowLastColumn="0" w:lastRowFirstColumn="0" w:lastRowLastColumn="0"/>
               <w:rPr>
                 <w:rFonts w:ascii="Cambria Math" w:eastAsiaTheme="minorEastAsia" w:hAnsi="Cambria Math"/>
-                <w:noProof/>
               </w:rPr>
             </w:pPr>
           </w:p>
@@ -3750,7 +3868,7 @@
         <w:tc>
           <w:tcPr>
             <w:tcW w:w="6804" w:type="dxa"/>
-            <w:gridSpan w:val="2"/>
+            <w:gridSpan w:val="3"/>
           </w:tcPr>
           <w:p>
             <w:pPr>
@@ -3758,7 +3876,6 @@
               <w:cnfStyle w:val="000000000000" w:firstRow="0" w:lastRow="0" w:firstColumn="0" w:lastColumn="0" w:oddVBand="0" w:evenVBand="0" w:oddHBand="0" w:evenHBand="0" w:firstRowFirstColumn="0" w:firstRowLastColumn="0" w:lastRowFirstColumn="0" w:lastRowLastColumn="0"/>
               <w:rPr>
                 <w:rFonts w:ascii="Cambria Math" w:eastAsia="Times New Roman" w:hAnsi="Cambria Math" w:cs="Times New Roman"/>
-                <w:noProof/>
               </w:rPr>
             </w:pPr>
           </w:p>
@@ -3786,56 +3903,7 @@
         </w:tc>
         <w:tc>
           <w:tcPr>
-            <w:tcW w:w="3260" w:type="dxa"/>
-          </w:tcPr>
-          <w:p>
-            <w:pPr>
-              <w:jc w:val="both"/>
-              <w:cnfStyle w:val="000000100000" w:firstRow="0" w:lastRow="0" w:firstColumn="0" w:lastColumn="0" w:oddVBand="0" w:evenVBand="0" w:oddHBand="1" w:evenHBand="0" w:firstRowFirstColumn="0" w:firstRowLastColumn="0" w:lastRowFirstColumn="0" w:lastRowLastColumn="0"/>
-              <w:rPr>
-                <w:rFonts w:ascii="Cambria Math" w:eastAsia="Times New Roman" w:hAnsi="Cambria Math" w:cs="Times New Roman"/>
-                <w:noProof/>
-              </w:rPr>
-            </w:pPr>
-            <m:oMathPara>
-              <m:oMathParaPr>
-                <m:jc m:val="left"/>
-              </m:oMathParaPr>
-              <m:oMath>
-                <m:r>
-                  <w:rPr>
-                    <w:rFonts w:ascii="Cambria Math" w:eastAsia="Times New Roman" w:hAnsi="Cambria Math" w:cs="Times New Roman"/>
-                    <w:noProof/>
-                  </w:rPr>
-                  <m:t>c</m:t>
-                </m:r>
-                <m:d>
-                  <m:dPr>
-                    <m:ctrlPr>
-                      <w:rPr>
-                        <w:rFonts w:ascii="Cambria Math" w:eastAsia="Times New Roman" w:hAnsi="Cambria Math" w:cs="Times New Roman"/>
-                        <w:i/>
-                        <w:noProof/>
-                      </w:rPr>
-                    </m:ctrlPr>
-                  </m:dPr>
-                  <m:e>
-                    <m:r>
-                      <w:rPr>
-                        <w:rFonts w:ascii="Cambria Math" w:eastAsia="Times New Roman" w:hAnsi="Cambria Math" w:cs="Times New Roman"/>
-                        <w:noProof/>
-                      </w:rPr>
-                      <m:t>i, t</m:t>
-                    </m:r>
-                  </m:e>
-                </m:d>
-              </m:oMath>
-            </m:oMathPara>
-          </w:p>
-        </w:tc>
-        <w:tc>
-          <w:tcPr>
-            <w:tcW w:w="6804" w:type="dxa"/>
+            <w:tcW w:w="4955" w:type="dxa"/>
             <w:gridSpan w:val="2"/>
           </w:tcPr>
           <w:p>
@@ -4069,6 +4137,113 @@
             </m:oMathPara>
           </w:p>
         </w:tc>
+        <w:tc>
+          <w:tcPr>
+            <w:tcW w:w="5109" w:type="dxa"/>
+            <w:gridSpan w:val="2"/>
+          </w:tcPr>
+          <w:p>
+            <w:pPr>
+              <w:jc w:val="both"/>
+              <w:cnfStyle w:val="000000100000" w:firstRow="0" w:lastRow="0" w:firstColumn="0" w:lastColumn="0" w:oddVBand="0" w:evenVBand="0" w:oddHBand="1" w:evenHBand="0" w:firstRowFirstColumn="0" w:firstRowLastColumn="0" w:lastRowFirstColumn="0" w:lastRowLastColumn="0"/>
+              <w:rPr>
+                <w:rFonts w:ascii="Cambria Math" w:eastAsia="Times New Roman" w:hAnsi="Cambria Math" w:cs="Times New Roman"/>
+                <w:i/>
+              </w:rPr>
+            </w:pPr>
+            <w:r>
+              <w:rPr>
+                <w:rFonts w:ascii="Cambria Math" w:eastAsia="Times New Roman" w:hAnsi="Cambria Math" w:cs="Times New Roman"/>
+              </w:rPr>
+              <w:t xml:space="preserve">For a given distance </w:t>
+            </w:r>
+            <w:proofErr w:type="spellStart"/>
+            <w:proofErr w:type="gramStart"/>
+            <w:r>
+              <w:rPr>
+                <w:rFonts w:ascii="Cambria Math" w:eastAsia="Times New Roman" w:hAnsi="Cambria Math" w:cs="Times New Roman"/>
+                <w:i/>
+              </w:rPr>
+              <w:t>i</w:t>
+            </w:r>
+            <w:proofErr w:type="spellEnd"/>
+            <w:r>
+              <w:rPr>
+                <w:rFonts w:ascii="Cambria Math" w:eastAsia="Times New Roman" w:hAnsi="Cambria Math" w:cs="Times New Roman"/>
+              </w:rPr>
+              <w:t xml:space="preserve"> and a given timeslot</w:t>
+            </w:r>
+            <w:proofErr w:type="gramEnd"/>
+            <w:r>
+              <w:rPr>
+                <w:rFonts w:ascii="Cambria Math" w:eastAsia="Times New Roman" w:hAnsi="Cambria Math" w:cs="Times New Roman"/>
+              </w:rPr>
+              <w:t xml:space="preserve"> </w:t>
+            </w:r>
+            <w:r>
+              <w:rPr>
+                <w:rFonts w:ascii="Cambria Math" w:eastAsia="Times New Roman" w:hAnsi="Cambria Math" w:cs="Times New Roman"/>
+                <w:i/>
+              </w:rPr>
+              <w:t>t</w:t>
+            </w:r>
+            <w:r>
+              <w:rPr>
+                <w:rFonts w:ascii="Cambria Math" w:eastAsia="Times New Roman" w:hAnsi="Cambria Math" w:cs="Times New Roman"/>
+              </w:rPr>
+              <w:t>, we have a penalty that depends on the number</w:t>
+            </w:r>
+            <w:r>
+              <w:rPr>
+                <w:rFonts w:ascii="Cambria Math" w:eastAsia="Times New Roman" w:hAnsi="Cambria Math" w:cs="Times New Roman"/>
+              </w:rPr>
+              <w:t xml:space="preserve"> of people occupied in both timeslots </w:t>
+            </w:r>
+            <w:r>
+              <w:rPr>
+                <w:rFonts w:ascii="Cambria Math" w:eastAsia="Times New Roman" w:hAnsi="Cambria Math" w:cs="Times New Roman"/>
+                <w:i/>
+              </w:rPr>
+              <w:t>t</w:t>
+            </w:r>
+            <w:r>
+              <w:rPr>
+                <w:rFonts w:ascii="Cambria Math" w:eastAsia="Times New Roman" w:hAnsi="Cambria Math" w:cs="Times New Roman"/>
+              </w:rPr>
+              <w:t xml:space="preserve"> and </w:t>
+            </w:r>
+            <w:proofErr w:type="spellStart"/>
+            <w:r>
+              <w:rPr>
+                <w:rFonts w:ascii="Cambria Math" w:eastAsia="Times New Roman" w:hAnsi="Cambria Math" w:cs="Times New Roman"/>
+                <w:i/>
+              </w:rPr>
+              <w:t>t+i</w:t>
+            </w:r>
+            <w:proofErr w:type="spellEnd"/>
+            <w:r>
+              <w:rPr>
+                <w:rFonts w:ascii="Cambria Math" w:eastAsia="Times New Roman" w:hAnsi="Cambria Math" w:cs="Times New Roman"/>
+              </w:rPr>
+              <w:t xml:space="preserve">. The penalty is 0 if </w:t>
+            </w:r>
+            <w:proofErr w:type="spellStart"/>
+            <w:r>
+              <w:rPr>
+                <w:rFonts w:ascii="Cambria Math" w:eastAsia="Times New Roman" w:hAnsi="Cambria Math" w:cs="Times New Roman"/>
+                <w:i/>
+              </w:rPr>
+              <w:t>i</w:t>
+            </w:r>
+            <w:proofErr w:type="spellEnd"/>
+            <w:r>
+              <w:rPr>
+                <w:rFonts w:ascii="Cambria Math" w:eastAsia="Times New Roman" w:hAnsi="Cambria Math" w:cs="Times New Roman"/>
+              </w:rPr>
+              <w:t>&gt;5.</w:t>
+            </w:r>
+          </w:p>
+        </w:tc>
       </w:tr>
       <w:tr>
         <w:tc>
@@ -4104,7 +4279,22 @@
         </w:tc>
         <w:tc>
           <w:tcPr>
-            <w:tcW w:w="6804" w:type="dxa"/>
+            <w:tcW w:w="1695" w:type="dxa"/>
+          </w:tcPr>
+          <w:p>
+            <w:pPr>
+              <w:jc w:val="both"/>
+              <w:cnfStyle w:val="000000000000" w:firstRow="0" w:lastRow="0" w:firstColumn="0" w:lastColumn="0" w:oddVBand="0" w:evenVBand="0" w:oddHBand="0" w:evenHBand="0" w:firstRowFirstColumn="0" w:firstRowLastColumn="0" w:lastRowFirstColumn="0" w:lastRowLastColumn="0"/>
+              <w:rPr>
+                <w:rFonts w:ascii="Cambria Math" w:eastAsia="Times New Roman" w:hAnsi="Cambria Math" w:cs="Times New Roman"/>
+                <w:noProof/>
+              </w:rPr>
+            </w:pPr>
+          </w:p>
+        </w:tc>
+        <w:tc>
+          <w:tcPr>
+            <w:tcW w:w="5109" w:type="dxa"/>
             <w:gridSpan w:val="2"/>
           </w:tcPr>
           <w:p>
@@ -4113,7 +4303,15 @@
               <w:cnfStyle w:val="000000000000" w:firstRow="0" w:lastRow="0" w:firstColumn="0" w:lastColumn="0" w:oddVBand="0" w:evenVBand="0" w:oddHBand="0" w:evenHBand="0" w:firstRowFirstColumn="0" w:firstRowLastColumn="0" w:lastRowFirstColumn="0" w:lastRowLastColumn="0"/>
               <w:rPr>
                 <w:rFonts w:ascii="Cambria Math" w:eastAsia="Times New Roman" w:hAnsi="Cambria Math" w:cs="Times New Roman"/>
-                <w:noProof/>
+              </w:rPr>
+            </w:pPr>
+          </w:p>
+          <w:p>
+            <w:pPr>
+              <w:jc w:val="both"/>
+              <w:cnfStyle w:val="000000000000" w:firstRow="0" w:lastRow="0" w:firstColumn="0" w:lastColumn="0" w:oddVBand="0" w:evenVBand="0" w:oddHBand="0" w:evenHBand="0" w:firstRowFirstColumn="0" w:firstRowLastColumn="0" w:lastRowFirstColumn="0" w:lastRowLastColumn="0"/>
+              <w:rPr>
+                <w:rFonts w:ascii="Cambria Math" w:eastAsia="Times New Roman" w:hAnsi="Cambria Math" w:cs="Times New Roman"/>
               </w:rPr>
             </w:pPr>
           </w:p>
@@ -4166,6 +4364,7 @@
         <w:tc>
           <w:tcPr>
             <w:tcW w:w="1701" w:type="dxa"/>
+            <w:gridSpan w:val="2"/>
           </w:tcPr>
           <w:p>
             <w:pPr>
@@ -4187,7 +4386,6 @@
               <w:cnfStyle w:val="000000100000" w:firstRow="0" w:lastRow="0" w:firstColumn="0" w:lastColumn="0" w:oddVBand="0" w:evenVBand="0" w:oddHBand="1" w:evenHBand="0" w:firstRowFirstColumn="0" w:firstRowLastColumn="0" w:lastRowFirstColumn="0" w:lastRowLastColumn="0"/>
               <w:rPr>
                 <w:rFonts w:ascii="Cambria Math" w:eastAsiaTheme="minorEastAsia" w:hAnsi="Cambria Math"/>
-                <w:noProof/>
               </w:rPr>
             </w:pPr>
           </w:p>
@@ -5055,6 +5253,7 @@
         <w:tc>
           <w:tcPr>
             <w:tcW w:w="1701" w:type="dxa"/>
+            <w:gridSpan w:val="2"/>
           </w:tcPr>
           <w:p>
             <w:pPr>
@@ -5076,146 +5275,250 @@
               <w:cnfStyle w:val="000000000000" w:firstRow="0" w:lastRow="0" w:firstColumn="0" w:lastColumn="0" w:oddVBand="0" w:evenVBand="0" w:oddHBand="0" w:evenHBand="0" w:firstRowFirstColumn="0" w:firstRowLastColumn="0" w:lastRowFirstColumn="0" w:lastRowLastColumn="0"/>
               <w:rPr>
                 <w:rFonts w:ascii="Cambria Math" w:eastAsiaTheme="minorEastAsia" w:hAnsi="Cambria Math"/>
-                <w:noProof/>
-              </w:rPr>
-            </w:pPr>
-            <w:r>
-              <w:rPr>
-                <w:rFonts w:ascii="Cambria Math" w:eastAsiaTheme="minorEastAsia" w:hAnsi="Cambria Math"/>
-                <w:noProof/>
-              </w:rPr>
-              <w:t xml:space="preserve">For each distance  </w:t>
-            </w:r>
+              </w:rPr>
+            </w:pPr>
+            <w:r>
+              <w:rPr>
+                <w:rFonts w:ascii="Cambria Math" w:eastAsiaTheme="minorEastAsia" w:hAnsi="Cambria Math"/>
+              </w:rPr>
+              <w:t xml:space="preserve">For each </w:t>
+            </w:r>
+            <w:r>
+              <w:rPr>
+                <w:rFonts w:ascii="Cambria Math" w:eastAsiaTheme="minorEastAsia" w:hAnsi="Cambria Math"/>
+              </w:rPr>
+              <w:t xml:space="preserve">penalizing </w:t>
+            </w:r>
+            <w:r>
+              <w:rPr>
+                <w:rFonts w:ascii="Cambria Math" w:eastAsiaTheme="minorEastAsia" w:hAnsi="Cambria Math"/>
+              </w:rPr>
+              <w:t xml:space="preserve">distance </w:t>
+            </w:r>
+            <m:oMath>
+              <m:r>
+                <w:rPr>
+                  <w:rFonts w:ascii="Cambria Math" w:eastAsiaTheme="minorEastAsia" w:hAnsi="Cambria Math"/>
+                </w:rPr>
+                <m:t xml:space="preserve">i </m:t>
+              </m:r>
+              <m:r>
+                <w:rPr>
+                  <w:rFonts w:ascii="Cambria Math" w:eastAsiaTheme="minorEastAsia" w:hAnsi="Cambria Math"/>
+                </w:rPr>
+                <m:t>ϵ</m:t>
+              </m:r>
+              <m:r>
+                <w:rPr>
+                  <w:rFonts w:ascii="Cambria Math" w:eastAsiaTheme="minorEastAsia" w:hAnsi="Cambria Math"/>
+                </w:rPr>
+                <m:t xml:space="preserve"> {1,5}</m:t>
+              </m:r>
+            </m:oMath>
+            <w:r>
+              <w:rPr>
+                <w:rFonts w:ascii="Cambria Math" w:eastAsiaTheme="minorEastAsia" w:hAnsi="Cambria Math"/>
+              </w:rPr>
+              <w:t xml:space="preserve"> between timeslots </w:t>
+            </w:r>
+            <w:r>
+              <w:rPr>
+                <w:rFonts w:ascii="Cambria Math" w:eastAsiaTheme="minorEastAsia" w:hAnsi="Cambria Math"/>
+              </w:rPr>
+              <w:t>we</w:t>
+            </w:r>
+            <w:r>
+              <w:rPr>
+                <w:rFonts w:ascii="Cambria Math" w:eastAsiaTheme="minorEastAsia" w:hAnsi="Cambria Math"/>
+              </w:rPr>
+              <w:t xml:space="preserve"> sum the penalty generated by each pair of </w:t>
+            </w:r>
+            <w:proofErr w:type="gramStart"/>
+            <w:r>
+              <w:rPr>
+                <w:rFonts w:ascii="Cambria Math" w:eastAsiaTheme="minorEastAsia" w:hAnsi="Cambria Math"/>
+              </w:rPr>
+              <w:t>timeslots which</w:t>
+            </w:r>
+            <w:proofErr w:type="gramEnd"/>
+            <w:r>
+              <w:rPr>
+                <w:rFonts w:ascii="Cambria Math" w:eastAsiaTheme="minorEastAsia" w:hAnsi="Cambria Math"/>
+              </w:rPr>
+              <w:t xml:space="preserve"> distance is </w:t>
+            </w:r>
+            <w:proofErr w:type="spellStart"/>
             <w:r>
               <w:rPr>
                 <w:rFonts w:ascii="Cambria Math" w:eastAsiaTheme="minorEastAsia" w:hAnsi="Cambria Math"/>
                 <w:i/>
-                <w:noProof/>
               </w:rPr>
               <w:t>i</w:t>
             </w:r>
-            <w:r>
-              <w:rPr>
-                <w:rFonts w:ascii="Cambria Math" w:eastAsiaTheme="minorEastAsia" w:hAnsi="Cambria Math"/>
-                <w:noProof/>
-              </w:rPr>
-              <w:t xml:space="preserve"> between timeslots that generates a penalty </w:t>
-            </w:r>
-            <w:r>
-              <w:rPr>
-                <w:rFonts w:ascii="Cambria Math" w:eastAsiaTheme="minorEastAsia" w:hAnsi="Cambria Math"/>
-                <w:i/>
-                <w:noProof/>
+            <w:proofErr w:type="spellEnd"/>
+            <w:r>
+              <w:rPr>
+                <w:rFonts w:ascii="Cambria Math" w:eastAsiaTheme="minorEastAsia" w:hAnsi="Cambria Math"/>
+              </w:rPr>
+              <w:t>.</w:t>
+            </w:r>
+          </w:p>
+          <w:p>
+            <w:pPr>
+              <w:cnfStyle w:val="000000000000" w:firstRow="0" w:lastRow="0" w:firstColumn="0" w:lastColumn="0" w:oddVBand="0" w:evenVBand="0" w:oddHBand="0" w:evenHBand="0" w:firstRowFirstColumn="0" w:firstRowLastColumn="0" w:lastRowFirstColumn="0" w:lastRowLastColumn="0"/>
+              <w:rPr>
+                <w:rFonts w:ascii="Cambria Math" w:eastAsiaTheme="minorEastAsia" w:hAnsi="Cambria Math"/>
+              </w:rPr>
+            </w:pPr>
+          </w:p>
+          <w:p>
+            <w:pPr>
+              <w:cnfStyle w:val="000000000000" w:firstRow="0" w:lastRow="0" w:firstColumn="0" w:lastColumn="0" w:oddVBand="0" w:evenVBand="0" w:oddHBand="0" w:evenHBand="0" w:firstRowFirstColumn="0" w:firstRowLastColumn="0" w:lastRowFirstColumn="0" w:lastRowLastColumn="0"/>
+              <w:rPr>
+                <w:rFonts w:ascii="Cambria Math" w:eastAsiaTheme="minorEastAsia" w:hAnsi="Cambria Math"/>
+              </w:rPr>
+            </w:pPr>
+          </w:p>
+          <w:p>
+            <w:pPr>
+              <w:cnfStyle w:val="000000000000" w:firstRow="0" w:lastRow="0" w:firstColumn="0" w:lastColumn="0" w:oddVBand="0" w:evenVBand="0" w:oddHBand="0" w:evenHBand="0" w:firstRowFirstColumn="0" w:firstRowLastColumn="0" w:lastRowFirstColumn="0" w:lastRowLastColumn="0"/>
+              <w:rPr>
+                <w:rFonts w:ascii="Cambria Math" w:eastAsiaTheme="minorEastAsia" w:hAnsi="Cambria Math"/>
+              </w:rPr>
+            </w:pPr>
+            <w:proofErr w:type="gramStart"/>
+            <w:r>
+              <w:rPr>
+                <w:rFonts w:ascii="Cambria Math" w:eastAsiaTheme="minorEastAsia" w:hAnsi="Cambria Math"/>
+              </w:rPr>
+              <w:t>i.e</w:t>
+            </w:r>
+            <w:proofErr w:type="gramEnd"/>
+            <w:r>
+              <w:rPr>
+                <w:rFonts w:ascii="Cambria Math" w:eastAsiaTheme="minorEastAsia" w:hAnsi="Cambria Math"/>
+              </w:rPr>
+              <w:t>. for each</w:t>
+            </w:r>
+            <w:r>
+              <w:rPr>
+                <w:rFonts w:ascii="Cambria Math" w:eastAsiaTheme="minorEastAsia" w:hAnsi="Cambria Math"/>
+              </w:rPr>
+              <w:t xml:space="preserve"> considered distance</w:t>
+            </w:r>
+            <w:r>
+              <w:rPr>
+                <w:rFonts w:ascii="Cambria Math" w:eastAsiaTheme="minorEastAsia" w:hAnsi="Cambria Math"/>
+              </w:rPr>
+              <w:t>, we multip</w:t>
+            </w:r>
+            <w:r>
+              <w:rPr>
+                <w:rFonts w:ascii="Cambria Math" w:eastAsiaTheme="minorEastAsia" w:hAnsi="Cambria Math"/>
+              </w:rPr>
+              <w:t>ly the re</w:t>
+            </w:r>
+            <w:r>
+              <w:rPr>
+                <w:rFonts w:ascii="Cambria Math" w:eastAsiaTheme="minorEastAsia" w:hAnsi="Cambria Math"/>
+              </w:rPr>
+              <w:t xml:space="preserve">spective </w:t>
+            </w:r>
+            <w:r>
+              <w:rPr>
+                <w:rFonts w:ascii="Cambria Math" w:eastAsiaTheme="minorEastAsia" w:hAnsi="Cambria Math"/>
+              </w:rPr>
+              <w:t>penalty</w:t>
+            </w:r>
+            <w:r>
+              <w:rPr>
+                <w:rFonts w:ascii="Cambria Math" w:eastAsiaTheme="minorEastAsia" w:hAnsi="Cambria Math"/>
               </w:rPr>
               <w:t xml:space="preserve"> </w:t>
             </w:r>
-            <w:r>
-              <w:rPr>
-                <w:rFonts w:ascii="Cambria Math" w:eastAsiaTheme="minorEastAsia" w:hAnsi="Cambria Math"/>
-                <w:noProof/>
-              </w:rPr>
-              <w:t>(1,2,3,4,5) we sum the cost function generated by each timeslot configuration.</w:t>
-            </w:r>
-          </w:p>
-          <w:p>
-            <w:pPr>
-              <w:cnfStyle w:val="000000000000" w:firstRow="0" w:lastRow="0" w:firstColumn="0" w:lastColumn="0" w:oddVBand="0" w:evenVBand="0" w:oddHBand="0" w:evenHBand="0" w:firstRowFirstColumn="0" w:firstRowLastColumn="0" w:lastRowFirstColumn="0" w:lastRowLastColumn="0"/>
-              <w:rPr>
-                <w:rFonts w:ascii="Cambria Math" w:eastAsiaTheme="minorEastAsia" w:hAnsi="Cambria Math"/>
-                <w:noProof/>
-              </w:rPr>
-            </w:pPr>
-          </w:p>
-          <w:p>
-            <w:pPr>
-              <w:cnfStyle w:val="000000000000" w:firstRow="0" w:lastRow="0" w:firstColumn="0" w:lastColumn="0" w:oddVBand="0" w:evenVBand="0" w:oddHBand="0" w:evenHBand="0" w:firstRowFirstColumn="0" w:firstRowLastColumn="0" w:lastRowFirstColumn="0" w:lastRowLastColumn="0"/>
-              <w:rPr>
-                <w:rFonts w:ascii="Cambria Math" w:eastAsiaTheme="minorEastAsia" w:hAnsi="Cambria Math"/>
-                <w:noProof/>
-              </w:rPr>
-            </w:pPr>
-          </w:p>
-          <w:p>
-            <w:pPr>
-              <w:cnfStyle w:val="000000000000" w:firstRow="0" w:lastRow="0" w:firstColumn="0" w:lastColumn="0" w:oddVBand="0" w:evenVBand="0" w:oddHBand="0" w:evenHBand="0" w:firstRowFirstColumn="0" w:firstRowLastColumn="0" w:lastRowFirstColumn="0" w:lastRowLastColumn="0"/>
-              <w:rPr>
-                <w:rFonts w:ascii="Cambria Math" w:eastAsiaTheme="minorEastAsia" w:hAnsi="Cambria Math"/>
-                <w:noProof/>
-              </w:rPr>
-            </w:pPr>
-          </w:p>
-          <w:p>
-            <w:pPr>
-              <w:cnfStyle w:val="000000000000" w:firstRow="0" w:lastRow="0" w:firstColumn="0" w:lastColumn="0" w:oddVBand="0" w:evenVBand="0" w:oddHBand="0" w:evenHBand="0" w:firstRowFirstColumn="0" w:firstRowLastColumn="0" w:lastRowFirstColumn="0" w:lastRowLastColumn="0"/>
-              <w:rPr>
-                <w:rFonts w:ascii="Cambria Math" w:eastAsiaTheme="minorEastAsia" w:hAnsi="Cambria Math"/>
-                <w:noProof/>
-              </w:rPr>
-            </w:pPr>
-            <w:r>
-              <w:rPr>
-                <w:rFonts w:ascii="Cambria Math" w:eastAsiaTheme="minorEastAsia" w:hAnsi="Cambria Math"/>
-                <w:noProof/>
-              </w:rPr>
-              <w:lastRenderedPageBreak/>
-              <w:t>i.e. for each distance between timeslots that generates a penalty, we multip</w:t>
-            </w:r>
-            <w:r>
-              <w:rPr>
-                <w:rFonts w:ascii="Cambria Math" w:eastAsiaTheme="minorEastAsia" w:hAnsi="Cambria Math"/>
-                <w:noProof/>
-              </w:rPr>
-              <w:t>ly the corrispective cost (</w:t>
-            </w:r>
             <m:oMath>
-              <m:sSup>
-                <m:sSupPr>
+              <m:f>
+                <m:fPr>
                   <m:ctrlPr>
                     <w:rPr>
                       <w:rFonts w:ascii="Cambria Math" w:eastAsiaTheme="minorEastAsia" w:hAnsi="Cambria Math"/>
                       <w:i/>
-                      <w:noProof/>
                     </w:rPr>
                   </m:ctrlPr>
-                </m:sSupPr>
-                <m:e>
-                  <m:r>
-                    <w:rPr>
-                      <w:rFonts w:ascii="Cambria Math" w:eastAsiaTheme="minorEastAsia" w:hAnsi="Cambria Math"/>
-                      <w:noProof/>
-                    </w:rPr>
-                    <m:t>2</m:t>
-                  </m:r>
-                </m:e>
-                <m:sup>
-                  <m:r>
-                    <w:rPr>
-                      <w:rFonts w:ascii="Cambria Math" w:eastAsiaTheme="minorEastAsia" w:hAnsi="Cambria Math"/>
-                      <w:noProof/>
-                    </w:rPr>
-                    <m:t>5-i</m:t>
-                  </m:r>
-                </m:sup>
-              </m:sSup>
+                </m:fPr>
+                <m:num>
+                  <m:sSup>
+                    <m:sSupPr>
+                      <m:ctrlPr>
+                        <w:rPr>
+                          <w:rFonts w:ascii="Cambria Math" w:eastAsiaTheme="minorEastAsia" w:hAnsi="Cambria Math"/>
+                          <w:i/>
+                        </w:rPr>
+                      </m:ctrlPr>
+                    </m:sSupPr>
+                    <m:e>
+                      <m:r>
+                        <w:rPr>
+                          <w:rFonts w:ascii="Cambria Math" w:eastAsiaTheme="minorEastAsia" w:hAnsi="Cambria Math"/>
+                        </w:rPr>
+                        <m:t>2</m:t>
+                      </m:r>
+                    </m:e>
+                    <m:sup>
+                      <m:r>
+                        <w:rPr>
+                          <w:rFonts w:ascii="Cambria Math" w:eastAsiaTheme="minorEastAsia" w:hAnsi="Cambria Math"/>
+                        </w:rPr>
+                        <m:t>5-i</m:t>
+                      </m:r>
+                    </m:sup>
+                  </m:sSup>
+                </m:num>
+                <m:den>
+                  <m:d>
+                    <m:dPr>
+                      <m:begChr m:val="|"/>
+                      <m:endChr m:val="|"/>
+                      <m:ctrlPr>
+                        <w:rPr>
+                          <w:rFonts w:ascii="Cambria Math" w:eastAsiaTheme="minorEastAsia" w:hAnsi="Cambria Math"/>
+                          <w:i/>
+                        </w:rPr>
+                      </m:ctrlPr>
+                    </m:dPr>
+                    <m:e>
+                      <m:r>
+                        <w:rPr>
+                          <w:rFonts w:ascii="Cambria Math" w:eastAsiaTheme="minorEastAsia" w:hAnsi="Cambria Math"/>
+                        </w:rPr>
+                        <m:t>S</m:t>
+                      </m:r>
+                    </m:e>
+                  </m:d>
+                </m:den>
+              </m:f>
             </m:oMath>
             <w:r>
               <w:rPr>
                 <w:rFonts w:ascii="Cambria Math" w:eastAsiaTheme="minorEastAsia" w:hAnsi="Cambria Math"/>
-                <w:noProof/>
-              </w:rPr>
-              <w:t xml:space="preserve">) by the number of students which are occupied </w:t>
-            </w:r>
-            <w:r>
-              <w:rPr>
-                <w:rFonts w:ascii="Cambria Math" w:eastAsiaTheme="minorEastAsia" w:hAnsi="Cambria Math"/>
-                <w:noProof/>
+              </w:rPr>
+              <w:t xml:space="preserve"> </w:t>
+            </w:r>
+            <w:r>
+              <w:rPr>
+                <w:rFonts w:ascii="Cambria Math" w:eastAsiaTheme="minorEastAsia" w:hAnsi="Cambria Math"/>
+              </w:rPr>
+              <w:t xml:space="preserve">by the number of students which are occupied </w:t>
+            </w:r>
+            <w:r>
+              <w:rPr>
+                <w:rFonts w:ascii="Cambria Math" w:eastAsiaTheme="minorEastAsia" w:hAnsi="Cambria Math"/>
               </w:rPr>
               <w:t xml:space="preserve">both </w:t>
             </w:r>
             <w:r>
               <w:rPr>
                 <w:rFonts w:ascii="Cambria Math" w:eastAsiaTheme="minorEastAsia" w:hAnsi="Cambria Math"/>
-                <w:noProof/>
               </w:rPr>
               <w:t xml:space="preserve">in timeslot </w:t>
             </w:r>
@@ -5223,39 +5526,88 @@
               <w:rPr>
                 <w:rFonts w:ascii="Cambria Math" w:eastAsiaTheme="minorEastAsia" w:hAnsi="Cambria Math"/>
                 <w:i/>
-                <w:noProof/>
               </w:rPr>
               <w:t>t</w:t>
             </w:r>
             <w:r>
               <w:rPr>
                 <w:rFonts w:ascii="Cambria Math" w:eastAsiaTheme="minorEastAsia" w:hAnsi="Cambria Math"/>
-                <w:noProof/>
               </w:rPr>
               <w:t xml:space="preserve"> and </w:t>
             </w:r>
+            <w:proofErr w:type="spellStart"/>
             <w:r>
               <w:rPr>
                 <w:rFonts w:ascii="Cambria Math" w:eastAsiaTheme="minorEastAsia" w:hAnsi="Cambria Math"/>
                 <w:i/>
-                <w:noProof/>
               </w:rPr>
               <w:t>t</w:t>
             </w:r>
             <w:r>
               <w:rPr>
                 <w:rFonts w:ascii="Cambria Math" w:eastAsiaTheme="minorEastAsia" w:hAnsi="Cambria Math"/>
+              </w:rPr>
+              <w:t>+</w:t>
+            </w:r>
+            <w:r>
+              <w:rPr>
+                <w:rFonts w:ascii="Cambria Math" w:eastAsiaTheme="minorEastAsia" w:hAnsi="Cambria Math"/>
                 <w:i/>
-                <w:noProof/>
-              </w:rPr>
-              <w:t>+i</w:t>
-            </w:r>
-            <w:r>
-              <w:rPr>
-                <w:rFonts w:ascii="Cambria Math" w:eastAsiaTheme="minorEastAsia" w:hAnsi="Cambria Math"/>
-                <w:noProof/>
-              </w:rPr>
-              <w:t xml:space="preserve">. This number of students is calculated summing over all students the boolean variable </w:t>
+              </w:rPr>
+              <w:t>i</w:t>
+            </w:r>
+            <w:proofErr w:type="spellEnd"/>
+            <w:r>
+              <w:rPr>
+                <w:rFonts w:ascii="Cambria Math" w:eastAsiaTheme="minorEastAsia" w:hAnsi="Cambria Math"/>
+                <w:i/>
+              </w:rPr>
+              <w:t xml:space="preserve"> </w:t>
+            </w:r>
+            <w:r>
+              <w:rPr>
+                <w:rFonts w:ascii="Cambria Math" w:eastAsiaTheme="minorEastAsia" w:hAnsi="Cambria Math"/>
+                <w:color w:val="FF0000"/>
+              </w:rPr>
+              <w:t>*</w:t>
+            </w:r>
+            <w:r>
+              <w:rPr>
+                <w:rFonts w:ascii="Cambria Math" w:eastAsiaTheme="minorEastAsia" w:hAnsi="Cambria Math"/>
+              </w:rPr>
+              <w:t>.</w:t>
+            </w:r>
+            <w:r>
+              <w:rPr>
+                <w:rFonts w:ascii="Cambria Math" w:eastAsiaTheme="minorEastAsia" w:hAnsi="Cambria Math"/>
+              </w:rPr>
+              <w:t xml:space="preserve"> This number of students is calculated </w:t>
+            </w:r>
+            <w:r>
+              <w:rPr>
+                <w:rFonts w:ascii="Cambria Math" w:eastAsiaTheme="minorEastAsia" w:hAnsi="Cambria Math"/>
+              </w:rPr>
+              <w:t xml:space="preserve">by </w:t>
+            </w:r>
+            <w:r>
+              <w:rPr>
+                <w:rFonts w:ascii="Cambria Math" w:eastAsiaTheme="minorEastAsia" w:hAnsi="Cambria Math"/>
+              </w:rPr>
+              <w:t xml:space="preserve">summing over all students the </w:t>
+            </w:r>
+            <w:proofErr w:type="spellStart"/>
+            <w:r>
+              <w:rPr>
+                <w:rFonts w:ascii="Cambria Math" w:eastAsiaTheme="minorEastAsia" w:hAnsi="Cambria Math"/>
+              </w:rPr>
+              <w:t>boolean</w:t>
+            </w:r>
+            <w:proofErr w:type="spellEnd"/>
+            <w:r>
+              <w:rPr>
+                <w:rFonts w:ascii="Cambria Math" w:eastAsiaTheme="minorEastAsia" w:hAnsi="Cambria Math"/>
+              </w:rPr>
+              <w:t xml:space="preserve"> variable </w:t>
             </w:r>
             <m:oMath>
               <m:sSub>
@@ -5264,7 +5616,6 @@
                     <w:rPr>
                       <w:rFonts w:ascii="Cambria Math" w:eastAsiaTheme="minorEastAsia" w:hAnsi="Cambria Math"/>
                       <w:i/>
-                      <w:noProof/>
                     </w:rPr>
                   </m:ctrlPr>
                 </m:sSubPr>
@@ -5272,7 +5623,6 @@
                   <m:r>
                     <w:rPr>
                       <w:rFonts w:ascii="Cambria Math" w:eastAsiaTheme="minorEastAsia" w:hAnsi="Cambria Math"/>
-                      <w:noProof/>
                     </w:rPr>
                     <m:t>u</m:t>
                   </m:r>
@@ -5281,7 +5631,6 @@
                   <m:r>
                     <w:rPr>
                       <w:rFonts w:ascii="Cambria Math" w:eastAsiaTheme="minorEastAsia" w:hAnsi="Cambria Math"/>
-                      <w:noProof/>
                     </w:rPr>
                     <m:t>s, t, t+i</m:t>
                   </m:r>
@@ -5291,7 +5640,6 @@
             <w:r>
               <w:rPr>
                 <w:rFonts w:ascii="Cambria Math" w:eastAsiaTheme="minorEastAsia" w:hAnsi="Cambria Math"/>
-                <w:noProof/>
               </w:rPr>
               <w:t xml:space="preserve"> which is 1 if student </w:t>
             </w:r>
@@ -5299,14 +5647,12 @@
               <w:rPr>
                 <w:rFonts w:ascii="Cambria Math" w:eastAsiaTheme="minorEastAsia" w:hAnsi="Cambria Math"/>
                 <w:i/>
-                <w:noProof/>
               </w:rPr>
               <w:t>s</w:t>
             </w:r>
             <w:r>
               <w:rPr>
                 <w:rFonts w:ascii="Cambria Math" w:eastAsiaTheme="minorEastAsia" w:hAnsi="Cambria Math"/>
-                <w:noProof/>
               </w:rPr>
               <w:t xml:space="preserve"> is occupied in timeslots </w:t>
             </w:r>
@@ -5314,29 +5660,26 @@
               <w:rPr>
                 <w:rFonts w:ascii="Cambria Math" w:eastAsiaTheme="minorEastAsia" w:hAnsi="Cambria Math"/>
                 <w:i/>
-                <w:noProof/>
               </w:rPr>
               <w:t>t</w:t>
             </w:r>
             <w:r>
               <w:rPr>
                 <w:rFonts w:ascii="Cambria Math" w:eastAsiaTheme="minorEastAsia" w:hAnsi="Cambria Math"/>
-                <w:noProof/>
               </w:rPr>
               <w:t xml:space="preserve"> and </w:t>
             </w:r>
+            <w:proofErr w:type="spellStart"/>
             <w:r>
               <w:rPr>
                 <w:rFonts w:ascii="Cambria Math" w:eastAsiaTheme="minorEastAsia" w:hAnsi="Cambria Math"/>
                 <w:i/>
-                <w:noProof/>
               </w:rPr>
               <w:t>t</w:t>
             </w:r>
             <w:r>
               <w:rPr>
                 <w:rFonts w:ascii="Cambria Math" w:eastAsiaTheme="minorEastAsia" w:hAnsi="Cambria Math"/>
-                <w:noProof/>
               </w:rPr>
               <w:t>+</w:t>
             </w:r>
@@ -5344,14 +5687,13 @@
               <w:rPr>
                 <w:rFonts w:ascii="Cambria Math" w:eastAsiaTheme="minorEastAsia" w:hAnsi="Cambria Math"/>
                 <w:i/>
-                <w:noProof/>
               </w:rPr>
               <w:t>i</w:t>
             </w:r>
-            <w:r>
-              <w:rPr>
-                <w:rFonts w:ascii="Cambria Math" w:eastAsiaTheme="minorEastAsia" w:hAnsi="Cambria Math"/>
-                <w:noProof/>
+            <w:proofErr w:type="spellEnd"/>
+            <w:r>
+              <w:rPr>
+                <w:rFonts w:ascii="Cambria Math" w:eastAsiaTheme="minorEastAsia" w:hAnsi="Cambria Math"/>
               </w:rPr>
               <w:t xml:space="preserve"> and 0 o/w.</w:t>
             </w:r>
@@ -5366,6 +5708,50 @@
           <w:noProof/>
         </w:rPr>
       </w:pPr>
+      <w:r>
+        <w:rPr>
+          <w:rFonts w:ascii="Cambria Math" w:eastAsia="Times New Roman" w:hAnsi="Cambria Math" w:cs="Times New Roman"/>
+          <w:color w:val="FF0000"/>
+        </w:rPr>
+        <w:t>*</w:t>
+      </w:r>
+      <w:r>
+        <w:rPr>
+          <w:rFonts w:ascii="Cambria Math" w:eastAsia="Times New Roman" w:hAnsi="Cambria Math" w:cs="Times New Roman"/>
+        </w:rPr>
+        <w:t xml:space="preserve"> </w:t>
+      </w:r>
+      <w:r>
+        <w:rPr>
+          <w:rFonts w:ascii="Cambria Math" w:eastAsia="Times New Roman" w:hAnsi="Cambria Math" w:cs="Times New Roman"/>
+        </w:rPr>
+        <w:t xml:space="preserve">We only consider the </w:t>
+      </w:r>
+      <w:r>
+        <w:rPr>
+          <w:rFonts w:ascii="Cambria Math" w:eastAsia="Times New Roman" w:hAnsi="Cambria Math" w:cs="Times New Roman"/>
+          <w:b/>
+        </w:rPr>
+        <w:t xml:space="preserve">subsequent </w:t>
+      </w:r>
+      <w:r>
+        <w:rPr>
+          <w:rFonts w:ascii="Cambria Math" w:eastAsia="Times New Roman" w:hAnsi="Cambria Math" w:cs="Times New Roman"/>
+        </w:rPr>
+        <w:t>timesl</w:t>
+      </w:r>
+      <w:r>
+        <w:rPr>
+          <w:rFonts w:ascii="Cambria Math" w:eastAsia="Times New Roman" w:hAnsi="Cambria Math" w:cs="Times New Roman"/>
+        </w:rPr>
+        <w:t xml:space="preserve">ots to avoid counting </w:t>
+      </w:r>
+      <w:r>
+        <w:rPr>
+          <w:rFonts w:ascii="Cambria Math" w:eastAsia="Times New Roman" w:hAnsi="Cambria Math" w:cs="Times New Roman"/>
+        </w:rPr>
+        <w:t>penalties twice.</w:t>
+      </w:r>
     </w:p>
     <w:p>
       <w:pPr>
@@ -5402,8 +5788,8 @@
 </file>
 
 <file path=word/numbering.xml><?xml version="1.0" encoding="utf-8"?>
-<w:numbering xmlns:wpc="http://schemas.microsoft.com/office/word/2010/wordprocessingCanvas" xmlns:cx="http://schemas.microsoft.com/office/drawing/2014/chartex" xmlns:cx1="http://schemas.microsoft.com/office/drawing/2015/9/8/chartex" xmlns:cx2="http://schemas.microsoft.com/office/drawing/2015/10/21/chartex" xmlns:cx3="http://schemas.microsoft.com/office/drawing/2016/5/9/chartex" xmlns:cx4="http://schemas.microsoft.com/office/drawing/2016/5/10/chartex" xmlns:cx5="http://schemas.microsoft.com/office/drawing/2016/5/11/chartex" xmlns:cx6="http://schemas.microsoft.com/office/drawing/2016/5/12/chartex" xmlns:cx7="http://schemas.microsoft.com/office/drawing/2016/5/13/chartex" xmlns:cx8="http://schemas.microsoft.com/office/drawing/2016/5/14/chartex" xmlns:mc="http://schemas.openxmlformats.org/markup-compatibility/2006" xmlns:aink="http://schemas.microsoft.com/office/drawing/2016/ink" xmlns:am3d="http://schemas.microsoft.com/office/drawing/2017/model3d" xmlns:o="urn:schemas-microsoft-com:office:office" xmlns:r="http://schemas.openxmlformats.org/officeDocument/2006/relationships" xmlns:m="http://schemas.openxmlformats.org/officeDocument/2006/math" xmlns:v="urn:schemas-microsoft-com:vml" xmlns:wp14="http://schemas.microsoft.com/office/word/2010/wordprocessingDrawing" xmlns:wp="http://schemas.openxmlformats.org/drawingml/2006/wordprocessingDrawing" xmlns:w10="urn:schemas-microsoft-com:office:word" xmlns:w="http://schemas.openxmlformats.org/wordprocessingml/2006/main" xmlns:w14="http://schemas.microsoft.com/office/word/2010/wordml" xmlns:w15="http://schemas.microsoft.com/office/word/2012/wordml" xmlns:w16cid="http://schemas.microsoft.com/office/word/2016/wordml/cid" xmlns:w16se="http://schemas.microsoft.com/office/word/2015/wordml/symex" xmlns:wpg="http://schemas.microsoft.com/office/word/2010/wordprocessingGroup" xmlns:wpi="http://schemas.microsoft.com/office/word/2010/wordprocessingInk" xmlns:wne="http://schemas.microsoft.com/office/word/2006/wordml" xmlns:wps="http://schemas.microsoft.com/office/word/2010/wordprocessingShape" mc:Ignorable="w14 w15 w16se w16cid wp14">
-  <w:abstractNum w:abstractNumId="0" w15:restartNumberingAfterBreak="0">
+<w:numbering xmlns:wpc="http://schemas.microsoft.com/office/word/2010/wordprocessingCanvas" xmlns:mc="http://schemas.openxmlformats.org/markup-compatibility/2006" xmlns:o="urn:schemas-microsoft-com:office:office" xmlns:r="http://schemas.openxmlformats.org/officeDocument/2006/relationships" xmlns:m="http://schemas.openxmlformats.org/officeDocument/2006/math" xmlns:v="urn:schemas-microsoft-com:vml" xmlns:wp14="http://schemas.microsoft.com/office/word/2010/wordprocessingDrawing" xmlns:wp="http://schemas.openxmlformats.org/drawingml/2006/wordprocessingDrawing" xmlns:w10="urn:schemas-microsoft-com:office:word" xmlns:w="http://schemas.openxmlformats.org/wordprocessingml/2006/main" xmlns:w14="http://schemas.microsoft.com/office/word/2010/wordml" xmlns:w15="http://schemas.microsoft.com/office/word/2012/wordml" xmlns:wpg="http://schemas.microsoft.com/office/word/2010/wordprocessingGroup" xmlns:wpi="http://schemas.microsoft.com/office/word/2010/wordprocessingInk" xmlns:wne="http://schemas.microsoft.com/office/word/2006/wordml" xmlns:wps="http://schemas.microsoft.com/office/word/2010/wordprocessingShape" mc:Ignorable="w14 w15 wp14">
+  <w:abstractNum w:abstractNumId="0">
     <w:nsid w:val="73D92EB0"/>
     <w:multiLevelType w:val="hybridMultilevel"/>
     <w:tmpl w:val="840AEB32"/>
@@ -5523,7 +5909,7 @@
 </file>
 
 <file path=word/styles.xml><?xml version="1.0" encoding="utf-8"?>
-<w:styles xmlns:mc="http://schemas.openxmlformats.org/markup-compatibility/2006" xmlns:r="http://schemas.openxmlformats.org/officeDocument/2006/relationships" xmlns:w="http://schemas.openxmlformats.org/wordprocessingml/2006/main" xmlns:w14="http://schemas.microsoft.com/office/word/2010/wordml" xmlns:w15="http://schemas.microsoft.com/office/word/2012/wordml" xmlns:w16cid="http://schemas.microsoft.com/office/word/2016/wordml/cid" xmlns:w16se="http://schemas.microsoft.com/office/word/2015/wordml/symex" mc:Ignorable="w14 w15 w16se w16cid">
+<w:styles xmlns:mc="http://schemas.openxmlformats.org/markup-compatibility/2006" xmlns:r="http://schemas.openxmlformats.org/officeDocument/2006/relationships" xmlns:w="http://schemas.openxmlformats.org/wordprocessingml/2006/main" xmlns:w14="http://schemas.microsoft.com/office/word/2010/wordml" xmlns:w15="http://schemas.microsoft.com/office/word/2012/wordml" mc:Ignorable="w14 w15">
   <w:docDefaults>
     <w:rPrDefault>
       <w:rPr>
@@ -5539,7 +5925,7 @@
       </w:pPr>
     </w:pPrDefault>
   </w:docDefaults>
-  <w:latentStyles w:defLockedState="0" w:defUIPriority="99" w:defSemiHidden="0" w:defUnhideWhenUsed="0" w:defQFormat="0" w:count="375">
+  <w:latentStyles w:defLockedState="0" w:defUIPriority="99" w:defSemiHidden="0" w:defUnhideWhenUsed="0" w:defQFormat="0" w:count="371">
     <w:lsdException w:name="Normal" w:uiPriority="0" w:qFormat="1"/>
     <w:lsdException w:name="heading 1" w:uiPriority="9" w:qFormat="1"/>
     <w:lsdException w:name="heading 2" w:semiHidden="1" w:uiPriority="9" w:unhideWhenUsed="1" w:qFormat="1"/>
@@ -5911,10 +6297,6 @@
     <w:lsdException w:name="List Table 5 Dark Accent 6" w:uiPriority="50"/>
     <w:lsdException w:name="List Table 6 Colorful Accent 6" w:uiPriority="51"/>
     <w:lsdException w:name="List Table 7 Colorful Accent 6" w:uiPriority="52"/>
-    <w:lsdException w:name="Mention" w:semiHidden="1" w:unhideWhenUsed="1"/>
-    <w:lsdException w:name="Smart Hyperlink" w:semiHidden="1" w:unhideWhenUsed="1"/>
-    <w:lsdException w:name="Hashtag" w:semiHidden="1" w:unhideWhenUsed="1"/>
-    <w:lsdException w:name="Unresolved Mention" w:semiHidden="1" w:unhideWhenUsed="1"/>
   </w:latentStyles>
   <w:style w:type="paragraph" w:default="1" w:styleId="Normale">
     <w:name w:val="Normal"/>
@@ -5923,7 +6305,6 @@
   <w:style w:type="character" w:default="1" w:styleId="Carpredefinitoparagrafo">
     <w:name w:val="Default Paragraph Font"/>
     <w:uiPriority w:val="1"/>
-    <w:semiHidden/>
     <w:unhideWhenUsed/>
   </w:style>
   <w:style w:type="table" w:default="1" w:styleId="Tabellanormale">
@@ -6305,7 +6686,7 @@
 </file>
 
 <file path=customXml/itemProps1.xml><?xml version="1.0" encoding="utf-8"?>
-<ds:datastoreItem xmlns:ds="http://schemas.openxmlformats.org/officeDocument/2006/customXml" ds:itemID="{75A8AC00-AA19-4018-8D3C-45DBBF36233E}">
+<ds:datastoreItem xmlns:ds="http://schemas.openxmlformats.org/officeDocument/2006/customXml" ds:itemID="{DBAF9476-60A8-4E5F-97AB-AC5CE55F35DF}">
   <ds:schemaRefs>
     <ds:schemaRef ds:uri="http://schemas.openxmlformats.org/officeDocument/2006/bibliography"/>
   </ds:schemaRefs>

</xml_diff>

<commit_message>
ETPmodel file added and minor fixes
</commit_message>
<xml_diff>
--- a/Optimization/doc/Problem formalization.docx
+++ b/Optimization/doc/Problem formalization.docx
@@ -48,7 +48,7 @@
     </w:p>
     <w:tbl>
       <w:tblPr>
-        <w:tblStyle w:val="Tabellasemplice4"/>
+        <w:tblStyle w:val="PlainTable4"/>
         <w:tblW w:w="10348" w:type="dxa"/>
         <w:tblLayout w:type="fixed"/>
         <w:tblLook w:val="04A0" w:firstRow="1" w:lastRow="0" w:firstColumn="1" w:lastColumn="0" w:noHBand="0" w:noVBand="1"/>
@@ -2003,14 +2003,7 @@
                     <w:rFonts w:ascii="Cambria Math" w:eastAsia="Times New Roman" w:hAnsi="Cambria Math" w:cs="Times New Roman"/>
                     <w:noProof/>
                   </w:rPr>
-                  <m:t xml:space="preserve"> ϵ</m:t>
-                </m:r>
-                <m:r>
-                  <w:rPr>
-                    <w:rFonts w:ascii="Cambria Math" w:eastAsia="Times New Roman" w:hAnsi="Cambria Math" w:cs="Times New Roman"/>
-                    <w:noProof/>
-                  </w:rPr>
-                  <m:t xml:space="preserve"> </m:t>
+                  <m:t xml:space="preserve"> ϵ </m:t>
                 </m:r>
                 <m:r>
                   <m:rPr>
@@ -2213,8 +2206,6 @@
             </w:r>
           </w:p>
         </w:tc>
-        <w:bookmarkStart w:id="0" w:name="_GoBack"/>
-        <w:bookmarkEnd w:id="0"/>
       </w:tr>
       <w:tr>
         <w:tc>
@@ -2829,19 +2820,11 @@
               </w:rPr>
               <w:t xml:space="preserve">Each exam </w:t>
             </w:r>
-            <w:proofErr w:type="gramStart"/>
-            <w:r>
-              <w:rPr>
-                <w:rFonts w:ascii="Cambria Math" w:eastAsiaTheme="minorEastAsia" w:hAnsi="Cambria Math"/>
-              </w:rPr>
-              <w:t>is scheduled</w:t>
-            </w:r>
-            <w:proofErr w:type="gramEnd"/>
-            <w:r>
-              <w:rPr>
-                <w:rFonts w:ascii="Cambria Math" w:eastAsiaTheme="minorEastAsia" w:hAnsi="Cambria Math"/>
-              </w:rPr>
-              <w:t xml:space="preserve"> in one and only one timeslot.</w:t>
+            <w:r>
+              <w:rPr>
+                <w:rFonts w:ascii="Cambria Math" w:eastAsiaTheme="minorEastAsia" w:hAnsi="Cambria Math"/>
+              </w:rPr>
+              <w:t>is scheduled in one and only one timeslot.</w:t>
             </w:r>
           </w:p>
         </w:tc>
@@ -3103,13 +3086,13 @@
               <w:t>s</w:t>
             </w:r>
             <w:r>
-              <w:t xml:space="preserve"> has in a certain timeslot </w:t>
-            </w:r>
-            <w:r>
-              <w:rPr>
-                <w:i/>
-              </w:rPr>
-              <w:t>t.</w:t>
+              <w:t xml:space="preserve"> </w:t>
+            </w:r>
+            <w:r>
+              <w:rPr>
+                <w:rFonts w:ascii="Cambria Math" w:eastAsiaTheme="minorEastAsia" w:hAnsi="Cambria Math"/>
+              </w:rPr>
+              <w:t>has in a certain timeslot t.</w:t>
             </w:r>
           </w:p>
         </w:tc>
@@ -3250,27 +3233,21 @@
               <w:rPr>
                 <w:rFonts w:ascii="Cambria Math" w:eastAsiaTheme="minorEastAsia" w:hAnsi="Cambria Math"/>
               </w:rPr>
-              <w:t>cannot be en</w:t>
-            </w:r>
-            <w:r>
-              <w:rPr>
-                <w:rFonts w:ascii="Cambria Math" w:eastAsiaTheme="minorEastAsia" w:hAnsi="Cambria Math"/>
-              </w:rPr>
-              <w:t xml:space="preserve">rolled in more </w:t>
-            </w:r>
-            <w:proofErr w:type="gramStart"/>
-            <w:r>
-              <w:rPr>
-                <w:rFonts w:ascii="Cambria Math" w:eastAsiaTheme="minorEastAsia" w:hAnsi="Cambria Math"/>
-              </w:rPr>
-              <w:t>exams which</w:t>
-            </w:r>
-            <w:proofErr w:type="gramEnd"/>
-            <w:r>
-              <w:rPr>
-                <w:rFonts w:ascii="Cambria Math" w:eastAsiaTheme="minorEastAsia" w:hAnsi="Cambria Math"/>
-              </w:rPr>
-              <w:t xml:space="preserve"> are</w:t>
+              <w:t xml:space="preserve">cannot be </w:t>
+            </w:r>
+            <w:bookmarkStart w:id="0" w:name="_GoBack"/>
+            <w:bookmarkEnd w:id="0"/>
+            <w:r>
+              <w:rPr>
+                <w:rFonts w:ascii="Cambria Math" w:eastAsiaTheme="minorEastAsia" w:hAnsi="Cambria Math"/>
+              </w:rPr>
+              <w:t>en</w:t>
+            </w:r>
+            <w:r>
+              <w:rPr>
+                <w:rFonts w:ascii="Cambria Math" w:eastAsiaTheme="minorEastAsia" w:hAnsi="Cambria Math"/>
+              </w:rPr>
+              <w:t>rolled in more exams which are</w:t>
             </w:r>
             <w:r>
               <w:rPr>
@@ -4158,7 +4135,6 @@
               <w:t xml:space="preserve">For a given distance </w:t>
             </w:r>
             <w:proofErr w:type="spellStart"/>
-            <w:proofErr w:type="gramStart"/>
             <w:r>
               <w:rPr>
                 <w:rFonts w:ascii="Cambria Math" w:eastAsia="Times New Roman" w:hAnsi="Cambria Math" w:cs="Times New Roman"/>
@@ -4171,14 +4147,7 @@
               <w:rPr>
                 <w:rFonts w:ascii="Cambria Math" w:eastAsia="Times New Roman" w:hAnsi="Cambria Math" w:cs="Times New Roman"/>
               </w:rPr>
-              <w:t xml:space="preserve"> and a given timeslot</w:t>
-            </w:r>
-            <w:proofErr w:type="gramEnd"/>
-            <w:r>
-              <w:rPr>
-                <w:rFonts w:ascii="Cambria Math" w:eastAsia="Times New Roman" w:hAnsi="Cambria Math" w:cs="Times New Roman"/>
-              </w:rPr>
-              <w:t xml:space="preserve"> </w:t>
+              <w:t xml:space="preserve"> and a given timeslot </w:t>
             </w:r>
             <w:r>
               <w:rPr>
@@ -5300,19 +5269,7 @@
                 <w:rPr>
                   <w:rFonts w:ascii="Cambria Math" w:eastAsiaTheme="minorEastAsia" w:hAnsi="Cambria Math"/>
                 </w:rPr>
-                <m:t xml:space="preserve">i </m:t>
-              </m:r>
-              <m:r>
-                <w:rPr>
-                  <w:rFonts w:ascii="Cambria Math" w:eastAsiaTheme="minorEastAsia" w:hAnsi="Cambria Math"/>
-                </w:rPr>
-                <m:t>ϵ</m:t>
-              </m:r>
-              <m:r>
-                <w:rPr>
-                  <w:rFonts w:ascii="Cambria Math" w:eastAsiaTheme="minorEastAsia" w:hAnsi="Cambria Math"/>
-                </w:rPr>
-                <m:t xml:space="preserve"> {1,5}</m:t>
+                <m:t>i ϵ {1,5}</m:t>
               </m:r>
             </m:oMath>
             <w:r>
@@ -5331,21 +5288,7 @@
               <w:rPr>
                 <w:rFonts w:ascii="Cambria Math" w:eastAsiaTheme="minorEastAsia" w:hAnsi="Cambria Math"/>
               </w:rPr>
-              <w:t xml:space="preserve"> sum the penalty generated by each pair of </w:t>
-            </w:r>
-            <w:proofErr w:type="gramStart"/>
-            <w:r>
-              <w:rPr>
-                <w:rFonts w:ascii="Cambria Math" w:eastAsiaTheme="minorEastAsia" w:hAnsi="Cambria Math"/>
-              </w:rPr>
-              <w:t>timeslots which</w:t>
-            </w:r>
-            <w:proofErr w:type="gramEnd"/>
-            <w:r>
-              <w:rPr>
-                <w:rFonts w:ascii="Cambria Math" w:eastAsiaTheme="minorEastAsia" w:hAnsi="Cambria Math"/>
-              </w:rPr>
-              <w:t xml:space="preserve"> distance is </w:t>
+              <w:t xml:space="preserve"> sum the penalty generated by each pair of timeslots which distance is </w:t>
             </w:r>
             <w:proofErr w:type="spellStart"/>
             <w:r>
@@ -5719,13 +5662,7 @@
         <w:rPr>
           <w:rFonts w:ascii="Cambria Math" w:eastAsia="Times New Roman" w:hAnsi="Cambria Math" w:cs="Times New Roman"/>
         </w:rPr>
-        <w:t xml:space="preserve"> </w:t>
-      </w:r>
-      <w:r>
-        <w:rPr>
-          <w:rFonts w:ascii="Cambria Math" w:eastAsia="Times New Roman" w:hAnsi="Cambria Math" w:cs="Times New Roman"/>
-        </w:rPr>
-        <w:t xml:space="preserve">We only consider the </w:t>
+        <w:t xml:space="preserve"> We only consider the </w:t>
       </w:r>
       <w:r>
         <w:rPr>
@@ -6298,16 +6235,17 @@
     <w:lsdException w:name="List Table 6 Colorful Accent 6" w:uiPriority="51"/>
     <w:lsdException w:name="List Table 7 Colorful Accent 6" w:uiPriority="52"/>
   </w:latentStyles>
-  <w:style w:type="paragraph" w:default="1" w:styleId="Normale">
+  <w:style w:type="paragraph" w:default="1" w:styleId="Normal">
     <w:name w:val="Normal"/>
     <w:qFormat/>
   </w:style>
-  <w:style w:type="character" w:default="1" w:styleId="Carpredefinitoparagrafo">
+  <w:style w:type="character" w:default="1" w:styleId="DefaultParagraphFont">
     <w:name w:val="Default Paragraph Font"/>
     <w:uiPriority w:val="1"/>
+    <w:semiHidden/>
     <w:unhideWhenUsed/>
   </w:style>
-  <w:style w:type="table" w:default="1" w:styleId="Tabellanormale">
+  <w:style w:type="table" w:default="1" w:styleId="TableNormal">
     <w:name w:val="Normal Table"/>
     <w:uiPriority w:val="99"/>
     <w:semiHidden/>
@@ -6322,15 +6260,15 @@
       </w:tblCellMar>
     </w:tblPr>
   </w:style>
-  <w:style w:type="numbering" w:default="1" w:styleId="Nessunelenco">
+  <w:style w:type="numbering" w:default="1" w:styleId="NoList">
     <w:name w:val="No List"/>
     <w:uiPriority w:val="99"/>
     <w:semiHidden/>
     <w:unhideWhenUsed/>
   </w:style>
-  <w:style w:type="character" w:styleId="Testosegnaposto">
+  <w:style w:type="character" w:styleId="PlaceholderText">
     <w:name w:val="Placeholder Text"/>
-    <w:basedOn w:val="Carpredefinitoparagrafo"/>
+    <w:basedOn w:val="DefaultParagraphFont"/>
     <w:uiPriority w:val="99"/>
     <w:semiHidden/>
     <w:rsid w:val="005661BE"/>
@@ -6338,15 +6276,16 @@
       <w:color w:val="808080"/>
     </w:rPr>
   </w:style>
-  <w:style w:type="table" w:styleId="Grigliatabella">
+  <w:style w:type="table" w:styleId="TableGrid">
     <w:name w:val="Table Grid"/>
-    <w:basedOn w:val="Tabellanormale"/>
+    <w:basedOn w:val="TableNormal"/>
     <w:uiPriority w:val="39"/>
     <w:rsid w:val="005920C5"/>
     <w:pPr>
       <w:spacing w:after="0" w:line="240" w:lineRule="auto"/>
     </w:pPr>
     <w:tblPr>
+      <w:tblInd w:w="0" w:type="dxa"/>
       <w:tblBorders>
         <w:top w:val="single" w:sz="4" w:space="0" w:color="auto"/>
         <w:left w:val="single" w:sz="4" w:space="0" w:color="auto"/>
@@ -6355,11 +6294,17 @@
         <w:insideH w:val="single" w:sz="4" w:space="0" w:color="auto"/>
         <w:insideV w:val="single" w:sz="4" w:space="0" w:color="auto"/>
       </w:tblBorders>
+      <w:tblCellMar>
+        <w:top w:w="0" w:type="dxa"/>
+        <w:left w:w="108" w:type="dxa"/>
+        <w:bottom w:w="0" w:type="dxa"/>
+        <w:right w:w="108" w:type="dxa"/>
+      </w:tblCellMar>
     </w:tblPr>
   </w:style>
-  <w:style w:type="table" w:styleId="Tabellasemplice4">
+  <w:style w:type="table" w:styleId="PlainTable4">
     <w:name w:val="Plain Table 4"/>
-    <w:basedOn w:val="Tabellanormale"/>
+    <w:basedOn w:val="TableNormal"/>
     <w:uiPriority w:val="44"/>
     <w:rsid w:val="00112DE6"/>
     <w:pPr>
@@ -6368,6 +6313,13 @@
     <w:tblPr>
       <w:tblStyleRowBandSize w:val="1"/>
       <w:tblStyleColBandSize w:val="1"/>
+      <w:tblInd w:w="0" w:type="dxa"/>
+      <w:tblCellMar>
+        <w:top w:w="0" w:type="dxa"/>
+        <w:left w:w="108" w:type="dxa"/>
+        <w:bottom w:w="0" w:type="dxa"/>
+        <w:right w:w="108" w:type="dxa"/>
+      </w:tblCellMar>
     </w:tblPr>
     <w:tblStylePr w:type="firstRow">
       <w:rPr>
@@ -6406,9 +6358,9 @@
       </w:tcPr>
     </w:tblStylePr>
   </w:style>
-  <w:style w:type="paragraph" w:styleId="Paragrafoelenco">
+  <w:style w:type="paragraph" w:styleId="ListParagraph">
     <w:name w:val="List Paragraph"/>
-    <w:basedOn w:val="Normale"/>
+    <w:basedOn w:val="Normal"/>
     <w:uiPriority w:val="34"/>
     <w:qFormat/>
     <w:rsid w:val="004B3F91"/>
@@ -6686,7 +6638,7 @@
 </file>
 
 <file path=customXml/itemProps1.xml><?xml version="1.0" encoding="utf-8"?>
-<ds:datastoreItem xmlns:ds="http://schemas.openxmlformats.org/officeDocument/2006/customXml" ds:itemID="{DBAF9476-60A8-4E5F-97AB-AC5CE55F35DF}">
+<ds:datastoreItem xmlns:ds="http://schemas.openxmlformats.org/officeDocument/2006/customXml" ds:itemID="{D08FEDDB-D7FA-4E36-9953-0B7AF87D71AF}">
   <ds:schemaRefs>
     <ds:schemaRef ds:uri="http://schemas.openxmlformats.org/officeDocument/2006/bibliography"/>
   </ds:schemaRefs>

</xml_diff>